<commit_message>
fix: ajuste no modelo relatorioParecer e feito a validação dos campos antes de gerar documento parecer
</commit_message>
<xml_diff>
--- a/docs/relatorioParecer.docx
+++ b/docs/relatorioParecer.docx
@@ -26,6 +26,78 @@
       </w:r>
       <w:proofErr w:type="spellEnd"/>
     </w:p>
+    <w:p>
+      <w:pPr>
+        <w:pStyle w:val="Ementa"/>
+      </w:pPr>
+      <w:r>
+        <w:t xml:space="preserve">Da COMISSÃO DE PESQUISA, EXTENSÃO E PÓS-GRADUACÃO, sobre a aprovação de </w:t>
+      </w:r>
+      <w:proofErr w:type="spellStart"/>
+      <w:r>
+        <w:t>nomeRelatorio</w:t>
+      </w:r>
+      <w:proofErr w:type="spellEnd"/>
+      <w:r>
+        <w:t xml:space="preserve"> do </w:t>
+      </w:r>
+      <w:proofErr w:type="spellStart"/>
+      <w:r>
+        <w:t>titulacaoCoordenador</w:t>
+      </w:r>
+      <w:proofErr w:type="spellEnd"/>
+      <w:r>
+        <w:t xml:space="preserve"> </w:t>
+      </w:r>
+      <w:proofErr w:type="spellStart"/>
+      <w:r>
+        <w:t>nomeCoordenador</w:t>
+      </w:r>
+      <w:proofErr w:type="spellEnd"/>
+      <w:r>
+        <w:t xml:space="preserve"> (encaminhado pela</w:t>
+      </w:r>
+      <w:r>
+        <w:t xml:space="preserve"> </w:t>
+      </w:r>
+      <w:proofErr w:type="spellStart"/>
+      <w:r>
+        <w:t>faculdadeCoordenador</w:t>
+      </w:r>
+      <w:proofErr w:type="spellEnd"/>
+      <w:r>
+        <w:t>), intitulado “</w:t>
+      </w:r>
+      <w:proofErr w:type="spellStart"/>
+      <w:r>
+        <w:rPr>
+          <w:i/>
+        </w:rPr>
+        <w:t>tituloProjetoAnalisado</w:t>
+      </w:r>
+      <w:proofErr w:type="spellEnd"/>
+      <w:r>
+        <w:t xml:space="preserve">”, </w:t>
+      </w:r>
+      <w:proofErr w:type="spellStart"/>
+      <w:r>
+        <w:t>cargaHoraria</w:t>
+      </w:r>
+      <w:proofErr w:type="spellEnd"/>
+      <w:r>
+        <w:t xml:space="preserve">, pelo período de </w:t>
+      </w:r>
+      <w:proofErr w:type="spellStart"/>
+      <w:r>
+        <w:t>periodoProjeto</w:t>
+      </w:r>
+      <w:proofErr w:type="spellEnd"/>
+      <w:r>
+        <w:t>.</w:t>
+      </w:r>
+    </w:p>
+    <w:p/>
+    <w:p/>
     <w:sectPr>
       <w:headerReference w:type="default" r:id="rId9"/>
       <w:headerReference w:type="first" r:id="rId10"/>

</xml_diff>

<commit_message>
feat: adicionado novos campos no documento dock
</commit_message>
<xml_diff>
--- a/docs/relatorioParecer.docx
+++ b/docs/relatorioParecer.docx
@@ -1,6 +1,6 @@
 
 <file path=word/document.xml><?xml version="1.0" encoding="utf-8"?>
-<w:document xmlns:wpc="http://schemas.microsoft.com/office/word/2010/wordprocessingCanvas" xmlns:cx="http://schemas.microsoft.com/office/drawing/2014/chartex" xmlns:cx1="http://schemas.microsoft.com/office/drawing/2015/9/8/chartex" xmlns:cx2="http://schemas.microsoft.com/office/drawing/2015/10/21/chartex" xmlns:cx3="http://schemas.microsoft.com/office/drawing/2016/5/9/chartex" xmlns:cx4="http://schemas.microsoft.com/office/drawing/2016/5/10/chartex" xmlns:cx5="http://schemas.microsoft.com/office/drawing/2016/5/11/chartex" xmlns:cx6="http://schemas.microsoft.com/office/drawing/2016/5/12/chartex" xmlns:cx7="http://schemas.microsoft.com/office/drawing/2016/5/13/chartex" xmlns:cx8="http://schemas.microsoft.com/office/drawing/2016/5/14/chartex" xmlns:mc="http://schemas.openxmlformats.org/markup-compatibility/2006" xmlns:aink="http://schemas.microsoft.com/office/drawing/2016/ink" xmlns:am3d="http://schemas.microsoft.com/office/drawing/2017/model3d" xmlns:o="urn:schemas-microsoft-com:office:office" xmlns:r="http://schemas.openxmlformats.org/officeDocument/2006/relationships" xmlns:m="http://schemas.openxmlformats.org/officeDocument/2006/math" xmlns:v="urn:schemas-microsoft-com:vml" xmlns:wp14="http://schemas.microsoft.com/office/word/2010/wordprocessingDrawing" xmlns:wp="http://schemas.openxmlformats.org/drawingml/2006/wordprocessingDrawing" xmlns:w10="urn:schemas-microsoft-com:office:word" xmlns:w="http://schemas.openxmlformats.org/wordprocessingml/2006/main" xmlns:w14="http://schemas.microsoft.com/office/word/2010/wordml" xmlns:w15="http://schemas.microsoft.com/office/word/2012/wordml" xmlns:w16cex="http://schemas.microsoft.com/office/word/2018/wordml/cex" xmlns:w16cid="http://schemas.microsoft.com/office/word/2016/wordml/cid" xmlns:w16="http://schemas.microsoft.com/office/word/2018/wordml" xmlns:w16se="http://schemas.microsoft.com/office/word/2015/wordml/symex" xmlns:wpg="http://schemas.microsoft.com/office/word/2010/wordprocessingGroup" xmlns:wpi="http://schemas.microsoft.com/office/word/2010/wordprocessingInk" xmlns:wne="http://schemas.microsoft.com/office/word/2006/wordml" xmlns:wps="http://schemas.microsoft.com/office/word/2010/wordprocessingShape" mc:Ignorable="w14 w15 w16se w16cid w16 w16cex wp14">
+<w:document xmlns:wpc="http://schemas.microsoft.com/office/word/2010/wordprocessingCanvas" xmlns:cx="http://schemas.microsoft.com/office/drawing/2014/chartex" xmlns:cx1="http://schemas.microsoft.com/office/drawing/2015/9/8/chartex" xmlns:cx2="http://schemas.microsoft.com/office/drawing/2015/10/21/chartex" xmlns:cx3="http://schemas.microsoft.com/office/drawing/2016/5/9/chartex" xmlns:cx4="http://schemas.microsoft.com/office/drawing/2016/5/10/chartex" xmlns:cx5="http://schemas.microsoft.com/office/drawing/2016/5/11/chartex" xmlns:cx6="http://schemas.microsoft.com/office/drawing/2016/5/12/chartex" xmlns:cx7="http://schemas.microsoft.com/office/drawing/2016/5/13/chartex" xmlns:cx8="http://schemas.microsoft.com/office/drawing/2016/5/14/chartex" xmlns:mc="http://schemas.openxmlformats.org/markup-compatibility/2006" xmlns:aink="http://schemas.microsoft.com/office/drawing/2016/ink" xmlns:am3d="http://schemas.microsoft.com/office/drawing/2017/model3d" xmlns:o="urn:schemas-microsoft-com:office:office" xmlns:oel="http://schemas.microsoft.com/office/2019/extlst" xmlns:r="http://schemas.openxmlformats.org/officeDocument/2006/relationships" xmlns:m="http://schemas.openxmlformats.org/officeDocument/2006/math" xmlns:v="urn:schemas-microsoft-com:vml" xmlns:wp14="http://schemas.microsoft.com/office/word/2010/wordprocessingDrawing" xmlns:wp="http://schemas.openxmlformats.org/drawingml/2006/wordprocessingDrawing" xmlns:w10="urn:schemas-microsoft-com:office:word" xmlns:w="http://schemas.openxmlformats.org/wordprocessingml/2006/main" xmlns:w14="http://schemas.microsoft.com/office/word/2010/wordml" xmlns:w15="http://schemas.microsoft.com/office/word/2012/wordml" xmlns:w16cex="http://schemas.microsoft.com/office/word/2018/wordml/cex" xmlns:w16cid="http://schemas.microsoft.com/office/word/2016/wordml/cid" xmlns:w16="http://schemas.microsoft.com/office/word/2018/wordml" xmlns:w16sdtdh="http://schemas.microsoft.com/office/word/2020/wordml/sdtdatahash" xmlns:w16se="http://schemas.microsoft.com/office/word/2015/wordml/symex" xmlns:wpg="http://schemas.microsoft.com/office/word/2010/wordprocessingGroup" xmlns:wpi="http://schemas.microsoft.com/office/word/2010/wordprocessingInk" xmlns:wne="http://schemas.microsoft.com/office/word/2006/wordml" xmlns:wps="http://schemas.microsoft.com/office/word/2010/wordprocessingShape" mc:Ignorable="w14 w15 w16se w16cid w16 w16cex w16sdtdh wp14">
   <w:body>
     <w:p>
       <w:pPr>
@@ -10,21 +10,14 @@
         <w:t>PARECER N º</w:t>
       </w:r>
       <w:r>
-        <w:t xml:space="preserve"> </w:t>
-      </w:r>
-      <w:proofErr w:type="spellStart"/>
-      <w:r>
-        <w:t>numeroParecer</w:t>
-      </w:r>
-      <w:proofErr w:type="spellEnd"/>
+        <w:t xml:space="preserve"> numeroParecer</w:t>
+      </w:r>
       <w:r>
         <w:t xml:space="preserve"> , DE </w:t>
       </w:r>
-      <w:proofErr w:type="spellStart"/>
       <w:r>
         <w:t>anoParecer</w:t>
       </w:r>
-      <w:proofErr w:type="spellEnd"/>
     </w:p>
     <w:p>
       <w:pPr>
@@ -33,69 +26,112 @@
       <w:r>
         <w:t xml:space="preserve">Da COMISSÃO DE PESQUISA, EXTENSÃO E PÓS-GRADUACÃO, sobre a aprovação de </w:t>
       </w:r>
-      <w:proofErr w:type="spellStart"/>
       <w:r>
         <w:t>nomeRelatorio</w:t>
       </w:r>
-      <w:proofErr w:type="spellEnd"/>
       <w:r>
         <w:t xml:space="preserve"> do </w:t>
       </w:r>
-      <w:proofErr w:type="spellStart"/>
       <w:r>
         <w:t>titulacaoCoordenador</w:t>
       </w:r>
-      <w:proofErr w:type="spellEnd"/>
       <w:r>
         <w:t xml:space="preserve"> </w:t>
       </w:r>
-      <w:proofErr w:type="spellStart"/>
-      <w:r>
-        <w:t>nomeCoordenador</w:t>
-      </w:r>
-      <w:proofErr w:type="spellEnd"/>
-      <w:r>
-        <w:t xml:space="preserve"> (encaminhado pela</w:t>
+      <w:r>
+        <w:t>nomeCoordenador (encaminhado pela</w:t>
       </w:r>
       <w:r>
         <w:t xml:space="preserve"> </w:t>
       </w:r>
-      <w:proofErr w:type="spellStart"/>
       <w:r>
         <w:t>faculdadeCoordenador</w:t>
       </w:r>
-      <w:proofErr w:type="spellEnd"/>
       <w:r>
         <w:t>), intitulado “</w:t>
       </w:r>
-      <w:proofErr w:type="spellStart"/>
       <w:r>
         <w:rPr>
           <w:i/>
         </w:rPr>
         <w:t>tituloProjetoAnalisado</w:t>
       </w:r>
-      <w:proofErr w:type="spellEnd"/>
       <w:r>
         <w:t xml:space="preserve">”, </w:t>
       </w:r>
-      <w:proofErr w:type="spellStart"/>
       <w:r>
         <w:t>cargaHoraria</w:t>
       </w:r>
-      <w:proofErr w:type="spellEnd"/>
-      <w:r>
-        <w:t xml:space="preserve">, pelo período de </w:t>
-      </w:r>
-      <w:proofErr w:type="spellStart"/>
+      <w:r>
+        <w:t>, pelo período de periodoProjeto.</w:t>
+      </w:r>
+    </w:p>
+    <w:p>
+      <w:pPr>
+        <w:pStyle w:val="Ttulo1"/>
+      </w:pPr>
+      <w:r>
+        <w:t>I - DESCRIÇÃO</w:t>
+      </w:r>
+    </w:p>
+    <w:p>
+      <w:pPr>
+        <w:pStyle w:val="Relator"/>
+      </w:pPr>
+      <w:r>
+        <w:t>Vem ao exame desta Comissão o Relatório Parcial de Projeto de Ensino intitulado “</w:t>
+      </w:r>
+      <w:r>
+        <w:rPr>
+          <w:i/>
+        </w:rPr>
+        <w:t>teste titulo do projeto a ser analisado</w:t>
+      </w:r>
+      <w:r>
+        <w:t>”, coordenado pelo titulacaoCoordenador nomeCoordenador, por um período de periodoProjeto, sem alocação de Carga Horária.</w:t>
+      </w:r>
+    </w:p>
+    <w:p>
+      <w:pPr>
+        <w:pStyle w:val="Relator"/>
+      </w:pPr>
+      <w:r>
+        <w:t xml:space="preserve">O relatório foi aprovado em 02 de novembro de 2024 pelo Campus Universitário de Tucuruí - CAMTUC, por meio do foi aprovada em Ad Referendum da subunidade, por um período de </w:t>
+      </w:r>
       <w:r>
         <w:t>periodoProjeto</w:t>
       </w:r>
-      <w:proofErr w:type="spellEnd"/>
-      <w:r>
-        <w:t>.</w:t>
+      <w:r>
+        <w:t>, sem alocação de Carga Horária.</w:t>
       </w:r>
     </w:p>
+    <w:p>
+      <w:pPr>
+        <w:pStyle w:val="Relator"/>
+      </w:pPr>
+      <w:r>
+        <w:t>A documentação referente à matéria foi encaminhada para esta Comissão no dia 18 de novembro de 2024, por meio do OFÍCIO CIRCULAR Nº 2/2024/SE/CAMTUC/UFPA, sendo identificada como Item 1, “</w:t>
+      </w:r>
+      <w:r>
+        <w:rPr>
+          <w:i/>
+        </w:rPr>
+        <w:t>teste texto a ser analisado</w:t>
+      </w:r>
+      <w:r>
+        <w:t xml:space="preserve">”. </w:t>
+      </w:r>
+    </w:p>
+    <w:p>
+      <w:pPr>
+        <w:pStyle w:val="Relator"/>
+      </w:pPr>
+      <w:r>
+        <w:t>Constam como documentos da proposta: (a) OFÍCIO CIRCULAR Nº 2/2024/SE/CAMTUC/UFPA; e (b) teste documentos a ser enviados, encaminhados à esta comissão.</w:t>
+      </w:r>
+    </w:p>
+    <w:p/>
+    <w:p/>
     <w:p/>
     <w:p/>
     <w:sectPr>
@@ -112,7 +148,7 @@
 </file>
 
 <file path=word/endnotes.xml><?xml version="1.0" encoding="utf-8"?>
-<w:endnotes xmlns:wpc="http://schemas.microsoft.com/office/word/2010/wordprocessingCanvas" xmlns:cx="http://schemas.microsoft.com/office/drawing/2014/chartex" xmlns:cx1="http://schemas.microsoft.com/office/drawing/2015/9/8/chartex" xmlns:cx2="http://schemas.microsoft.com/office/drawing/2015/10/21/chartex" xmlns:cx3="http://schemas.microsoft.com/office/drawing/2016/5/9/chartex" xmlns:cx4="http://schemas.microsoft.com/office/drawing/2016/5/10/chartex" xmlns:cx5="http://schemas.microsoft.com/office/drawing/2016/5/11/chartex" xmlns:cx6="http://schemas.microsoft.com/office/drawing/2016/5/12/chartex" xmlns:cx7="http://schemas.microsoft.com/office/drawing/2016/5/13/chartex" xmlns:cx8="http://schemas.microsoft.com/office/drawing/2016/5/14/chartex" xmlns:mc="http://schemas.openxmlformats.org/markup-compatibility/2006" xmlns:aink="http://schemas.microsoft.com/office/drawing/2016/ink" xmlns:am3d="http://schemas.microsoft.com/office/drawing/2017/model3d" xmlns:o="urn:schemas-microsoft-com:office:office" xmlns:r="http://schemas.openxmlformats.org/officeDocument/2006/relationships" xmlns:m="http://schemas.openxmlformats.org/officeDocument/2006/math" xmlns:v="urn:schemas-microsoft-com:vml" xmlns:wp14="http://schemas.microsoft.com/office/word/2010/wordprocessingDrawing" xmlns:wp="http://schemas.openxmlformats.org/drawingml/2006/wordprocessingDrawing" xmlns:w10="urn:schemas-microsoft-com:office:word" xmlns:w="http://schemas.openxmlformats.org/wordprocessingml/2006/main" xmlns:w14="http://schemas.microsoft.com/office/word/2010/wordml" xmlns:w15="http://schemas.microsoft.com/office/word/2012/wordml" xmlns:w16cex="http://schemas.microsoft.com/office/word/2018/wordml/cex" xmlns:w16cid="http://schemas.microsoft.com/office/word/2016/wordml/cid" xmlns:w16="http://schemas.microsoft.com/office/word/2018/wordml" xmlns:w16se="http://schemas.microsoft.com/office/word/2015/wordml/symex" xmlns:wpg="http://schemas.microsoft.com/office/word/2010/wordprocessingGroup" xmlns:wpi="http://schemas.microsoft.com/office/word/2010/wordprocessingInk" xmlns:wne="http://schemas.microsoft.com/office/word/2006/wordml" xmlns:wps="http://schemas.microsoft.com/office/word/2010/wordprocessingShape" mc:Ignorable="w14 w15 w16se w16cid w16 w16cex wp14">
+<w:endnotes xmlns:wpc="http://schemas.microsoft.com/office/word/2010/wordprocessingCanvas" xmlns:cx="http://schemas.microsoft.com/office/drawing/2014/chartex" xmlns:cx1="http://schemas.microsoft.com/office/drawing/2015/9/8/chartex" xmlns:cx2="http://schemas.microsoft.com/office/drawing/2015/10/21/chartex" xmlns:cx3="http://schemas.microsoft.com/office/drawing/2016/5/9/chartex" xmlns:cx4="http://schemas.microsoft.com/office/drawing/2016/5/10/chartex" xmlns:cx5="http://schemas.microsoft.com/office/drawing/2016/5/11/chartex" xmlns:cx6="http://schemas.microsoft.com/office/drawing/2016/5/12/chartex" xmlns:cx7="http://schemas.microsoft.com/office/drawing/2016/5/13/chartex" xmlns:cx8="http://schemas.microsoft.com/office/drawing/2016/5/14/chartex" xmlns:mc="http://schemas.openxmlformats.org/markup-compatibility/2006" xmlns:aink="http://schemas.microsoft.com/office/drawing/2016/ink" xmlns:am3d="http://schemas.microsoft.com/office/drawing/2017/model3d" xmlns:o="urn:schemas-microsoft-com:office:office" xmlns:oel="http://schemas.microsoft.com/office/2019/extlst" xmlns:r="http://schemas.openxmlformats.org/officeDocument/2006/relationships" xmlns:m="http://schemas.openxmlformats.org/officeDocument/2006/math" xmlns:v="urn:schemas-microsoft-com:vml" xmlns:wp14="http://schemas.microsoft.com/office/word/2010/wordprocessingDrawing" xmlns:wp="http://schemas.openxmlformats.org/drawingml/2006/wordprocessingDrawing" xmlns:w10="urn:schemas-microsoft-com:office:word" xmlns:w="http://schemas.openxmlformats.org/wordprocessingml/2006/main" xmlns:w14="http://schemas.microsoft.com/office/word/2010/wordml" xmlns:w15="http://schemas.microsoft.com/office/word/2012/wordml" xmlns:w16cex="http://schemas.microsoft.com/office/word/2018/wordml/cex" xmlns:w16cid="http://schemas.microsoft.com/office/word/2016/wordml/cid" xmlns:w16="http://schemas.microsoft.com/office/word/2018/wordml" xmlns:w16sdtdh="http://schemas.microsoft.com/office/word/2020/wordml/sdtdatahash" xmlns:w16se="http://schemas.microsoft.com/office/word/2015/wordml/symex" xmlns:wpg="http://schemas.microsoft.com/office/word/2010/wordprocessingGroup" xmlns:wpi="http://schemas.microsoft.com/office/word/2010/wordprocessingInk" xmlns:wne="http://schemas.microsoft.com/office/word/2006/wordml" xmlns:wps="http://schemas.microsoft.com/office/word/2010/wordprocessingShape" mc:Ignorable="w14 w15 w16se w16cid w16 w16cex w16sdtdh wp14">
   <w:endnote w:type="separator" w:id="-1">
     <w:p>
       <w:pPr>
@@ -137,7 +173,7 @@
 </file>
 
 <file path=word/footnotes.xml><?xml version="1.0" encoding="utf-8"?>
-<w:footnotes xmlns:wpc="http://schemas.microsoft.com/office/word/2010/wordprocessingCanvas" xmlns:cx="http://schemas.microsoft.com/office/drawing/2014/chartex" xmlns:cx1="http://schemas.microsoft.com/office/drawing/2015/9/8/chartex" xmlns:cx2="http://schemas.microsoft.com/office/drawing/2015/10/21/chartex" xmlns:cx3="http://schemas.microsoft.com/office/drawing/2016/5/9/chartex" xmlns:cx4="http://schemas.microsoft.com/office/drawing/2016/5/10/chartex" xmlns:cx5="http://schemas.microsoft.com/office/drawing/2016/5/11/chartex" xmlns:cx6="http://schemas.microsoft.com/office/drawing/2016/5/12/chartex" xmlns:cx7="http://schemas.microsoft.com/office/drawing/2016/5/13/chartex" xmlns:cx8="http://schemas.microsoft.com/office/drawing/2016/5/14/chartex" xmlns:mc="http://schemas.openxmlformats.org/markup-compatibility/2006" xmlns:aink="http://schemas.microsoft.com/office/drawing/2016/ink" xmlns:am3d="http://schemas.microsoft.com/office/drawing/2017/model3d" xmlns:o="urn:schemas-microsoft-com:office:office" xmlns:r="http://schemas.openxmlformats.org/officeDocument/2006/relationships" xmlns:m="http://schemas.openxmlformats.org/officeDocument/2006/math" xmlns:v="urn:schemas-microsoft-com:vml" xmlns:wp14="http://schemas.microsoft.com/office/word/2010/wordprocessingDrawing" xmlns:wp="http://schemas.openxmlformats.org/drawingml/2006/wordprocessingDrawing" xmlns:w10="urn:schemas-microsoft-com:office:word" xmlns:w="http://schemas.openxmlformats.org/wordprocessingml/2006/main" xmlns:w14="http://schemas.microsoft.com/office/word/2010/wordml" xmlns:w15="http://schemas.microsoft.com/office/word/2012/wordml" xmlns:w16cex="http://schemas.microsoft.com/office/word/2018/wordml/cex" xmlns:w16cid="http://schemas.microsoft.com/office/word/2016/wordml/cid" xmlns:w16="http://schemas.microsoft.com/office/word/2018/wordml" xmlns:w16se="http://schemas.microsoft.com/office/word/2015/wordml/symex" xmlns:wpg="http://schemas.microsoft.com/office/word/2010/wordprocessingGroup" xmlns:wpi="http://schemas.microsoft.com/office/word/2010/wordprocessingInk" xmlns:wne="http://schemas.microsoft.com/office/word/2006/wordml" xmlns:wps="http://schemas.microsoft.com/office/word/2010/wordprocessingShape" mc:Ignorable="w14 w15 w16se w16cid w16 w16cex wp14">
+<w:footnotes xmlns:wpc="http://schemas.microsoft.com/office/word/2010/wordprocessingCanvas" xmlns:cx="http://schemas.microsoft.com/office/drawing/2014/chartex" xmlns:cx1="http://schemas.microsoft.com/office/drawing/2015/9/8/chartex" xmlns:cx2="http://schemas.microsoft.com/office/drawing/2015/10/21/chartex" xmlns:cx3="http://schemas.microsoft.com/office/drawing/2016/5/9/chartex" xmlns:cx4="http://schemas.microsoft.com/office/drawing/2016/5/10/chartex" xmlns:cx5="http://schemas.microsoft.com/office/drawing/2016/5/11/chartex" xmlns:cx6="http://schemas.microsoft.com/office/drawing/2016/5/12/chartex" xmlns:cx7="http://schemas.microsoft.com/office/drawing/2016/5/13/chartex" xmlns:cx8="http://schemas.microsoft.com/office/drawing/2016/5/14/chartex" xmlns:mc="http://schemas.openxmlformats.org/markup-compatibility/2006" xmlns:aink="http://schemas.microsoft.com/office/drawing/2016/ink" xmlns:am3d="http://schemas.microsoft.com/office/drawing/2017/model3d" xmlns:o="urn:schemas-microsoft-com:office:office" xmlns:oel="http://schemas.microsoft.com/office/2019/extlst" xmlns:r="http://schemas.openxmlformats.org/officeDocument/2006/relationships" xmlns:m="http://schemas.openxmlformats.org/officeDocument/2006/math" xmlns:v="urn:schemas-microsoft-com:vml" xmlns:wp14="http://schemas.microsoft.com/office/word/2010/wordprocessingDrawing" xmlns:wp="http://schemas.openxmlformats.org/drawingml/2006/wordprocessingDrawing" xmlns:w10="urn:schemas-microsoft-com:office:word" xmlns:w="http://schemas.openxmlformats.org/wordprocessingml/2006/main" xmlns:w14="http://schemas.microsoft.com/office/word/2010/wordml" xmlns:w15="http://schemas.microsoft.com/office/word/2012/wordml" xmlns:w16cex="http://schemas.microsoft.com/office/word/2018/wordml/cex" xmlns:w16cid="http://schemas.microsoft.com/office/word/2016/wordml/cid" xmlns:w16="http://schemas.microsoft.com/office/word/2018/wordml" xmlns:w16sdtdh="http://schemas.microsoft.com/office/word/2020/wordml/sdtdatahash" xmlns:w16se="http://schemas.microsoft.com/office/word/2015/wordml/symex" xmlns:wpg="http://schemas.microsoft.com/office/word/2010/wordprocessingGroup" xmlns:wpi="http://schemas.microsoft.com/office/word/2010/wordprocessingInk" xmlns:wne="http://schemas.microsoft.com/office/word/2006/wordml" xmlns:wps="http://schemas.microsoft.com/office/word/2010/wordprocessingShape" mc:Ignorable="w14 w15 w16se w16cid w16 w16cex w16sdtdh wp14">
   <w:footnote w:type="separator" w:id="-1">
     <w:p>
       <w:pPr>
@@ -162,7 +198,7 @@
 </file>
 
 <file path=word/header1.xml><?xml version="1.0" encoding="utf-8"?>
-<w:hdr xmlns:wpc="http://schemas.microsoft.com/office/word/2010/wordprocessingCanvas" xmlns:cx="http://schemas.microsoft.com/office/drawing/2014/chartex" xmlns:cx1="http://schemas.microsoft.com/office/drawing/2015/9/8/chartex" xmlns:cx2="http://schemas.microsoft.com/office/drawing/2015/10/21/chartex" xmlns:cx3="http://schemas.microsoft.com/office/drawing/2016/5/9/chartex" xmlns:cx4="http://schemas.microsoft.com/office/drawing/2016/5/10/chartex" xmlns:cx5="http://schemas.microsoft.com/office/drawing/2016/5/11/chartex" xmlns:cx6="http://schemas.microsoft.com/office/drawing/2016/5/12/chartex" xmlns:cx7="http://schemas.microsoft.com/office/drawing/2016/5/13/chartex" xmlns:cx8="http://schemas.microsoft.com/office/drawing/2016/5/14/chartex" xmlns:mc="http://schemas.openxmlformats.org/markup-compatibility/2006" xmlns:aink="http://schemas.microsoft.com/office/drawing/2016/ink" xmlns:am3d="http://schemas.microsoft.com/office/drawing/2017/model3d" xmlns:o="urn:schemas-microsoft-com:office:office" xmlns:r="http://schemas.openxmlformats.org/officeDocument/2006/relationships" xmlns:m="http://schemas.openxmlformats.org/officeDocument/2006/math" xmlns:v="urn:schemas-microsoft-com:vml" xmlns:wp14="http://schemas.microsoft.com/office/word/2010/wordprocessingDrawing" xmlns:wp="http://schemas.openxmlformats.org/drawingml/2006/wordprocessingDrawing" xmlns:w10="urn:schemas-microsoft-com:office:word" xmlns:w="http://schemas.openxmlformats.org/wordprocessingml/2006/main" xmlns:w14="http://schemas.microsoft.com/office/word/2010/wordml" xmlns:w15="http://schemas.microsoft.com/office/word/2012/wordml" xmlns:w16cex="http://schemas.microsoft.com/office/word/2018/wordml/cex" xmlns:w16cid="http://schemas.microsoft.com/office/word/2016/wordml/cid" xmlns:w16="http://schemas.microsoft.com/office/word/2018/wordml" xmlns:w16se="http://schemas.microsoft.com/office/word/2015/wordml/symex" xmlns:wpg="http://schemas.microsoft.com/office/word/2010/wordprocessingGroup" xmlns:wpi="http://schemas.microsoft.com/office/word/2010/wordprocessingInk" xmlns:wne="http://schemas.microsoft.com/office/word/2006/wordml" xmlns:wps="http://schemas.microsoft.com/office/word/2010/wordprocessingShape" mc:Ignorable="w14 w15 w16se w16cid w16 w16cex wp14">
+<w:hdr xmlns:wpc="http://schemas.microsoft.com/office/word/2010/wordprocessingCanvas" xmlns:cx="http://schemas.microsoft.com/office/drawing/2014/chartex" xmlns:cx1="http://schemas.microsoft.com/office/drawing/2015/9/8/chartex" xmlns:cx2="http://schemas.microsoft.com/office/drawing/2015/10/21/chartex" xmlns:cx3="http://schemas.microsoft.com/office/drawing/2016/5/9/chartex" xmlns:cx4="http://schemas.microsoft.com/office/drawing/2016/5/10/chartex" xmlns:cx5="http://schemas.microsoft.com/office/drawing/2016/5/11/chartex" xmlns:cx6="http://schemas.microsoft.com/office/drawing/2016/5/12/chartex" xmlns:cx7="http://schemas.microsoft.com/office/drawing/2016/5/13/chartex" xmlns:cx8="http://schemas.microsoft.com/office/drawing/2016/5/14/chartex" xmlns:mc="http://schemas.openxmlformats.org/markup-compatibility/2006" xmlns:aink="http://schemas.microsoft.com/office/drawing/2016/ink" xmlns:am3d="http://schemas.microsoft.com/office/drawing/2017/model3d" xmlns:o="urn:schemas-microsoft-com:office:office" xmlns:oel="http://schemas.microsoft.com/office/2019/extlst" xmlns:r="http://schemas.openxmlformats.org/officeDocument/2006/relationships" xmlns:m="http://schemas.openxmlformats.org/officeDocument/2006/math" xmlns:v="urn:schemas-microsoft-com:vml" xmlns:wp14="http://schemas.microsoft.com/office/word/2010/wordprocessingDrawing" xmlns:wp="http://schemas.openxmlformats.org/drawingml/2006/wordprocessingDrawing" xmlns:w10="urn:schemas-microsoft-com:office:word" xmlns:w="http://schemas.openxmlformats.org/wordprocessingml/2006/main" xmlns:w14="http://schemas.microsoft.com/office/word/2010/wordml" xmlns:w15="http://schemas.microsoft.com/office/word/2012/wordml" xmlns:w16cex="http://schemas.microsoft.com/office/word/2018/wordml/cex" xmlns:w16cid="http://schemas.microsoft.com/office/word/2016/wordml/cid" xmlns:w16="http://schemas.microsoft.com/office/word/2018/wordml" xmlns:w16sdtdh="http://schemas.microsoft.com/office/word/2020/wordml/sdtdatahash" xmlns:w16se="http://schemas.microsoft.com/office/word/2015/wordml/symex" xmlns:wpg="http://schemas.microsoft.com/office/word/2010/wordprocessingGroup" xmlns:wpi="http://schemas.microsoft.com/office/word/2010/wordprocessingInk" xmlns:wne="http://schemas.microsoft.com/office/word/2006/wordml" xmlns:wps="http://schemas.microsoft.com/office/word/2010/wordprocessingShape" mc:Ignorable="w14 w15 w16se w16cid w16 w16cex w16sdtdh wp14">
   <w:p>
     <w:pPr>
       <w:pBdr>
@@ -218,7 +254,7 @@
 </file>
 
 <file path=word/header2.xml><?xml version="1.0" encoding="utf-8"?>
-<w:hdr xmlns:wpc="http://schemas.microsoft.com/office/word/2010/wordprocessingCanvas" xmlns:cx="http://schemas.microsoft.com/office/drawing/2014/chartex" xmlns:cx1="http://schemas.microsoft.com/office/drawing/2015/9/8/chartex" xmlns:cx2="http://schemas.microsoft.com/office/drawing/2015/10/21/chartex" xmlns:cx3="http://schemas.microsoft.com/office/drawing/2016/5/9/chartex" xmlns:cx4="http://schemas.microsoft.com/office/drawing/2016/5/10/chartex" xmlns:cx5="http://schemas.microsoft.com/office/drawing/2016/5/11/chartex" xmlns:cx6="http://schemas.microsoft.com/office/drawing/2016/5/12/chartex" xmlns:cx7="http://schemas.microsoft.com/office/drawing/2016/5/13/chartex" xmlns:cx8="http://schemas.microsoft.com/office/drawing/2016/5/14/chartex" xmlns:mc="http://schemas.openxmlformats.org/markup-compatibility/2006" xmlns:aink="http://schemas.microsoft.com/office/drawing/2016/ink" xmlns:am3d="http://schemas.microsoft.com/office/drawing/2017/model3d" xmlns:o="urn:schemas-microsoft-com:office:office" xmlns:r="http://schemas.openxmlformats.org/officeDocument/2006/relationships" xmlns:m="http://schemas.openxmlformats.org/officeDocument/2006/math" xmlns:v="urn:schemas-microsoft-com:vml" xmlns:wp14="http://schemas.microsoft.com/office/word/2010/wordprocessingDrawing" xmlns:wp="http://schemas.openxmlformats.org/drawingml/2006/wordprocessingDrawing" xmlns:w10="urn:schemas-microsoft-com:office:word" xmlns:w="http://schemas.openxmlformats.org/wordprocessingml/2006/main" xmlns:w14="http://schemas.microsoft.com/office/word/2010/wordml" xmlns:w15="http://schemas.microsoft.com/office/word/2012/wordml" xmlns:w16cex="http://schemas.microsoft.com/office/word/2018/wordml/cex" xmlns:w16cid="http://schemas.microsoft.com/office/word/2016/wordml/cid" xmlns:w16="http://schemas.microsoft.com/office/word/2018/wordml" xmlns:w16se="http://schemas.microsoft.com/office/word/2015/wordml/symex" xmlns:wpg="http://schemas.microsoft.com/office/word/2010/wordprocessingGroup" xmlns:wpi="http://schemas.microsoft.com/office/word/2010/wordprocessingInk" xmlns:wne="http://schemas.microsoft.com/office/word/2006/wordml" xmlns:wps="http://schemas.microsoft.com/office/word/2010/wordprocessingShape" mc:Ignorable="w14 w15 w16se w16cid w16 w16cex wp14">
+<w:hdr xmlns:wpc="http://schemas.microsoft.com/office/word/2010/wordprocessingCanvas" xmlns:cx="http://schemas.microsoft.com/office/drawing/2014/chartex" xmlns:cx1="http://schemas.microsoft.com/office/drawing/2015/9/8/chartex" xmlns:cx2="http://schemas.microsoft.com/office/drawing/2015/10/21/chartex" xmlns:cx3="http://schemas.microsoft.com/office/drawing/2016/5/9/chartex" xmlns:cx4="http://schemas.microsoft.com/office/drawing/2016/5/10/chartex" xmlns:cx5="http://schemas.microsoft.com/office/drawing/2016/5/11/chartex" xmlns:cx6="http://schemas.microsoft.com/office/drawing/2016/5/12/chartex" xmlns:cx7="http://schemas.microsoft.com/office/drawing/2016/5/13/chartex" xmlns:cx8="http://schemas.microsoft.com/office/drawing/2016/5/14/chartex" xmlns:mc="http://schemas.openxmlformats.org/markup-compatibility/2006" xmlns:aink="http://schemas.microsoft.com/office/drawing/2016/ink" xmlns:am3d="http://schemas.microsoft.com/office/drawing/2017/model3d" xmlns:o="urn:schemas-microsoft-com:office:office" xmlns:oel="http://schemas.microsoft.com/office/2019/extlst" xmlns:r="http://schemas.openxmlformats.org/officeDocument/2006/relationships" xmlns:m="http://schemas.openxmlformats.org/officeDocument/2006/math" xmlns:v="urn:schemas-microsoft-com:vml" xmlns:wp14="http://schemas.microsoft.com/office/word/2010/wordprocessingDrawing" xmlns:wp="http://schemas.openxmlformats.org/drawingml/2006/wordprocessingDrawing" xmlns:w10="urn:schemas-microsoft-com:office:word" xmlns:w="http://schemas.openxmlformats.org/wordprocessingml/2006/main" xmlns:w14="http://schemas.microsoft.com/office/word/2010/wordml" xmlns:w15="http://schemas.microsoft.com/office/word/2012/wordml" xmlns:w16cex="http://schemas.microsoft.com/office/word/2018/wordml/cex" xmlns:w16cid="http://schemas.microsoft.com/office/word/2016/wordml/cid" xmlns:w16="http://schemas.microsoft.com/office/word/2018/wordml" xmlns:w16sdtdh="http://schemas.microsoft.com/office/word/2020/wordml/sdtdatahash" xmlns:w16se="http://schemas.microsoft.com/office/word/2015/wordml/symex" xmlns:wpg="http://schemas.microsoft.com/office/word/2010/wordprocessingGroup" xmlns:wpi="http://schemas.microsoft.com/office/word/2010/wordprocessingInk" xmlns:wne="http://schemas.microsoft.com/office/word/2006/wordml" xmlns:wps="http://schemas.microsoft.com/office/word/2010/wordprocessingShape" mc:Ignorable="w14 w15 w16se w16cid w16 w16cex w16sdtdh wp14">
   <w:p>
     <w:pPr>
       <w:widowControl w:val="0"/>
@@ -451,7 +487,7 @@
 </file>
 
 <file path=word/numbering.xml><?xml version="1.0" encoding="utf-8"?>
-<w:numbering xmlns:wpc="http://schemas.microsoft.com/office/word/2010/wordprocessingCanvas" xmlns:cx="http://schemas.microsoft.com/office/drawing/2014/chartex" xmlns:cx1="http://schemas.microsoft.com/office/drawing/2015/9/8/chartex" xmlns:cx2="http://schemas.microsoft.com/office/drawing/2015/10/21/chartex" xmlns:cx3="http://schemas.microsoft.com/office/drawing/2016/5/9/chartex" xmlns:cx4="http://schemas.microsoft.com/office/drawing/2016/5/10/chartex" xmlns:cx5="http://schemas.microsoft.com/office/drawing/2016/5/11/chartex" xmlns:cx6="http://schemas.microsoft.com/office/drawing/2016/5/12/chartex" xmlns:cx7="http://schemas.microsoft.com/office/drawing/2016/5/13/chartex" xmlns:cx8="http://schemas.microsoft.com/office/drawing/2016/5/14/chartex" xmlns:mc="http://schemas.openxmlformats.org/markup-compatibility/2006" xmlns:aink="http://schemas.microsoft.com/office/drawing/2016/ink" xmlns:am3d="http://schemas.microsoft.com/office/drawing/2017/model3d" xmlns:o="urn:schemas-microsoft-com:office:office" xmlns:r="http://schemas.openxmlformats.org/officeDocument/2006/relationships" xmlns:m="http://schemas.openxmlformats.org/officeDocument/2006/math" xmlns:v="urn:schemas-microsoft-com:vml" xmlns:wp14="http://schemas.microsoft.com/office/word/2010/wordprocessingDrawing" xmlns:wp="http://schemas.openxmlformats.org/drawingml/2006/wordprocessingDrawing" xmlns:w10="urn:schemas-microsoft-com:office:word" xmlns:w="http://schemas.openxmlformats.org/wordprocessingml/2006/main" xmlns:w14="http://schemas.microsoft.com/office/word/2010/wordml" xmlns:w15="http://schemas.microsoft.com/office/word/2012/wordml" xmlns:w16cex="http://schemas.microsoft.com/office/word/2018/wordml/cex" xmlns:w16cid="http://schemas.microsoft.com/office/word/2016/wordml/cid" xmlns:w16="http://schemas.microsoft.com/office/word/2018/wordml" xmlns:w16se="http://schemas.microsoft.com/office/word/2015/wordml/symex" xmlns:wpg="http://schemas.microsoft.com/office/word/2010/wordprocessingGroup" xmlns:wpi="http://schemas.microsoft.com/office/word/2010/wordprocessingInk" xmlns:wne="http://schemas.microsoft.com/office/word/2006/wordml" xmlns:wps="http://schemas.microsoft.com/office/word/2010/wordprocessingShape" mc:Ignorable="w14 w15 w16se w16cid w16 w16cex wp14">
+<w:numbering xmlns:wpc="http://schemas.microsoft.com/office/word/2010/wordprocessingCanvas" xmlns:cx="http://schemas.microsoft.com/office/drawing/2014/chartex" xmlns:cx1="http://schemas.microsoft.com/office/drawing/2015/9/8/chartex" xmlns:cx2="http://schemas.microsoft.com/office/drawing/2015/10/21/chartex" xmlns:cx3="http://schemas.microsoft.com/office/drawing/2016/5/9/chartex" xmlns:cx4="http://schemas.microsoft.com/office/drawing/2016/5/10/chartex" xmlns:cx5="http://schemas.microsoft.com/office/drawing/2016/5/11/chartex" xmlns:cx6="http://schemas.microsoft.com/office/drawing/2016/5/12/chartex" xmlns:cx7="http://schemas.microsoft.com/office/drawing/2016/5/13/chartex" xmlns:cx8="http://schemas.microsoft.com/office/drawing/2016/5/14/chartex" xmlns:mc="http://schemas.openxmlformats.org/markup-compatibility/2006" xmlns:aink="http://schemas.microsoft.com/office/drawing/2016/ink" xmlns:am3d="http://schemas.microsoft.com/office/drawing/2017/model3d" xmlns:o="urn:schemas-microsoft-com:office:office" xmlns:oel="http://schemas.microsoft.com/office/2019/extlst" xmlns:r="http://schemas.openxmlformats.org/officeDocument/2006/relationships" xmlns:m="http://schemas.openxmlformats.org/officeDocument/2006/math" xmlns:v="urn:schemas-microsoft-com:vml" xmlns:wp14="http://schemas.microsoft.com/office/word/2010/wordprocessingDrawing" xmlns:wp="http://schemas.openxmlformats.org/drawingml/2006/wordprocessingDrawing" xmlns:w10="urn:schemas-microsoft-com:office:word" xmlns:w="http://schemas.openxmlformats.org/wordprocessingml/2006/main" xmlns:w14="http://schemas.microsoft.com/office/word/2010/wordml" xmlns:w15="http://schemas.microsoft.com/office/word/2012/wordml" xmlns:w16cex="http://schemas.microsoft.com/office/word/2018/wordml/cex" xmlns:w16cid="http://schemas.microsoft.com/office/word/2016/wordml/cid" xmlns:w16="http://schemas.microsoft.com/office/word/2018/wordml" xmlns:w16sdtdh="http://schemas.microsoft.com/office/word/2020/wordml/sdtdatahash" xmlns:w16se="http://schemas.microsoft.com/office/word/2015/wordml/symex" xmlns:wpg="http://schemas.microsoft.com/office/word/2010/wordprocessingGroup" xmlns:wpi="http://schemas.microsoft.com/office/word/2010/wordprocessingInk" xmlns:wne="http://schemas.microsoft.com/office/word/2006/wordml" xmlns:wps="http://schemas.microsoft.com/office/word/2010/wordprocessingShape" mc:Ignorable="w14 w15 w16se w16cid w16 w16cex w16sdtdh wp14">
   <w:abstractNum w:abstractNumId="0" w15:restartNumberingAfterBreak="0">
     <w:nsid w:val="2125523A"/>
     <w:multiLevelType w:val="multilevel"/>
@@ -573,14 +609,14 @@
       </w:pPr>
     </w:lvl>
   </w:abstractNum>
-  <w:num w:numId="1">
+  <w:num w:numId="1" w16cid:durableId="456992395">
     <w:abstractNumId w:val="0"/>
   </w:num>
 </w:numbering>
 </file>
 
 <file path=word/styles.xml><?xml version="1.0" encoding="utf-8"?>
-<w:styles xmlns:mc="http://schemas.openxmlformats.org/markup-compatibility/2006" xmlns:r="http://schemas.openxmlformats.org/officeDocument/2006/relationships" xmlns:w="http://schemas.openxmlformats.org/wordprocessingml/2006/main" xmlns:w14="http://schemas.microsoft.com/office/word/2010/wordml" xmlns:w15="http://schemas.microsoft.com/office/word/2012/wordml" xmlns:w16cex="http://schemas.microsoft.com/office/word/2018/wordml/cex" xmlns:w16cid="http://schemas.microsoft.com/office/word/2016/wordml/cid" xmlns:w16="http://schemas.microsoft.com/office/word/2018/wordml" xmlns:w16se="http://schemas.microsoft.com/office/word/2015/wordml/symex" mc:Ignorable="w14 w15 w16se w16cid w16 w16cex">
+<w:styles xmlns:mc="http://schemas.openxmlformats.org/markup-compatibility/2006" xmlns:r="http://schemas.openxmlformats.org/officeDocument/2006/relationships" xmlns:w="http://schemas.openxmlformats.org/wordprocessingml/2006/main" xmlns:w14="http://schemas.microsoft.com/office/word/2010/wordml" xmlns:w15="http://schemas.microsoft.com/office/word/2012/wordml" xmlns:w16cex="http://schemas.microsoft.com/office/word/2018/wordml/cex" xmlns:w16cid="http://schemas.microsoft.com/office/word/2016/wordml/cid" xmlns:w16="http://schemas.microsoft.com/office/word/2018/wordml" xmlns:w16sdtdh="http://schemas.microsoft.com/office/word/2020/wordml/sdtdatahash" xmlns:w16se="http://schemas.microsoft.com/office/word/2015/wordml/symex" mc:Ignorable="w14 w15 w16se w16cid w16 w16cex w16sdtdh">
   <w:docDefaults>
     <w:rPrDefault>
       <w:rPr>
@@ -1922,28 +1958,28 @@
 </file>
 
 <file path=customXml/item1.xml><?xml version="1.0" encoding="utf-8"?>
-<b:Sources xmlns:b="http://schemas.openxmlformats.org/officeDocument/2006/bibliography" xmlns="http://schemas.openxmlformats.org/officeDocument/2006/bibliography" SelectedStyle="\APASixthEditionOfficeOnline.xsl" StyleName="APA" Version="6"/>
-</file>
-
-<file path=customXml/item2.xml><?xml version="1.0" encoding="utf-8"?>
 <go:gDocsCustomXmlDataStorage xmlns:go="http://customooxmlschemas.google.com/" xmlns:r="http://schemas.openxmlformats.org/officeDocument/2006/relationships">
   <go:docsCustomData xmlns:go="http://customooxmlschemas.google.com/" roundtripDataSignature="AMtx7miSjxlXbPXRxSI8o83cKmHDZQVJ3A==">AMUW2mWn1iwqLsGm0XkXdt8GzHwfyJ9uBODkwHp1dWrUIqpJ//LHUb6XLsC+8RHlVwG6KHVHORzIlkSXNIpw325Oc1WYKtieaetj2XIiKpk0M5iOUyrkEVe3twnpFagRcC1aIrao/2xe</go:docsCustomData>
 </go:gDocsCustomXmlDataStorage>
 </file>
 
-<file path=customXml/itemProps1.xml><?xml version="1.0" encoding="utf-8"?>
-<ds:datastoreItem xmlns:ds="http://schemas.openxmlformats.org/officeDocument/2006/customXml" ds:itemID="{832D73D7-18CA-4C75-B33B-A8C51F04AD9E}">
-  <ds:schemaRefs>
-    <ds:schemaRef ds:uri="http://schemas.openxmlformats.org/officeDocument/2006/bibliography"/>
-  </ds:schemaRefs>
-</ds:datastoreItem>
+<file path=customXml/item2.xml><?xml version="1.0" encoding="utf-8"?>
+<b:Sources xmlns:b="http://schemas.openxmlformats.org/officeDocument/2006/bibliography" xmlns="http://schemas.openxmlformats.org/officeDocument/2006/bibliography" SelectedStyle="\APASixthEditionOfficeOnline.xsl" StyleName="APA" Version="6"/>
 </file>
 
-<file path=customXml/itemProps2.xml><?xml version="1.0" encoding="utf-8"?>
+<file path=customXml/itemProps1.xml><?xml version="1.0" encoding="utf-8"?>
 <ds:datastoreItem xmlns:ds="http://schemas.openxmlformats.org/officeDocument/2006/customXml" ds:itemID="{11111111-1234-1234-1234-123412341234}">
   <ds:schemaRefs>
     <ds:schemaRef ds:uri="http://customooxmlschemas.google.com/"/>
     <ds:schemaRef ds:uri="http://schemas.openxmlformats.org/officeDocument/2006/relationships"/>
   </ds:schemaRefs>
 </ds:datastoreItem>
+</file>
+
+<file path=customXml/itemProps2.xml><?xml version="1.0" encoding="utf-8"?>
+<ds:datastoreItem xmlns:ds="http://schemas.openxmlformats.org/officeDocument/2006/customXml" ds:itemID="{832D73D7-18CA-4C75-B33B-A8C51F04AD9E}">
+  <ds:schemaRefs>
+    <ds:schemaRef ds:uri="http://schemas.openxmlformats.org/officeDocument/2006/bibliography"/>
+  </ds:schemaRefs>
+</ds:datastoreItem>
 </file>
</xml_diff>

<commit_message>
feat: adicionado campo tituloProjetoAnalisado
</commit_message>
<xml_diff>
--- a/docs/relatorioParecer.docx
+++ b/docs/relatorioParecer.docx
@@ -10,14 +10,21 @@
         <w:t>PARECER N º</w:t>
       </w:r>
       <w:r>
-        <w:t xml:space="preserve"> numeroParecer</w:t>
-      </w:r>
+        <w:t xml:space="preserve"> </w:t>
+      </w:r>
+      <w:proofErr w:type="spellStart"/>
+      <w:r>
+        <w:t>numeroParecer</w:t>
+      </w:r>
+      <w:proofErr w:type="spellEnd"/>
       <w:r>
         <w:t xml:space="preserve"> , DE </w:t>
       </w:r>
+      <w:proofErr w:type="spellStart"/>
       <w:r>
         <w:t>anoParecer</w:t>
       </w:r>
+      <w:proofErr w:type="spellEnd"/>
     </w:p>
     <w:p>
       <w:pPr>
@@ -26,44 +33,67 @@
       <w:r>
         <w:t xml:space="preserve">Da COMISSÃO DE PESQUISA, EXTENSÃO E PÓS-GRADUACÃO, sobre a aprovação de </w:t>
       </w:r>
+      <w:proofErr w:type="spellStart"/>
       <w:r>
         <w:t>nomeRelatorio</w:t>
       </w:r>
+      <w:proofErr w:type="spellEnd"/>
       <w:r>
         <w:t xml:space="preserve"> do </w:t>
       </w:r>
+      <w:proofErr w:type="spellStart"/>
       <w:r>
         <w:t>titulacaoCoordenador</w:t>
       </w:r>
+      <w:proofErr w:type="spellEnd"/>
       <w:r>
         <w:t xml:space="preserve"> </w:t>
       </w:r>
-      <w:r>
-        <w:t>nomeCoordenador (encaminhado pela</w:t>
+      <w:proofErr w:type="spellStart"/>
+      <w:r>
+        <w:t>nomeCoordenador</w:t>
+      </w:r>
+      <w:proofErr w:type="spellEnd"/>
+      <w:r>
+        <w:t xml:space="preserve"> (encaminhado pela</w:t>
       </w:r>
       <w:r>
         <w:t xml:space="preserve"> </w:t>
       </w:r>
+      <w:proofErr w:type="spellStart"/>
       <w:r>
         <w:t>faculdadeCoordenador</w:t>
       </w:r>
+      <w:proofErr w:type="spellEnd"/>
       <w:r>
         <w:t>), intitulado “</w:t>
       </w:r>
+      <w:proofErr w:type="spellStart"/>
       <w:r>
         <w:rPr>
           <w:i/>
         </w:rPr>
         <w:t>tituloProjetoAnalisado</w:t>
       </w:r>
+      <w:proofErr w:type="spellEnd"/>
       <w:r>
         <w:t xml:space="preserve">”, </w:t>
       </w:r>
+      <w:proofErr w:type="spellStart"/>
       <w:r>
         <w:t>cargaHoraria</w:t>
       </w:r>
-      <w:r>
-        <w:t>, pelo período de periodoProjeto.</w:t>
+      <w:proofErr w:type="spellEnd"/>
+      <w:r>
+        <w:t xml:space="preserve">, pelo período de </w:t>
+      </w:r>
+      <w:proofErr w:type="spellStart"/>
+      <w:r>
+        <w:t>periodoProjeto</w:t>
+      </w:r>
+      <w:proofErr w:type="spellEnd"/>
+      <w:r>
+        <w:t>.</w:t>
       </w:r>
     </w:p>
     <w:p>
@@ -79,16 +109,53 @@
         <w:pStyle w:val="Relator"/>
       </w:pPr>
       <w:r>
-        <w:t>Vem ao exame desta Comissão o Relatório Parcial de Projeto de Ensino intitulado “</w:t>
-      </w:r>
+        <w:t xml:space="preserve">Vem ao exame desta Comissão o </w:t>
+      </w:r>
+      <w:proofErr w:type="spellStart"/>
+      <w:r>
+        <w:t>nomeRelatorio</w:t>
+      </w:r>
+      <w:proofErr w:type="spellEnd"/>
+      <w:r>
+        <w:t xml:space="preserve"> </w:t>
+      </w:r>
+      <w:r>
+        <w:t>intitulado “</w:t>
+      </w:r>
+      <w:proofErr w:type="spellStart"/>
       <w:r>
         <w:rPr>
           <w:i/>
         </w:rPr>
-        <w:t>teste titulo do projeto a ser analisado</w:t>
-      </w:r>
-      <w:r>
-        <w:t>”, coordenado pelo titulacaoCoordenador nomeCoordenador, por um período de periodoProjeto, sem alocação de Carga Horária.</w:t>
+        <w:t>tituloProjetoAnalisado</w:t>
+      </w:r>
+      <w:proofErr w:type="spellEnd"/>
+      <w:r>
+        <w:t xml:space="preserve">”, coordenado pelo </w:t>
+      </w:r>
+      <w:proofErr w:type="spellStart"/>
+      <w:r>
+        <w:t>titulacaoCoordenador</w:t>
+      </w:r>
+      <w:proofErr w:type="spellEnd"/>
+      <w:r>
+        <w:t xml:space="preserve"> </w:t>
+      </w:r>
+      <w:proofErr w:type="spellStart"/>
+      <w:r>
+        <w:t>nomeCoordenador</w:t>
+      </w:r>
+      <w:proofErr w:type="spellEnd"/>
+      <w:r>
+        <w:t xml:space="preserve">, por um período de </w:t>
+      </w:r>
+      <w:proofErr w:type="spellStart"/>
+      <w:r>
+        <w:t>periodoProjeto</w:t>
+      </w:r>
+      <w:proofErr w:type="spellEnd"/>
+      <w:r>
+        <w:t>, sem alocação de Carga Horária.</w:t>
       </w:r>
     </w:p>
     <w:p>
@@ -98,9 +165,11 @@
       <w:r>
         <w:t xml:space="preserve">O relatório foi aprovado em 02 de novembro de 2024 pelo Campus Universitário de Tucuruí - CAMTUC, por meio do foi aprovada em Ad Referendum da subunidade, por um período de </w:t>
       </w:r>
+      <w:proofErr w:type="spellStart"/>
       <w:r>
         <w:t>periodoProjeto</w:t>
       </w:r>
+      <w:proofErr w:type="spellEnd"/>
       <w:r>
         <w:t>, sem alocação de Carga Horária.</w:t>
       </w:r>

</xml_diff>

<commit_message>
fix: ajuste na variavel nomeRelatorio e adicionado TIPODOCUMENTO e pedidoAprovacao
</commit_message>
<xml_diff>
--- a/docs/relatorioParecer.docx
+++ b/docs/relatorioParecer.docx
@@ -1,6 +1,6 @@
 
 <file path=word/document.xml><?xml version="1.0" encoding="utf-8"?>
-<w:document xmlns:wpc="http://schemas.microsoft.com/office/word/2010/wordprocessingCanvas" xmlns:cx="http://schemas.microsoft.com/office/drawing/2014/chartex" xmlns:cx1="http://schemas.microsoft.com/office/drawing/2015/9/8/chartex" xmlns:cx2="http://schemas.microsoft.com/office/drawing/2015/10/21/chartex" xmlns:cx3="http://schemas.microsoft.com/office/drawing/2016/5/9/chartex" xmlns:cx4="http://schemas.microsoft.com/office/drawing/2016/5/10/chartex" xmlns:cx5="http://schemas.microsoft.com/office/drawing/2016/5/11/chartex" xmlns:cx6="http://schemas.microsoft.com/office/drawing/2016/5/12/chartex" xmlns:cx7="http://schemas.microsoft.com/office/drawing/2016/5/13/chartex" xmlns:cx8="http://schemas.microsoft.com/office/drawing/2016/5/14/chartex" xmlns:mc="http://schemas.openxmlformats.org/markup-compatibility/2006" xmlns:aink="http://schemas.microsoft.com/office/drawing/2016/ink" xmlns:am3d="http://schemas.microsoft.com/office/drawing/2017/model3d" xmlns:o="urn:schemas-microsoft-com:office:office" xmlns:oel="http://schemas.microsoft.com/office/2019/extlst" xmlns:r="http://schemas.openxmlformats.org/officeDocument/2006/relationships" xmlns:m="http://schemas.openxmlformats.org/officeDocument/2006/math" xmlns:v="urn:schemas-microsoft-com:vml" xmlns:wp14="http://schemas.microsoft.com/office/word/2010/wordprocessingDrawing" xmlns:wp="http://schemas.openxmlformats.org/drawingml/2006/wordprocessingDrawing" xmlns:w10="urn:schemas-microsoft-com:office:word" xmlns:w="http://schemas.openxmlformats.org/wordprocessingml/2006/main" xmlns:w14="http://schemas.microsoft.com/office/word/2010/wordml" xmlns:w15="http://schemas.microsoft.com/office/word/2012/wordml" xmlns:w16cex="http://schemas.microsoft.com/office/word/2018/wordml/cex" xmlns:w16cid="http://schemas.microsoft.com/office/word/2016/wordml/cid" xmlns:w16="http://schemas.microsoft.com/office/word/2018/wordml" xmlns:w16sdtdh="http://schemas.microsoft.com/office/word/2020/wordml/sdtdatahash" xmlns:w16se="http://schemas.microsoft.com/office/word/2015/wordml/symex" xmlns:wpg="http://schemas.microsoft.com/office/word/2010/wordprocessingGroup" xmlns:wpi="http://schemas.microsoft.com/office/word/2010/wordprocessingInk" xmlns:wne="http://schemas.microsoft.com/office/word/2006/wordml" xmlns:wps="http://schemas.microsoft.com/office/word/2010/wordprocessingShape" mc:Ignorable="w14 w15 w16se w16cid w16 w16cex w16sdtdh wp14">
+<w:document xmlns:wpc="http://schemas.microsoft.com/office/word/2010/wordprocessingCanvas" xmlns:cx="http://schemas.microsoft.com/office/drawing/2014/chartex" xmlns:cx1="http://schemas.microsoft.com/office/drawing/2015/9/8/chartex" xmlns:cx2="http://schemas.microsoft.com/office/drawing/2015/10/21/chartex" xmlns:cx3="http://schemas.microsoft.com/office/drawing/2016/5/9/chartex" xmlns:cx4="http://schemas.microsoft.com/office/drawing/2016/5/10/chartex" xmlns:cx5="http://schemas.microsoft.com/office/drawing/2016/5/11/chartex" xmlns:cx6="http://schemas.microsoft.com/office/drawing/2016/5/12/chartex" xmlns:cx7="http://schemas.microsoft.com/office/drawing/2016/5/13/chartex" xmlns:cx8="http://schemas.microsoft.com/office/drawing/2016/5/14/chartex" xmlns:mc="http://schemas.openxmlformats.org/markup-compatibility/2006" xmlns:aink="http://schemas.microsoft.com/office/drawing/2016/ink" xmlns:am3d="http://schemas.microsoft.com/office/drawing/2017/model3d" xmlns:o="urn:schemas-microsoft-com:office:office" xmlns:r="http://schemas.openxmlformats.org/officeDocument/2006/relationships" xmlns:m="http://schemas.openxmlformats.org/officeDocument/2006/math" xmlns:v="urn:schemas-microsoft-com:vml" xmlns:wp14="http://schemas.microsoft.com/office/word/2010/wordprocessingDrawing" xmlns:wp="http://schemas.openxmlformats.org/drawingml/2006/wordprocessingDrawing" xmlns:w10="urn:schemas-microsoft-com:office:word" xmlns:w="http://schemas.openxmlformats.org/wordprocessingml/2006/main" xmlns:w14="http://schemas.microsoft.com/office/word/2010/wordml" xmlns:w15="http://schemas.microsoft.com/office/word/2012/wordml" xmlns:w16cex="http://schemas.microsoft.com/office/word/2018/wordml/cex" xmlns:w16cid="http://schemas.microsoft.com/office/word/2016/wordml/cid" xmlns:w16="http://schemas.microsoft.com/office/word/2018/wordml" xmlns:w16se="http://schemas.microsoft.com/office/word/2015/wordml/symex" xmlns:wpg="http://schemas.microsoft.com/office/word/2010/wordprocessingGroup" xmlns:wpi="http://schemas.microsoft.com/office/word/2010/wordprocessingInk" xmlns:wne="http://schemas.microsoft.com/office/word/2006/wordml" xmlns:wps="http://schemas.microsoft.com/office/word/2010/wordprocessingShape" mc:Ignorable="w14 w15 w16se w16cid w16 w16cex wp14">
   <w:body>
     <w:p>
       <w:pPr>
@@ -101,7 +101,10 @@
         <w:pStyle w:val="Ttulo1"/>
       </w:pPr>
       <w:r>
-        <w:t>I - DESCRIÇÃO</w:t>
+        <w:t xml:space="preserve">I - </w:t>
+      </w:r>
+      <w:r>
+        <w:t>tipodocumento</w:t>
       </w:r>
     </w:p>
     <w:p>
@@ -109,7 +112,18 @@
         <w:pStyle w:val="Relator"/>
       </w:pPr>
       <w:r>
-        <w:t xml:space="preserve">Vem ao exame desta Comissão o </w:t>
+        <w:t>Vem ao exame desta Comissão o</w:t>
+      </w:r>
+      <w:r>
+        <w:t xml:space="preserve"> </w:t>
+      </w:r>
+      <w:proofErr w:type="spellStart"/>
+      <w:r>
+        <w:t>pedidoAprovacao</w:t>
+      </w:r>
+      <w:proofErr w:type="spellEnd"/>
+      <w:r>
+        <w:t xml:space="preserve"> </w:t>
       </w:r>
       <w:proofErr w:type="spellStart"/>
       <w:r>
@@ -155,7 +169,15 @@
       </w:r>
       <w:proofErr w:type="spellEnd"/>
       <w:r>
-        <w:t>, sem alocação de Carga Horária.</w:t>
+        <w:t xml:space="preserve">, </w:t>
+      </w:r>
+      <w:proofErr w:type="spellStart"/>
+      <w:r>
+        <w:t>cargaHoraria</w:t>
+      </w:r>
+      <w:proofErr w:type="spellEnd"/>
+      <w:r>
+        <w:t>.</w:t>
       </w:r>
     </w:p>
     <w:p>
@@ -217,7 +239,7 @@
 </file>
 
 <file path=word/endnotes.xml><?xml version="1.0" encoding="utf-8"?>
-<w:endnotes xmlns:wpc="http://schemas.microsoft.com/office/word/2010/wordprocessingCanvas" xmlns:cx="http://schemas.microsoft.com/office/drawing/2014/chartex" xmlns:cx1="http://schemas.microsoft.com/office/drawing/2015/9/8/chartex" xmlns:cx2="http://schemas.microsoft.com/office/drawing/2015/10/21/chartex" xmlns:cx3="http://schemas.microsoft.com/office/drawing/2016/5/9/chartex" xmlns:cx4="http://schemas.microsoft.com/office/drawing/2016/5/10/chartex" xmlns:cx5="http://schemas.microsoft.com/office/drawing/2016/5/11/chartex" xmlns:cx6="http://schemas.microsoft.com/office/drawing/2016/5/12/chartex" xmlns:cx7="http://schemas.microsoft.com/office/drawing/2016/5/13/chartex" xmlns:cx8="http://schemas.microsoft.com/office/drawing/2016/5/14/chartex" xmlns:mc="http://schemas.openxmlformats.org/markup-compatibility/2006" xmlns:aink="http://schemas.microsoft.com/office/drawing/2016/ink" xmlns:am3d="http://schemas.microsoft.com/office/drawing/2017/model3d" xmlns:o="urn:schemas-microsoft-com:office:office" xmlns:oel="http://schemas.microsoft.com/office/2019/extlst" xmlns:r="http://schemas.openxmlformats.org/officeDocument/2006/relationships" xmlns:m="http://schemas.openxmlformats.org/officeDocument/2006/math" xmlns:v="urn:schemas-microsoft-com:vml" xmlns:wp14="http://schemas.microsoft.com/office/word/2010/wordprocessingDrawing" xmlns:wp="http://schemas.openxmlformats.org/drawingml/2006/wordprocessingDrawing" xmlns:w10="urn:schemas-microsoft-com:office:word" xmlns:w="http://schemas.openxmlformats.org/wordprocessingml/2006/main" xmlns:w14="http://schemas.microsoft.com/office/word/2010/wordml" xmlns:w15="http://schemas.microsoft.com/office/word/2012/wordml" xmlns:w16cex="http://schemas.microsoft.com/office/word/2018/wordml/cex" xmlns:w16cid="http://schemas.microsoft.com/office/word/2016/wordml/cid" xmlns:w16="http://schemas.microsoft.com/office/word/2018/wordml" xmlns:w16sdtdh="http://schemas.microsoft.com/office/word/2020/wordml/sdtdatahash" xmlns:w16se="http://schemas.microsoft.com/office/word/2015/wordml/symex" xmlns:wpg="http://schemas.microsoft.com/office/word/2010/wordprocessingGroup" xmlns:wpi="http://schemas.microsoft.com/office/word/2010/wordprocessingInk" xmlns:wne="http://schemas.microsoft.com/office/word/2006/wordml" xmlns:wps="http://schemas.microsoft.com/office/word/2010/wordprocessingShape" mc:Ignorable="w14 w15 w16se w16cid w16 w16cex w16sdtdh wp14">
+<w:endnotes xmlns:wpc="http://schemas.microsoft.com/office/word/2010/wordprocessingCanvas" xmlns:cx="http://schemas.microsoft.com/office/drawing/2014/chartex" xmlns:cx1="http://schemas.microsoft.com/office/drawing/2015/9/8/chartex" xmlns:cx2="http://schemas.microsoft.com/office/drawing/2015/10/21/chartex" xmlns:cx3="http://schemas.microsoft.com/office/drawing/2016/5/9/chartex" xmlns:cx4="http://schemas.microsoft.com/office/drawing/2016/5/10/chartex" xmlns:cx5="http://schemas.microsoft.com/office/drawing/2016/5/11/chartex" xmlns:cx6="http://schemas.microsoft.com/office/drawing/2016/5/12/chartex" xmlns:cx7="http://schemas.microsoft.com/office/drawing/2016/5/13/chartex" xmlns:cx8="http://schemas.microsoft.com/office/drawing/2016/5/14/chartex" xmlns:mc="http://schemas.openxmlformats.org/markup-compatibility/2006" xmlns:aink="http://schemas.microsoft.com/office/drawing/2016/ink" xmlns:am3d="http://schemas.microsoft.com/office/drawing/2017/model3d" xmlns:o="urn:schemas-microsoft-com:office:office" xmlns:r="http://schemas.openxmlformats.org/officeDocument/2006/relationships" xmlns:m="http://schemas.openxmlformats.org/officeDocument/2006/math" xmlns:v="urn:schemas-microsoft-com:vml" xmlns:wp14="http://schemas.microsoft.com/office/word/2010/wordprocessingDrawing" xmlns:wp="http://schemas.openxmlformats.org/drawingml/2006/wordprocessingDrawing" xmlns:w10="urn:schemas-microsoft-com:office:word" xmlns:w="http://schemas.openxmlformats.org/wordprocessingml/2006/main" xmlns:w14="http://schemas.microsoft.com/office/word/2010/wordml" xmlns:w15="http://schemas.microsoft.com/office/word/2012/wordml" xmlns:w16cex="http://schemas.microsoft.com/office/word/2018/wordml/cex" xmlns:w16cid="http://schemas.microsoft.com/office/word/2016/wordml/cid" xmlns:w16="http://schemas.microsoft.com/office/word/2018/wordml" xmlns:w16se="http://schemas.microsoft.com/office/word/2015/wordml/symex" xmlns:wpg="http://schemas.microsoft.com/office/word/2010/wordprocessingGroup" xmlns:wpi="http://schemas.microsoft.com/office/word/2010/wordprocessingInk" xmlns:wne="http://schemas.microsoft.com/office/word/2006/wordml" xmlns:wps="http://schemas.microsoft.com/office/word/2010/wordprocessingShape" mc:Ignorable="w14 w15 w16se w16cid w16 w16cex wp14">
   <w:endnote w:type="separator" w:id="-1">
     <w:p>
       <w:pPr>
@@ -242,7 +264,7 @@
 </file>
 
 <file path=word/footnotes.xml><?xml version="1.0" encoding="utf-8"?>
-<w:footnotes xmlns:wpc="http://schemas.microsoft.com/office/word/2010/wordprocessingCanvas" xmlns:cx="http://schemas.microsoft.com/office/drawing/2014/chartex" xmlns:cx1="http://schemas.microsoft.com/office/drawing/2015/9/8/chartex" xmlns:cx2="http://schemas.microsoft.com/office/drawing/2015/10/21/chartex" xmlns:cx3="http://schemas.microsoft.com/office/drawing/2016/5/9/chartex" xmlns:cx4="http://schemas.microsoft.com/office/drawing/2016/5/10/chartex" xmlns:cx5="http://schemas.microsoft.com/office/drawing/2016/5/11/chartex" xmlns:cx6="http://schemas.microsoft.com/office/drawing/2016/5/12/chartex" xmlns:cx7="http://schemas.microsoft.com/office/drawing/2016/5/13/chartex" xmlns:cx8="http://schemas.microsoft.com/office/drawing/2016/5/14/chartex" xmlns:mc="http://schemas.openxmlformats.org/markup-compatibility/2006" xmlns:aink="http://schemas.microsoft.com/office/drawing/2016/ink" xmlns:am3d="http://schemas.microsoft.com/office/drawing/2017/model3d" xmlns:o="urn:schemas-microsoft-com:office:office" xmlns:oel="http://schemas.microsoft.com/office/2019/extlst" xmlns:r="http://schemas.openxmlformats.org/officeDocument/2006/relationships" xmlns:m="http://schemas.openxmlformats.org/officeDocument/2006/math" xmlns:v="urn:schemas-microsoft-com:vml" xmlns:wp14="http://schemas.microsoft.com/office/word/2010/wordprocessingDrawing" xmlns:wp="http://schemas.openxmlformats.org/drawingml/2006/wordprocessingDrawing" xmlns:w10="urn:schemas-microsoft-com:office:word" xmlns:w="http://schemas.openxmlformats.org/wordprocessingml/2006/main" xmlns:w14="http://schemas.microsoft.com/office/word/2010/wordml" xmlns:w15="http://schemas.microsoft.com/office/word/2012/wordml" xmlns:w16cex="http://schemas.microsoft.com/office/word/2018/wordml/cex" xmlns:w16cid="http://schemas.microsoft.com/office/word/2016/wordml/cid" xmlns:w16="http://schemas.microsoft.com/office/word/2018/wordml" xmlns:w16sdtdh="http://schemas.microsoft.com/office/word/2020/wordml/sdtdatahash" xmlns:w16se="http://schemas.microsoft.com/office/word/2015/wordml/symex" xmlns:wpg="http://schemas.microsoft.com/office/word/2010/wordprocessingGroup" xmlns:wpi="http://schemas.microsoft.com/office/word/2010/wordprocessingInk" xmlns:wne="http://schemas.microsoft.com/office/word/2006/wordml" xmlns:wps="http://schemas.microsoft.com/office/word/2010/wordprocessingShape" mc:Ignorable="w14 w15 w16se w16cid w16 w16cex w16sdtdh wp14">
+<w:footnotes xmlns:wpc="http://schemas.microsoft.com/office/word/2010/wordprocessingCanvas" xmlns:cx="http://schemas.microsoft.com/office/drawing/2014/chartex" xmlns:cx1="http://schemas.microsoft.com/office/drawing/2015/9/8/chartex" xmlns:cx2="http://schemas.microsoft.com/office/drawing/2015/10/21/chartex" xmlns:cx3="http://schemas.microsoft.com/office/drawing/2016/5/9/chartex" xmlns:cx4="http://schemas.microsoft.com/office/drawing/2016/5/10/chartex" xmlns:cx5="http://schemas.microsoft.com/office/drawing/2016/5/11/chartex" xmlns:cx6="http://schemas.microsoft.com/office/drawing/2016/5/12/chartex" xmlns:cx7="http://schemas.microsoft.com/office/drawing/2016/5/13/chartex" xmlns:cx8="http://schemas.microsoft.com/office/drawing/2016/5/14/chartex" xmlns:mc="http://schemas.openxmlformats.org/markup-compatibility/2006" xmlns:aink="http://schemas.microsoft.com/office/drawing/2016/ink" xmlns:am3d="http://schemas.microsoft.com/office/drawing/2017/model3d" xmlns:o="urn:schemas-microsoft-com:office:office" xmlns:r="http://schemas.openxmlformats.org/officeDocument/2006/relationships" xmlns:m="http://schemas.openxmlformats.org/officeDocument/2006/math" xmlns:v="urn:schemas-microsoft-com:vml" xmlns:wp14="http://schemas.microsoft.com/office/word/2010/wordprocessingDrawing" xmlns:wp="http://schemas.openxmlformats.org/drawingml/2006/wordprocessingDrawing" xmlns:w10="urn:schemas-microsoft-com:office:word" xmlns:w="http://schemas.openxmlformats.org/wordprocessingml/2006/main" xmlns:w14="http://schemas.microsoft.com/office/word/2010/wordml" xmlns:w15="http://schemas.microsoft.com/office/word/2012/wordml" xmlns:w16cex="http://schemas.microsoft.com/office/word/2018/wordml/cex" xmlns:w16cid="http://schemas.microsoft.com/office/word/2016/wordml/cid" xmlns:w16="http://schemas.microsoft.com/office/word/2018/wordml" xmlns:w16se="http://schemas.microsoft.com/office/word/2015/wordml/symex" xmlns:wpg="http://schemas.microsoft.com/office/word/2010/wordprocessingGroup" xmlns:wpi="http://schemas.microsoft.com/office/word/2010/wordprocessingInk" xmlns:wne="http://schemas.microsoft.com/office/word/2006/wordml" xmlns:wps="http://schemas.microsoft.com/office/word/2010/wordprocessingShape" mc:Ignorable="w14 w15 w16se w16cid w16 w16cex wp14">
   <w:footnote w:type="separator" w:id="-1">
     <w:p>
       <w:pPr>
@@ -267,7 +289,7 @@
 </file>
 
 <file path=word/header1.xml><?xml version="1.0" encoding="utf-8"?>
-<w:hdr xmlns:wpc="http://schemas.microsoft.com/office/word/2010/wordprocessingCanvas" xmlns:cx="http://schemas.microsoft.com/office/drawing/2014/chartex" xmlns:cx1="http://schemas.microsoft.com/office/drawing/2015/9/8/chartex" xmlns:cx2="http://schemas.microsoft.com/office/drawing/2015/10/21/chartex" xmlns:cx3="http://schemas.microsoft.com/office/drawing/2016/5/9/chartex" xmlns:cx4="http://schemas.microsoft.com/office/drawing/2016/5/10/chartex" xmlns:cx5="http://schemas.microsoft.com/office/drawing/2016/5/11/chartex" xmlns:cx6="http://schemas.microsoft.com/office/drawing/2016/5/12/chartex" xmlns:cx7="http://schemas.microsoft.com/office/drawing/2016/5/13/chartex" xmlns:cx8="http://schemas.microsoft.com/office/drawing/2016/5/14/chartex" xmlns:mc="http://schemas.openxmlformats.org/markup-compatibility/2006" xmlns:aink="http://schemas.microsoft.com/office/drawing/2016/ink" xmlns:am3d="http://schemas.microsoft.com/office/drawing/2017/model3d" xmlns:o="urn:schemas-microsoft-com:office:office" xmlns:oel="http://schemas.microsoft.com/office/2019/extlst" xmlns:r="http://schemas.openxmlformats.org/officeDocument/2006/relationships" xmlns:m="http://schemas.openxmlformats.org/officeDocument/2006/math" xmlns:v="urn:schemas-microsoft-com:vml" xmlns:wp14="http://schemas.microsoft.com/office/word/2010/wordprocessingDrawing" xmlns:wp="http://schemas.openxmlformats.org/drawingml/2006/wordprocessingDrawing" xmlns:w10="urn:schemas-microsoft-com:office:word" xmlns:w="http://schemas.openxmlformats.org/wordprocessingml/2006/main" xmlns:w14="http://schemas.microsoft.com/office/word/2010/wordml" xmlns:w15="http://schemas.microsoft.com/office/word/2012/wordml" xmlns:w16cex="http://schemas.microsoft.com/office/word/2018/wordml/cex" xmlns:w16cid="http://schemas.microsoft.com/office/word/2016/wordml/cid" xmlns:w16="http://schemas.microsoft.com/office/word/2018/wordml" xmlns:w16sdtdh="http://schemas.microsoft.com/office/word/2020/wordml/sdtdatahash" xmlns:w16se="http://schemas.microsoft.com/office/word/2015/wordml/symex" xmlns:wpg="http://schemas.microsoft.com/office/word/2010/wordprocessingGroup" xmlns:wpi="http://schemas.microsoft.com/office/word/2010/wordprocessingInk" xmlns:wne="http://schemas.microsoft.com/office/word/2006/wordml" xmlns:wps="http://schemas.microsoft.com/office/word/2010/wordprocessingShape" mc:Ignorable="w14 w15 w16se w16cid w16 w16cex w16sdtdh wp14">
+<w:hdr xmlns:wpc="http://schemas.microsoft.com/office/word/2010/wordprocessingCanvas" xmlns:cx="http://schemas.microsoft.com/office/drawing/2014/chartex" xmlns:cx1="http://schemas.microsoft.com/office/drawing/2015/9/8/chartex" xmlns:cx2="http://schemas.microsoft.com/office/drawing/2015/10/21/chartex" xmlns:cx3="http://schemas.microsoft.com/office/drawing/2016/5/9/chartex" xmlns:cx4="http://schemas.microsoft.com/office/drawing/2016/5/10/chartex" xmlns:cx5="http://schemas.microsoft.com/office/drawing/2016/5/11/chartex" xmlns:cx6="http://schemas.microsoft.com/office/drawing/2016/5/12/chartex" xmlns:cx7="http://schemas.microsoft.com/office/drawing/2016/5/13/chartex" xmlns:cx8="http://schemas.microsoft.com/office/drawing/2016/5/14/chartex" xmlns:mc="http://schemas.openxmlformats.org/markup-compatibility/2006" xmlns:aink="http://schemas.microsoft.com/office/drawing/2016/ink" xmlns:am3d="http://schemas.microsoft.com/office/drawing/2017/model3d" xmlns:o="urn:schemas-microsoft-com:office:office" xmlns:r="http://schemas.openxmlformats.org/officeDocument/2006/relationships" xmlns:m="http://schemas.openxmlformats.org/officeDocument/2006/math" xmlns:v="urn:schemas-microsoft-com:vml" xmlns:wp14="http://schemas.microsoft.com/office/word/2010/wordprocessingDrawing" xmlns:wp="http://schemas.openxmlformats.org/drawingml/2006/wordprocessingDrawing" xmlns:w10="urn:schemas-microsoft-com:office:word" xmlns:w="http://schemas.openxmlformats.org/wordprocessingml/2006/main" xmlns:w14="http://schemas.microsoft.com/office/word/2010/wordml" xmlns:w15="http://schemas.microsoft.com/office/word/2012/wordml" xmlns:w16cex="http://schemas.microsoft.com/office/word/2018/wordml/cex" xmlns:w16cid="http://schemas.microsoft.com/office/word/2016/wordml/cid" xmlns:w16="http://schemas.microsoft.com/office/word/2018/wordml" xmlns:w16se="http://schemas.microsoft.com/office/word/2015/wordml/symex" xmlns:wpg="http://schemas.microsoft.com/office/word/2010/wordprocessingGroup" xmlns:wpi="http://schemas.microsoft.com/office/word/2010/wordprocessingInk" xmlns:wne="http://schemas.microsoft.com/office/word/2006/wordml" xmlns:wps="http://schemas.microsoft.com/office/word/2010/wordprocessingShape" mc:Ignorable="w14 w15 w16se w16cid w16 w16cex wp14">
   <w:p>
     <w:pPr>
       <w:pBdr>
@@ -323,7 +345,7 @@
 </file>
 
 <file path=word/header2.xml><?xml version="1.0" encoding="utf-8"?>
-<w:hdr xmlns:wpc="http://schemas.microsoft.com/office/word/2010/wordprocessingCanvas" xmlns:cx="http://schemas.microsoft.com/office/drawing/2014/chartex" xmlns:cx1="http://schemas.microsoft.com/office/drawing/2015/9/8/chartex" xmlns:cx2="http://schemas.microsoft.com/office/drawing/2015/10/21/chartex" xmlns:cx3="http://schemas.microsoft.com/office/drawing/2016/5/9/chartex" xmlns:cx4="http://schemas.microsoft.com/office/drawing/2016/5/10/chartex" xmlns:cx5="http://schemas.microsoft.com/office/drawing/2016/5/11/chartex" xmlns:cx6="http://schemas.microsoft.com/office/drawing/2016/5/12/chartex" xmlns:cx7="http://schemas.microsoft.com/office/drawing/2016/5/13/chartex" xmlns:cx8="http://schemas.microsoft.com/office/drawing/2016/5/14/chartex" xmlns:mc="http://schemas.openxmlformats.org/markup-compatibility/2006" xmlns:aink="http://schemas.microsoft.com/office/drawing/2016/ink" xmlns:am3d="http://schemas.microsoft.com/office/drawing/2017/model3d" xmlns:o="urn:schemas-microsoft-com:office:office" xmlns:oel="http://schemas.microsoft.com/office/2019/extlst" xmlns:r="http://schemas.openxmlformats.org/officeDocument/2006/relationships" xmlns:m="http://schemas.openxmlformats.org/officeDocument/2006/math" xmlns:v="urn:schemas-microsoft-com:vml" xmlns:wp14="http://schemas.microsoft.com/office/word/2010/wordprocessingDrawing" xmlns:wp="http://schemas.openxmlformats.org/drawingml/2006/wordprocessingDrawing" xmlns:w10="urn:schemas-microsoft-com:office:word" xmlns:w="http://schemas.openxmlformats.org/wordprocessingml/2006/main" xmlns:w14="http://schemas.microsoft.com/office/word/2010/wordml" xmlns:w15="http://schemas.microsoft.com/office/word/2012/wordml" xmlns:w16cex="http://schemas.microsoft.com/office/word/2018/wordml/cex" xmlns:w16cid="http://schemas.microsoft.com/office/word/2016/wordml/cid" xmlns:w16="http://schemas.microsoft.com/office/word/2018/wordml" xmlns:w16sdtdh="http://schemas.microsoft.com/office/word/2020/wordml/sdtdatahash" xmlns:w16se="http://schemas.microsoft.com/office/word/2015/wordml/symex" xmlns:wpg="http://schemas.microsoft.com/office/word/2010/wordprocessingGroup" xmlns:wpi="http://schemas.microsoft.com/office/word/2010/wordprocessingInk" xmlns:wne="http://schemas.microsoft.com/office/word/2006/wordml" xmlns:wps="http://schemas.microsoft.com/office/word/2010/wordprocessingShape" mc:Ignorable="w14 w15 w16se w16cid w16 w16cex w16sdtdh wp14">
+<w:hdr xmlns:wpc="http://schemas.microsoft.com/office/word/2010/wordprocessingCanvas" xmlns:cx="http://schemas.microsoft.com/office/drawing/2014/chartex" xmlns:cx1="http://schemas.microsoft.com/office/drawing/2015/9/8/chartex" xmlns:cx2="http://schemas.microsoft.com/office/drawing/2015/10/21/chartex" xmlns:cx3="http://schemas.microsoft.com/office/drawing/2016/5/9/chartex" xmlns:cx4="http://schemas.microsoft.com/office/drawing/2016/5/10/chartex" xmlns:cx5="http://schemas.microsoft.com/office/drawing/2016/5/11/chartex" xmlns:cx6="http://schemas.microsoft.com/office/drawing/2016/5/12/chartex" xmlns:cx7="http://schemas.microsoft.com/office/drawing/2016/5/13/chartex" xmlns:cx8="http://schemas.microsoft.com/office/drawing/2016/5/14/chartex" xmlns:mc="http://schemas.openxmlformats.org/markup-compatibility/2006" xmlns:aink="http://schemas.microsoft.com/office/drawing/2016/ink" xmlns:am3d="http://schemas.microsoft.com/office/drawing/2017/model3d" xmlns:o="urn:schemas-microsoft-com:office:office" xmlns:r="http://schemas.openxmlformats.org/officeDocument/2006/relationships" xmlns:m="http://schemas.openxmlformats.org/officeDocument/2006/math" xmlns:v="urn:schemas-microsoft-com:vml" xmlns:wp14="http://schemas.microsoft.com/office/word/2010/wordprocessingDrawing" xmlns:wp="http://schemas.openxmlformats.org/drawingml/2006/wordprocessingDrawing" xmlns:w10="urn:schemas-microsoft-com:office:word" xmlns:w="http://schemas.openxmlformats.org/wordprocessingml/2006/main" xmlns:w14="http://schemas.microsoft.com/office/word/2010/wordml" xmlns:w15="http://schemas.microsoft.com/office/word/2012/wordml" xmlns:w16cex="http://schemas.microsoft.com/office/word/2018/wordml/cex" xmlns:w16cid="http://schemas.microsoft.com/office/word/2016/wordml/cid" xmlns:w16="http://schemas.microsoft.com/office/word/2018/wordml" xmlns:w16se="http://schemas.microsoft.com/office/word/2015/wordml/symex" xmlns:wpg="http://schemas.microsoft.com/office/word/2010/wordprocessingGroup" xmlns:wpi="http://schemas.microsoft.com/office/word/2010/wordprocessingInk" xmlns:wne="http://schemas.microsoft.com/office/word/2006/wordml" xmlns:wps="http://schemas.microsoft.com/office/word/2010/wordprocessingShape" mc:Ignorable="w14 w15 w16se w16cid w16 w16cex wp14">
   <w:p>
     <w:pPr>
       <w:widowControl w:val="0"/>
@@ -556,7 +578,7 @@
 </file>
 
 <file path=word/numbering.xml><?xml version="1.0" encoding="utf-8"?>
-<w:numbering xmlns:wpc="http://schemas.microsoft.com/office/word/2010/wordprocessingCanvas" xmlns:cx="http://schemas.microsoft.com/office/drawing/2014/chartex" xmlns:cx1="http://schemas.microsoft.com/office/drawing/2015/9/8/chartex" xmlns:cx2="http://schemas.microsoft.com/office/drawing/2015/10/21/chartex" xmlns:cx3="http://schemas.microsoft.com/office/drawing/2016/5/9/chartex" xmlns:cx4="http://schemas.microsoft.com/office/drawing/2016/5/10/chartex" xmlns:cx5="http://schemas.microsoft.com/office/drawing/2016/5/11/chartex" xmlns:cx6="http://schemas.microsoft.com/office/drawing/2016/5/12/chartex" xmlns:cx7="http://schemas.microsoft.com/office/drawing/2016/5/13/chartex" xmlns:cx8="http://schemas.microsoft.com/office/drawing/2016/5/14/chartex" xmlns:mc="http://schemas.openxmlformats.org/markup-compatibility/2006" xmlns:aink="http://schemas.microsoft.com/office/drawing/2016/ink" xmlns:am3d="http://schemas.microsoft.com/office/drawing/2017/model3d" xmlns:o="urn:schemas-microsoft-com:office:office" xmlns:oel="http://schemas.microsoft.com/office/2019/extlst" xmlns:r="http://schemas.openxmlformats.org/officeDocument/2006/relationships" xmlns:m="http://schemas.openxmlformats.org/officeDocument/2006/math" xmlns:v="urn:schemas-microsoft-com:vml" xmlns:wp14="http://schemas.microsoft.com/office/word/2010/wordprocessingDrawing" xmlns:wp="http://schemas.openxmlformats.org/drawingml/2006/wordprocessingDrawing" xmlns:w10="urn:schemas-microsoft-com:office:word" xmlns:w="http://schemas.openxmlformats.org/wordprocessingml/2006/main" xmlns:w14="http://schemas.microsoft.com/office/word/2010/wordml" xmlns:w15="http://schemas.microsoft.com/office/word/2012/wordml" xmlns:w16cex="http://schemas.microsoft.com/office/word/2018/wordml/cex" xmlns:w16cid="http://schemas.microsoft.com/office/word/2016/wordml/cid" xmlns:w16="http://schemas.microsoft.com/office/word/2018/wordml" xmlns:w16sdtdh="http://schemas.microsoft.com/office/word/2020/wordml/sdtdatahash" xmlns:w16se="http://schemas.microsoft.com/office/word/2015/wordml/symex" xmlns:wpg="http://schemas.microsoft.com/office/word/2010/wordprocessingGroup" xmlns:wpi="http://schemas.microsoft.com/office/word/2010/wordprocessingInk" xmlns:wne="http://schemas.microsoft.com/office/word/2006/wordml" xmlns:wps="http://schemas.microsoft.com/office/word/2010/wordprocessingShape" mc:Ignorable="w14 w15 w16se w16cid w16 w16cex w16sdtdh wp14">
+<w:numbering xmlns:wpc="http://schemas.microsoft.com/office/word/2010/wordprocessingCanvas" xmlns:cx="http://schemas.microsoft.com/office/drawing/2014/chartex" xmlns:cx1="http://schemas.microsoft.com/office/drawing/2015/9/8/chartex" xmlns:cx2="http://schemas.microsoft.com/office/drawing/2015/10/21/chartex" xmlns:cx3="http://schemas.microsoft.com/office/drawing/2016/5/9/chartex" xmlns:cx4="http://schemas.microsoft.com/office/drawing/2016/5/10/chartex" xmlns:cx5="http://schemas.microsoft.com/office/drawing/2016/5/11/chartex" xmlns:cx6="http://schemas.microsoft.com/office/drawing/2016/5/12/chartex" xmlns:cx7="http://schemas.microsoft.com/office/drawing/2016/5/13/chartex" xmlns:cx8="http://schemas.microsoft.com/office/drawing/2016/5/14/chartex" xmlns:mc="http://schemas.openxmlformats.org/markup-compatibility/2006" xmlns:aink="http://schemas.microsoft.com/office/drawing/2016/ink" xmlns:am3d="http://schemas.microsoft.com/office/drawing/2017/model3d" xmlns:o="urn:schemas-microsoft-com:office:office" xmlns:r="http://schemas.openxmlformats.org/officeDocument/2006/relationships" xmlns:m="http://schemas.openxmlformats.org/officeDocument/2006/math" xmlns:v="urn:schemas-microsoft-com:vml" xmlns:wp14="http://schemas.microsoft.com/office/word/2010/wordprocessingDrawing" xmlns:wp="http://schemas.openxmlformats.org/drawingml/2006/wordprocessingDrawing" xmlns:w10="urn:schemas-microsoft-com:office:word" xmlns:w="http://schemas.openxmlformats.org/wordprocessingml/2006/main" xmlns:w14="http://schemas.microsoft.com/office/word/2010/wordml" xmlns:w15="http://schemas.microsoft.com/office/word/2012/wordml" xmlns:w16cex="http://schemas.microsoft.com/office/word/2018/wordml/cex" xmlns:w16cid="http://schemas.microsoft.com/office/word/2016/wordml/cid" xmlns:w16="http://schemas.microsoft.com/office/word/2018/wordml" xmlns:w16se="http://schemas.microsoft.com/office/word/2015/wordml/symex" xmlns:wpg="http://schemas.microsoft.com/office/word/2010/wordprocessingGroup" xmlns:wpi="http://schemas.microsoft.com/office/word/2010/wordprocessingInk" xmlns:wne="http://schemas.microsoft.com/office/word/2006/wordml" xmlns:wps="http://schemas.microsoft.com/office/word/2010/wordprocessingShape" mc:Ignorable="w14 w15 w16se w16cid w16 w16cex wp14">
   <w:abstractNum w:abstractNumId="0" w15:restartNumberingAfterBreak="0">
     <w:nsid w:val="2125523A"/>
     <w:multiLevelType w:val="multilevel"/>
@@ -678,14 +700,14 @@
       </w:pPr>
     </w:lvl>
   </w:abstractNum>
-  <w:num w:numId="1" w16cid:durableId="456992395">
+  <w:num w:numId="1">
     <w:abstractNumId w:val="0"/>
   </w:num>
 </w:numbering>
 </file>
 
 <file path=word/styles.xml><?xml version="1.0" encoding="utf-8"?>
-<w:styles xmlns:mc="http://schemas.openxmlformats.org/markup-compatibility/2006" xmlns:r="http://schemas.openxmlformats.org/officeDocument/2006/relationships" xmlns:w="http://schemas.openxmlformats.org/wordprocessingml/2006/main" xmlns:w14="http://schemas.microsoft.com/office/word/2010/wordml" xmlns:w15="http://schemas.microsoft.com/office/word/2012/wordml" xmlns:w16cex="http://schemas.microsoft.com/office/word/2018/wordml/cex" xmlns:w16cid="http://schemas.microsoft.com/office/word/2016/wordml/cid" xmlns:w16="http://schemas.microsoft.com/office/word/2018/wordml" xmlns:w16sdtdh="http://schemas.microsoft.com/office/word/2020/wordml/sdtdatahash" xmlns:w16se="http://schemas.microsoft.com/office/word/2015/wordml/symex" mc:Ignorable="w14 w15 w16se w16cid w16 w16cex w16sdtdh">
+<w:styles xmlns:mc="http://schemas.openxmlformats.org/markup-compatibility/2006" xmlns:r="http://schemas.openxmlformats.org/officeDocument/2006/relationships" xmlns:w="http://schemas.openxmlformats.org/wordprocessingml/2006/main" xmlns:w14="http://schemas.microsoft.com/office/word/2010/wordml" xmlns:w15="http://schemas.microsoft.com/office/word/2012/wordml" xmlns:w16cex="http://schemas.microsoft.com/office/word/2018/wordml/cex" xmlns:w16cid="http://schemas.microsoft.com/office/word/2016/wordml/cid" xmlns:w16="http://schemas.microsoft.com/office/word/2018/wordml" xmlns:w16se="http://schemas.microsoft.com/office/word/2015/wordml/symex" mc:Ignorable="w14 w15 w16se w16cid w16 w16cex">
   <w:docDefaults>
     <w:rPrDefault>
       <w:rPr>
@@ -2027,28 +2049,28 @@
 </file>
 
 <file path=customXml/item1.xml><?xml version="1.0" encoding="utf-8"?>
+<b:Sources xmlns:b="http://schemas.openxmlformats.org/officeDocument/2006/bibliography" xmlns="http://schemas.openxmlformats.org/officeDocument/2006/bibliography" SelectedStyle="\APASixthEditionOfficeOnline.xsl" StyleName="APA" Version="6"/>
+</file>
+
+<file path=customXml/item2.xml><?xml version="1.0" encoding="utf-8"?>
 <go:gDocsCustomXmlDataStorage xmlns:go="http://customooxmlschemas.google.com/" xmlns:r="http://schemas.openxmlformats.org/officeDocument/2006/relationships">
   <go:docsCustomData xmlns:go="http://customooxmlschemas.google.com/" roundtripDataSignature="AMtx7miSjxlXbPXRxSI8o83cKmHDZQVJ3A==">AMUW2mWn1iwqLsGm0XkXdt8GzHwfyJ9uBODkwHp1dWrUIqpJ//LHUb6XLsC+8RHlVwG6KHVHORzIlkSXNIpw325Oc1WYKtieaetj2XIiKpk0M5iOUyrkEVe3twnpFagRcC1aIrao/2xe</go:docsCustomData>
 </go:gDocsCustomXmlDataStorage>
 </file>
 
-<file path=customXml/item2.xml><?xml version="1.0" encoding="utf-8"?>
-<b:Sources xmlns:b="http://schemas.openxmlformats.org/officeDocument/2006/bibliography" xmlns="http://schemas.openxmlformats.org/officeDocument/2006/bibliography" SelectedStyle="\APASixthEditionOfficeOnline.xsl" StyleName="APA" Version="6"/>
+<file path=customXml/itemProps1.xml><?xml version="1.0" encoding="utf-8"?>
+<ds:datastoreItem xmlns:ds="http://schemas.openxmlformats.org/officeDocument/2006/customXml" ds:itemID="{832D73D7-18CA-4C75-B33B-A8C51F04AD9E}">
+  <ds:schemaRefs>
+    <ds:schemaRef ds:uri="http://schemas.openxmlformats.org/officeDocument/2006/bibliography"/>
+  </ds:schemaRefs>
+</ds:datastoreItem>
 </file>
 
-<file path=customXml/itemProps1.xml><?xml version="1.0" encoding="utf-8"?>
+<file path=customXml/itemProps2.xml><?xml version="1.0" encoding="utf-8"?>
 <ds:datastoreItem xmlns:ds="http://schemas.openxmlformats.org/officeDocument/2006/customXml" ds:itemID="{11111111-1234-1234-1234-123412341234}">
   <ds:schemaRefs>
     <ds:schemaRef ds:uri="http://customooxmlschemas.google.com/"/>
     <ds:schemaRef ds:uri="http://schemas.openxmlformats.org/officeDocument/2006/relationships"/>
   </ds:schemaRefs>
 </ds:datastoreItem>
-</file>
-
-<file path=customXml/itemProps2.xml><?xml version="1.0" encoding="utf-8"?>
-<ds:datastoreItem xmlns:ds="http://schemas.openxmlformats.org/officeDocument/2006/customXml" ds:itemID="{832D73D7-18CA-4C75-B33B-A8C51F04AD9E}">
-  <ds:schemaRefs>
-    <ds:schemaRef ds:uri="http://schemas.openxmlformats.org/officeDocument/2006/bibliography"/>
-  </ds:schemaRefs>
-</ds:datastoreItem>
 </file>
</xml_diff>

<commit_message>
fix: consertado preenchimento de dados na variavel TIPODOCUMENTO e em pedidoAprovacao ao baixar relatorio PARECER
</commit_message>
<xml_diff>
--- a/docs/relatorioParecer.docx
+++ b/docs/relatorioParecer.docx
@@ -101,10 +101,7 @@
         <w:pStyle w:val="Ttulo1"/>
       </w:pPr>
       <w:r>
-        <w:t xml:space="preserve">I - </w:t>
-      </w:r>
-      <w:r>
-        <w:t>tipodocumento</w:t>
+        <w:t>I - TIPODOCUMENTO</w:t>
       </w:r>
     </w:p>
     <w:p>
@@ -112,12 +109,18 @@
         <w:pStyle w:val="Relator"/>
       </w:pPr>
       <w:r>
-        <w:t>Vem ao exame desta Comissão o</w:t>
+        <w:t>Vem ao exame</w:t>
       </w:r>
       <w:r>
         <w:t xml:space="preserve"> </w:t>
       </w:r>
+      <w:r>
+        <w:t xml:space="preserve">desta Comissão </w:t>
+      </w:r>
       <w:proofErr w:type="spellStart"/>
+      <w:r>
+        <w:t>o</w:t>
+      </w:r>
       <w:r>
         <w:t>pedidoAprovacao</w:t>
       </w:r>
@@ -2049,28 +2052,28 @@
 </file>
 
 <file path=customXml/item1.xml><?xml version="1.0" encoding="utf-8"?>
-<b:Sources xmlns:b="http://schemas.openxmlformats.org/officeDocument/2006/bibliography" xmlns="http://schemas.openxmlformats.org/officeDocument/2006/bibliography" SelectedStyle="\APASixthEditionOfficeOnline.xsl" StyleName="APA" Version="6"/>
-</file>
-
-<file path=customXml/item2.xml><?xml version="1.0" encoding="utf-8"?>
 <go:gDocsCustomXmlDataStorage xmlns:go="http://customooxmlschemas.google.com/" xmlns:r="http://schemas.openxmlformats.org/officeDocument/2006/relationships">
   <go:docsCustomData xmlns:go="http://customooxmlschemas.google.com/" roundtripDataSignature="AMtx7miSjxlXbPXRxSI8o83cKmHDZQVJ3A==">AMUW2mWn1iwqLsGm0XkXdt8GzHwfyJ9uBODkwHp1dWrUIqpJ//LHUb6XLsC+8RHlVwG6KHVHORzIlkSXNIpw325Oc1WYKtieaetj2XIiKpk0M5iOUyrkEVe3twnpFagRcC1aIrao/2xe</go:docsCustomData>
 </go:gDocsCustomXmlDataStorage>
 </file>
 
-<file path=customXml/itemProps1.xml><?xml version="1.0" encoding="utf-8"?>
-<ds:datastoreItem xmlns:ds="http://schemas.openxmlformats.org/officeDocument/2006/customXml" ds:itemID="{832D73D7-18CA-4C75-B33B-A8C51F04AD9E}">
-  <ds:schemaRefs>
-    <ds:schemaRef ds:uri="http://schemas.openxmlformats.org/officeDocument/2006/bibliography"/>
-  </ds:schemaRefs>
-</ds:datastoreItem>
+<file path=customXml/item2.xml><?xml version="1.0" encoding="utf-8"?>
+<b:Sources xmlns:b="http://schemas.openxmlformats.org/officeDocument/2006/bibliography" xmlns="http://schemas.openxmlformats.org/officeDocument/2006/bibliography" SelectedStyle="\APASixthEditionOfficeOnline.xsl" StyleName="APA" Version="6"/>
 </file>
 
-<file path=customXml/itemProps2.xml><?xml version="1.0" encoding="utf-8"?>
+<file path=customXml/itemProps1.xml><?xml version="1.0" encoding="utf-8"?>
 <ds:datastoreItem xmlns:ds="http://schemas.openxmlformats.org/officeDocument/2006/customXml" ds:itemID="{11111111-1234-1234-1234-123412341234}">
   <ds:schemaRefs>
     <ds:schemaRef ds:uri="http://customooxmlschemas.google.com/"/>
     <ds:schemaRef ds:uri="http://schemas.openxmlformats.org/officeDocument/2006/relationships"/>
   </ds:schemaRefs>
 </ds:datastoreItem>
+</file>
+
+<file path=customXml/itemProps2.xml><?xml version="1.0" encoding="utf-8"?>
+<ds:datastoreItem xmlns:ds="http://schemas.openxmlformats.org/officeDocument/2006/customXml" ds:itemID="{832D73D7-18CA-4C75-B33B-A8C51F04AD9E}">
+  <ds:schemaRefs>
+    <ds:schemaRef ds:uri="http://schemas.openxmlformats.org/officeDocument/2006/bibliography"/>
+  </ds:schemaRefs>
+</ds:datastoreItem>
 </file>
</xml_diff>

<commit_message>
feat: Adicionado campos artgo e capitulo no documento relatorioParecer.docx e no arquivo copeps.php
</commit_message>
<xml_diff>
--- a/docs/relatorioParecer.docx
+++ b/docs/relatorioParecer.docx
@@ -1,6 +1,6 @@
 
 <file path=word/document.xml><?xml version="1.0" encoding="utf-8"?>
-<w:document xmlns:wpc="http://schemas.microsoft.com/office/word/2010/wordprocessingCanvas" xmlns:cx="http://schemas.microsoft.com/office/drawing/2014/chartex" xmlns:cx1="http://schemas.microsoft.com/office/drawing/2015/9/8/chartex" xmlns:cx2="http://schemas.microsoft.com/office/drawing/2015/10/21/chartex" xmlns:cx3="http://schemas.microsoft.com/office/drawing/2016/5/9/chartex" xmlns:cx4="http://schemas.microsoft.com/office/drawing/2016/5/10/chartex" xmlns:cx5="http://schemas.microsoft.com/office/drawing/2016/5/11/chartex" xmlns:cx6="http://schemas.microsoft.com/office/drawing/2016/5/12/chartex" xmlns:cx7="http://schemas.microsoft.com/office/drawing/2016/5/13/chartex" xmlns:cx8="http://schemas.microsoft.com/office/drawing/2016/5/14/chartex" xmlns:mc="http://schemas.openxmlformats.org/markup-compatibility/2006" xmlns:aink="http://schemas.microsoft.com/office/drawing/2016/ink" xmlns:am3d="http://schemas.microsoft.com/office/drawing/2017/model3d" xmlns:o="urn:schemas-microsoft-com:office:office" xmlns:r="http://schemas.openxmlformats.org/officeDocument/2006/relationships" xmlns:m="http://schemas.openxmlformats.org/officeDocument/2006/math" xmlns:v="urn:schemas-microsoft-com:vml" xmlns:wp14="http://schemas.microsoft.com/office/word/2010/wordprocessingDrawing" xmlns:wp="http://schemas.openxmlformats.org/drawingml/2006/wordprocessingDrawing" xmlns:w10="urn:schemas-microsoft-com:office:word" xmlns:w="http://schemas.openxmlformats.org/wordprocessingml/2006/main" xmlns:w14="http://schemas.microsoft.com/office/word/2010/wordml" xmlns:w15="http://schemas.microsoft.com/office/word/2012/wordml" xmlns:w16cex="http://schemas.microsoft.com/office/word/2018/wordml/cex" xmlns:w16cid="http://schemas.microsoft.com/office/word/2016/wordml/cid" xmlns:w16="http://schemas.microsoft.com/office/word/2018/wordml" xmlns:w16se="http://schemas.microsoft.com/office/word/2015/wordml/symex" xmlns:wpg="http://schemas.microsoft.com/office/word/2010/wordprocessingGroup" xmlns:wpi="http://schemas.microsoft.com/office/word/2010/wordprocessingInk" xmlns:wne="http://schemas.microsoft.com/office/word/2006/wordml" xmlns:wps="http://schemas.microsoft.com/office/word/2010/wordprocessingShape" mc:Ignorable="w14 w15 w16se w16cid w16 w16cex wp14">
+<w:document xmlns:wpc="http://schemas.microsoft.com/office/word/2010/wordprocessingCanvas" xmlns:cx="http://schemas.microsoft.com/office/drawing/2014/chartex" xmlns:cx1="http://schemas.microsoft.com/office/drawing/2015/9/8/chartex" xmlns:cx2="http://schemas.microsoft.com/office/drawing/2015/10/21/chartex" xmlns:cx3="http://schemas.microsoft.com/office/drawing/2016/5/9/chartex" xmlns:cx4="http://schemas.microsoft.com/office/drawing/2016/5/10/chartex" xmlns:cx5="http://schemas.microsoft.com/office/drawing/2016/5/11/chartex" xmlns:cx6="http://schemas.microsoft.com/office/drawing/2016/5/12/chartex" xmlns:cx7="http://schemas.microsoft.com/office/drawing/2016/5/13/chartex" xmlns:cx8="http://schemas.microsoft.com/office/drawing/2016/5/14/chartex" xmlns:mc="http://schemas.openxmlformats.org/markup-compatibility/2006" xmlns:aink="http://schemas.microsoft.com/office/drawing/2016/ink" xmlns:am3d="http://schemas.microsoft.com/office/drawing/2017/model3d" xmlns:o="urn:schemas-microsoft-com:office:office" xmlns:oel="http://schemas.microsoft.com/office/2019/extlst" xmlns:r="http://schemas.openxmlformats.org/officeDocument/2006/relationships" xmlns:m="http://schemas.openxmlformats.org/officeDocument/2006/math" xmlns:v="urn:schemas-microsoft-com:vml" xmlns:wp14="http://schemas.microsoft.com/office/word/2010/wordprocessingDrawing" xmlns:wp="http://schemas.openxmlformats.org/drawingml/2006/wordprocessingDrawing" xmlns:w10="urn:schemas-microsoft-com:office:word" xmlns:w="http://schemas.openxmlformats.org/wordprocessingml/2006/main" xmlns:w14="http://schemas.microsoft.com/office/word/2010/wordml" xmlns:w15="http://schemas.microsoft.com/office/word/2012/wordml" xmlns:w16cex="http://schemas.microsoft.com/office/word/2018/wordml/cex" xmlns:w16cid="http://schemas.microsoft.com/office/word/2016/wordml/cid" xmlns:w16="http://schemas.microsoft.com/office/word/2018/wordml" xmlns:w16sdtdh="http://schemas.microsoft.com/office/word/2020/wordml/sdtdatahash" xmlns:w16se="http://schemas.microsoft.com/office/word/2015/wordml/symex" xmlns:wpg="http://schemas.microsoft.com/office/word/2010/wordprocessingGroup" xmlns:wpi="http://schemas.microsoft.com/office/word/2010/wordprocessingInk" xmlns:wne="http://schemas.microsoft.com/office/word/2006/wordml" xmlns:wps="http://schemas.microsoft.com/office/word/2010/wordprocessingShape" mc:Ignorable="w14 w15 w16se w16cid w16 w16cex w16sdtdh wp14">
   <w:body>
     <w:p>
       <w:pPr>
@@ -10,21 +10,14 @@
         <w:t>PARECER N º</w:t>
       </w:r>
       <w:r>
-        <w:t xml:space="preserve"> </w:t>
-      </w:r>
-      <w:proofErr w:type="spellStart"/>
-      <w:r>
-        <w:t>numeroParecer</w:t>
-      </w:r>
-      <w:proofErr w:type="spellEnd"/>
+        <w:t xml:space="preserve"> numeroParecer</w:t>
+      </w:r>
       <w:r>
         <w:t xml:space="preserve"> , DE </w:t>
       </w:r>
-      <w:proofErr w:type="spellStart"/>
       <w:r>
         <w:t>anoParecer</w:t>
       </w:r>
-      <w:proofErr w:type="spellEnd"/>
     </w:p>
     <w:p>
       <w:pPr>
@@ -33,67 +26,44 @@
       <w:r>
         <w:t xml:space="preserve">Da COMISSÃO DE PESQUISA, EXTENSÃO E PÓS-GRADUACÃO, sobre a aprovação de </w:t>
       </w:r>
-      <w:proofErr w:type="spellStart"/>
       <w:r>
         <w:t>nomeRelatorio</w:t>
       </w:r>
-      <w:proofErr w:type="spellEnd"/>
       <w:r>
         <w:t xml:space="preserve"> do </w:t>
       </w:r>
-      <w:proofErr w:type="spellStart"/>
       <w:r>
         <w:t>titulacaoCoordenador</w:t>
       </w:r>
-      <w:proofErr w:type="spellEnd"/>
       <w:r>
         <w:t xml:space="preserve"> </w:t>
       </w:r>
-      <w:proofErr w:type="spellStart"/>
-      <w:r>
-        <w:t>nomeCoordenador</w:t>
-      </w:r>
-      <w:proofErr w:type="spellEnd"/>
-      <w:r>
-        <w:t xml:space="preserve"> (encaminhado pela</w:t>
+      <w:r>
+        <w:t>nomeCoordenador (encaminhado pela</w:t>
       </w:r>
       <w:r>
         <w:t xml:space="preserve"> </w:t>
       </w:r>
-      <w:proofErr w:type="spellStart"/>
       <w:r>
         <w:t>faculdadeCoordenador</w:t>
       </w:r>
-      <w:proofErr w:type="spellEnd"/>
       <w:r>
         <w:t>), intitulado “</w:t>
       </w:r>
-      <w:proofErr w:type="spellStart"/>
       <w:r>
         <w:rPr>
           <w:i/>
         </w:rPr>
         <w:t>tituloProjetoAnalisado</w:t>
       </w:r>
-      <w:proofErr w:type="spellEnd"/>
       <w:r>
         <w:t xml:space="preserve">”, </w:t>
       </w:r>
-      <w:proofErr w:type="spellStart"/>
       <w:r>
         <w:t>cargaHoraria</w:t>
       </w:r>
-      <w:proofErr w:type="spellEnd"/>
-      <w:r>
-        <w:t xml:space="preserve">, pelo período de </w:t>
-      </w:r>
-      <w:proofErr w:type="spellStart"/>
-      <w:r>
-        <w:t>periodoProjeto</w:t>
-      </w:r>
-      <w:proofErr w:type="spellEnd"/>
-      <w:r>
-        <w:t>.</w:t>
+      <w:r>
+        <w:t>, pelo período de periodoProjeto.</w:t>
       </w:r>
     </w:p>
     <w:p>
@@ -115,70 +85,35 @@
         <w:t xml:space="preserve"> </w:t>
       </w:r>
       <w:r>
-        <w:t xml:space="preserve">desta Comissão </w:t>
-      </w:r>
-      <w:proofErr w:type="spellStart"/>
-      <w:r>
-        <w:t>o</w:t>
+        <w:t>desta Comissão o</w:t>
       </w:r>
       <w:r>
         <w:t>pedidoAprovacao</w:t>
       </w:r>
-      <w:proofErr w:type="spellEnd"/>
       <w:r>
         <w:t xml:space="preserve"> </w:t>
       </w:r>
-      <w:proofErr w:type="spellStart"/>
       <w:r>
         <w:t>nomeRelatorio</w:t>
       </w:r>
-      <w:proofErr w:type="spellEnd"/>
       <w:r>
         <w:t xml:space="preserve"> </w:t>
       </w:r>
       <w:r>
         <w:t>intitulado “</w:t>
       </w:r>
-      <w:proofErr w:type="spellStart"/>
       <w:r>
         <w:rPr>
           <w:i/>
         </w:rPr>
         <w:t>tituloProjetoAnalisado</w:t>
       </w:r>
-      <w:proofErr w:type="spellEnd"/>
-      <w:r>
-        <w:t xml:space="preserve">”, coordenado pelo </w:t>
-      </w:r>
-      <w:proofErr w:type="spellStart"/>
-      <w:r>
-        <w:t>titulacaoCoordenador</w:t>
-      </w:r>
-      <w:proofErr w:type="spellEnd"/>
-      <w:r>
-        <w:t xml:space="preserve"> </w:t>
-      </w:r>
-      <w:proofErr w:type="spellStart"/>
-      <w:r>
-        <w:t>nomeCoordenador</w:t>
-      </w:r>
-      <w:proofErr w:type="spellEnd"/>
-      <w:r>
-        <w:t xml:space="preserve">, por um período de </w:t>
-      </w:r>
-      <w:proofErr w:type="spellStart"/>
-      <w:r>
-        <w:t>periodoProjeto</w:t>
-      </w:r>
-      <w:proofErr w:type="spellEnd"/>
-      <w:r>
-        <w:t xml:space="preserve">, </w:t>
-      </w:r>
-      <w:proofErr w:type="spellStart"/>
+      <w:r>
+        <w:t xml:space="preserve">”, coordenado pelo titulacaoCoordenador nomeCoordenador, por um período de periodoProjeto, </w:t>
+      </w:r>
       <w:r>
         <w:t>cargaHoraria</w:t>
       </w:r>
-      <w:proofErr w:type="spellEnd"/>
       <w:r>
         <w:t>.</w:t>
       </w:r>
@@ -190,11 +125,9 @@
       <w:r>
         <w:t xml:space="preserve">O relatório foi aprovado em 02 de novembro de 2024 pelo Campus Universitário de Tucuruí - CAMTUC, por meio do foi aprovada em Ad Referendum da subunidade, por um período de </w:t>
       </w:r>
-      <w:proofErr w:type="spellStart"/>
       <w:r>
         <w:t>periodoProjeto</w:t>
       </w:r>
-      <w:proofErr w:type="spellEnd"/>
       <w:r>
         <w:t>, sem alocação de Carga Horária.</w:t>
       </w:r>
@@ -224,6 +157,71 @@
         <w:t>Constam como documentos da proposta: (a) OFÍCIO CIRCULAR Nº 2/2024/SE/CAMTUC/UFPA; e (b) teste documentos a ser enviados, encaminhados à esta comissão.</w:t>
       </w:r>
     </w:p>
+    <w:p/>
+    <w:p>
+      <w:pPr>
+        <w:pStyle w:val="Ttulo1"/>
+      </w:pPr>
+      <w:r>
+        <w:t>II - ANÁLISE</w:t>
+      </w:r>
+    </w:p>
+    <w:p>
+      <w:pPr>
+        <w:pStyle w:val="Relator"/>
+      </w:pPr>
+      <w:r>
+        <w:t>Nos termos da</w:t>
+      </w:r>
+      <w:r>
+        <w:t xml:space="preserve"> </w:t>
+      </w:r>
+      <w:r>
+        <w:t>alínea</w:t>
+      </w:r>
+      <w:r>
+        <w:t xml:space="preserve"> </w:t>
+      </w:r>
+      <w:r>
+        <w:t>letra</w:t>
+      </w:r>
+      <w:r>
+        <w:t xml:space="preserve"> do inciso I do art. 29 da Resolução N° 726, de 2015, do CAMTUC, compete à</w:t>
+      </w:r>
+      <w:r>
+        <w:t xml:space="preserve"> </w:t>
+      </w:r>
+      <w:r>
+        <w:t>aprovacao</w:t>
+      </w:r>
+    </w:p>
+    <w:p>
+      <w:pPr>
+        <w:ind w:firstLine="720"/>
+      </w:pPr>
+      <w:r>
+        <w:t>Para este fim, entende-se que a proposta e os documentos submetidos à apreciação da Comissão devem atender ao que dispõem os arts.</w:t>
+      </w:r>
+      <w:r>
+        <w:t xml:space="preserve"> artgo</w:t>
+      </w:r>
+      <w:r>
+        <w:t xml:space="preserve"> do Regimento Geral da UFPA (Título III, Dos Cursos de Educação Básica e Profissional e Outros Cursos, Capítulo</w:t>
+      </w:r>
+      <w:r>
+        <w:t xml:space="preserve"> capitulo</w:t>
+      </w:r>
+      <w:r>
+        <w:t>)</w:t>
+      </w:r>
+      <w:r>
+        <w:t xml:space="preserve"> e a Resolução N° 4.918, de 2017, do Conselho Superior de Ensino, Pesquisa e Extensão (CONSEP), </w:t>
+      </w:r>
+      <w:r>
+        <w:t xml:space="preserve">resolução que estabelece as normas para a concessão de carga horário docente para o desenvolvimento de projetos de ensino, de pesquisa ou de extensão. </w:t>
+      </w:r>
+    </w:p>
+    <w:p/>
     <w:p/>
     <w:p/>
     <w:p/>
@@ -242,7 +240,7 @@
 </file>
 
 <file path=word/endnotes.xml><?xml version="1.0" encoding="utf-8"?>
-<w:endnotes xmlns:wpc="http://schemas.microsoft.com/office/word/2010/wordprocessingCanvas" xmlns:cx="http://schemas.microsoft.com/office/drawing/2014/chartex" xmlns:cx1="http://schemas.microsoft.com/office/drawing/2015/9/8/chartex" xmlns:cx2="http://schemas.microsoft.com/office/drawing/2015/10/21/chartex" xmlns:cx3="http://schemas.microsoft.com/office/drawing/2016/5/9/chartex" xmlns:cx4="http://schemas.microsoft.com/office/drawing/2016/5/10/chartex" xmlns:cx5="http://schemas.microsoft.com/office/drawing/2016/5/11/chartex" xmlns:cx6="http://schemas.microsoft.com/office/drawing/2016/5/12/chartex" xmlns:cx7="http://schemas.microsoft.com/office/drawing/2016/5/13/chartex" xmlns:cx8="http://schemas.microsoft.com/office/drawing/2016/5/14/chartex" xmlns:mc="http://schemas.openxmlformats.org/markup-compatibility/2006" xmlns:aink="http://schemas.microsoft.com/office/drawing/2016/ink" xmlns:am3d="http://schemas.microsoft.com/office/drawing/2017/model3d" xmlns:o="urn:schemas-microsoft-com:office:office" xmlns:r="http://schemas.openxmlformats.org/officeDocument/2006/relationships" xmlns:m="http://schemas.openxmlformats.org/officeDocument/2006/math" xmlns:v="urn:schemas-microsoft-com:vml" xmlns:wp14="http://schemas.microsoft.com/office/word/2010/wordprocessingDrawing" xmlns:wp="http://schemas.openxmlformats.org/drawingml/2006/wordprocessingDrawing" xmlns:w10="urn:schemas-microsoft-com:office:word" xmlns:w="http://schemas.openxmlformats.org/wordprocessingml/2006/main" xmlns:w14="http://schemas.microsoft.com/office/word/2010/wordml" xmlns:w15="http://schemas.microsoft.com/office/word/2012/wordml" xmlns:w16cex="http://schemas.microsoft.com/office/word/2018/wordml/cex" xmlns:w16cid="http://schemas.microsoft.com/office/word/2016/wordml/cid" xmlns:w16="http://schemas.microsoft.com/office/word/2018/wordml" xmlns:w16se="http://schemas.microsoft.com/office/word/2015/wordml/symex" xmlns:wpg="http://schemas.microsoft.com/office/word/2010/wordprocessingGroup" xmlns:wpi="http://schemas.microsoft.com/office/word/2010/wordprocessingInk" xmlns:wne="http://schemas.microsoft.com/office/word/2006/wordml" xmlns:wps="http://schemas.microsoft.com/office/word/2010/wordprocessingShape" mc:Ignorable="w14 w15 w16se w16cid w16 w16cex wp14">
+<w:endnotes xmlns:wpc="http://schemas.microsoft.com/office/word/2010/wordprocessingCanvas" xmlns:cx="http://schemas.microsoft.com/office/drawing/2014/chartex" xmlns:cx1="http://schemas.microsoft.com/office/drawing/2015/9/8/chartex" xmlns:cx2="http://schemas.microsoft.com/office/drawing/2015/10/21/chartex" xmlns:cx3="http://schemas.microsoft.com/office/drawing/2016/5/9/chartex" xmlns:cx4="http://schemas.microsoft.com/office/drawing/2016/5/10/chartex" xmlns:cx5="http://schemas.microsoft.com/office/drawing/2016/5/11/chartex" xmlns:cx6="http://schemas.microsoft.com/office/drawing/2016/5/12/chartex" xmlns:cx7="http://schemas.microsoft.com/office/drawing/2016/5/13/chartex" xmlns:cx8="http://schemas.microsoft.com/office/drawing/2016/5/14/chartex" xmlns:mc="http://schemas.openxmlformats.org/markup-compatibility/2006" xmlns:aink="http://schemas.microsoft.com/office/drawing/2016/ink" xmlns:am3d="http://schemas.microsoft.com/office/drawing/2017/model3d" xmlns:o="urn:schemas-microsoft-com:office:office" xmlns:oel="http://schemas.microsoft.com/office/2019/extlst" xmlns:r="http://schemas.openxmlformats.org/officeDocument/2006/relationships" xmlns:m="http://schemas.openxmlformats.org/officeDocument/2006/math" xmlns:v="urn:schemas-microsoft-com:vml" xmlns:wp14="http://schemas.microsoft.com/office/word/2010/wordprocessingDrawing" xmlns:wp="http://schemas.openxmlformats.org/drawingml/2006/wordprocessingDrawing" xmlns:w10="urn:schemas-microsoft-com:office:word" xmlns:w="http://schemas.openxmlformats.org/wordprocessingml/2006/main" xmlns:w14="http://schemas.microsoft.com/office/word/2010/wordml" xmlns:w15="http://schemas.microsoft.com/office/word/2012/wordml" xmlns:w16cex="http://schemas.microsoft.com/office/word/2018/wordml/cex" xmlns:w16cid="http://schemas.microsoft.com/office/word/2016/wordml/cid" xmlns:w16="http://schemas.microsoft.com/office/word/2018/wordml" xmlns:w16sdtdh="http://schemas.microsoft.com/office/word/2020/wordml/sdtdatahash" xmlns:w16se="http://schemas.microsoft.com/office/word/2015/wordml/symex" xmlns:wpg="http://schemas.microsoft.com/office/word/2010/wordprocessingGroup" xmlns:wpi="http://schemas.microsoft.com/office/word/2010/wordprocessingInk" xmlns:wne="http://schemas.microsoft.com/office/word/2006/wordml" xmlns:wps="http://schemas.microsoft.com/office/word/2010/wordprocessingShape" mc:Ignorable="w14 w15 w16se w16cid w16 w16cex w16sdtdh wp14">
   <w:endnote w:type="separator" w:id="-1">
     <w:p>
       <w:pPr>
@@ -267,7 +265,7 @@
 </file>
 
 <file path=word/footnotes.xml><?xml version="1.0" encoding="utf-8"?>
-<w:footnotes xmlns:wpc="http://schemas.microsoft.com/office/word/2010/wordprocessingCanvas" xmlns:cx="http://schemas.microsoft.com/office/drawing/2014/chartex" xmlns:cx1="http://schemas.microsoft.com/office/drawing/2015/9/8/chartex" xmlns:cx2="http://schemas.microsoft.com/office/drawing/2015/10/21/chartex" xmlns:cx3="http://schemas.microsoft.com/office/drawing/2016/5/9/chartex" xmlns:cx4="http://schemas.microsoft.com/office/drawing/2016/5/10/chartex" xmlns:cx5="http://schemas.microsoft.com/office/drawing/2016/5/11/chartex" xmlns:cx6="http://schemas.microsoft.com/office/drawing/2016/5/12/chartex" xmlns:cx7="http://schemas.microsoft.com/office/drawing/2016/5/13/chartex" xmlns:cx8="http://schemas.microsoft.com/office/drawing/2016/5/14/chartex" xmlns:mc="http://schemas.openxmlformats.org/markup-compatibility/2006" xmlns:aink="http://schemas.microsoft.com/office/drawing/2016/ink" xmlns:am3d="http://schemas.microsoft.com/office/drawing/2017/model3d" xmlns:o="urn:schemas-microsoft-com:office:office" xmlns:r="http://schemas.openxmlformats.org/officeDocument/2006/relationships" xmlns:m="http://schemas.openxmlformats.org/officeDocument/2006/math" xmlns:v="urn:schemas-microsoft-com:vml" xmlns:wp14="http://schemas.microsoft.com/office/word/2010/wordprocessingDrawing" xmlns:wp="http://schemas.openxmlformats.org/drawingml/2006/wordprocessingDrawing" xmlns:w10="urn:schemas-microsoft-com:office:word" xmlns:w="http://schemas.openxmlformats.org/wordprocessingml/2006/main" xmlns:w14="http://schemas.microsoft.com/office/word/2010/wordml" xmlns:w15="http://schemas.microsoft.com/office/word/2012/wordml" xmlns:w16cex="http://schemas.microsoft.com/office/word/2018/wordml/cex" xmlns:w16cid="http://schemas.microsoft.com/office/word/2016/wordml/cid" xmlns:w16="http://schemas.microsoft.com/office/word/2018/wordml" xmlns:w16se="http://schemas.microsoft.com/office/word/2015/wordml/symex" xmlns:wpg="http://schemas.microsoft.com/office/word/2010/wordprocessingGroup" xmlns:wpi="http://schemas.microsoft.com/office/word/2010/wordprocessingInk" xmlns:wne="http://schemas.microsoft.com/office/word/2006/wordml" xmlns:wps="http://schemas.microsoft.com/office/word/2010/wordprocessingShape" mc:Ignorable="w14 w15 w16se w16cid w16 w16cex wp14">
+<w:footnotes xmlns:wpc="http://schemas.microsoft.com/office/word/2010/wordprocessingCanvas" xmlns:cx="http://schemas.microsoft.com/office/drawing/2014/chartex" xmlns:cx1="http://schemas.microsoft.com/office/drawing/2015/9/8/chartex" xmlns:cx2="http://schemas.microsoft.com/office/drawing/2015/10/21/chartex" xmlns:cx3="http://schemas.microsoft.com/office/drawing/2016/5/9/chartex" xmlns:cx4="http://schemas.microsoft.com/office/drawing/2016/5/10/chartex" xmlns:cx5="http://schemas.microsoft.com/office/drawing/2016/5/11/chartex" xmlns:cx6="http://schemas.microsoft.com/office/drawing/2016/5/12/chartex" xmlns:cx7="http://schemas.microsoft.com/office/drawing/2016/5/13/chartex" xmlns:cx8="http://schemas.microsoft.com/office/drawing/2016/5/14/chartex" xmlns:mc="http://schemas.openxmlformats.org/markup-compatibility/2006" xmlns:aink="http://schemas.microsoft.com/office/drawing/2016/ink" xmlns:am3d="http://schemas.microsoft.com/office/drawing/2017/model3d" xmlns:o="urn:schemas-microsoft-com:office:office" xmlns:oel="http://schemas.microsoft.com/office/2019/extlst" xmlns:r="http://schemas.openxmlformats.org/officeDocument/2006/relationships" xmlns:m="http://schemas.openxmlformats.org/officeDocument/2006/math" xmlns:v="urn:schemas-microsoft-com:vml" xmlns:wp14="http://schemas.microsoft.com/office/word/2010/wordprocessingDrawing" xmlns:wp="http://schemas.openxmlformats.org/drawingml/2006/wordprocessingDrawing" xmlns:w10="urn:schemas-microsoft-com:office:word" xmlns:w="http://schemas.openxmlformats.org/wordprocessingml/2006/main" xmlns:w14="http://schemas.microsoft.com/office/word/2010/wordml" xmlns:w15="http://schemas.microsoft.com/office/word/2012/wordml" xmlns:w16cex="http://schemas.microsoft.com/office/word/2018/wordml/cex" xmlns:w16cid="http://schemas.microsoft.com/office/word/2016/wordml/cid" xmlns:w16="http://schemas.microsoft.com/office/word/2018/wordml" xmlns:w16sdtdh="http://schemas.microsoft.com/office/word/2020/wordml/sdtdatahash" xmlns:w16se="http://schemas.microsoft.com/office/word/2015/wordml/symex" xmlns:wpg="http://schemas.microsoft.com/office/word/2010/wordprocessingGroup" xmlns:wpi="http://schemas.microsoft.com/office/word/2010/wordprocessingInk" xmlns:wne="http://schemas.microsoft.com/office/word/2006/wordml" xmlns:wps="http://schemas.microsoft.com/office/word/2010/wordprocessingShape" mc:Ignorable="w14 w15 w16se w16cid w16 w16cex w16sdtdh wp14">
   <w:footnote w:type="separator" w:id="-1">
     <w:p>
       <w:pPr>
@@ -292,7 +290,7 @@
 </file>
 
 <file path=word/header1.xml><?xml version="1.0" encoding="utf-8"?>
-<w:hdr xmlns:wpc="http://schemas.microsoft.com/office/word/2010/wordprocessingCanvas" xmlns:cx="http://schemas.microsoft.com/office/drawing/2014/chartex" xmlns:cx1="http://schemas.microsoft.com/office/drawing/2015/9/8/chartex" xmlns:cx2="http://schemas.microsoft.com/office/drawing/2015/10/21/chartex" xmlns:cx3="http://schemas.microsoft.com/office/drawing/2016/5/9/chartex" xmlns:cx4="http://schemas.microsoft.com/office/drawing/2016/5/10/chartex" xmlns:cx5="http://schemas.microsoft.com/office/drawing/2016/5/11/chartex" xmlns:cx6="http://schemas.microsoft.com/office/drawing/2016/5/12/chartex" xmlns:cx7="http://schemas.microsoft.com/office/drawing/2016/5/13/chartex" xmlns:cx8="http://schemas.microsoft.com/office/drawing/2016/5/14/chartex" xmlns:mc="http://schemas.openxmlformats.org/markup-compatibility/2006" xmlns:aink="http://schemas.microsoft.com/office/drawing/2016/ink" xmlns:am3d="http://schemas.microsoft.com/office/drawing/2017/model3d" xmlns:o="urn:schemas-microsoft-com:office:office" xmlns:r="http://schemas.openxmlformats.org/officeDocument/2006/relationships" xmlns:m="http://schemas.openxmlformats.org/officeDocument/2006/math" xmlns:v="urn:schemas-microsoft-com:vml" xmlns:wp14="http://schemas.microsoft.com/office/word/2010/wordprocessingDrawing" xmlns:wp="http://schemas.openxmlformats.org/drawingml/2006/wordprocessingDrawing" xmlns:w10="urn:schemas-microsoft-com:office:word" xmlns:w="http://schemas.openxmlformats.org/wordprocessingml/2006/main" xmlns:w14="http://schemas.microsoft.com/office/word/2010/wordml" xmlns:w15="http://schemas.microsoft.com/office/word/2012/wordml" xmlns:w16cex="http://schemas.microsoft.com/office/word/2018/wordml/cex" xmlns:w16cid="http://schemas.microsoft.com/office/word/2016/wordml/cid" xmlns:w16="http://schemas.microsoft.com/office/word/2018/wordml" xmlns:w16se="http://schemas.microsoft.com/office/word/2015/wordml/symex" xmlns:wpg="http://schemas.microsoft.com/office/word/2010/wordprocessingGroup" xmlns:wpi="http://schemas.microsoft.com/office/word/2010/wordprocessingInk" xmlns:wne="http://schemas.microsoft.com/office/word/2006/wordml" xmlns:wps="http://schemas.microsoft.com/office/word/2010/wordprocessingShape" mc:Ignorable="w14 w15 w16se w16cid w16 w16cex wp14">
+<w:hdr xmlns:wpc="http://schemas.microsoft.com/office/word/2010/wordprocessingCanvas" xmlns:cx="http://schemas.microsoft.com/office/drawing/2014/chartex" xmlns:cx1="http://schemas.microsoft.com/office/drawing/2015/9/8/chartex" xmlns:cx2="http://schemas.microsoft.com/office/drawing/2015/10/21/chartex" xmlns:cx3="http://schemas.microsoft.com/office/drawing/2016/5/9/chartex" xmlns:cx4="http://schemas.microsoft.com/office/drawing/2016/5/10/chartex" xmlns:cx5="http://schemas.microsoft.com/office/drawing/2016/5/11/chartex" xmlns:cx6="http://schemas.microsoft.com/office/drawing/2016/5/12/chartex" xmlns:cx7="http://schemas.microsoft.com/office/drawing/2016/5/13/chartex" xmlns:cx8="http://schemas.microsoft.com/office/drawing/2016/5/14/chartex" xmlns:mc="http://schemas.openxmlformats.org/markup-compatibility/2006" xmlns:aink="http://schemas.microsoft.com/office/drawing/2016/ink" xmlns:am3d="http://schemas.microsoft.com/office/drawing/2017/model3d" xmlns:o="urn:schemas-microsoft-com:office:office" xmlns:oel="http://schemas.microsoft.com/office/2019/extlst" xmlns:r="http://schemas.openxmlformats.org/officeDocument/2006/relationships" xmlns:m="http://schemas.openxmlformats.org/officeDocument/2006/math" xmlns:v="urn:schemas-microsoft-com:vml" xmlns:wp14="http://schemas.microsoft.com/office/word/2010/wordprocessingDrawing" xmlns:wp="http://schemas.openxmlformats.org/drawingml/2006/wordprocessingDrawing" xmlns:w10="urn:schemas-microsoft-com:office:word" xmlns:w="http://schemas.openxmlformats.org/wordprocessingml/2006/main" xmlns:w14="http://schemas.microsoft.com/office/word/2010/wordml" xmlns:w15="http://schemas.microsoft.com/office/word/2012/wordml" xmlns:w16cex="http://schemas.microsoft.com/office/word/2018/wordml/cex" xmlns:w16cid="http://schemas.microsoft.com/office/word/2016/wordml/cid" xmlns:w16="http://schemas.microsoft.com/office/word/2018/wordml" xmlns:w16sdtdh="http://schemas.microsoft.com/office/word/2020/wordml/sdtdatahash" xmlns:w16se="http://schemas.microsoft.com/office/word/2015/wordml/symex" xmlns:wpg="http://schemas.microsoft.com/office/word/2010/wordprocessingGroup" xmlns:wpi="http://schemas.microsoft.com/office/word/2010/wordprocessingInk" xmlns:wne="http://schemas.microsoft.com/office/word/2006/wordml" xmlns:wps="http://schemas.microsoft.com/office/word/2010/wordprocessingShape" mc:Ignorable="w14 w15 w16se w16cid w16 w16cex w16sdtdh wp14">
   <w:p>
     <w:pPr>
       <w:pBdr>
@@ -348,7 +346,7 @@
 </file>
 
 <file path=word/header2.xml><?xml version="1.0" encoding="utf-8"?>
-<w:hdr xmlns:wpc="http://schemas.microsoft.com/office/word/2010/wordprocessingCanvas" xmlns:cx="http://schemas.microsoft.com/office/drawing/2014/chartex" xmlns:cx1="http://schemas.microsoft.com/office/drawing/2015/9/8/chartex" xmlns:cx2="http://schemas.microsoft.com/office/drawing/2015/10/21/chartex" xmlns:cx3="http://schemas.microsoft.com/office/drawing/2016/5/9/chartex" xmlns:cx4="http://schemas.microsoft.com/office/drawing/2016/5/10/chartex" xmlns:cx5="http://schemas.microsoft.com/office/drawing/2016/5/11/chartex" xmlns:cx6="http://schemas.microsoft.com/office/drawing/2016/5/12/chartex" xmlns:cx7="http://schemas.microsoft.com/office/drawing/2016/5/13/chartex" xmlns:cx8="http://schemas.microsoft.com/office/drawing/2016/5/14/chartex" xmlns:mc="http://schemas.openxmlformats.org/markup-compatibility/2006" xmlns:aink="http://schemas.microsoft.com/office/drawing/2016/ink" xmlns:am3d="http://schemas.microsoft.com/office/drawing/2017/model3d" xmlns:o="urn:schemas-microsoft-com:office:office" xmlns:r="http://schemas.openxmlformats.org/officeDocument/2006/relationships" xmlns:m="http://schemas.openxmlformats.org/officeDocument/2006/math" xmlns:v="urn:schemas-microsoft-com:vml" xmlns:wp14="http://schemas.microsoft.com/office/word/2010/wordprocessingDrawing" xmlns:wp="http://schemas.openxmlformats.org/drawingml/2006/wordprocessingDrawing" xmlns:w10="urn:schemas-microsoft-com:office:word" xmlns:w="http://schemas.openxmlformats.org/wordprocessingml/2006/main" xmlns:w14="http://schemas.microsoft.com/office/word/2010/wordml" xmlns:w15="http://schemas.microsoft.com/office/word/2012/wordml" xmlns:w16cex="http://schemas.microsoft.com/office/word/2018/wordml/cex" xmlns:w16cid="http://schemas.microsoft.com/office/word/2016/wordml/cid" xmlns:w16="http://schemas.microsoft.com/office/word/2018/wordml" xmlns:w16se="http://schemas.microsoft.com/office/word/2015/wordml/symex" xmlns:wpg="http://schemas.microsoft.com/office/word/2010/wordprocessingGroup" xmlns:wpi="http://schemas.microsoft.com/office/word/2010/wordprocessingInk" xmlns:wne="http://schemas.microsoft.com/office/word/2006/wordml" xmlns:wps="http://schemas.microsoft.com/office/word/2010/wordprocessingShape" mc:Ignorable="w14 w15 w16se w16cid w16 w16cex wp14">
+<w:hdr xmlns:wpc="http://schemas.microsoft.com/office/word/2010/wordprocessingCanvas" xmlns:cx="http://schemas.microsoft.com/office/drawing/2014/chartex" xmlns:cx1="http://schemas.microsoft.com/office/drawing/2015/9/8/chartex" xmlns:cx2="http://schemas.microsoft.com/office/drawing/2015/10/21/chartex" xmlns:cx3="http://schemas.microsoft.com/office/drawing/2016/5/9/chartex" xmlns:cx4="http://schemas.microsoft.com/office/drawing/2016/5/10/chartex" xmlns:cx5="http://schemas.microsoft.com/office/drawing/2016/5/11/chartex" xmlns:cx6="http://schemas.microsoft.com/office/drawing/2016/5/12/chartex" xmlns:cx7="http://schemas.microsoft.com/office/drawing/2016/5/13/chartex" xmlns:cx8="http://schemas.microsoft.com/office/drawing/2016/5/14/chartex" xmlns:mc="http://schemas.openxmlformats.org/markup-compatibility/2006" xmlns:aink="http://schemas.microsoft.com/office/drawing/2016/ink" xmlns:am3d="http://schemas.microsoft.com/office/drawing/2017/model3d" xmlns:o="urn:schemas-microsoft-com:office:office" xmlns:oel="http://schemas.microsoft.com/office/2019/extlst" xmlns:r="http://schemas.openxmlformats.org/officeDocument/2006/relationships" xmlns:m="http://schemas.openxmlformats.org/officeDocument/2006/math" xmlns:v="urn:schemas-microsoft-com:vml" xmlns:wp14="http://schemas.microsoft.com/office/word/2010/wordprocessingDrawing" xmlns:wp="http://schemas.openxmlformats.org/drawingml/2006/wordprocessingDrawing" xmlns:w10="urn:schemas-microsoft-com:office:word" xmlns:w="http://schemas.openxmlformats.org/wordprocessingml/2006/main" xmlns:w14="http://schemas.microsoft.com/office/word/2010/wordml" xmlns:w15="http://schemas.microsoft.com/office/word/2012/wordml" xmlns:w16cex="http://schemas.microsoft.com/office/word/2018/wordml/cex" xmlns:w16cid="http://schemas.microsoft.com/office/word/2016/wordml/cid" xmlns:w16="http://schemas.microsoft.com/office/word/2018/wordml" xmlns:w16sdtdh="http://schemas.microsoft.com/office/word/2020/wordml/sdtdatahash" xmlns:w16se="http://schemas.microsoft.com/office/word/2015/wordml/symex" xmlns:wpg="http://schemas.microsoft.com/office/word/2010/wordprocessingGroup" xmlns:wpi="http://schemas.microsoft.com/office/word/2010/wordprocessingInk" xmlns:wne="http://schemas.microsoft.com/office/word/2006/wordml" xmlns:wps="http://schemas.microsoft.com/office/word/2010/wordprocessingShape" mc:Ignorable="w14 w15 w16se w16cid w16 w16cex w16sdtdh wp14">
   <w:p>
     <w:pPr>
       <w:widowControl w:val="0"/>
@@ -581,7 +579,7 @@
 </file>
 
 <file path=word/numbering.xml><?xml version="1.0" encoding="utf-8"?>
-<w:numbering xmlns:wpc="http://schemas.microsoft.com/office/word/2010/wordprocessingCanvas" xmlns:cx="http://schemas.microsoft.com/office/drawing/2014/chartex" xmlns:cx1="http://schemas.microsoft.com/office/drawing/2015/9/8/chartex" xmlns:cx2="http://schemas.microsoft.com/office/drawing/2015/10/21/chartex" xmlns:cx3="http://schemas.microsoft.com/office/drawing/2016/5/9/chartex" xmlns:cx4="http://schemas.microsoft.com/office/drawing/2016/5/10/chartex" xmlns:cx5="http://schemas.microsoft.com/office/drawing/2016/5/11/chartex" xmlns:cx6="http://schemas.microsoft.com/office/drawing/2016/5/12/chartex" xmlns:cx7="http://schemas.microsoft.com/office/drawing/2016/5/13/chartex" xmlns:cx8="http://schemas.microsoft.com/office/drawing/2016/5/14/chartex" xmlns:mc="http://schemas.openxmlformats.org/markup-compatibility/2006" xmlns:aink="http://schemas.microsoft.com/office/drawing/2016/ink" xmlns:am3d="http://schemas.microsoft.com/office/drawing/2017/model3d" xmlns:o="urn:schemas-microsoft-com:office:office" xmlns:r="http://schemas.openxmlformats.org/officeDocument/2006/relationships" xmlns:m="http://schemas.openxmlformats.org/officeDocument/2006/math" xmlns:v="urn:schemas-microsoft-com:vml" xmlns:wp14="http://schemas.microsoft.com/office/word/2010/wordprocessingDrawing" xmlns:wp="http://schemas.openxmlformats.org/drawingml/2006/wordprocessingDrawing" xmlns:w10="urn:schemas-microsoft-com:office:word" xmlns:w="http://schemas.openxmlformats.org/wordprocessingml/2006/main" xmlns:w14="http://schemas.microsoft.com/office/word/2010/wordml" xmlns:w15="http://schemas.microsoft.com/office/word/2012/wordml" xmlns:w16cex="http://schemas.microsoft.com/office/word/2018/wordml/cex" xmlns:w16cid="http://schemas.microsoft.com/office/word/2016/wordml/cid" xmlns:w16="http://schemas.microsoft.com/office/word/2018/wordml" xmlns:w16se="http://schemas.microsoft.com/office/word/2015/wordml/symex" xmlns:wpg="http://schemas.microsoft.com/office/word/2010/wordprocessingGroup" xmlns:wpi="http://schemas.microsoft.com/office/word/2010/wordprocessingInk" xmlns:wne="http://schemas.microsoft.com/office/word/2006/wordml" xmlns:wps="http://schemas.microsoft.com/office/word/2010/wordprocessingShape" mc:Ignorable="w14 w15 w16se w16cid w16 w16cex wp14">
+<w:numbering xmlns:wpc="http://schemas.microsoft.com/office/word/2010/wordprocessingCanvas" xmlns:cx="http://schemas.microsoft.com/office/drawing/2014/chartex" xmlns:cx1="http://schemas.microsoft.com/office/drawing/2015/9/8/chartex" xmlns:cx2="http://schemas.microsoft.com/office/drawing/2015/10/21/chartex" xmlns:cx3="http://schemas.microsoft.com/office/drawing/2016/5/9/chartex" xmlns:cx4="http://schemas.microsoft.com/office/drawing/2016/5/10/chartex" xmlns:cx5="http://schemas.microsoft.com/office/drawing/2016/5/11/chartex" xmlns:cx6="http://schemas.microsoft.com/office/drawing/2016/5/12/chartex" xmlns:cx7="http://schemas.microsoft.com/office/drawing/2016/5/13/chartex" xmlns:cx8="http://schemas.microsoft.com/office/drawing/2016/5/14/chartex" xmlns:mc="http://schemas.openxmlformats.org/markup-compatibility/2006" xmlns:aink="http://schemas.microsoft.com/office/drawing/2016/ink" xmlns:am3d="http://schemas.microsoft.com/office/drawing/2017/model3d" xmlns:o="urn:schemas-microsoft-com:office:office" xmlns:oel="http://schemas.microsoft.com/office/2019/extlst" xmlns:r="http://schemas.openxmlformats.org/officeDocument/2006/relationships" xmlns:m="http://schemas.openxmlformats.org/officeDocument/2006/math" xmlns:v="urn:schemas-microsoft-com:vml" xmlns:wp14="http://schemas.microsoft.com/office/word/2010/wordprocessingDrawing" xmlns:wp="http://schemas.openxmlformats.org/drawingml/2006/wordprocessingDrawing" xmlns:w10="urn:schemas-microsoft-com:office:word" xmlns:w="http://schemas.openxmlformats.org/wordprocessingml/2006/main" xmlns:w14="http://schemas.microsoft.com/office/word/2010/wordml" xmlns:w15="http://schemas.microsoft.com/office/word/2012/wordml" xmlns:w16cex="http://schemas.microsoft.com/office/word/2018/wordml/cex" xmlns:w16cid="http://schemas.microsoft.com/office/word/2016/wordml/cid" xmlns:w16="http://schemas.microsoft.com/office/word/2018/wordml" xmlns:w16sdtdh="http://schemas.microsoft.com/office/word/2020/wordml/sdtdatahash" xmlns:w16se="http://schemas.microsoft.com/office/word/2015/wordml/symex" xmlns:wpg="http://schemas.microsoft.com/office/word/2010/wordprocessingGroup" xmlns:wpi="http://schemas.microsoft.com/office/word/2010/wordprocessingInk" xmlns:wne="http://schemas.microsoft.com/office/word/2006/wordml" xmlns:wps="http://schemas.microsoft.com/office/word/2010/wordprocessingShape" mc:Ignorable="w14 w15 w16se w16cid w16 w16cex w16sdtdh wp14">
   <w:abstractNum w:abstractNumId="0" w15:restartNumberingAfterBreak="0">
     <w:nsid w:val="2125523A"/>
     <w:multiLevelType w:val="multilevel"/>
@@ -703,14 +701,14 @@
       </w:pPr>
     </w:lvl>
   </w:abstractNum>
-  <w:num w:numId="1">
+  <w:num w:numId="1" w16cid:durableId="1115518857">
     <w:abstractNumId w:val="0"/>
   </w:num>
 </w:numbering>
 </file>
 
 <file path=word/styles.xml><?xml version="1.0" encoding="utf-8"?>
-<w:styles xmlns:mc="http://schemas.openxmlformats.org/markup-compatibility/2006" xmlns:r="http://schemas.openxmlformats.org/officeDocument/2006/relationships" xmlns:w="http://schemas.openxmlformats.org/wordprocessingml/2006/main" xmlns:w14="http://schemas.microsoft.com/office/word/2010/wordml" xmlns:w15="http://schemas.microsoft.com/office/word/2012/wordml" xmlns:w16cex="http://schemas.microsoft.com/office/word/2018/wordml/cex" xmlns:w16cid="http://schemas.microsoft.com/office/word/2016/wordml/cid" xmlns:w16="http://schemas.microsoft.com/office/word/2018/wordml" xmlns:w16se="http://schemas.microsoft.com/office/word/2015/wordml/symex" mc:Ignorable="w14 w15 w16se w16cid w16 w16cex">
+<w:styles xmlns:mc="http://schemas.openxmlformats.org/markup-compatibility/2006" xmlns:r="http://schemas.openxmlformats.org/officeDocument/2006/relationships" xmlns:w="http://schemas.openxmlformats.org/wordprocessingml/2006/main" xmlns:w14="http://schemas.microsoft.com/office/word/2010/wordml" xmlns:w15="http://schemas.microsoft.com/office/word/2012/wordml" xmlns:w16cex="http://schemas.microsoft.com/office/word/2018/wordml/cex" xmlns:w16cid="http://schemas.microsoft.com/office/word/2016/wordml/cid" xmlns:w16="http://schemas.microsoft.com/office/word/2018/wordml" xmlns:w16sdtdh="http://schemas.microsoft.com/office/word/2020/wordml/sdtdatahash" xmlns:w16se="http://schemas.microsoft.com/office/word/2015/wordml/symex" mc:Ignorable="w14 w15 w16se w16cid w16 w16cex w16sdtdh">
   <w:docDefaults>
     <w:rPrDefault>
       <w:rPr>

</xml_diff>

<commit_message>
feat: Adicionado parágrafo 7 da macro VBA no docx e criado condições ifs encadeadas
</commit_message>
<xml_diff>
--- a/docs/relatorioParecer.docx
+++ b/docs/relatorioParecer.docx
@@ -200,13 +200,13 @@
         <w:ind w:firstLine="720"/>
       </w:pPr>
       <w:r>
-        <w:t>Para este fim, entende-se que a proposta e os documentos submetidos à apreciação da Comissão devem atender ao que dispõem os arts.</w:t>
-      </w:r>
-      <w:r>
-        <w:t xml:space="preserve"> artgo</w:t>
-      </w:r>
-      <w:r>
-        <w:t xml:space="preserve"> do Regimento Geral da UFPA (Título III, Dos Cursos de Educação Básica e Profissional e Outros Cursos, Capítulo</w:t>
+        <w:t>Para este fim, entende-se que a proposta e os documentos submetidos à apreciação da Comissão devem atender ao que dispõem os arts</w:t>
+      </w:r>
+      <w:r>
+        <w:t xml:space="preserve">. artgo </w:t>
+      </w:r>
+      <w:r>
+        <w:t>do Regimento Geral da UFPA (Título III, Dos Cursos de Educação Básica e Profissional e Outros Cursos, Capítulo</w:t>
       </w:r>
       <w:r>
         <w:t xml:space="preserve"> capitulo</w:t>
@@ -221,7 +221,26 @@
         <w:t xml:space="preserve">resolução que estabelece as normas para a concessão de carga horário docente para o desenvolvimento de projetos de ensino, de pesquisa ou de extensão. </w:t>
       </w:r>
     </w:p>
-    <w:p/>
+    <w:p>
+      <w:pPr>
+        <w:ind w:firstLine="720"/>
+      </w:pPr>
+      <w:r>
+        <w:t>O projeto</w:t>
+      </w:r>
+      <w:r>
+        <w:t xml:space="preserve"> proj_Ana_Enc </w:t>
+      </w:r>
+      <w:r>
+        <w:t>enquadra-se</w:t>
+      </w:r>
+      <w:r>
+        <w:t xml:space="preserve"> paragrafo7 </w:t>
+      </w:r>
+      <w:r>
+        <w:t>descricaoPropostaparag7</w:t>
+      </w:r>
+    </w:p>
     <w:p/>
     <w:p/>
     <w:p/>
@@ -2050,28 +2069,28 @@
 </file>
 
 <file path=customXml/item1.xml><?xml version="1.0" encoding="utf-8"?>
+<b:Sources xmlns:b="http://schemas.openxmlformats.org/officeDocument/2006/bibliography" xmlns="http://schemas.openxmlformats.org/officeDocument/2006/bibliography" SelectedStyle="\APASixthEditionOfficeOnline.xsl" StyleName="APA" Version="6"/>
+</file>
+
+<file path=customXml/item2.xml><?xml version="1.0" encoding="utf-8"?>
 <go:gDocsCustomXmlDataStorage xmlns:go="http://customooxmlschemas.google.com/" xmlns:r="http://schemas.openxmlformats.org/officeDocument/2006/relationships">
   <go:docsCustomData xmlns:go="http://customooxmlschemas.google.com/" roundtripDataSignature="AMtx7miSjxlXbPXRxSI8o83cKmHDZQVJ3A==">AMUW2mWn1iwqLsGm0XkXdt8GzHwfyJ9uBODkwHp1dWrUIqpJ//LHUb6XLsC+8RHlVwG6KHVHORzIlkSXNIpw325Oc1WYKtieaetj2XIiKpk0M5iOUyrkEVe3twnpFagRcC1aIrao/2xe</go:docsCustomData>
 </go:gDocsCustomXmlDataStorage>
 </file>
 
-<file path=customXml/item2.xml><?xml version="1.0" encoding="utf-8"?>
-<b:Sources xmlns:b="http://schemas.openxmlformats.org/officeDocument/2006/bibliography" xmlns="http://schemas.openxmlformats.org/officeDocument/2006/bibliography" SelectedStyle="\APASixthEditionOfficeOnline.xsl" StyleName="APA" Version="6"/>
+<file path=customXml/itemProps1.xml><?xml version="1.0" encoding="utf-8"?>
+<ds:datastoreItem xmlns:ds="http://schemas.openxmlformats.org/officeDocument/2006/customXml" ds:itemID="{832D73D7-18CA-4C75-B33B-A8C51F04AD9E}">
+  <ds:schemaRefs>
+    <ds:schemaRef ds:uri="http://schemas.openxmlformats.org/officeDocument/2006/bibliography"/>
+  </ds:schemaRefs>
+</ds:datastoreItem>
 </file>
 
-<file path=customXml/itemProps1.xml><?xml version="1.0" encoding="utf-8"?>
+<file path=customXml/itemProps2.xml><?xml version="1.0" encoding="utf-8"?>
 <ds:datastoreItem xmlns:ds="http://schemas.openxmlformats.org/officeDocument/2006/customXml" ds:itemID="{11111111-1234-1234-1234-123412341234}">
   <ds:schemaRefs>
     <ds:schemaRef ds:uri="http://customooxmlschemas.google.com/"/>
     <ds:schemaRef ds:uri="http://schemas.openxmlformats.org/officeDocument/2006/relationships"/>
   </ds:schemaRefs>
 </ds:datastoreItem>
-</file>
-
-<file path=customXml/itemProps2.xml><?xml version="1.0" encoding="utf-8"?>
-<ds:datastoreItem xmlns:ds="http://schemas.openxmlformats.org/officeDocument/2006/customXml" ds:itemID="{832D73D7-18CA-4C75-B33B-A8C51F04AD9E}">
-  <ds:schemaRefs>
-    <ds:schemaRef ds:uri="http://schemas.openxmlformats.org/officeDocument/2006/bibliography"/>
-  </ds:schemaRefs>
-</ds:datastoreItem>
 </file>
</xml_diff>

<commit_message>
fix: adicionado o que faltava no paragrafo 1 do topico 1
</commit_message>
<xml_diff>
--- a/docs/relatorioParecer.docx
+++ b/docs/relatorioParecer.docx
@@ -1,6 +1,6 @@
 
 <file path=word/document.xml><?xml version="1.0" encoding="utf-8"?>
-<w:document xmlns:wpc="http://schemas.microsoft.com/office/word/2010/wordprocessingCanvas" xmlns:cx="http://schemas.microsoft.com/office/drawing/2014/chartex" xmlns:cx1="http://schemas.microsoft.com/office/drawing/2015/9/8/chartex" xmlns:cx2="http://schemas.microsoft.com/office/drawing/2015/10/21/chartex" xmlns:cx3="http://schemas.microsoft.com/office/drawing/2016/5/9/chartex" xmlns:cx4="http://schemas.microsoft.com/office/drawing/2016/5/10/chartex" xmlns:cx5="http://schemas.microsoft.com/office/drawing/2016/5/11/chartex" xmlns:cx6="http://schemas.microsoft.com/office/drawing/2016/5/12/chartex" xmlns:cx7="http://schemas.microsoft.com/office/drawing/2016/5/13/chartex" xmlns:cx8="http://schemas.microsoft.com/office/drawing/2016/5/14/chartex" xmlns:mc="http://schemas.openxmlformats.org/markup-compatibility/2006" xmlns:aink="http://schemas.microsoft.com/office/drawing/2016/ink" xmlns:am3d="http://schemas.microsoft.com/office/drawing/2017/model3d" xmlns:o="urn:schemas-microsoft-com:office:office" xmlns:oel="http://schemas.microsoft.com/office/2019/extlst" xmlns:r="http://schemas.openxmlformats.org/officeDocument/2006/relationships" xmlns:m="http://schemas.openxmlformats.org/officeDocument/2006/math" xmlns:v="urn:schemas-microsoft-com:vml" xmlns:wp14="http://schemas.microsoft.com/office/word/2010/wordprocessingDrawing" xmlns:wp="http://schemas.openxmlformats.org/drawingml/2006/wordprocessingDrawing" xmlns:w10="urn:schemas-microsoft-com:office:word" xmlns:w="http://schemas.openxmlformats.org/wordprocessingml/2006/main" xmlns:w14="http://schemas.microsoft.com/office/word/2010/wordml" xmlns:w15="http://schemas.microsoft.com/office/word/2012/wordml" xmlns:w16cex="http://schemas.microsoft.com/office/word/2018/wordml/cex" xmlns:w16cid="http://schemas.microsoft.com/office/word/2016/wordml/cid" xmlns:w16="http://schemas.microsoft.com/office/word/2018/wordml" xmlns:w16sdtdh="http://schemas.microsoft.com/office/word/2020/wordml/sdtdatahash" xmlns:w16se="http://schemas.microsoft.com/office/word/2015/wordml/symex" xmlns:wpg="http://schemas.microsoft.com/office/word/2010/wordprocessingGroup" xmlns:wpi="http://schemas.microsoft.com/office/word/2010/wordprocessingInk" xmlns:wne="http://schemas.microsoft.com/office/word/2006/wordml" xmlns:wps="http://schemas.microsoft.com/office/word/2010/wordprocessingShape" mc:Ignorable="w14 w15 w16se w16cid w16 w16cex w16sdtdh wp14">
+<w:document xmlns:wpc="http://schemas.microsoft.com/office/word/2010/wordprocessingCanvas" xmlns:cx="http://schemas.microsoft.com/office/drawing/2014/chartex" xmlns:cx1="http://schemas.microsoft.com/office/drawing/2015/9/8/chartex" xmlns:cx2="http://schemas.microsoft.com/office/drawing/2015/10/21/chartex" xmlns:cx3="http://schemas.microsoft.com/office/drawing/2016/5/9/chartex" xmlns:cx4="http://schemas.microsoft.com/office/drawing/2016/5/10/chartex" xmlns:cx5="http://schemas.microsoft.com/office/drawing/2016/5/11/chartex" xmlns:cx6="http://schemas.microsoft.com/office/drawing/2016/5/12/chartex" xmlns:cx7="http://schemas.microsoft.com/office/drawing/2016/5/13/chartex" xmlns:cx8="http://schemas.microsoft.com/office/drawing/2016/5/14/chartex" xmlns:mc="http://schemas.openxmlformats.org/markup-compatibility/2006" xmlns:aink="http://schemas.microsoft.com/office/drawing/2016/ink" xmlns:am3d="http://schemas.microsoft.com/office/drawing/2017/model3d" xmlns:o="urn:schemas-microsoft-com:office:office" xmlns:r="http://schemas.openxmlformats.org/officeDocument/2006/relationships" xmlns:m="http://schemas.openxmlformats.org/officeDocument/2006/math" xmlns:v="urn:schemas-microsoft-com:vml" xmlns:wp14="http://schemas.microsoft.com/office/word/2010/wordprocessingDrawing" xmlns:wp="http://schemas.openxmlformats.org/drawingml/2006/wordprocessingDrawing" xmlns:w10="urn:schemas-microsoft-com:office:word" xmlns:w="http://schemas.openxmlformats.org/wordprocessingml/2006/main" xmlns:w14="http://schemas.microsoft.com/office/word/2010/wordml" xmlns:w15="http://schemas.microsoft.com/office/word/2012/wordml" xmlns:w16cex="http://schemas.microsoft.com/office/word/2018/wordml/cex" xmlns:w16cid="http://schemas.microsoft.com/office/word/2016/wordml/cid" xmlns:w16="http://schemas.microsoft.com/office/word/2018/wordml" xmlns:w16se="http://schemas.microsoft.com/office/word/2015/wordml/symex" xmlns:wpg="http://schemas.microsoft.com/office/word/2010/wordprocessingGroup" xmlns:wpi="http://schemas.microsoft.com/office/word/2010/wordprocessingInk" xmlns:wne="http://schemas.microsoft.com/office/word/2006/wordml" xmlns:wps="http://schemas.microsoft.com/office/word/2010/wordprocessingShape" mc:Ignorable="w14 w15 w16se w16cid w16 w16cex wp14">
   <w:body>
     <w:p>
       <w:pPr>
@@ -10,14 +10,21 @@
         <w:t>PARECER N º</w:t>
       </w:r>
       <w:r>
-        <w:t xml:space="preserve"> numeroParecer</w:t>
-      </w:r>
+        <w:t xml:space="preserve"> </w:t>
+      </w:r>
+      <w:proofErr w:type="spellStart"/>
+      <w:r>
+        <w:t>numeroParecer</w:t>
+      </w:r>
+      <w:proofErr w:type="spellEnd"/>
       <w:r>
         <w:t xml:space="preserve"> , DE </w:t>
       </w:r>
+      <w:proofErr w:type="spellStart"/>
       <w:r>
         <w:t>anoParecer</w:t>
       </w:r>
+      <w:proofErr w:type="spellEnd"/>
     </w:p>
     <w:p>
       <w:pPr>
@@ -26,44 +33,67 @@
       <w:r>
         <w:t xml:space="preserve">Da COMISSÃO DE PESQUISA, EXTENSÃO E PÓS-GRADUACÃO, sobre a aprovação de </w:t>
       </w:r>
+      <w:proofErr w:type="spellStart"/>
       <w:r>
         <w:t>nomeRelatorio</w:t>
       </w:r>
+      <w:proofErr w:type="spellEnd"/>
       <w:r>
         <w:t xml:space="preserve"> do </w:t>
       </w:r>
+      <w:proofErr w:type="spellStart"/>
       <w:r>
         <w:t>titulacaoCoordenador</w:t>
       </w:r>
+      <w:proofErr w:type="spellEnd"/>
       <w:r>
         <w:t xml:space="preserve"> </w:t>
       </w:r>
-      <w:r>
-        <w:t>nomeCoordenador (encaminhado pela</w:t>
+      <w:proofErr w:type="spellStart"/>
+      <w:r>
+        <w:t>nomeCoordenador</w:t>
+      </w:r>
+      <w:proofErr w:type="spellEnd"/>
+      <w:r>
+        <w:t xml:space="preserve"> (encaminhado pela</w:t>
       </w:r>
       <w:r>
         <w:t xml:space="preserve"> </w:t>
       </w:r>
+      <w:proofErr w:type="spellStart"/>
       <w:r>
         <w:t>faculdadeCoordenador</w:t>
       </w:r>
+      <w:proofErr w:type="spellEnd"/>
       <w:r>
         <w:t>), intitulado “</w:t>
       </w:r>
+      <w:proofErr w:type="spellStart"/>
       <w:r>
         <w:rPr>
           <w:i/>
         </w:rPr>
         <w:t>tituloProjetoAnalisado</w:t>
       </w:r>
+      <w:proofErr w:type="spellEnd"/>
       <w:r>
         <w:t xml:space="preserve">”, </w:t>
       </w:r>
+      <w:proofErr w:type="spellStart"/>
       <w:r>
         <w:t>cargaHoraria</w:t>
       </w:r>
-      <w:r>
-        <w:t>, pelo período de periodoProjeto.</w:t>
+      <w:proofErr w:type="spellEnd"/>
+      <w:r>
+        <w:t xml:space="preserve">, pelo período de </w:t>
+      </w:r>
+      <w:proofErr w:type="spellStart"/>
+      <w:r>
+        <w:t>periodoProjeto</w:t>
+      </w:r>
+      <w:proofErr w:type="spellEnd"/>
+      <w:r>
+        <w:t>.</w:t>
       </w:r>
     </w:p>
     <w:p>
@@ -85,38 +115,93 @@
         <w:t xml:space="preserve"> </w:t>
       </w:r>
       <w:r>
-        <w:t>desta Comissão o</w:t>
+        <w:t xml:space="preserve">desta Comissão </w:t>
+      </w:r>
+      <w:proofErr w:type="spellStart"/>
+      <w:r>
+        <w:t>o</w:t>
       </w:r>
       <w:r>
         <w:t>pedidoAprovacao</w:t>
       </w:r>
+      <w:proofErr w:type="spellEnd"/>
       <w:r>
         <w:t xml:space="preserve"> </w:t>
       </w:r>
+      <w:proofErr w:type="spellStart"/>
       <w:r>
         <w:t>nomeRelatorio</w:t>
       </w:r>
+      <w:proofErr w:type="spellEnd"/>
       <w:r>
         <w:t xml:space="preserve"> </w:t>
       </w:r>
       <w:r>
         <w:t>intitulado “</w:t>
       </w:r>
+      <w:proofErr w:type="spellStart"/>
       <w:r>
         <w:rPr>
           <w:i/>
         </w:rPr>
         <w:t>tituloProjetoAnalisado</w:t>
       </w:r>
-      <w:r>
-        <w:t xml:space="preserve">”, coordenado pelo titulacaoCoordenador nomeCoordenador, por um período de periodoProjeto, </w:t>
-      </w:r>
+      <w:proofErr w:type="spellEnd"/>
+      <w:r>
+        <w:t xml:space="preserve">”, coordenado pelo </w:t>
+      </w:r>
+      <w:proofErr w:type="spellStart"/>
+      <w:r>
+        <w:t>titulacaoCoordenador</w:t>
+      </w:r>
+      <w:proofErr w:type="spellEnd"/>
+      <w:r>
+        <w:t xml:space="preserve"> </w:t>
+      </w:r>
+      <w:proofErr w:type="spellStart"/>
+      <w:r>
+        <w:t>nomeCoordenador</w:t>
+      </w:r>
+      <w:proofErr w:type="spellEnd"/>
+      <w:r>
+        <w:t xml:space="preserve">, por um período de </w:t>
+      </w:r>
+      <w:proofErr w:type="spellStart"/>
+      <w:r>
+        <w:t>periodoProjeto</w:t>
+      </w:r>
+      <w:proofErr w:type="spellEnd"/>
+      <w:r>
+        <w:t xml:space="preserve">, </w:t>
+      </w:r>
+      <w:proofErr w:type="spellStart"/>
       <w:r>
         <w:t>cargaHoraria</w:t>
       </w:r>
+      <w:proofErr w:type="spellEnd"/>
       <w:r>
         <w:t>.</w:t>
       </w:r>
+      <w:r>
+        <w:t xml:space="preserve"> </w:t>
+      </w:r>
+      <w:proofErr w:type="spellStart"/>
+      <w:r>
+        <w:t>objetivoProjeto</w:t>
+      </w:r>
+      <w:proofErr w:type="spellEnd"/>
+      <w:r>
+        <w:t xml:space="preserve"> </w:t>
+      </w:r>
+      <w:proofErr w:type="spellStart"/>
+      <w:r>
+        <w:rPr>
+          <w:i/>
+          <w:iCs/>
+        </w:rPr>
+        <w:t>descricaoProposta</w:t>
+      </w:r>
+      <w:proofErr w:type="spellEnd"/>
     </w:p>
     <w:p>
       <w:pPr>
@@ -125,9 +210,11 @@
       <w:r>
         <w:t xml:space="preserve">O relatório foi aprovado em 02 de novembro de 2024 pelo Campus Universitário de Tucuruí - CAMTUC, por meio do foi aprovada em Ad Referendum da subunidade, por um período de </w:t>
       </w:r>
+      <w:proofErr w:type="spellStart"/>
       <w:r>
         <w:t>periodoProjeto</w:t>
       </w:r>
+      <w:proofErr w:type="spellEnd"/>
       <w:r>
         <w:t>, sem alocação de Carga Horária.</w:t>
       </w:r>
@@ -191,26 +278,46 @@
       <w:r>
         <w:t xml:space="preserve"> </w:t>
       </w:r>
+      <w:proofErr w:type="spellStart"/>
       <w:r>
         <w:t>aprovacao</w:t>
       </w:r>
+      <w:proofErr w:type="spellEnd"/>
     </w:p>
     <w:p>
       <w:pPr>
         <w:ind w:firstLine="720"/>
       </w:pPr>
       <w:r>
-        <w:t>Para este fim, entende-se que a proposta e os documentos submetidos à apreciação da Comissão devem atender ao que dispõem os arts</w:t>
-      </w:r>
-      <w:r>
-        <w:t xml:space="preserve">. artgo </w:t>
+        <w:t xml:space="preserve">Para este fim, entende-se que a proposta e os documentos submetidos à apreciação da Comissão devem atender ao que dispõem os </w:t>
+      </w:r>
+      <w:proofErr w:type="spellStart"/>
+      <w:r>
+        <w:t>arts</w:t>
+      </w:r>
+      <w:proofErr w:type="spellEnd"/>
+      <w:r>
+        <w:t xml:space="preserve">. </w:t>
+      </w:r>
+      <w:proofErr w:type="spellStart"/>
+      <w:r>
+        <w:t>artgo</w:t>
+      </w:r>
+      <w:proofErr w:type="spellEnd"/>
+      <w:r>
+        <w:t xml:space="preserve"> </w:t>
       </w:r>
       <w:r>
         <w:t>do Regimento Geral da UFPA (Título III, Dos Cursos de Educação Básica e Profissional e Outros Cursos, Capítulo</w:t>
       </w:r>
       <w:r>
-        <w:t xml:space="preserve"> capitulo</w:t>
-      </w:r>
+        <w:t xml:space="preserve"> </w:t>
+      </w:r>
+      <w:proofErr w:type="gramStart"/>
+      <w:r>
+        <w:t>capitulo</w:t>
+      </w:r>
+      <w:proofErr w:type="gramEnd"/>
       <w:r>
         <w:t>)</w:t>
       </w:r>
@@ -229,7 +336,15 @@
         <w:t>O projeto</w:t>
       </w:r>
       <w:r>
-        <w:t xml:space="preserve"> proj_Ana_Enc </w:t>
+        <w:t xml:space="preserve"> </w:t>
+      </w:r>
+      <w:proofErr w:type="spellStart"/>
+      <w:r>
+        <w:t>proj_Ana_Enc</w:t>
+      </w:r>
+      <w:proofErr w:type="spellEnd"/>
+      <w:r>
+        <w:t xml:space="preserve"> </w:t>
       </w:r>
       <w:r>
         <w:t>enquadra-se</w:t>
@@ -259,7 +374,7 @@
 </file>
 
 <file path=word/endnotes.xml><?xml version="1.0" encoding="utf-8"?>
-<w:endnotes xmlns:wpc="http://schemas.microsoft.com/office/word/2010/wordprocessingCanvas" xmlns:cx="http://schemas.microsoft.com/office/drawing/2014/chartex" xmlns:cx1="http://schemas.microsoft.com/office/drawing/2015/9/8/chartex" xmlns:cx2="http://schemas.microsoft.com/office/drawing/2015/10/21/chartex" xmlns:cx3="http://schemas.microsoft.com/office/drawing/2016/5/9/chartex" xmlns:cx4="http://schemas.microsoft.com/office/drawing/2016/5/10/chartex" xmlns:cx5="http://schemas.microsoft.com/office/drawing/2016/5/11/chartex" xmlns:cx6="http://schemas.microsoft.com/office/drawing/2016/5/12/chartex" xmlns:cx7="http://schemas.microsoft.com/office/drawing/2016/5/13/chartex" xmlns:cx8="http://schemas.microsoft.com/office/drawing/2016/5/14/chartex" xmlns:mc="http://schemas.openxmlformats.org/markup-compatibility/2006" xmlns:aink="http://schemas.microsoft.com/office/drawing/2016/ink" xmlns:am3d="http://schemas.microsoft.com/office/drawing/2017/model3d" xmlns:o="urn:schemas-microsoft-com:office:office" xmlns:oel="http://schemas.microsoft.com/office/2019/extlst" xmlns:r="http://schemas.openxmlformats.org/officeDocument/2006/relationships" xmlns:m="http://schemas.openxmlformats.org/officeDocument/2006/math" xmlns:v="urn:schemas-microsoft-com:vml" xmlns:wp14="http://schemas.microsoft.com/office/word/2010/wordprocessingDrawing" xmlns:wp="http://schemas.openxmlformats.org/drawingml/2006/wordprocessingDrawing" xmlns:w10="urn:schemas-microsoft-com:office:word" xmlns:w="http://schemas.openxmlformats.org/wordprocessingml/2006/main" xmlns:w14="http://schemas.microsoft.com/office/word/2010/wordml" xmlns:w15="http://schemas.microsoft.com/office/word/2012/wordml" xmlns:w16cex="http://schemas.microsoft.com/office/word/2018/wordml/cex" xmlns:w16cid="http://schemas.microsoft.com/office/word/2016/wordml/cid" xmlns:w16="http://schemas.microsoft.com/office/word/2018/wordml" xmlns:w16sdtdh="http://schemas.microsoft.com/office/word/2020/wordml/sdtdatahash" xmlns:w16se="http://schemas.microsoft.com/office/word/2015/wordml/symex" xmlns:wpg="http://schemas.microsoft.com/office/word/2010/wordprocessingGroup" xmlns:wpi="http://schemas.microsoft.com/office/word/2010/wordprocessingInk" xmlns:wne="http://schemas.microsoft.com/office/word/2006/wordml" xmlns:wps="http://schemas.microsoft.com/office/word/2010/wordprocessingShape" mc:Ignorable="w14 w15 w16se w16cid w16 w16cex w16sdtdh wp14">
+<w:endnotes xmlns:wpc="http://schemas.microsoft.com/office/word/2010/wordprocessingCanvas" xmlns:cx="http://schemas.microsoft.com/office/drawing/2014/chartex" xmlns:cx1="http://schemas.microsoft.com/office/drawing/2015/9/8/chartex" xmlns:cx2="http://schemas.microsoft.com/office/drawing/2015/10/21/chartex" xmlns:cx3="http://schemas.microsoft.com/office/drawing/2016/5/9/chartex" xmlns:cx4="http://schemas.microsoft.com/office/drawing/2016/5/10/chartex" xmlns:cx5="http://schemas.microsoft.com/office/drawing/2016/5/11/chartex" xmlns:cx6="http://schemas.microsoft.com/office/drawing/2016/5/12/chartex" xmlns:cx7="http://schemas.microsoft.com/office/drawing/2016/5/13/chartex" xmlns:cx8="http://schemas.microsoft.com/office/drawing/2016/5/14/chartex" xmlns:mc="http://schemas.openxmlformats.org/markup-compatibility/2006" xmlns:aink="http://schemas.microsoft.com/office/drawing/2016/ink" xmlns:am3d="http://schemas.microsoft.com/office/drawing/2017/model3d" xmlns:o="urn:schemas-microsoft-com:office:office" xmlns:r="http://schemas.openxmlformats.org/officeDocument/2006/relationships" xmlns:m="http://schemas.openxmlformats.org/officeDocument/2006/math" xmlns:v="urn:schemas-microsoft-com:vml" xmlns:wp14="http://schemas.microsoft.com/office/word/2010/wordprocessingDrawing" xmlns:wp="http://schemas.openxmlformats.org/drawingml/2006/wordprocessingDrawing" xmlns:w10="urn:schemas-microsoft-com:office:word" xmlns:w="http://schemas.openxmlformats.org/wordprocessingml/2006/main" xmlns:w14="http://schemas.microsoft.com/office/word/2010/wordml" xmlns:w15="http://schemas.microsoft.com/office/word/2012/wordml" xmlns:w16cex="http://schemas.microsoft.com/office/word/2018/wordml/cex" xmlns:w16cid="http://schemas.microsoft.com/office/word/2016/wordml/cid" xmlns:w16="http://schemas.microsoft.com/office/word/2018/wordml" xmlns:w16se="http://schemas.microsoft.com/office/word/2015/wordml/symex" xmlns:wpg="http://schemas.microsoft.com/office/word/2010/wordprocessingGroup" xmlns:wpi="http://schemas.microsoft.com/office/word/2010/wordprocessingInk" xmlns:wne="http://schemas.microsoft.com/office/word/2006/wordml" xmlns:wps="http://schemas.microsoft.com/office/word/2010/wordprocessingShape" mc:Ignorable="w14 w15 w16se w16cid w16 w16cex wp14">
   <w:endnote w:type="separator" w:id="-1">
     <w:p>
       <w:pPr>
@@ -284,7 +399,7 @@
 </file>
 
 <file path=word/footnotes.xml><?xml version="1.0" encoding="utf-8"?>
-<w:footnotes xmlns:wpc="http://schemas.microsoft.com/office/word/2010/wordprocessingCanvas" xmlns:cx="http://schemas.microsoft.com/office/drawing/2014/chartex" xmlns:cx1="http://schemas.microsoft.com/office/drawing/2015/9/8/chartex" xmlns:cx2="http://schemas.microsoft.com/office/drawing/2015/10/21/chartex" xmlns:cx3="http://schemas.microsoft.com/office/drawing/2016/5/9/chartex" xmlns:cx4="http://schemas.microsoft.com/office/drawing/2016/5/10/chartex" xmlns:cx5="http://schemas.microsoft.com/office/drawing/2016/5/11/chartex" xmlns:cx6="http://schemas.microsoft.com/office/drawing/2016/5/12/chartex" xmlns:cx7="http://schemas.microsoft.com/office/drawing/2016/5/13/chartex" xmlns:cx8="http://schemas.microsoft.com/office/drawing/2016/5/14/chartex" xmlns:mc="http://schemas.openxmlformats.org/markup-compatibility/2006" xmlns:aink="http://schemas.microsoft.com/office/drawing/2016/ink" xmlns:am3d="http://schemas.microsoft.com/office/drawing/2017/model3d" xmlns:o="urn:schemas-microsoft-com:office:office" xmlns:oel="http://schemas.microsoft.com/office/2019/extlst" xmlns:r="http://schemas.openxmlformats.org/officeDocument/2006/relationships" xmlns:m="http://schemas.openxmlformats.org/officeDocument/2006/math" xmlns:v="urn:schemas-microsoft-com:vml" xmlns:wp14="http://schemas.microsoft.com/office/word/2010/wordprocessingDrawing" xmlns:wp="http://schemas.openxmlformats.org/drawingml/2006/wordprocessingDrawing" xmlns:w10="urn:schemas-microsoft-com:office:word" xmlns:w="http://schemas.openxmlformats.org/wordprocessingml/2006/main" xmlns:w14="http://schemas.microsoft.com/office/word/2010/wordml" xmlns:w15="http://schemas.microsoft.com/office/word/2012/wordml" xmlns:w16cex="http://schemas.microsoft.com/office/word/2018/wordml/cex" xmlns:w16cid="http://schemas.microsoft.com/office/word/2016/wordml/cid" xmlns:w16="http://schemas.microsoft.com/office/word/2018/wordml" xmlns:w16sdtdh="http://schemas.microsoft.com/office/word/2020/wordml/sdtdatahash" xmlns:w16se="http://schemas.microsoft.com/office/word/2015/wordml/symex" xmlns:wpg="http://schemas.microsoft.com/office/word/2010/wordprocessingGroup" xmlns:wpi="http://schemas.microsoft.com/office/word/2010/wordprocessingInk" xmlns:wne="http://schemas.microsoft.com/office/word/2006/wordml" xmlns:wps="http://schemas.microsoft.com/office/word/2010/wordprocessingShape" mc:Ignorable="w14 w15 w16se w16cid w16 w16cex w16sdtdh wp14">
+<w:footnotes xmlns:wpc="http://schemas.microsoft.com/office/word/2010/wordprocessingCanvas" xmlns:cx="http://schemas.microsoft.com/office/drawing/2014/chartex" xmlns:cx1="http://schemas.microsoft.com/office/drawing/2015/9/8/chartex" xmlns:cx2="http://schemas.microsoft.com/office/drawing/2015/10/21/chartex" xmlns:cx3="http://schemas.microsoft.com/office/drawing/2016/5/9/chartex" xmlns:cx4="http://schemas.microsoft.com/office/drawing/2016/5/10/chartex" xmlns:cx5="http://schemas.microsoft.com/office/drawing/2016/5/11/chartex" xmlns:cx6="http://schemas.microsoft.com/office/drawing/2016/5/12/chartex" xmlns:cx7="http://schemas.microsoft.com/office/drawing/2016/5/13/chartex" xmlns:cx8="http://schemas.microsoft.com/office/drawing/2016/5/14/chartex" xmlns:mc="http://schemas.openxmlformats.org/markup-compatibility/2006" xmlns:aink="http://schemas.microsoft.com/office/drawing/2016/ink" xmlns:am3d="http://schemas.microsoft.com/office/drawing/2017/model3d" xmlns:o="urn:schemas-microsoft-com:office:office" xmlns:r="http://schemas.openxmlformats.org/officeDocument/2006/relationships" xmlns:m="http://schemas.openxmlformats.org/officeDocument/2006/math" xmlns:v="urn:schemas-microsoft-com:vml" xmlns:wp14="http://schemas.microsoft.com/office/word/2010/wordprocessingDrawing" xmlns:wp="http://schemas.openxmlformats.org/drawingml/2006/wordprocessingDrawing" xmlns:w10="urn:schemas-microsoft-com:office:word" xmlns:w="http://schemas.openxmlformats.org/wordprocessingml/2006/main" xmlns:w14="http://schemas.microsoft.com/office/word/2010/wordml" xmlns:w15="http://schemas.microsoft.com/office/word/2012/wordml" xmlns:w16cex="http://schemas.microsoft.com/office/word/2018/wordml/cex" xmlns:w16cid="http://schemas.microsoft.com/office/word/2016/wordml/cid" xmlns:w16="http://schemas.microsoft.com/office/word/2018/wordml" xmlns:w16se="http://schemas.microsoft.com/office/word/2015/wordml/symex" xmlns:wpg="http://schemas.microsoft.com/office/word/2010/wordprocessingGroup" xmlns:wpi="http://schemas.microsoft.com/office/word/2010/wordprocessingInk" xmlns:wne="http://schemas.microsoft.com/office/word/2006/wordml" xmlns:wps="http://schemas.microsoft.com/office/word/2010/wordprocessingShape" mc:Ignorable="w14 w15 w16se w16cid w16 w16cex wp14">
   <w:footnote w:type="separator" w:id="-1">
     <w:p>
       <w:pPr>
@@ -309,7 +424,7 @@
 </file>
 
 <file path=word/header1.xml><?xml version="1.0" encoding="utf-8"?>
-<w:hdr xmlns:wpc="http://schemas.microsoft.com/office/word/2010/wordprocessingCanvas" xmlns:cx="http://schemas.microsoft.com/office/drawing/2014/chartex" xmlns:cx1="http://schemas.microsoft.com/office/drawing/2015/9/8/chartex" xmlns:cx2="http://schemas.microsoft.com/office/drawing/2015/10/21/chartex" xmlns:cx3="http://schemas.microsoft.com/office/drawing/2016/5/9/chartex" xmlns:cx4="http://schemas.microsoft.com/office/drawing/2016/5/10/chartex" xmlns:cx5="http://schemas.microsoft.com/office/drawing/2016/5/11/chartex" xmlns:cx6="http://schemas.microsoft.com/office/drawing/2016/5/12/chartex" xmlns:cx7="http://schemas.microsoft.com/office/drawing/2016/5/13/chartex" xmlns:cx8="http://schemas.microsoft.com/office/drawing/2016/5/14/chartex" xmlns:mc="http://schemas.openxmlformats.org/markup-compatibility/2006" xmlns:aink="http://schemas.microsoft.com/office/drawing/2016/ink" xmlns:am3d="http://schemas.microsoft.com/office/drawing/2017/model3d" xmlns:o="urn:schemas-microsoft-com:office:office" xmlns:oel="http://schemas.microsoft.com/office/2019/extlst" xmlns:r="http://schemas.openxmlformats.org/officeDocument/2006/relationships" xmlns:m="http://schemas.openxmlformats.org/officeDocument/2006/math" xmlns:v="urn:schemas-microsoft-com:vml" xmlns:wp14="http://schemas.microsoft.com/office/word/2010/wordprocessingDrawing" xmlns:wp="http://schemas.openxmlformats.org/drawingml/2006/wordprocessingDrawing" xmlns:w10="urn:schemas-microsoft-com:office:word" xmlns:w="http://schemas.openxmlformats.org/wordprocessingml/2006/main" xmlns:w14="http://schemas.microsoft.com/office/word/2010/wordml" xmlns:w15="http://schemas.microsoft.com/office/word/2012/wordml" xmlns:w16cex="http://schemas.microsoft.com/office/word/2018/wordml/cex" xmlns:w16cid="http://schemas.microsoft.com/office/word/2016/wordml/cid" xmlns:w16="http://schemas.microsoft.com/office/word/2018/wordml" xmlns:w16sdtdh="http://schemas.microsoft.com/office/word/2020/wordml/sdtdatahash" xmlns:w16se="http://schemas.microsoft.com/office/word/2015/wordml/symex" xmlns:wpg="http://schemas.microsoft.com/office/word/2010/wordprocessingGroup" xmlns:wpi="http://schemas.microsoft.com/office/word/2010/wordprocessingInk" xmlns:wne="http://schemas.microsoft.com/office/word/2006/wordml" xmlns:wps="http://schemas.microsoft.com/office/word/2010/wordprocessingShape" mc:Ignorable="w14 w15 w16se w16cid w16 w16cex w16sdtdh wp14">
+<w:hdr xmlns:wpc="http://schemas.microsoft.com/office/word/2010/wordprocessingCanvas" xmlns:cx="http://schemas.microsoft.com/office/drawing/2014/chartex" xmlns:cx1="http://schemas.microsoft.com/office/drawing/2015/9/8/chartex" xmlns:cx2="http://schemas.microsoft.com/office/drawing/2015/10/21/chartex" xmlns:cx3="http://schemas.microsoft.com/office/drawing/2016/5/9/chartex" xmlns:cx4="http://schemas.microsoft.com/office/drawing/2016/5/10/chartex" xmlns:cx5="http://schemas.microsoft.com/office/drawing/2016/5/11/chartex" xmlns:cx6="http://schemas.microsoft.com/office/drawing/2016/5/12/chartex" xmlns:cx7="http://schemas.microsoft.com/office/drawing/2016/5/13/chartex" xmlns:cx8="http://schemas.microsoft.com/office/drawing/2016/5/14/chartex" xmlns:mc="http://schemas.openxmlformats.org/markup-compatibility/2006" xmlns:aink="http://schemas.microsoft.com/office/drawing/2016/ink" xmlns:am3d="http://schemas.microsoft.com/office/drawing/2017/model3d" xmlns:o="urn:schemas-microsoft-com:office:office" xmlns:r="http://schemas.openxmlformats.org/officeDocument/2006/relationships" xmlns:m="http://schemas.openxmlformats.org/officeDocument/2006/math" xmlns:v="urn:schemas-microsoft-com:vml" xmlns:wp14="http://schemas.microsoft.com/office/word/2010/wordprocessingDrawing" xmlns:wp="http://schemas.openxmlformats.org/drawingml/2006/wordprocessingDrawing" xmlns:w10="urn:schemas-microsoft-com:office:word" xmlns:w="http://schemas.openxmlformats.org/wordprocessingml/2006/main" xmlns:w14="http://schemas.microsoft.com/office/word/2010/wordml" xmlns:w15="http://schemas.microsoft.com/office/word/2012/wordml" xmlns:w16cex="http://schemas.microsoft.com/office/word/2018/wordml/cex" xmlns:w16cid="http://schemas.microsoft.com/office/word/2016/wordml/cid" xmlns:w16="http://schemas.microsoft.com/office/word/2018/wordml" xmlns:w16se="http://schemas.microsoft.com/office/word/2015/wordml/symex" xmlns:wpg="http://schemas.microsoft.com/office/word/2010/wordprocessingGroup" xmlns:wpi="http://schemas.microsoft.com/office/word/2010/wordprocessingInk" xmlns:wne="http://schemas.microsoft.com/office/word/2006/wordml" xmlns:wps="http://schemas.microsoft.com/office/word/2010/wordprocessingShape" mc:Ignorable="w14 w15 w16se w16cid w16 w16cex wp14">
   <w:p>
     <w:pPr>
       <w:pBdr>
@@ -365,7 +480,7 @@
 </file>
 
 <file path=word/header2.xml><?xml version="1.0" encoding="utf-8"?>
-<w:hdr xmlns:wpc="http://schemas.microsoft.com/office/word/2010/wordprocessingCanvas" xmlns:cx="http://schemas.microsoft.com/office/drawing/2014/chartex" xmlns:cx1="http://schemas.microsoft.com/office/drawing/2015/9/8/chartex" xmlns:cx2="http://schemas.microsoft.com/office/drawing/2015/10/21/chartex" xmlns:cx3="http://schemas.microsoft.com/office/drawing/2016/5/9/chartex" xmlns:cx4="http://schemas.microsoft.com/office/drawing/2016/5/10/chartex" xmlns:cx5="http://schemas.microsoft.com/office/drawing/2016/5/11/chartex" xmlns:cx6="http://schemas.microsoft.com/office/drawing/2016/5/12/chartex" xmlns:cx7="http://schemas.microsoft.com/office/drawing/2016/5/13/chartex" xmlns:cx8="http://schemas.microsoft.com/office/drawing/2016/5/14/chartex" xmlns:mc="http://schemas.openxmlformats.org/markup-compatibility/2006" xmlns:aink="http://schemas.microsoft.com/office/drawing/2016/ink" xmlns:am3d="http://schemas.microsoft.com/office/drawing/2017/model3d" xmlns:o="urn:schemas-microsoft-com:office:office" xmlns:oel="http://schemas.microsoft.com/office/2019/extlst" xmlns:r="http://schemas.openxmlformats.org/officeDocument/2006/relationships" xmlns:m="http://schemas.openxmlformats.org/officeDocument/2006/math" xmlns:v="urn:schemas-microsoft-com:vml" xmlns:wp14="http://schemas.microsoft.com/office/word/2010/wordprocessingDrawing" xmlns:wp="http://schemas.openxmlformats.org/drawingml/2006/wordprocessingDrawing" xmlns:w10="urn:schemas-microsoft-com:office:word" xmlns:w="http://schemas.openxmlformats.org/wordprocessingml/2006/main" xmlns:w14="http://schemas.microsoft.com/office/word/2010/wordml" xmlns:w15="http://schemas.microsoft.com/office/word/2012/wordml" xmlns:w16cex="http://schemas.microsoft.com/office/word/2018/wordml/cex" xmlns:w16cid="http://schemas.microsoft.com/office/word/2016/wordml/cid" xmlns:w16="http://schemas.microsoft.com/office/word/2018/wordml" xmlns:w16sdtdh="http://schemas.microsoft.com/office/word/2020/wordml/sdtdatahash" xmlns:w16se="http://schemas.microsoft.com/office/word/2015/wordml/symex" xmlns:wpg="http://schemas.microsoft.com/office/word/2010/wordprocessingGroup" xmlns:wpi="http://schemas.microsoft.com/office/word/2010/wordprocessingInk" xmlns:wne="http://schemas.microsoft.com/office/word/2006/wordml" xmlns:wps="http://schemas.microsoft.com/office/word/2010/wordprocessingShape" mc:Ignorable="w14 w15 w16se w16cid w16 w16cex w16sdtdh wp14">
+<w:hdr xmlns:wpc="http://schemas.microsoft.com/office/word/2010/wordprocessingCanvas" xmlns:cx="http://schemas.microsoft.com/office/drawing/2014/chartex" xmlns:cx1="http://schemas.microsoft.com/office/drawing/2015/9/8/chartex" xmlns:cx2="http://schemas.microsoft.com/office/drawing/2015/10/21/chartex" xmlns:cx3="http://schemas.microsoft.com/office/drawing/2016/5/9/chartex" xmlns:cx4="http://schemas.microsoft.com/office/drawing/2016/5/10/chartex" xmlns:cx5="http://schemas.microsoft.com/office/drawing/2016/5/11/chartex" xmlns:cx6="http://schemas.microsoft.com/office/drawing/2016/5/12/chartex" xmlns:cx7="http://schemas.microsoft.com/office/drawing/2016/5/13/chartex" xmlns:cx8="http://schemas.microsoft.com/office/drawing/2016/5/14/chartex" xmlns:mc="http://schemas.openxmlformats.org/markup-compatibility/2006" xmlns:aink="http://schemas.microsoft.com/office/drawing/2016/ink" xmlns:am3d="http://schemas.microsoft.com/office/drawing/2017/model3d" xmlns:o="urn:schemas-microsoft-com:office:office" xmlns:r="http://schemas.openxmlformats.org/officeDocument/2006/relationships" xmlns:m="http://schemas.openxmlformats.org/officeDocument/2006/math" xmlns:v="urn:schemas-microsoft-com:vml" xmlns:wp14="http://schemas.microsoft.com/office/word/2010/wordprocessingDrawing" xmlns:wp="http://schemas.openxmlformats.org/drawingml/2006/wordprocessingDrawing" xmlns:w10="urn:schemas-microsoft-com:office:word" xmlns:w="http://schemas.openxmlformats.org/wordprocessingml/2006/main" xmlns:w14="http://schemas.microsoft.com/office/word/2010/wordml" xmlns:w15="http://schemas.microsoft.com/office/word/2012/wordml" xmlns:w16cex="http://schemas.microsoft.com/office/word/2018/wordml/cex" xmlns:w16cid="http://schemas.microsoft.com/office/word/2016/wordml/cid" xmlns:w16="http://schemas.microsoft.com/office/word/2018/wordml" xmlns:w16se="http://schemas.microsoft.com/office/word/2015/wordml/symex" xmlns:wpg="http://schemas.microsoft.com/office/word/2010/wordprocessingGroup" xmlns:wpi="http://schemas.microsoft.com/office/word/2010/wordprocessingInk" xmlns:wne="http://schemas.microsoft.com/office/word/2006/wordml" xmlns:wps="http://schemas.microsoft.com/office/word/2010/wordprocessingShape" mc:Ignorable="w14 w15 w16se w16cid w16 w16cex wp14">
   <w:p>
     <w:pPr>
       <w:widowControl w:val="0"/>
@@ -598,7 +713,7 @@
 </file>
 
 <file path=word/numbering.xml><?xml version="1.0" encoding="utf-8"?>
-<w:numbering xmlns:wpc="http://schemas.microsoft.com/office/word/2010/wordprocessingCanvas" xmlns:cx="http://schemas.microsoft.com/office/drawing/2014/chartex" xmlns:cx1="http://schemas.microsoft.com/office/drawing/2015/9/8/chartex" xmlns:cx2="http://schemas.microsoft.com/office/drawing/2015/10/21/chartex" xmlns:cx3="http://schemas.microsoft.com/office/drawing/2016/5/9/chartex" xmlns:cx4="http://schemas.microsoft.com/office/drawing/2016/5/10/chartex" xmlns:cx5="http://schemas.microsoft.com/office/drawing/2016/5/11/chartex" xmlns:cx6="http://schemas.microsoft.com/office/drawing/2016/5/12/chartex" xmlns:cx7="http://schemas.microsoft.com/office/drawing/2016/5/13/chartex" xmlns:cx8="http://schemas.microsoft.com/office/drawing/2016/5/14/chartex" xmlns:mc="http://schemas.openxmlformats.org/markup-compatibility/2006" xmlns:aink="http://schemas.microsoft.com/office/drawing/2016/ink" xmlns:am3d="http://schemas.microsoft.com/office/drawing/2017/model3d" xmlns:o="urn:schemas-microsoft-com:office:office" xmlns:oel="http://schemas.microsoft.com/office/2019/extlst" xmlns:r="http://schemas.openxmlformats.org/officeDocument/2006/relationships" xmlns:m="http://schemas.openxmlformats.org/officeDocument/2006/math" xmlns:v="urn:schemas-microsoft-com:vml" xmlns:wp14="http://schemas.microsoft.com/office/word/2010/wordprocessingDrawing" xmlns:wp="http://schemas.openxmlformats.org/drawingml/2006/wordprocessingDrawing" xmlns:w10="urn:schemas-microsoft-com:office:word" xmlns:w="http://schemas.openxmlformats.org/wordprocessingml/2006/main" xmlns:w14="http://schemas.microsoft.com/office/word/2010/wordml" xmlns:w15="http://schemas.microsoft.com/office/word/2012/wordml" xmlns:w16cex="http://schemas.microsoft.com/office/word/2018/wordml/cex" xmlns:w16cid="http://schemas.microsoft.com/office/word/2016/wordml/cid" xmlns:w16="http://schemas.microsoft.com/office/word/2018/wordml" xmlns:w16sdtdh="http://schemas.microsoft.com/office/word/2020/wordml/sdtdatahash" xmlns:w16se="http://schemas.microsoft.com/office/word/2015/wordml/symex" xmlns:wpg="http://schemas.microsoft.com/office/word/2010/wordprocessingGroup" xmlns:wpi="http://schemas.microsoft.com/office/word/2010/wordprocessingInk" xmlns:wne="http://schemas.microsoft.com/office/word/2006/wordml" xmlns:wps="http://schemas.microsoft.com/office/word/2010/wordprocessingShape" mc:Ignorable="w14 w15 w16se w16cid w16 w16cex w16sdtdh wp14">
+<w:numbering xmlns:wpc="http://schemas.microsoft.com/office/word/2010/wordprocessingCanvas" xmlns:cx="http://schemas.microsoft.com/office/drawing/2014/chartex" xmlns:cx1="http://schemas.microsoft.com/office/drawing/2015/9/8/chartex" xmlns:cx2="http://schemas.microsoft.com/office/drawing/2015/10/21/chartex" xmlns:cx3="http://schemas.microsoft.com/office/drawing/2016/5/9/chartex" xmlns:cx4="http://schemas.microsoft.com/office/drawing/2016/5/10/chartex" xmlns:cx5="http://schemas.microsoft.com/office/drawing/2016/5/11/chartex" xmlns:cx6="http://schemas.microsoft.com/office/drawing/2016/5/12/chartex" xmlns:cx7="http://schemas.microsoft.com/office/drawing/2016/5/13/chartex" xmlns:cx8="http://schemas.microsoft.com/office/drawing/2016/5/14/chartex" xmlns:mc="http://schemas.openxmlformats.org/markup-compatibility/2006" xmlns:aink="http://schemas.microsoft.com/office/drawing/2016/ink" xmlns:am3d="http://schemas.microsoft.com/office/drawing/2017/model3d" xmlns:o="urn:schemas-microsoft-com:office:office" xmlns:r="http://schemas.openxmlformats.org/officeDocument/2006/relationships" xmlns:m="http://schemas.openxmlformats.org/officeDocument/2006/math" xmlns:v="urn:schemas-microsoft-com:vml" xmlns:wp14="http://schemas.microsoft.com/office/word/2010/wordprocessingDrawing" xmlns:wp="http://schemas.openxmlformats.org/drawingml/2006/wordprocessingDrawing" xmlns:w10="urn:schemas-microsoft-com:office:word" xmlns:w="http://schemas.openxmlformats.org/wordprocessingml/2006/main" xmlns:w14="http://schemas.microsoft.com/office/word/2010/wordml" xmlns:w15="http://schemas.microsoft.com/office/word/2012/wordml" xmlns:w16cex="http://schemas.microsoft.com/office/word/2018/wordml/cex" xmlns:w16cid="http://schemas.microsoft.com/office/word/2016/wordml/cid" xmlns:w16="http://schemas.microsoft.com/office/word/2018/wordml" xmlns:w16se="http://schemas.microsoft.com/office/word/2015/wordml/symex" xmlns:wpg="http://schemas.microsoft.com/office/word/2010/wordprocessingGroup" xmlns:wpi="http://schemas.microsoft.com/office/word/2010/wordprocessingInk" xmlns:wne="http://schemas.microsoft.com/office/word/2006/wordml" xmlns:wps="http://schemas.microsoft.com/office/word/2010/wordprocessingShape" mc:Ignorable="w14 w15 w16se w16cid w16 w16cex wp14">
   <w:abstractNum w:abstractNumId="0" w15:restartNumberingAfterBreak="0">
     <w:nsid w:val="2125523A"/>
     <w:multiLevelType w:val="multilevel"/>
@@ -720,14 +835,14 @@
       </w:pPr>
     </w:lvl>
   </w:abstractNum>
-  <w:num w:numId="1" w16cid:durableId="1115518857">
+  <w:num w:numId="1">
     <w:abstractNumId w:val="0"/>
   </w:num>
 </w:numbering>
 </file>
 
 <file path=word/styles.xml><?xml version="1.0" encoding="utf-8"?>
-<w:styles xmlns:mc="http://schemas.openxmlformats.org/markup-compatibility/2006" xmlns:r="http://schemas.openxmlformats.org/officeDocument/2006/relationships" xmlns:w="http://schemas.openxmlformats.org/wordprocessingml/2006/main" xmlns:w14="http://schemas.microsoft.com/office/word/2010/wordml" xmlns:w15="http://schemas.microsoft.com/office/word/2012/wordml" xmlns:w16cex="http://schemas.microsoft.com/office/word/2018/wordml/cex" xmlns:w16cid="http://schemas.microsoft.com/office/word/2016/wordml/cid" xmlns:w16="http://schemas.microsoft.com/office/word/2018/wordml" xmlns:w16sdtdh="http://schemas.microsoft.com/office/word/2020/wordml/sdtdatahash" xmlns:w16se="http://schemas.microsoft.com/office/word/2015/wordml/symex" mc:Ignorable="w14 w15 w16se w16cid w16 w16cex w16sdtdh">
+<w:styles xmlns:mc="http://schemas.openxmlformats.org/markup-compatibility/2006" xmlns:r="http://schemas.openxmlformats.org/officeDocument/2006/relationships" xmlns:w="http://schemas.openxmlformats.org/wordprocessingml/2006/main" xmlns:w14="http://schemas.microsoft.com/office/word/2010/wordml" xmlns:w15="http://schemas.microsoft.com/office/word/2012/wordml" xmlns:w16cex="http://schemas.microsoft.com/office/word/2018/wordml/cex" xmlns:w16cid="http://schemas.microsoft.com/office/word/2016/wordml/cid" xmlns:w16="http://schemas.microsoft.com/office/word/2018/wordml" xmlns:w16se="http://schemas.microsoft.com/office/word/2015/wordml/symex" mc:Ignorable="w14 w15 w16se w16cid w16 w16cex">
   <w:docDefaults>
     <w:rPrDefault>
       <w:rPr>
@@ -2069,28 +2184,28 @@
 </file>
 
 <file path=customXml/item1.xml><?xml version="1.0" encoding="utf-8"?>
-<b:Sources xmlns:b="http://schemas.openxmlformats.org/officeDocument/2006/bibliography" xmlns="http://schemas.openxmlformats.org/officeDocument/2006/bibliography" SelectedStyle="\APASixthEditionOfficeOnline.xsl" StyleName="APA" Version="6"/>
-</file>
-
-<file path=customXml/item2.xml><?xml version="1.0" encoding="utf-8"?>
 <go:gDocsCustomXmlDataStorage xmlns:go="http://customooxmlschemas.google.com/" xmlns:r="http://schemas.openxmlformats.org/officeDocument/2006/relationships">
   <go:docsCustomData xmlns:go="http://customooxmlschemas.google.com/" roundtripDataSignature="AMtx7miSjxlXbPXRxSI8o83cKmHDZQVJ3A==">AMUW2mWn1iwqLsGm0XkXdt8GzHwfyJ9uBODkwHp1dWrUIqpJ//LHUb6XLsC+8RHlVwG6KHVHORzIlkSXNIpw325Oc1WYKtieaetj2XIiKpk0M5iOUyrkEVe3twnpFagRcC1aIrao/2xe</go:docsCustomData>
 </go:gDocsCustomXmlDataStorage>
 </file>
 
-<file path=customXml/itemProps1.xml><?xml version="1.0" encoding="utf-8"?>
-<ds:datastoreItem xmlns:ds="http://schemas.openxmlformats.org/officeDocument/2006/customXml" ds:itemID="{832D73D7-18CA-4C75-B33B-A8C51F04AD9E}">
-  <ds:schemaRefs>
-    <ds:schemaRef ds:uri="http://schemas.openxmlformats.org/officeDocument/2006/bibliography"/>
-  </ds:schemaRefs>
-</ds:datastoreItem>
+<file path=customXml/item2.xml><?xml version="1.0" encoding="utf-8"?>
+<b:Sources xmlns:b="http://schemas.openxmlformats.org/officeDocument/2006/bibliography" xmlns="http://schemas.openxmlformats.org/officeDocument/2006/bibliography" SelectedStyle="\APASixthEditionOfficeOnline.xsl" StyleName="APA" Version="6"/>
 </file>
 
-<file path=customXml/itemProps2.xml><?xml version="1.0" encoding="utf-8"?>
+<file path=customXml/itemProps1.xml><?xml version="1.0" encoding="utf-8"?>
 <ds:datastoreItem xmlns:ds="http://schemas.openxmlformats.org/officeDocument/2006/customXml" ds:itemID="{11111111-1234-1234-1234-123412341234}">
   <ds:schemaRefs>
     <ds:schemaRef ds:uri="http://customooxmlschemas.google.com/"/>
     <ds:schemaRef ds:uri="http://schemas.openxmlformats.org/officeDocument/2006/relationships"/>
   </ds:schemaRefs>
 </ds:datastoreItem>
+</file>
+
+<file path=customXml/itemProps2.xml><?xml version="1.0" encoding="utf-8"?>
+<ds:datastoreItem xmlns:ds="http://schemas.openxmlformats.org/officeDocument/2006/customXml" ds:itemID="{832D73D7-18CA-4C75-B33B-A8C51F04AD9E}">
+  <ds:schemaRefs>
+    <ds:schemaRef ds:uri="http://schemas.openxmlformats.org/officeDocument/2006/bibliography"/>
+  </ds:schemaRefs>
+</ds:datastoreItem>
 </file>
</xml_diff>

<commit_message>
adicionando informacoes do vice-coordenador no documento do parecer
</commit_message>
<xml_diff>
--- a/docs/relatorioParecer.docx
+++ b/docs/relatorioParecer.docx
@@ -1,6 +1,6 @@
 
 <file path=word/document.xml><?xml version="1.0" encoding="utf-8"?>
-<w:document xmlns:wpc="http://schemas.microsoft.com/office/word/2010/wordprocessingCanvas" xmlns:cx="http://schemas.microsoft.com/office/drawing/2014/chartex" xmlns:cx1="http://schemas.microsoft.com/office/drawing/2015/9/8/chartex" xmlns:cx2="http://schemas.microsoft.com/office/drawing/2015/10/21/chartex" xmlns:cx3="http://schemas.microsoft.com/office/drawing/2016/5/9/chartex" xmlns:cx4="http://schemas.microsoft.com/office/drawing/2016/5/10/chartex" xmlns:cx5="http://schemas.microsoft.com/office/drawing/2016/5/11/chartex" xmlns:cx6="http://schemas.microsoft.com/office/drawing/2016/5/12/chartex" xmlns:cx7="http://schemas.microsoft.com/office/drawing/2016/5/13/chartex" xmlns:cx8="http://schemas.microsoft.com/office/drawing/2016/5/14/chartex" xmlns:mc="http://schemas.openxmlformats.org/markup-compatibility/2006" xmlns:aink="http://schemas.microsoft.com/office/drawing/2016/ink" xmlns:am3d="http://schemas.microsoft.com/office/drawing/2017/model3d" xmlns:o="urn:schemas-microsoft-com:office:office" xmlns:r="http://schemas.openxmlformats.org/officeDocument/2006/relationships" xmlns:m="http://schemas.openxmlformats.org/officeDocument/2006/math" xmlns:v="urn:schemas-microsoft-com:vml" xmlns:wp14="http://schemas.microsoft.com/office/word/2010/wordprocessingDrawing" xmlns:wp="http://schemas.openxmlformats.org/drawingml/2006/wordprocessingDrawing" xmlns:w10="urn:schemas-microsoft-com:office:word" xmlns:w="http://schemas.openxmlformats.org/wordprocessingml/2006/main" xmlns:w14="http://schemas.microsoft.com/office/word/2010/wordml" xmlns:w15="http://schemas.microsoft.com/office/word/2012/wordml" xmlns:w16cex="http://schemas.microsoft.com/office/word/2018/wordml/cex" xmlns:w16cid="http://schemas.microsoft.com/office/word/2016/wordml/cid" xmlns:w16="http://schemas.microsoft.com/office/word/2018/wordml" xmlns:w16se="http://schemas.microsoft.com/office/word/2015/wordml/symex" xmlns:wpg="http://schemas.microsoft.com/office/word/2010/wordprocessingGroup" xmlns:wpi="http://schemas.microsoft.com/office/word/2010/wordprocessingInk" xmlns:wne="http://schemas.microsoft.com/office/word/2006/wordml" xmlns:wps="http://schemas.microsoft.com/office/word/2010/wordprocessingShape" mc:Ignorable="w14 w15 w16se w16cid w16 w16cex wp14">
+<w:document xmlns:wpc="http://schemas.microsoft.com/office/word/2010/wordprocessingCanvas" xmlns:cx="http://schemas.microsoft.com/office/drawing/2014/chartex" xmlns:cx1="http://schemas.microsoft.com/office/drawing/2015/9/8/chartex" xmlns:cx2="http://schemas.microsoft.com/office/drawing/2015/10/21/chartex" xmlns:cx3="http://schemas.microsoft.com/office/drawing/2016/5/9/chartex" xmlns:cx4="http://schemas.microsoft.com/office/drawing/2016/5/10/chartex" xmlns:cx5="http://schemas.microsoft.com/office/drawing/2016/5/11/chartex" xmlns:cx6="http://schemas.microsoft.com/office/drawing/2016/5/12/chartex" xmlns:cx7="http://schemas.microsoft.com/office/drawing/2016/5/13/chartex" xmlns:cx8="http://schemas.microsoft.com/office/drawing/2016/5/14/chartex" xmlns:mc="http://schemas.openxmlformats.org/markup-compatibility/2006" xmlns:aink="http://schemas.microsoft.com/office/drawing/2016/ink" xmlns:am3d="http://schemas.microsoft.com/office/drawing/2017/model3d" xmlns:o="urn:schemas-microsoft-com:office:office" xmlns:oel="http://schemas.microsoft.com/office/2019/extlst" xmlns:r="http://schemas.openxmlformats.org/officeDocument/2006/relationships" xmlns:m="http://schemas.openxmlformats.org/officeDocument/2006/math" xmlns:v="urn:schemas-microsoft-com:vml" xmlns:wp14="http://schemas.microsoft.com/office/word/2010/wordprocessingDrawing" xmlns:wp="http://schemas.openxmlformats.org/drawingml/2006/wordprocessingDrawing" xmlns:w10="urn:schemas-microsoft-com:office:word" xmlns:w="http://schemas.openxmlformats.org/wordprocessingml/2006/main" xmlns:w14="http://schemas.microsoft.com/office/word/2010/wordml" xmlns:w15="http://schemas.microsoft.com/office/word/2012/wordml" xmlns:w16cex="http://schemas.microsoft.com/office/word/2018/wordml/cex" xmlns:w16cid="http://schemas.microsoft.com/office/word/2016/wordml/cid" xmlns:w16="http://schemas.microsoft.com/office/word/2018/wordml" xmlns:w16du="http://schemas.microsoft.com/office/word/2023/wordml/word16du" xmlns:w16sdtdh="http://schemas.microsoft.com/office/word/2020/wordml/sdtdatahash" xmlns:w16se="http://schemas.microsoft.com/office/word/2015/wordml/symex" xmlns:wpg="http://schemas.microsoft.com/office/word/2010/wordprocessingGroup" xmlns:wpi="http://schemas.microsoft.com/office/word/2010/wordprocessingInk" xmlns:wne="http://schemas.microsoft.com/office/word/2006/wordml" xmlns:wps="http://schemas.microsoft.com/office/word/2010/wordprocessingShape" mc:Ignorable="w14 w15 w16se w16cid w16 w16cex w16sdtdh w16du wp14">
   <w:body>
     <w:p>
       <w:pPr>
@@ -10,21 +10,14 @@
         <w:t>PARECER N º</w:t>
       </w:r>
       <w:r>
-        <w:t xml:space="preserve"> </w:t>
-      </w:r>
-      <w:proofErr w:type="spellStart"/>
-      <w:r>
-        <w:t>numeroParecer</w:t>
-      </w:r>
-      <w:proofErr w:type="spellEnd"/>
+        <w:t xml:space="preserve"> numeroParecer</w:t>
+      </w:r>
       <w:r>
         <w:t xml:space="preserve"> , DE </w:t>
       </w:r>
-      <w:proofErr w:type="spellStart"/>
       <w:r>
         <w:t>anoParecer</w:t>
       </w:r>
-      <w:proofErr w:type="spellEnd"/>
     </w:p>
     <w:p>
       <w:pPr>
@@ -33,67 +26,50 @@
       <w:r>
         <w:t xml:space="preserve">Da COMISSÃO DE PESQUISA, EXTENSÃO E PÓS-GRADUACÃO, sobre a aprovação de </w:t>
       </w:r>
-      <w:proofErr w:type="spellStart"/>
       <w:r>
         <w:t>nomeRelatorio</w:t>
       </w:r>
-      <w:proofErr w:type="spellEnd"/>
-      <w:r>
-        <w:t xml:space="preserve"> do </w:t>
-      </w:r>
-      <w:proofErr w:type="spellStart"/>
-      <w:r>
-        <w:t>titulacaoCoordenador</w:t>
-      </w:r>
-      <w:proofErr w:type="spellEnd"/>
       <w:r>
         <w:t xml:space="preserve"> </w:t>
       </w:r>
-      <w:proofErr w:type="spellStart"/>
-      <w:r>
-        <w:t>nomeCoordenador</w:t>
-      </w:r>
-      <w:proofErr w:type="spellEnd"/>
-      <w:r>
-        <w:t xml:space="preserve"> (encaminhado pela</w:t>
+      <w:r>
+        <w:t>descricaoCoordenadores</w:t>
       </w:r>
       <w:r>
         <w:t xml:space="preserve"> </w:t>
       </w:r>
-      <w:proofErr w:type="spellStart"/>
+      <w:r>
+        <w:t>(encaminhado pela</w:t>
+      </w:r>
+      <w:r>
+        <w:t xml:space="preserve"> </w:t>
+      </w:r>
       <w:r>
         <w:t>faculdadeCoordenador</w:t>
       </w:r>
-      <w:proofErr w:type="spellEnd"/>
-      <w:r>
-        <w:t>), intitulado “</w:t>
-      </w:r>
-      <w:proofErr w:type="spellStart"/>
+      <w:r>
+        <w:t xml:space="preserve">), </w:t>
+      </w:r>
+      <w:r>
+        <w:t>intitulado</w:t>
+      </w:r>
+      <w:r>
+        <w:t xml:space="preserve"> “</w:t>
+      </w:r>
       <w:r>
         <w:rPr>
           <w:i/>
         </w:rPr>
         <w:t>tituloProjetoAnalisado</w:t>
       </w:r>
-      <w:proofErr w:type="spellEnd"/>
       <w:r>
         <w:t xml:space="preserve">”, </w:t>
       </w:r>
-      <w:proofErr w:type="spellStart"/>
       <w:r>
         <w:t>cargaHoraria</w:t>
       </w:r>
-      <w:proofErr w:type="spellEnd"/>
-      <w:r>
-        <w:t xml:space="preserve">, pelo período de </w:t>
-      </w:r>
-      <w:proofErr w:type="spellStart"/>
-      <w:r>
-        <w:t>periodoProjeto</w:t>
-      </w:r>
-      <w:proofErr w:type="spellEnd"/>
-      <w:r>
-        <w:t>.</w:t>
+      <w:r>
+        <w:t>, pelo período de periodoProjeto.</w:t>
       </w:r>
     </w:p>
     <w:p>
@@ -115,85 +91,47 @@
         <w:t xml:space="preserve"> </w:t>
       </w:r>
       <w:r>
-        <w:t xml:space="preserve">desta Comissão </w:t>
-      </w:r>
-      <w:proofErr w:type="spellStart"/>
-      <w:r>
-        <w:t>o</w:t>
+        <w:t>desta Comissão o</w:t>
       </w:r>
       <w:r>
         <w:t>pedidoAprovacao</w:t>
       </w:r>
-      <w:proofErr w:type="spellEnd"/>
       <w:r>
         <w:t xml:space="preserve"> </w:t>
       </w:r>
-      <w:proofErr w:type="spellStart"/>
       <w:r>
         <w:t>nomeRelatorio</w:t>
       </w:r>
-      <w:proofErr w:type="spellEnd"/>
       <w:r>
         <w:t xml:space="preserve"> </w:t>
       </w:r>
       <w:r>
         <w:t>intitulado “</w:t>
       </w:r>
-      <w:proofErr w:type="spellStart"/>
       <w:r>
         <w:rPr>
           <w:i/>
         </w:rPr>
         <w:t>tituloProjetoAnalisado</w:t>
       </w:r>
-      <w:proofErr w:type="spellEnd"/>
       <w:r>
         <w:t xml:space="preserve">”, coordenado pelo </w:t>
       </w:r>
-      <w:proofErr w:type="spellStart"/>
-      <w:r>
-        <w:t>titulacaoCoordenador</w:t>
-      </w:r>
-      <w:proofErr w:type="spellEnd"/>
-      <w:r>
-        <w:t xml:space="preserve"> </w:t>
-      </w:r>
-      <w:proofErr w:type="spellStart"/>
-      <w:r>
-        <w:t>nomeCoordenador</w:t>
-      </w:r>
-      <w:proofErr w:type="spellEnd"/>
-      <w:r>
-        <w:t xml:space="preserve">, por um período de </w:t>
-      </w:r>
-      <w:proofErr w:type="spellStart"/>
-      <w:r>
-        <w:t>periodoProjeto</w:t>
-      </w:r>
-      <w:proofErr w:type="spellEnd"/>
-      <w:r>
-        <w:t xml:space="preserve">, </w:t>
-      </w:r>
-      <w:proofErr w:type="spellStart"/>
+      <w:r>
+        <w:t>descricaoCoordenadores</w:t>
+      </w:r>
+      <w:r>
+        <w:t xml:space="preserve">, por um período de periodoProjeto, </w:t>
+      </w:r>
       <w:r>
         <w:t>cargaHoraria</w:t>
       </w:r>
-      <w:proofErr w:type="spellEnd"/>
       <w:r>
         <w:t>.</w:t>
       </w:r>
       <w:r>
-        <w:t xml:space="preserve"> </w:t>
-      </w:r>
-      <w:proofErr w:type="spellStart"/>
-      <w:r>
-        <w:t>objetivoProjeto</w:t>
-      </w:r>
-      <w:proofErr w:type="spellEnd"/>
-      <w:r>
-        <w:t xml:space="preserve"> </w:t>
-      </w:r>
-      <w:proofErr w:type="spellStart"/>
+        <w:t xml:space="preserve"> objetivoProjeto </w:t>
+      </w:r>
       <w:r>
         <w:rPr>
           <w:i/>
@@ -201,7 +139,6 @@
         </w:rPr>
         <w:t>descricaoProposta</w:t>
       </w:r>
-      <w:proofErr w:type="spellEnd"/>
     </w:p>
     <w:p>
       <w:pPr>
@@ -210,11 +147,9 @@
       <w:r>
         <w:t xml:space="preserve">O relatório foi aprovado em 02 de novembro de 2024 pelo Campus Universitário de Tucuruí - CAMTUC, por meio do foi aprovada em Ad Referendum da subunidade, por um período de </w:t>
       </w:r>
-      <w:proofErr w:type="spellStart"/>
       <w:r>
         <w:t>periodoProjeto</w:t>
       </w:r>
-      <w:proofErr w:type="spellEnd"/>
       <w:r>
         <w:t>, sem alocação de Carga Horária.</w:t>
       </w:r>
@@ -278,46 +213,26 @@
       <w:r>
         <w:t xml:space="preserve"> </w:t>
       </w:r>
-      <w:proofErr w:type="spellStart"/>
       <w:r>
         <w:t>aprovacao</w:t>
       </w:r>
-      <w:proofErr w:type="spellEnd"/>
     </w:p>
     <w:p>
       <w:pPr>
         <w:ind w:firstLine="720"/>
       </w:pPr>
       <w:r>
-        <w:t xml:space="preserve">Para este fim, entende-se que a proposta e os documentos submetidos à apreciação da Comissão devem atender ao que dispõem os </w:t>
-      </w:r>
-      <w:proofErr w:type="spellStart"/>
-      <w:r>
-        <w:t>arts</w:t>
-      </w:r>
-      <w:proofErr w:type="spellEnd"/>
-      <w:r>
-        <w:t xml:space="preserve">. </w:t>
-      </w:r>
-      <w:proofErr w:type="spellStart"/>
-      <w:r>
-        <w:t>artgo</w:t>
-      </w:r>
-      <w:proofErr w:type="spellEnd"/>
-      <w:r>
-        <w:t xml:space="preserve"> </w:t>
+        <w:t>Para este fim, entende-se que a proposta e os documentos submetidos à apreciação da Comissão devem atender ao que dispõem os arts</w:t>
+      </w:r>
+      <w:r>
+        <w:t xml:space="preserve">. artgo </w:t>
       </w:r>
       <w:r>
         <w:t>do Regimento Geral da UFPA (Título III, Dos Cursos de Educação Básica e Profissional e Outros Cursos, Capítulo</w:t>
       </w:r>
       <w:r>
-        <w:t xml:space="preserve"> </w:t>
-      </w:r>
-      <w:proofErr w:type="gramStart"/>
-      <w:r>
-        <w:t>capitulo</w:t>
-      </w:r>
-      <w:proofErr w:type="gramEnd"/>
+        <w:t xml:space="preserve"> capitulo</w:t>
+      </w:r>
       <w:r>
         <w:t>)</w:t>
       </w:r>
@@ -336,15 +251,7 @@
         <w:t>O projeto</w:t>
       </w:r>
       <w:r>
-        <w:t xml:space="preserve"> </w:t>
-      </w:r>
-      <w:proofErr w:type="spellStart"/>
-      <w:r>
-        <w:t>proj_Ana_Enc</w:t>
-      </w:r>
-      <w:proofErr w:type="spellEnd"/>
-      <w:r>
-        <w:t xml:space="preserve"> </w:t>
+        <w:t xml:space="preserve"> proj_Ana_Enc </w:t>
       </w:r>
       <w:r>
         <w:t>enquadra-se</w:t>
@@ -374,7 +281,7 @@
 </file>
 
 <file path=word/endnotes.xml><?xml version="1.0" encoding="utf-8"?>
-<w:endnotes xmlns:wpc="http://schemas.microsoft.com/office/word/2010/wordprocessingCanvas" xmlns:cx="http://schemas.microsoft.com/office/drawing/2014/chartex" xmlns:cx1="http://schemas.microsoft.com/office/drawing/2015/9/8/chartex" xmlns:cx2="http://schemas.microsoft.com/office/drawing/2015/10/21/chartex" xmlns:cx3="http://schemas.microsoft.com/office/drawing/2016/5/9/chartex" xmlns:cx4="http://schemas.microsoft.com/office/drawing/2016/5/10/chartex" xmlns:cx5="http://schemas.microsoft.com/office/drawing/2016/5/11/chartex" xmlns:cx6="http://schemas.microsoft.com/office/drawing/2016/5/12/chartex" xmlns:cx7="http://schemas.microsoft.com/office/drawing/2016/5/13/chartex" xmlns:cx8="http://schemas.microsoft.com/office/drawing/2016/5/14/chartex" xmlns:mc="http://schemas.openxmlformats.org/markup-compatibility/2006" xmlns:aink="http://schemas.microsoft.com/office/drawing/2016/ink" xmlns:am3d="http://schemas.microsoft.com/office/drawing/2017/model3d" xmlns:o="urn:schemas-microsoft-com:office:office" xmlns:r="http://schemas.openxmlformats.org/officeDocument/2006/relationships" xmlns:m="http://schemas.openxmlformats.org/officeDocument/2006/math" xmlns:v="urn:schemas-microsoft-com:vml" xmlns:wp14="http://schemas.microsoft.com/office/word/2010/wordprocessingDrawing" xmlns:wp="http://schemas.openxmlformats.org/drawingml/2006/wordprocessingDrawing" xmlns:w10="urn:schemas-microsoft-com:office:word" xmlns:w="http://schemas.openxmlformats.org/wordprocessingml/2006/main" xmlns:w14="http://schemas.microsoft.com/office/word/2010/wordml" xmlns:w15="http://schemas.microsoft.com/office/word/2012/wordml" xmlns:w16cex="http://schemas.microsoft.com/office/word/2018/wordml/cex" xmlns:w16cid="http://schemas.microsoft.com/office/word/2016/wordml/cid" xmlns:w16="http://schemas.microsoft.com/office/word/2018/wordml" xmlns:w16se="http://schemas.microsoft.com/office/word/2015/wordml/symex" xmlns:wpg="http://schemas.microsoft.com/office/word/2010/wordprocessingGroup" xmlns:wpi="http://schemas.microsoft.com/office/word/2010/wordprocessingInk" xmlns:wne="http://schemas.microsoft.com/office/word/2006/wordml" xmlns:wps="http://schemas.microsoft.com/office/word/2010/wordprocessingShape" mc:Ignorable="w14 w15 w16se w16cid w16 w16cex wp14">
+<w:endnotes xmlns:wpc="http://schemas.microsoft.com/office/word/2010/wordprocessingCanvas" xmlns:cx="http://schemas.microsoft.com/office/drawing/2014/chartex" xmlns:cx1="http://schemas.microsoft.com/office/drawing/2015/9/8/chartex" xmlns:cx2="http://schemas.microsoft.com/office/drawing/2015/10/21/chartex" xmlns:cx3="http://schemas.microsoft.com/office/drawing/2016/5/9/chartex" xmlns:cx4="http://schemas.microsoft.com/office/drawing/2016/5/10/chartex" xmlns:cx5="http://schemas.microsoft.com/office/drawing/2016/5/11/chartex" xmlns:cx6="http://schemas.microsoft.com/office/drawing/2016/5/12/chartex" xmlns:cx7="http://schemas.microsoft.com/office/drawing/2016/5/13/chartex" xmlns:cx8="http://schemas.microsoft.com/office/drawing/2016/5/14/chartex" xmlns:mc="http://schemas.openxmlformats.org/markup-compatibility/2006" xmlns:aink="http://schemas.microsoft.com/office/drawing/2016/ink" xmlns:am3d="http://schemas.microsoft.com/office/drawing/2017/model3d" xmlns:o="urn:schemas-microsoft-com:office:office" xmlns:oel="http://schemas.microsoft.com/office/2019/extlst" xmlns:r="http://schemas.openxmlformats.org/officeDocument/2006/relationships" xmlns:m="http://schemas.openxmlformats.org/officeDocument/2006/math" xmlns:v="urn:schemas-microsoft-com:vml" xmlns:wp14="http://schemas.microsoft.com/office/word/2010/wordprocessingDrawing" xmlns:wp="http://schemas.openxmlformats.org/drawingml/2006/wordprocessingDrawing" xmlns:w10="urn:schemas-microsoft-com:office:word" xmlns:w="http://schemas.openxmlformats.org/wordprocessingml/2006/main" xmlns:w14="http://schemas.microsoft.com/office/word/2010/wordml" xmlns:w15="http://schemas.microsoft.com/office/word/2012/wordml" xmlns:w16cex="http://schemas.microsoft.com/office/word/2018/wordml/cex" xmlns:w16cid="http://schemas.microsoft.com/office/word/2016/wordml/cid" xmlns:w16="http://schemas.microsoft.com/office/word/2018/wordml" xmlns:w16du="http://schemas.microsoft.com/office/word/2023/wordml/word16du" xmlns:w16sdtdh="http://schemas.microsoft.com/office/word/2020/wordml/sdtdatahash" xmlns:w16se="http://schemas.microsoft.com/office/word/2015/wordml/symex" xmlns:wpg="http://schemas.microsoft.com/office/word/2010/wordprocessingGroup" xmlns:wpi="http://schemas.microsoft.com/office/word/2010/wordprocessingInk" xmlns:wne="http://schemas.microsoft.com/office/word/2006/wordml" xmlns:wps="http://schemas.microsoft.com/office/word/2010/wordprocessingShape" mc:Ignorable="w14 w15 w16se w16cid w16 w16cex w16sdtdh w16du wp14">
   <w:endnote w:type="separator" w:id="-1">
     <w:p>
       <w:pPr>
@@ -399,7 +306,7 @@
 </file>
 
 <file path=word/footnotes.xml><?xml version="1.0" encoding="utf-8"?>
-<w:footnotes xmlns:wpc="http://schemas.microsoft.com/office/word/2010/wordprocessingCanvas" xmlns:cx="http://schemas.microsoft.com/office/drawing/2014/chartex" xmlns:cx1="http://schemas.microsoft.com/office/drawing/2015/9/8/chartex" xmlns:cx2="http://schemas.microsoft.com/office/drawing/2015/10/21/chartex" xmlns:cx3="http://schemas.microsoft.com/office/drawing/2016/5/9/chartex" xmlns:cx4="http://schemas.microsoft.com/office/drawing/2016/5/10/chartex" xmlns:cx5="http://schemas.microsoft.com/office/drawing/2016/5/11/chartex" xmlns:cx6="http://schemas.microsoft.com/office/drawing/2016/5/12/chartex" xmlns:cx7="http://schemas.microsoft.com/office/drawing/2016/5/13/chartex" xmlns:cx8="http://schemas.microsoft.com/office/drawing/2016/5/14/chartex" xmlns:mc="http://schemas.openxmlformats.org/markup-compatibility/2006" xmlns:aink="http://schemas.microsoft.com/office/drawing/2016/ink" xmlns:am3d="http://schemas.microsoft.com/office/drawing/2017/model3d" xmlns:o="urn:schemas-microsoft-com:office:office" xmlns:r="http://schemas.openxmlformats.org/officeDocument/2006/relationships" xmlns:m="http://schemas.openxmlformats.org/officeDocument/2006/math" xmlns:v="urn:schemas-microsoft-com:vml" xmlns:wp14="http://schemas.microsoft.com/office/word/2010/wordprocessingDrawing" xmlns:wp="http://schemas.openxmlformats.org/drawingml/2006/wordprocessingDrawing" xmlns:w10="urn:schemas-microsoft-com:office:word" xmlns:w="http://schemas.openxmlformats.org/wordprocessingml/2006/main" xmlns:w14="http://schemas.microsoft.com/office/word/2010/wordml" xmlns:w15="http://schemas.microsoft.com/office/word/2012/wordml" xmlns:w16cex="http://schemas.microsoft.com/office/word/2018/wordml/cex" xmlns:w16cid="http://schemas.microsoft.com/office/word/2016/wordml/cid" xmlns:w16="http://schemas.microsoft.com/office/word/2018/wordml" xmlns:w16se="http://schemas.microsoft.com/office/word/2015/wordml/symex" xmlns:wpg="http://schemas.microsoft.com/office/word/2010/wordprocessingGroup" xmlns:wpi="http://schemas.microsoft.com/office/word/2010/wordprocessingInk" xmlns:wne="http://schemas.microsoft.com/office/word/2006/wordml" xmlns:wps="http://schemas.microsoft.com/office/word/2010/wordprocessingShape" mc:Ignorable="w14 w15 w16se w16cid w16 w16cex wp14">
+<w:footnotes xmlns:wpc="http://schemas.microsoft.com/office/word/2010/wordprocessingCanvas" xmlns:cx="http://schemas.microsoft.com/office/drawing/2014/chartex" xmlns:cx1="http://schemas.microsoft.com/office/drawing/2015/9/8/chartex" xmlns:cx2="http://schemas.microsoft.com/office/drawing/2015/10/21/chartex" xmlns:cx3="http://schemas.microsoft.com/office/drawing/2016/5/9/chartex" xmlns:cx4="http://schemas.microsoft.com/office/drawing/2016/5/10/chartex" xmlns:cx5="http://schemas.microsoft.com/office/drawing/2016/5/11/chartex" xmlns:cx6="http://schemas.microsoft.com/office/drawing/2016/5/12/chartex" xmlns:cx7="http://schemas.microsoft.com/office/drawing/2016/5/13/chartex" xmlns:cx8="http://schemas.microsoft.com/office/drawing/2016/5/14/chartex" xmlns:mc="http://schemas.openxmlformats.org/markup-compatibility/2006" xmlns:aink="http://schemas.microsoft.com/office/drawing/2016/ink" xmlns:am3d="http://schemas.microsoft.com/office/drawing/2017/model3d" xmlns:o="urn:schemas-microsoft-com:office:office" xmlns:oel="http://schemas.microsoft.com/office/2019/extlst" xmlns:r="http://schemas.openxmlformats.org/officeDocument/2006/relationships" xmlns:m="http://schemas.openxmlformats.org/officeDocument/2006/math" xmlns:v="urn:schemas-microsoft-com:vml" xmlns:wp14="http://schemas.microsoft.com/office/word/2010/wordprocessingDrawing" xmlns:wp="http://schemas.openxmlformats.org/drawingml/2006/wordprocessingDrawing" xmlns:w10="urn:schemas-microsoft-com:office:word" xmlns:w="http://schemas.openxmlformats.org/wordprocessingml/2006/main" xmlns:w14="http://schemas.microsoft.com/office/word/2010/wordml" xmlns:w15="http://schemas.microsoft.com/office/word/2012/wordml" xmlns:w16cex="http://schemas.microsoft.com/office/word/2018/wordml/cex" xmlns:w16cid="http://schemas.microsoft.com/office/word/2016/wordml/cid" xmlns:w16="http://schemas.microsoft.com/office/word/2018/wordml" xmlns:w16du="http://schemas.microsoft.com/office/word/2023/wordml/word16du" xmlns:w16sdtdh="http://schemas.microsoft.com/office/word/2020/wordml/sdtdatahash" xmlns:w16se="http://schemas.microsoft.com/office/word/2015/wordml/symex" xmlns:wpg="http://schemas.microsoft.com/office/word/2010/wordprocessingGroup" xmlns:wpi="http://schemas.microsoft.com/office/word/2010/wordprocessingInk" xmlns:wne="http://schemas.microsoft.com/office/word/2006/wordml" xmlns:wps="http://schemas.microsoft.com/office/word/2010/wordprocessingShape" mc:Ignorable="w14 w15 w16se w16cid w16 w16cex w16sdtdh w16du wp14">
   <w:footnote w:type="separator" w:id="-1">
     <w:p>
       <w:pPr>
@@ -424,7 +331,7 @@
 </file>
 
 <file path=word/header1.xml><?xml version="1.0" encoding="utf-8"?>
-<w:hdr xmlns:wpc="http://schemas.microsoft.com/office/word/2010/wordprocessingCanvas" xmlns:cx="http://schemas.microsoft.com/office/drawing/2014/chartex" xmlns:cx1="http://schemas.microsoft.com/office/drawing/2015/9/8/chartex" xmlns:cx2="http://schemas.microsoft.com/office/drawing/2015/10/21/chartex" xmlns:cx3="http://schemas.microsoft.com/office/drawing/2016/5/9/chartex" xmlns:cx4="http://schemas.microsoft.com/office/drawing/2016/5/10/chartex" xmlns:cx5="http://schemas.microsoft.com/office/drawing/2016/5/11/chartex" xmlns:cx6="http://schemas.microsoft.com/office/drawing/2016/5/12/chartex" xmlns:cx7="http://schemas.microsoft.com/office/drawing/2016/5/13/chartex" xmlns:cx8="http://schemas.microsoft.com/office/drawing/2016/5/14/chartex" xmlns:mc="http://schemas.openxmlformats.org/markup-compatibility/2006" xmlns:aink="http://schemas.microsoft.com/office/drawing/2016/ink" xmlns:am3d="http://schemas.microsoft.com/office/drawing/2017/model3d" xmlns:o="urn:schemas-microsoft-com:office:office" xmlns:r="http://schemas.openxmlformats.org/officeDocument/2006/relationships" xmlns:m="http://schemas.openxmlformats.org/officeDocument/2006/math" xmlns:v="urn:schemas-microsoft-com:vml" xmlns:wp14="http://schemas.microsoft.com/office/word/2010/wordprocessingDrawing" xmlns:wp="http://schemas.openxmlformats.org/drawingml/2006/wordprocessingDrawing" xmlns:w10="urn:schemas-microsoft-com:office:word" xmlns:w="http://schemas.openxmlformats.org/wordprocessingml/2006/main" xmlns:w14="http://schemas.microsoft.com/office/word/2010/wordml" xmlns:w15="http://schemas.microsoft.com/office/word/2012/wordml" xmlns:w16cex="http://schemas.microsoft.com/office/word/2018/wordml/cex" xmlns:w16cid="http://schemas.microsoft.com/office/word/2016/wordml/cid" xmlns:w16="http://schemas.microsoft.com/office/word/2018/wordml" xmlns:w16se="http://schemas.microsoft.com/office/word/2015/wordml/symex" xmlns:wpg="http://schemas.microsoft.com/office/word/2010/wordprocessingGroup" xmlns:wpi="http://schemas.microsoft.com/office/word/2010/wordprocessingInk" xmlns:wne="http://schemas.microsoft.com/office/word/2006/wordml" xmlns:wps="http://schemas.microsoft.com/office/word/2010/wordprocessingShape" mc:Ignorable="w14 w15 w16se w16cid w16 w16cex wp14">
+<w:hdr xmlns:wpc="http://schemas.microsoft.com/office/word/2010/wordprocessingCanvas" xmlns:cx="http://schemas.microsoft.com/office/drawing/2014/chartex" xmlns:cx1="http://schemas.microsoft.com/office/drawing/2015/9/8/chartex" xmlns:cx2="http://schemas.microsoft.com/office/drawing/2015/10/21/chartex" xmlns:cx3="http://schemas.microsoft.com/office/drawing/2016/5/9/chartex" xmlns:cx4="http://schemas.microsoft.com/office/drawing/2016/5/10/chartex" xmlns:cx5="http://schemas.microsoft.com/office/drawing/2016/5/11/chartex" xmlns:cx6="http://schemas.microsoft.com/office/drawing/2016/5/12/chartex" xmlns:cx7="http://schemas.microsoft.com/office/drawing/2016/5/13/chartex" xmlns:cx8="http://schemas.microsoft.com/office/drawing/2016/5/14/chartex" xmlns:mc="http://schemas.openxmlformats.org/markup-compatibility/2006" xmlns:aink="http://schemas.microsoft.com/office/drawing/2016/ink" xmlns:am3d="http://schemas.microsoft.com/office/drawing/2017/model3d" xmlns:o="urn:schemas-microsoft-com:office:office" xmlns:oel="http://schemas.microsoft.com/office/2019/extlst" xmlns:r="http://schemas.openxmlformats.org/officeDocument/2006/relationships" xmlns:m="http://schemas.openxmlformats.org/officeDocument/2006/math" xmlns:v="urn:schemas-microsoft-com:vml" xmlns:wp14="http://schemas.microsoft.com/office/word/2010/wordprocessingDrawing" xmlns:wp="http://schemas.openxmlformats.org/drawingml/2006/wordprocessingDrawing" xmlns:w10="urn:schemas-microsoft-com:office:word" xmlns:w="http://schemas.openxmlformats.org/wordprocessingml/2006/main" xmlns:w14="http://schemas.microsoft.com/office/word/2010/wordml" xmlns:w15="http://schemas.microsoft.com/office/word/2012/wordml" xmlns:w16cex="http://schemas.microsoft.com/office/word/2018/wordml/cex" xmlns:w16cid="http://schemas.microsoft.com/office/word/2016/wordml/cid" xmlns:w16="http://schemas.microsoft.com/office/word/2018/wordml" xmlns:w16du="http://schemas.microsoft.com/office/word/2023/wordml/word16du" xmlns:w16sdtdh="http://schemas.microsoft.com/office/word/2020/wordml/sdtdatahash" xmlns:w16se="http://schemas.microsoft.com/office/word/2015/wordml/symex" xmlns:wpg="http://schemas.microsoft.com/office/word/2010/wordprocessingGroup" xmlns:wpi="http://schemas.microsoft.com/office/word/2010/wordprocessingInk" xmlns:wne="http://schemas.microsoft.com/office/word/2006/wordml" xmlns:wps="http://schemas.microsoft.com/office/word/2010/wordprocessingShape" mc:Ignorable="w14 w15 w16se w16cid w16 w16cex w16sdtdh w16du wp14">
   <w:p>
     <w:pPr>
       <w:pBdr>
@@ -480,7 +387,7 @@
 </file>
 
 <file path=word/header2.xml><?xml version="1.0" encoding="utf-8"?>
-<w:hdr xmlns:wpc="http://schemas.microsoft.com/office/word/2010/wordprocessingCanvas" xmlns:cx="http://schemas.microsoft.com/office/drawing/2014/chartex" xmlns:cx1="http://schemas.microsoft.com/office/drawing/2015/9/8/chartex" xmlns:cx2="http://schemas.microsoft.com/office/drawing/2015/10/21/chartex" xmlns:cx3="http://schemas.microsoft.com/office/drawing/2016/5/9/chartex" xmlns:cx4="http://schemas.microsoft.com/office/drawing/2016/5/10/chartex" xmlns:cx5="http://schemas.microsoft.com/office/drawing/2016/5/11/chartex" xmlns:cx6="http://schemas.microsoft.com/office/drawing/2016/5/12/chartex" xmlns:cx7="http://schemas.microsoft.com/office/drawing/2016/5/13/chartex" xmlns:cx8="http://schemas.microsoft.com/office/drawing/2016/5/14/chartex" xmlns:mc="http://schemas.openxmlformats.org/markup-compatibility/2006" xmlns:aink="http://schemas.microsoft.com/office/drawing/2016/ink" xmlns:am3d="http://schemas.microsoft.com/office/drawing/2017/model3d" xmlns:o="urn:schemas-microsoft-com:office:office" xmlns:r="http://schemas.openxmlformats.org/officeDocument/2006/relationships" xmlns:m="http://schemas.openxmlformats.org/officeDocument/2006/math" xmlns:v="urn:schemas-microsoft-com:vml" xmlns:wp14="http://schemas.microsoft.com/office/word/2010/wordprocessingDrawing" xmlns:wp="http://schemas.openxmlformats.org/drawingml/2006/wordprocessingDrawing" xmlns:w10="urn:schemas-microsoft-com:office:word" xmlns:w="http://schemas.openxmlformats.org/wordprocessingml/2006/main" xmlns:w14="http://schemas.microsoft.com/office/word/2010/wordml" xmlns:w15="http://schemas.microsoft.com/office/word/2012/wordml" xmlns:w16cex="http://schemas.microsoft.com/office/word/2018/wordml/cex" xmlns:w16cid="http://schemas.microsoft.com/office/word/2016/wordml/cid" xmlns:w16="http://schemas.microsoft.com/office/word/2018/wordml" xmlns:w16se="http://schemas.microsoft.com/office/word/2015/wordml/symex" xmlns:wpg="http://schemas.microsoft.com/office/word/2010/wordprocessingGroup" xmlns:wpi="http://schemas.microsoft.com/office/word/2010/wordprocessingInk" xmlns:wne="http://schemas.microsoft.com/office/word/2006/wordml" xmlns:wps="http://schemas.microsoft.com/office/word/2010/wordprocessingShape" mc:Ignorable="w14 w15 w16se w16cid w16 w16cex wp14">
+<w:hdr xmlns:wpc="http://schemas.microsoft.com/office/word/2010/wordprocessingCanvas" xmlns:cx="http://schemas.microsoft.com/office/drawing/2014/chartex" xmlns:cx1="http://schemas.microsoft.com/office/drawing/2015/9/8/chartex" xmlns:cx2="http://schemas.microsoft.com/office/drawing/2015/10/21/chartex" xmlns:cx3="http://schemas.microsoft.com/office/drawing/2016/5/9/chartex" xmlns:cx4="http://schemas.microsoft.com/office/drawing/2016/5/10/chartex" xmlns:cx5="http://schemas.microsoft.com/office/drawing/2016/5/11/chartex" xmlns:cx6="http://schemas.microsoft.com/office/drawing/2016/5/12/chartex" xmlns:cx7="http://schemas.microsoft.com/office/drawing/2016/5/13/chartex" xmlns:cx8="http://schemas.microsoft.com/office/drawing/2016/5/14/chartex" xmlns:mc="http://schemas.openxmlformats.org/markup-compatibility/2006" xmlns:aink="http://schemas.microsoft.com/office/drawing/2016/ink" xmlns:am3d="http://schemas.microsoft.com/office/drawing/2017/model3d" xmlns:o="urn:schemas-microsoft-com:office:office" xmlns:oel="http://schemas.microsoft.com/office/2019/extlst" xmlns:r="http://schemas.openxmlformats.org/officeDocument/2006/relationships" xmlns:m="http://schemas.openxmlformats.org/officeDocument/2006/math" xmlns:v="urn:schemas-microsoft-com:vml" xmlns:wp14="http://schemas.microsoft.com/office/word/2010/wordprocessingDrawing" xmlns:wp="http://schemas.openxmlformats.org/drawingml/2006/wordprocessingDrawing" xmlns:w10="urn:schemas-microsoft-com:office:word" xmlns:w="http://schemas.openxmlformats.org/wordprocessingml/2006/main" xmlns:w14="http://schemas.microsoft.com/office/word/2010/wordml" xmlns:w15="http://schemas.microsoft.com/office/word/2012/wordml" xmlns:w16cex="http://schemas.microsoft.com/office/word/2018/wordml/cex" xmlns:w16cid="http://schemas.microsoft.com/office/word/2016/wordml/cid" xmlns:w16="http://schemas.microsoft.com/office/word/2018/wordml" xmlns:w16du="http://schemas.microsoft.com/office/word/2023/wordml/word16du" xmlns:w16sdtdh="http://schemas.microsoft.com/office/word/2020/wordml/sdtdatahash" xmlns:w16se="http://schemas.microsoft.com/office/word/2015/wordml/symex" xmlns:wpg="http://schemas.microsoft.com/office/word/2010/wordprocessingGroup" xmlns:wpi="http://schemas.microsoft.com/office/word/2010/wordprocessingInk" xmlns:wne="http://schemas.microsoft.com/office/word/2006/wordml" xmlns:wps="http://schemas.microsoft.com/office/word/2010/wordprocessingShape" mc:Ignorable="w14 w15 w16se w16cid w16 w16cex w16sdtdh w16du wp14">
   <w:p>
     <w:pPr>
       <w:widowControl w:val="0"/>
@@ -713,7 +620,7 @@
 </file>
 
 <file path=word/numbering.xml><?xml version="1.0" encoding="utf-8"?>
-<w:numbering xmlns:wpc="http://schemas.microsoft.com/office/word/2010/wordprocessingCanvas" xmlns:cx="http://schemas.microsoft.com/office/drawing/2014/chartex" xmlns:cx1="http://schemas.microsoft.com/office/drawing/2015/9/8/chartex" xmlns:cx2="http://schemas.microsoft.com/office/drawing/2015/10/21/chartex" xmlns:cx3="http://schemas.microsoft.com/office/drawing/2016/5/9/chartex" xmlns:cx4="http://schemas.microsoft.com/office/drawing/2016/5/10/chartex" xmlns:cx5="http://schemas.microsoft.com/office/drawing/2016/5/11/chartex" xmlns:cx6="http://schemas.microsoft.com/office/drawing/2016/5/12/chartex" xmlns:cx7="http://schemas.microsoft.com/office/drawing/2016/5/13/chartex" xmlns:cx8="http://schemas.microsoft.com/office/drawing/2016/5/14/chartex" xmlns:mc="http://schemas.openxmlformats.org/markup-compatibility/2006" xmlns:aink="http://schemas.microsoft.com/office/drawing/2016/ink" xmlns:am3d="http://schemas.microsoft.com/office/drawing/2017/model3d" xmlns:o="urn:schemas-microsoft-com:office:office" xmlns:r="http://schemas.openxmlformats.org/officeDocument/2006/relationships" xmlns:m="http://schemas.openxmlformats.org/officeDocument/2006/math" xmlns:v="urn:schemas-microsoft-com:vml" xmlns:wp14="http://schemas.microsoft.com/office/word/2010/wordprocessingDrawing" xmlns:wp="http://schemas.openxmlformats.org/drawingml/2006/wordprocessingDrawing" xmlns:w10="urn:schemas-microsoft-com:office:word" xmlns:w="http://schemas.openxmlformats.org/wordprocessingml/2006/main" xmlns:w14="http://schemas.microsoft.com/office/word/2010/wordml" xmlns:w15="http://schemas.microsoft.com/office/word/2012/wordml" xmlns:w16cex="http://schemas.microsoft.com/office/word/2018/wordml/cex" xmlns:w16cid="http://schemas.microsoft.com/office/word/2016/wordml/cid" xmlns:w16="http://schemas.microsoft.com/office/word/2018/wordml" xmlns:w16se="http://schemas.microsoft.com/office/word/2015/wordml/symex" xmlns:wpg="http://schemas.microsoft.com/office/word/2010/wordprocessingGroup" xmlns:wpi="http://schemas.microsoft.com/office/word/2010/wordprocessingInk" xmlns:wne="http://schemas.microsoft.com/office/word/2006/wordml" xmlns:wps="http://schemas.microsoft.com/office/word/2010/wordprocessingShape" mc:Ignorable="w14 w15 w16se w16cid w16 w16cex wp14">
+<w:numbering xmlns:wpc="http://schemas.microsoft.com/office/word/2010/wordprocessingCanvas" xmlns:cx="http://schemas.microsoft.com/office/drawing/2014/chartex" xmlns:cx1="http://schemas.microsoft.com/office/drawing/2015/9/8/chartex" xmlns:cx2="http://schemas.microsoft.com/office/drawing/2015/10/21/chartex" xmlns:cx3="http://schemas.microsoft.com/office/drawing/2016/5/9/chartex" xmlns:cx4="http://schemas.microsoft.com/office/drawing/2016/5/10/chartex" xmlns:cx5="http://schemas.microsoft.com/office/drawing/2016/5/11/chartex" xmlns:cx6="http://schemas.microsoft.com/office/drawing/2016/5/12/chartex" xmlns:cx7="http://schemas.microsoft.com/office/drawing/2016/5/13/chartex" xmlns:cx8="http://schemas.microsoft.com/office/drawing/2016/5/14/chartex" xmlns:mc="http://schemas.openxmlformats.org/markup-compatibility/2006" xmlns:aink="http://schemas.microsoft.com/office/drawing/2016/ink" xmlns:am3d="http://schemas.microsoft.com/office/drawing/2017/model3d" xmlns:o="urn:schemas-microsoft-com:office:office" xmlns:oel="http://schemas.microsoft.com/office/2019/extlst" xmlns:r="http://schemas.openxmlformats.org/officeDocument/2006/relationships" xmlns:m="http://schemas.openxmlformats.org/officeDocument/2006/math" xmlns:v="urn:schemas-microsoft-com:vml" xmlns:wp14="http://schemas.microsoft.com/office/word/2010/wordprocessingDrawing" xmlns:wp="http://schemas.openxmlformats.org/drawingml/2006/wordprocessingDrawing" xmlns:w10="urn:schemas-microsoft-com:office:word" xmlns:w="http://schemas.openxmlformats.org/wordprocessingml/2006/main" xmlns:w14="http://schemas.microsoft.com/office/word/2010/wordml" xmlns:w15="http://schemas.microsoft.com/office/word/2012/wordml" xmlns:w16cex="http://schemas.microsoft.com/office/word/2018/wordml/cex" xmlns:w16cid="http://schemas.microsoft.com/office/word/2016/wordml/cid" xmlns:w16="http://schemas.microsoft.com/office/word/2018/wordml" xmlns:w16du="http://schemas.microsoft.com/office/word/2023/wordml/word16du" xmlns:w16sdtdh="http://schemas.microsoft.com/office/word/2020/wordml/sdtdatahash" xmlns:w16se="http://schemas.microsoft.com/office/word/2015/wordml/symex" xmlns:wpg="http://schemas.microsoft.com/office/word/2010/wordprocessingGroup" xmlns:wpi="http://schemas.microsoft.com/office/word/2010/wordprocessingInk" xmlns:wne="http://schemas.microsoft.com/office/word/2006/wordml" xmlns:wps="http://schemas.microsoft.com/office/word/2010/wordprocessingShape" mc:Ignorable="w14 w15 w16se w16cid w16 w16cex w16sdtdh w16du wp14">
   <w:abstractNum w:abstractNumId="0" w15:restartNumberingAfterBreak="0">
     <w:nsid w:val="2125523A"/>
     <w:multiLevelType w:val="multilevel"/>
@@ -835,14 +742,14 @@
       </w:pPr>
     </w:lvl>
   </w:abstractNum>
-  <w:num w:numId="1">
+  <w:num w:numId="1" w16cid:durableId="1785535494">
     <w:abstractNumId w:val="0"/>
   </w:num>
 </w:numbering>
 </file>
 
 <file path=word/styles.xml><?xml version="1.0" encoding="utf-8"?>
-<w:styles xmlns:mc="http://schemas.openxmlformats.org/markup-compatibility/2006" xmlns:r="http://schemas.openxmlformats.org/officeDocument/2006/relationships" xmlns:w="http://schemas.openxmlformats.org/wordprocessingml/2006/main" xmlns:w14="http://schemas.microsoft.com/office/word/2010/wordml" xmlns:w15="http://schemas.microsoft.com/office/word/2012/wordml" xmlns:w16cex="http://schemas.microsoft.com/office/word/2018/wordml/cex" xmlns:w16cid="http://schemas.microsoft.com/office/word/2016/wordml/cid" xmlns:w16="http://schemas.microsoft.com/office/word/2018/wordml" xmlns:w16se="http://schemas.microsoft.com/office/word/2015/wordml/symex" mc:Ignorable="w14 w15 w16se w16cid w16 w16cex">
+<w:styles xmlns:mc="http://schemas.openxmlformats.org/markup-compatibility/2006" xmlns:r="http://schemas.openxmlformats.org/officeDocument/2006/relationships" xmlns:w="http://schemas.openxmlformats.org/wordprocessingml/2006/main" xmlns:w14="http://schemas.microsoft.com/office/word/2010/wordml" xmlns:w15="http://schemas.microsoft.com/office/word/2012/wordml" xmlns:w16cex="http://schemas.microsoft.com/office/word/2018/wordml/cex" xmlns:w16cid="http://schemas.microsoft.com/office/word/2016/wordml/cid" xmlns:w16="http://schemas.microsoft.com/office/word/2018/wordml" xmlns:w16du="http://schemas.microsoft.com/office/word/2023/wordml/word16du" xmlns:w16sdtdh="http://schemas.microsoft.com/office/word/2020/wordml/sdtdatahash" xmlns:w16se="http://schemas.microsoft.com/office/word/2015/wordml/symex" mc:Ignorable="w14 w15 w16se w16cid w16 w16cex w16sdtdh w16du">
   <w:docDefaults>
     <w:rPrDefault>
       <w:rPr>
@@ -1481,7 +1388,6 @@
   <w:style w:type="character" w:default="1" w:styleId="Fontepargpadro">
     <w:name w:val="Default Paragraph Font"/>
     <w:uiPriority w:val="1"/>
-    <w:semiHidden/>
     <w:unhideWhenUsed/>
   </w:style>
   <w:style w:type="table" w:default="1" w:styleId="Tabelanormal">

</xml_diff>

<commit_message>
ajustes no paragrafo 2 do documento macro
</commit_message>
<xml_diff>
--- a/docs/relatorioParecer.docx
+++ b/docs/relatorioParecer.docx
@@ -10,14 +10,26 @@
         <w:t>PARECER N º</w:t>
       </w:r>
       <w:r>
-        <w:t xml:space="preserve"> numeroParecer</w:t>
-      </w:r>
-      <w:r>
-        <w:t xml:space="preserve"> , DE </w:t>
-      </w:r>
+        <w:t xml:space="preserve"> </w:t>
+      </w:r>
+      <w:proofErr w:type="spellStart"/>
+      <w:proofErr w:type="gramStart"/>
+      <w:r>
+        <w:t>numeroParecer</w:t>
+      </w:r>
+      <w:proofErr w:type="spellEnd"/>
+      <w:r>
+        <w:t xml:space="preserve"> ,</w:t>
+      </w:r>
+      <w:proofErr w:type="gramEnd"/>
+      <w:r>
+        <w:t xml:space="preserve"> DE </w:t>
+      </w:r>
+      <w:proofErr w:type="spellStart"/>
       <w:r>
         <w:t>anoParecer</w:t>
       </w:r>
+      <w:proofErr w:type="spellEnd"/>
     </w:p>
     <w:p>
       <w:pPr>
@@ -26,15 +38,19 @@
       <w:r>
         <w:t xml:space="preserve">Da COMISSÃO DE PESQUISA, EXTENSÃO E PÓS-GRADUACÃO, sobre a aprovação de </w:t>
       </w:r>
+      <w:proofErr w:type="spellStart"/>
       <w:r>
         <w:t>nomeRelatorio</w:t>
       </w:r>
+      <w:proofErr w:type="spellEnd"/>
       <w:r>
         <w:t xml:space="preserve"> </w:t>
       </w:r>
+      <w:proofErr w:type="spellStart"/>
       <w:r>
         <w:t>descricaoCoordenadores</w:t>
       </w:r>
+      <w:proofErr w:type="spellEnd"/>
       <w:r>
         <w:t xml:space="preserve"> </w:t>
       </w:r>
@@ -44,9 +60,11 @@
       <w:r>
         <w:t xml:space="preserve"> </w:t>
       </w:r>
+      <w:proofErr w:type="spellStart"/>
       <w:r>
         <w:t>faculdadeCoordenador</w:t>
       </w:r>
+      <w:proofErr w:type="spellEnd"/>
       <w:r>
         <w:t xml:space="preserve">), </w:t>
       </w:r>
@@ -56,20 +74,32 @@
       <w:r>
         <w:t xml:space="preserve"> “</w:t>
       </w:r>
+      <w:proofErr w:type="spellStart"/>
       <w:r>
         <w:rPr>
           <w:i/>
         </w:rPr>
         <w:t>tituloProjetoAnalisado</w:t>
       </w:r>
+      <w:proofErr w:type="spellEnd"/>
       <w:r>
         <w:t xml:space="preserve">”, </w:t>
       </w:r>
+      <w:proofErr w:type="spellStart"/>
       <w:r>
         <w:t>cargaHoraria</w:t>
       </w:r>
-      <w:r>
-        <w:t>, pelo período de periodoProjeto.</w:t>
+      <w:proofErr w:type="spellEnd"/>
+      <w:r>
+        <w:t xml:space="preserve">, pelo período de </w:t>
+      </w:r>
+      <w:proofErr w:type="spellStart"/>
+      <w:r>
+        <w:t>periodoProjeto</w:t>
+      </w:r>
+      <w:proofErr w:type="spellEnd"/>
+      <w:r>
+        <w:t>.</w:t>
       </w:r>
     </w:p>
     <w:p>
@@ -91,47 +121,77 @@
         <w:t xml:space="preserve"> </w:t>
       </w:r>
       <w:r>
-        <w:t>desta Comissão o</w:t>
+        <w:t xml:space="preserve">desta Comissão </w:t>
+      </w:r>
+      <w:proofErr w:type="spellStart"/>
+      <w:r>
+        <w:t>o</w:t>
       </w:r>
       <w:r>
         <w:t>pedidoAprovacao</w:t>
       </w:r>
+      <w:proofErr w:type="spellEnd"/>
       <w:r>
         <w:t xml:space="preserve"> </w:t>
       </w:r>
+      <w:proofErr w:type="spellStart"/>
       <w:r>
         <w:t>nomeRelatorio</w:t>
       </w:r>
+      <w:proofErr w:type="spellEnd"/>
       <w:r>
         <w:t xml:space="preserve"> </w:t>
       </w:r>
       <w:r>
         <w:t>intitulado “</w:t>
       </w:r>
+      <w:proofErr w:type="spellStart"/>
       <w:r>
         <w:rPr>
           <w:i/>
         </w:rPr>
         <w:t>tituloProjetoAnalisado</w:t>
       </w:r>
+      <w:proofErr w:type="spellEnd"/>
       <w:r>
         <w:t xml:space="preserve">”, coordenado pelo </w:t>
       </w:r>
+      <w:proofErr w:type="spellStart"/>
       <w:r>
         <w:t>descricaoCoordenadores</w:t>
       </w:r>
-      <w:r>
-        <w:t xml:space="preserve">, por um período de periodoProjeto, </w:t>
-      </w:r>
+      <w:proofErr w:type="spellEnd"/>
+      <w:r>
+        <w:t xml:space="preserve">, por um período de </w:t>
+      </w:r>
+      <w:proofErr w:type="spellStart"/>
+      <w:r>
+        <w:t>periodoProjeto</w:t>
+      </w:r>
+      <w:proofErr w:type="spellEnd"/>
+      <w:r>
+        <w:t xml:space="preserve">, </w:t>
+      </w:r>
+      <w:proofErr w:type="spellStart"/>
       <w:r>
         <w:t>cargaHoraria</w:t>
       </w:r>
+      <w:proofErr w:type="spellEnd"/>
       <w:r>
         <w:t>.</w:t>
       </w:r>
       <w:r>
-        <w:t xml:space="preserve"> objetivoProjeto </w:t>
-      </w:r>
+        <w:t xml:space="preserve"> </w:t>
+      </w:r>
+      <w:proofErr w:type="spellStart"/>
+      <w:r>
+        <w:t>objetivoProjeto</w:t>
+      </w:r>
+      <w:proofErr w:type="spellEnd"/>
+      <w:r>
+        <w:t xml:space="preserve"> </w:t>
+      </w:r>
+      <w:proofErr w:type="spellStart"/>
       <w:r>
         <w:rPr>
           <w:i/>
@@ -139,19 +199,20 @@
         </w:rPr>
         <w:t>descricaoProposta</w:t>
       </w:r>
+      <w:proofErr w:type="spellEnd"/>
+      <w:r>
+        <w:t>.</w:t>
+      </w:r>
     </w:p>
     <w:p>
       <w:pPr>
         <w:pStyle w:val="Relator"/>
       </w:pPr>
       <w:r>
-        <w:t xml:space="preserve">O relatório foi aprovado em 02 de novembro de 2024 pelo Campus Universitário de Tucuruí - CAMTUC, por meio do foi aprovada em Ad Referendum da subunidade, por um período de </w:t>
-      </w:r>
-      <w:r>
-        <w:t>periodoProjeto</w:t>
-      </w:r>
-      <w:r>
-        <w:t>, sem alocação de Carga Horária.</w:t>
+        <w:t>paragrafo2</w:t>
+      </w:r>
+      <w:r>
+        <w:t>.</w:t>
       </w:r>
     </w:p>
     <w:p>
@@ -176,7 +237,15 @@
         <w:pStyle w:val="Relator"/>
       </w:pPr>
       <w:r>
-        <w:t>Constam como documentos da proposta: (a) OFÍCIO CIRCULAR Nº 2/2024/SE/CAMTUC/UFPA; e (b) teste documentos a ser enviados, encaminhados à esta comissão.</w:t>
+        <w:t xml:space="preserve">Constam como documentos da proposta: (a) OFÍCIO CIRCULAR Nº 2/2024/SE/CAMTUC/UFPA; e (b) teste documentos a </w:t>
+      </w:r>
+      <w:proofErr w:type="gramStart"/>
+      <w:r>
+        <w:t>ser</w:t>
+      </w:r>
+      <w:proofErr w:type="gramEnd"/>
+      <w:r>
+        <w:t xml:space="preserve"> enviados, encaminhados à esta comissão.</w:t>
       </w:r>
     </w:p>
     <w:p/>
@@ -213,26 +282,46 @@
       <w:r>
         <w:t xml:space="preserve"> </w:t>
       </w:r>
+      <w:proofErr w:type="spellStart"/>
       <w:r>
         <w:t>aprovacao</w:t>
       </w:r>
+      <w:proofErr w:type="spellEnd"/>
     </w:p>
     <w:p>
       <w:pPr>
         <w:ind w:firstLine="720"/>
       </w:pPr>
       <w:r>
-        <w:t>Para este fim, entende-se que a proposta e os documentos submetidos à apreciação da Comissão devem atender ao que dispõem os arts</w:t>
-      </w:r>
-      <w:r>
-        <w:t xml:space="preserve">. artgo </w:t>
+        <w:t xml:space="preserve">Para este fim, entende-se que a proposta e os documentos submetidos à apreciação da Comissão devem atender ao que dispõem os </w:t>
+      </w:r>
+      <w:proofErr w:type="spellStart"/>
+      <w:r>
+        <w:t>arts</w:t>
+      </w:r>
+      <w:proofErr w:type="spellEnd"/>
+      <w:r>
+        <w:t xml:space="preserve">. </w:t>
+      </w:r>
+      <w:proofErr w:type="spellStart"/>
+      <w:r>
+        <w:t>artgo</w:t>
+      </w:r>
+      <w:proofErr w:type="spellEnd"/>
+      <w:r>
+        <w:t xml:space="preserve"> </w:t>
       </w:r>
       <w:r>
         <w:t>do Regimento Geral da UFPA (Título III, Dos Cursos de Educação Básica e Profissional e Outros Cursos, Capítulo</w:t>
       </w:r>
       <w:r>
-        <w:t xml:space="preserve"> capitulo</w:t>
-      </w:r>
+        <w:t xml:space="preserve"> </w:t>
+      </w:r>
+      <w:proofErr w:type="gramStart"/>
+      <w:r>
+        <w:t>capitulo</w:t>
+      </w:r>
+      <w:proofErr w:type="gramEnd"/>
       <w:r>
         <w:t>)</w:t>
       </w:r>
@@ -251,7 +340,15 @@
         <w:t>O projeto</w:t>
       </w:r>
       <w:r>
-        <w:t xml:space="preserve"> proj_Ana_Enc </w:t>
+        <w:t xml:space="preserve"> </w:t>
+      </w:r>
+      <w:proofErr w:type="spellStart"/>
+      <w:r>
+        <w:t>proj_Ana_Enc</w:t>
+      </w:r>
+      <w:proofErr w:type="spellEnd"/>
+      <w:r>
+        <w:t xml:space="preserve"> </w:t>
       </w:r>
       <w:r>
         <w:t>enquadra-se</w:t>

</xml_diff>

<commit_message>
mudança na visualização dos documentos no paragrafo4 e no front
</commit_message>
<xml_diff>
--- a/docs/relatorioParecer.docx
+++ b/docs/relatorioParecer.docx
@@ -10,26 +10,14 @@
         <w:t>PARECER N º</w:t>
       </w:r>
       <w:r>
-        <w:t xml:space="preserve"> </w:t>
-      </w:r>
-      <w:proofErr w:type="spellStart"/>
-      <w:proofErr w:type="gramStart"/>
-      <w:r>
-        <w:t>numeroParecer</w:t>
-      </w:r>
-      <w:proofErr w:type="spellEnd"/>
-      <w:r>
-        <w:t xml:space="preserve"> ,</w:t>
-      </w:r>
-      <w:proofErr w:type="gramEnd"/>
-      <w:r>
-        <w:t xml:space="preserve"> DE </w:t>
-      </w:r>
-      <w:proofErr w:type="spellStart"/>
+        <w:t xml:space="preserve"> numeroParecer</w:t>
+      </w:r>
+      <w:r>
+        <w:t xml:space="preserve"> , DE </w:t>
+      </w:r>
       <w:r>
         <w:t>anoParecer</w:t>
       </w:r>
-      <w:proofErr w:type="spellEnd"/>
     </w:p>
     <w:p>
       <w:pPr>
@@ -38,19 +26,15 @@
       <w:r>
         <w:t xml:space="preserve">Da COMISSÃO DE PESQUISA, EXTENSÃO E PÓS-GRADUACÃO, sobre a aprovação de </w:t>
       </w:r>
-      <w:proofErr w:type="spellStart"/>
       <w:r>
         <w:t>nomeRelatorio</w:t>
       </w:r>
-      <w:proofErr w:type="spellEnd"/>
       <w:r>
         <w:t xml:space="preserve"> </w:t>
       </w:r>
-      <w:proofErr w:type="spellStart"/>
       <w:r>
         <w:t>descricaoCoordenadores</w:t>
       </w:r>
-      <w:proofErr w:type="spellEnd"/>
       <w:r>
         <w:t xml:space="preserve"> </w:t>
       </w:r>
@@ -60,11 +44,9 @@
       <w:r>
         <w:t xml:space="preserve"> </w:t>
       </w:r>
-      <w:proofErr w:type="spellStart"/>
       <w:r>
         <w:t>faculdadeCoordenador</w:t>
       </w:r>
-      <w:proofErr w:type="spellEnd"/>
       <w:r>
         <w:t xml:space="preserve">), </w:t>
       </w:r>
@@ -74,32 +56,20 @@
       <w:r>
         <w:t xml:space="preserve"> “</w:t>
       </w:r>
-      <w:proofErr w:type="spellStart"/>
       <w:r>
         <w:rPr>
           <w:i/>
         </w:rPr>
         <w:t>tituloProjetoAnalisado</w:t>
       </w:r>
-      <w:proofErr w:type="spellEnd"/>
       <w:r>
         <w:t xml:space="preserve">”, </w:t>
       </w:r>
-      <w:proofErr w:type="spellStart"/>
       <w:r>
         <w:t>cargaHoraria</w:t>
       </w:r>
-      <w:proofErr w:type="spellEnd"/>
-      <w:r>
-        <w:t xml:space="preserve">, pelo período de </w:t>
-      </w:r>
-      <w:proofErr w:type="spellStart"/>
-      <w:r>
-        <w:t>periodoProjeto</w:t>
-      </w:r>
-      <w:proofErr w:type="spellEnd"/>
-      <w:r>
-        <w:t>.</w:t>
+      <w:r>
+        <w:t>, pelo período de periodoProjeto.</w:t>
       </w:r>
     </w:p>
     <w:p>
@@ -121,77 +91,47 @@
         <w:t xml:space="preserve"> </w:t>
       </w:r>
       <w:r>
-        <w:t xml:space="preserve">desta Comissão </w:t>
-      </w:r>
-      <w:proofErr w:type="spellStart"/>
-      <w:r>
-        <w:t>o</w:t>
+        <w:t>desta Comissão o</w:t>
       </w:r>
       <w:r>
         <w:t>pedidoAprovacao</w:t>
       </w:r>
-      <w:proofErr w:type="spellEnd"/>
       <w:r>
         <w:t xml:space="preserve"> </w:t>
       </w:r>
-      <w:proofErr w:type="spellStart"/>
       <w:r>
         <w:t>nomeRelatorio</w:t>
       </w:r>
-      <w:proofErr w:type="spellEnd"/>
       <w:r>
         <w:t xml:space="preserve"> </w:t>
       </w:r>
       <w:r>
         <w:t>intitulado “</w:t>
       </w:r>
-      <w:proofErr w:type="spellStart"/>
       <w:r>
         <w:rPr>
           <w:i/>
         </w:rPr>
         <w:t>tituloProjetoAnalisado</w:t>
       </w:r>
-      <w:proofErr w:type="spellEnd"/>
       <w:r>
         <w:t xml:space="preserve">”, coordenado pelo </w:t>
       </w:r>
-      <w:proofErr w:type="spellStart"/>
       <w:r>
         <w:t>descricaoCoordenadores</w:t>
       </w:r>
-      <w:proofErr w:type="spellEnd"/>
-      <w:r>
-        <w:t xml:space="preserve">, por um período de </w:t>
-      </w:r>
-      <w:proofErr w:type="spellStart"/>
-      <w:r>
-        <w:t>periodoProjeto</w:t>
-      </w:r>
-      <w:proofErr w:type="spellEnd"/>
-      <w:r>
-        <w:t xml:space="preserve">, </w:t>
-      </w:r>
-      <w:proofErr w:type="spellStart"/>
+      <w:r>
+        <w:t xml:space="preserve">, por um período de periodoProjeto, </w:t>
+      </w:r>
       <w:r>
         <w:t>cargaHoraria</w:t>
       </w:r>
-      <w:proofErr w:type="spellEnd"/>
       <w:r>
         <w:t>.</w:t>
       </w:r>
       <w:r>
-        <w:t xml:space="preserve"> </w:t>
-      </w:r>
-      <w:proofErr w:type="spellStart"/>
-      <w:r>
-        <w:t>objetivoProjeto</w:t>
-      </w:r>
-      <w:proofErr w:type="spellEnd"/>
-      <w:r>
-        <w:t xml:space="preserve"> </w:t>
-      </w:r>
-      <w:proofErr w:type="spellStart"/>
+        <w:t xml:space="preserve"> objetivoProjeto </w:t>
+      </w:r>
       <w:r>
         <w:rPr>
           <w:i/>
@@ -199,7 +139,6 @@
         </w:rPr>
         <w:t>descricaoProposta</w:t>
       </w:r>
-      <w:proofErr w:type="spellEnd"/>
       <w:r>
         <w:t>.</w:t>
       </w:r>
@@ -208,6 +147,9 @@
       <w:pPr>
         <w:pStyle w:val="Relator"/>
       </w:pPr>
+      <w:r>
+        <w:t xml:space="preserve">proposicaoOuRelatorio </w:t>
+      </w:r>
       <w:r>
         <w:t>paragrafo2</w:t>
       </w:r>
@@ -237,15 +179,13 @@
         <w:pStyle w:val="Relator"/>
       </w:pPr>
       <w:r>
-        <w:t xml:space="preserve">Constam como documentos da proposta: (a) OFÍCIO CIRCULAR Nº 2/2024/SE/CAMTUC/UFPA; e (b) teste documentos a </w:t>
-      </w:r>
-      <w:proofErr w:type="gramStart"/>
-      <w:r>
-        <w:t>ser</w:t>
-      </w:r>
-      <w:proofErr w:type="gramEnd"/>
-      <w:r>
-        <w:t xml:space="preserve"> enviados, encaminhados à esta comissão.</w:t>
+        <w:t>Constam como documentos da proposta: (a) OFÍCIO CIRCULAR Nº 2/2024/SE/CAMTUC/UFPA;</w:t>
+      </w:r>
+      <w:r>
+        <w:t xml:space="preserve"> documentosEnviados</w:t>
+      </w:r>
+      <w:r>
+        <w:t>, encaminhados à esta comissão.</w:t>
       </w:r>
     </w:p>
     <w:p/>
@@ -282,46 +222,26 @@
       <w:r>
         <w:t xml:space="preserve"> </w:t>
       </w:r>
-      <w:proofErr w:type="spellStart"/>
       <w:r>
         <w:t>aprovacao</w:t>
       </w:r>
-      <w:proofErr w:type="spellEnd"/>
     </w:p>
     <w:p>
       <w:pPr>
         <w:ind w:firstLine="720"/>
       </w:pPr>
       <w:r>
-        <w:t xml:space="preserve">Para este fim, entende-se que a proposta e os documentos submetidos à apreciação da Comissão devem atender ao que dispõem os </w:t>
-      </w:r>
-      <w:proofErr w:type="spellStart"/>
-      <w:r>
-        <w:t>arts</w:t>
-      </w:r>
-      <w:proofErr w:type="spellEnd"/>
-      <w:r>
-        <w:t xml:space="preserve">. </w:t>
-      </w:r>
-      <w:proofErr w:type="spellStart"/>
-      <w:r>
-        <w:t>artgo</w:t>
-      </w:r>
-      <w:proofErr w:type="spellEnd"/>
-      <w:r>
-        <w:t xml:space="preserve"> </w:t>
+        <w:t>Para este fim, entende-se que a proposta e os documentos submetidos à apreciação da Comissão devem atender ao que dispõem os arts</w:t>
+      </w:r>
+      <w:r>
+        <w:t xml:space="preserve">. artgo </w:t>
       </w:r>
       <w:r>
         <w:t>do Regimento Geral da UFPA (Título III, Dos Cursos de Educação Básica e Profissional e Outros Cursos, Capítulo</w:t>
       </w:r>
       <w:r>
-        <w:t xml:space="preserve"> </w:t>
-      </w:r>
-      <w:proofErr w:type="gramStart"/>
-      <w:r>
-        <w:t>capitulo</w:t>
-      </w:r>
-      <w:proofErr w:type="gramEnd"/>
+        <w:t xml:space="preserve"> capitulo</w:t>
+      </w:r>
       <w:r>
         <w:t>)</w:t>
       </w:r>
@@ -340,15 +260,7 @@
         <w:t>O projeto</w:t>
       </w:r>
       <w:r>
-        <w:t xml:space="preserve"> </w:t>
-      </w:r>
-      <w:proofErr w:type="spellStart"/>
-      <w:r>
-        <w:t>proj_Ana_Enc</w:t>
-      </w:r>
-      <w:proofErr w:type="spellEnd"/>
-      <w:r>
-        <w:t xml:space="preserve"> </w:t>
+        <w:t xml:space="preserve"> proj_Ana_Enc </w:t>
       </w:r>
       <w:r>
         <w:t>enquadra-se</w:t>
@@ -1485,6 +1397,7 @@
   <w:style w:type="character" w:default="1" w:styleId="Fontepargpadro">
     <w:name w:val="Default Paragraph Font"/>
     <w:uiPriority w:val="1"/>
+    <w:semiHidden/>
     <w:unhideWhenUsed/>
   </w:style>
   <w:style w:type="table" w:default="1" w:styleId="Tabelanormal">
@@ -2187,28 +2100,28 @@
 </file>
 
 <file path=customXml/item1.xml><?xml version="1.0" encoding="utf-8"?>
+<b:Sources xmlns:b="http://schemas.openxmlformats.org/officeDocument/2006/bibliography" xmlns="http://schemas.openxmlformats.org/officeDocument/2006/bibliography" SelectedStyle="\APASixthEditionOfficeOnline.xsl" StyleName="APA" Version="6"/>
+</file>
+
+<file path=customXml/item2.xml><?xml version="1.0" encoding="utf-8"?>
 <go:gDocsCustomXmlDataStorage xmlns:go="http://customooxmlschemas.google.com/" xmlns:r="http://schemas.openxmlformats.org/officeDocument/2006/relationships">
   <go:docsCustomData xmlns:go="http://customooxmlschemas.google.com/" roundtripDataSignature="AMtx7miSjxlXbPXRxSI8o83cKmHDZQVJ3A==">AMUW2mWn1iwqLsGm0XkXdt8GzHwfyJ9uBODkwHp1dWrUIqpJ//LHUb6XLsC+8RHlVwG6KHVHORzIlkSXNIpw325Oc1WYKtieaetj2XIiKpk0M5iOUyrkEVe3twnpFagRcC1aIrao/2xe</go:docsCustomData>
 </go:gDocsCustomXmlDataStorage>
 </file>
 
-<file path=customXml/item2.xml><?xml version="1.0" encoding="utf-8"?>
-<b:Sources xmlns:b="http://schemas.openxmlformats.org/officeDocument/2006/bibliography" xmlns="http://schemas.openxmlformats.org/officeDocument/2006/bibliography" SelectedStyle="\APASixthEditionOfficeOnline.xsl" StyleName="APA" Version="6"/>
+<file path=customXml/itemProps1.xml><?xml version="1.0" encoding="utf-8"?>
+<ds:datastoreItem xmlns:ds="http://schemas.openxmlformats.org/officeDocument/2006/customXml" ds:itemID="{832D73D7-18CA-4C75-B33B-A8C51F04AD9E}">
+  <ds:schemaRefs>
+    <ds:schemaRef ds:uri="http://schemas.openxmlformats.org/officeDocument/2006/bibliography"/>
+  </ds:schemaRefs>
+</ds:datastoreItem>
 </file>
 
-<file path=customXml/itemProps1.xml><?xml version="1.0" encoding="utf-8"?>
+<file path=customXml/itemProps2.xml><?xml version="1.0" encoding="utf-8"?>
 <ds:datastoreItem xmlns:ds="http://schemas.openxmlformats.org/officeDocument/2006/customXml" ds:itemID="{11111111-1234-1234-1234-123412341234}">
   <ds:schemaRefs>
     <ds:schemaRef ds:uri="http://customooxmlschemas.google.com/"/>
     <ds:schemaRef ds:uri="http://schemas.openxmlformats.org/officeDocument/2006/relationships"/>
   </ds:schemaRefs>
 </ds:datastoreItem>
-</file>
-
-<file path=customXml/itemProps2.xml><?xml version="1.0" encoding="utf-8"?>
-<ds:datastoreItem xmlns:ds="http://schemas.openxmlformats.org/officeDocument/2006/customXml" ds:itemID="{832D73D7-18CA-4C75-B33B-A8C51F04AD9E}">
-  <ds:schemaRefs>
-    <ds:schemaRef ds:uri="http://schemas.openxmlformats.org/officeDocument/2006/bibliography"/>
-  </ds:schemaRefs>
-</ds:datastoreItem>
 </file>
</xml_diff>

<commit_message>
inicio do topico III. Voto
</commit_message>
<xml_diff>
--- a/docs/relatorioParecer.docx
+++ b/docs/relatorioParecer.docx
@@ -10,14 +10,21 @@
         <w:t>PARECER N º</w:t>
       </w:r>
       <w:r>
-        <w:t xml:space="preserve"> numeroParecer</w:t>
-      </w:r>
+        <w:t xml:space="preserve"> </w:t>
+      </w:r>
+      <w:proofErr w:type="spellStart"/>
+      <w:r>
+        <w:t>numeroParecer</w:t>
+      </w:r>
+      <w:proofErr w:type="spellEnd"/>
       <w:r>
         <w:t xml:space="preserve"> , DE </w:t>
       </w:r>
+      <w:proofErr w:type="spellStart"/>
       <w:r>
         <w:t>anoParecer</w:t>
       </w:r>
+      <w:proofErr w:type="spellEnd"/>
     </w:p>
     <w:p>
       <w:pPr>
@@ -26,15 +33,30 @@
       <w:r>
         <w:t xml:space="preserve">Da COMISSÃO DE PESQUISA, EXTENSÃO E PÓS-GRADUACÃO, sobre a aprovação de </w:t>
       </w:r>
+      <w:proofErr w:type="spellStart"/>
       <w:r>
         <w:t>nomeRelatorio</w:t>
       </w:r>
+      <w:proofErr w:type="spellEnd"/>
       <w:r>
         <w:t xml:space="preserve"> </w:t>
       </w:r>
+      <w:proofErr w:type="spellStart"/>
+      <w:r>
+        <w:t>d</w:t>
+      </w:r>
+      <w:r>
+        <w:t>PRNCoordenador</w:t>
+      </w:r>
+      <w:proofErr w:type="spellEnd"/>
+      <w:r>
+        <w:t xml:space="preserve"> </w:t>
+      </w:r>
+      <w:proofErr w:type="spellStart"/>
       <w:r>
         <w:t>descricaoCoordenadores</w:t>
       </w:r>
+      <w:proofErr w:type="spellEnd"/>
       <w:r>
         <w:t xml:space="preserve"> </w:t>
       </w:r>
@@ -44,9 +66,11 @@
       <w:r>
         <w:t xml:space="preserve"> </w:t>
       </w:r>
+      <w:proofErr w:type="spellStart"/>
       <w:r>
         <w:t>faculdadeCoordenador</w:t>
       </w:r>
+      <w:proofErr w:type="spellEnd"/>
       <w:r>
         <w:t xml:space="preserve">), </w:t>
       </w:r>
@@ -56,20 +80,32 @@
       <w:r>
         <w:t xml:space="preserve"> “</w:t>
       </w:r>
+      <w:proofErr w:type="spellStart"/>
       <w:r>
         <w:rPr>
           <w:i/>
         </w:rPr>
         <w:t>tituloProjetoAnalisado</w:t>
       </w:r>
+      <w:proofErr w:type="spellEnd"/>
       <w:r>
         <w:t xml:space="preserve">”, </w:t>
       </w:r>
+      <w:proofErr w:type="spellStart"/>
       <w:r>
         <w:t>cargaHoraria</w:t>
       </w:r>
-      <w:r>
-        <w:t>, pelo período de periodoProjeto.</w:t>
+      <w:proofErr w:type="spellEnd"/>
+      <w:r>
+        <w:t xml:space="preserve">, pelo período de </w:t>
+      </w:r>
+      <w:proofErr w:type="spellStart"/>
+      <w:r>
+        <w:t>periodoProjeto</w:t>
+      </w:r>
+      <w:proofErr w:type="spellEnd"/>
+      <w:r>
+        <w:t>.</w:t>
       </w:r>
     </w:p>
     <w:p>
@@ -91,47 +127,88 @@
         <w:t xml:space="preserve"> </w:t>
       </w:r>
       <w:r>
-        <w:t>desta Comissão o</w:t>
+        <w:t xml:space="preserve">desta Comissão </w:t>
+      </w:r>
+      <w:proofErr w:type="spellStart"/>
+      <w:r>
+        <w:t>o</w:t>
       </w:r>
       <w:r>
         <w:t>pedidoAprovacao</w:t>
       </w:r>
+      <w:proofErr w:type="spellEnd"/>
       <w:r>
         <w:t xml:space="preserve"> </w:t>
       </w:r>
+      <w:proofErr w:type="spellStart"/>
       <w:r>
         <w:t>nomeRelatorio</w:t>
       </w:r>
+      <w:proofErr w:type="spellEnd"/>
       <w:r>
         <w:t xml:space="preserve"> </w:t>
       </w:r>
       <w:r>
         <w:t>intitulado “</w:t>
       </w:r>
+      <w:proofErr w:type="spellStart"/>
       <w:r>
         <w:rPr>
           <w:i/>
         </w:rPr>
         <w:t>tituloProjetoAnalisado</w:t>
       </w:r>
-      <w:r>
-        <w:t xml:space="preserve">”, coordenado pelo </w:t>
-      </w:r>
+      <w:proofErr w:type="spellEnd"/>
+      <w:r>
+        <w:t xml:space="preserve">”, coordenado </w:t>
+      </w:r>
+      <w:proofErr w:type="spellStart"/>
+      <w:r>
+        <w:t>pel</w:t>
+      </w:r>
+      <w:r>
+        <w:t>PRNCoordenador</w:t>
+      </w:r>
+      <w:proofErr w:type="spellEnd"/>
+      <w:r>
+        <w:t xml:space="preserve"> </w:t>
+      </w:r>
+      <w:proofErr w:type="spellStart"/>
       <w:r>
         <w:t>descricaoCoordenadores</w:t>
       </w:r>
-      <w:r>
-        <w:t xml:space="preserve">, por um período de periodoProjeto, </w:t>
-      </w:r>
+      <w:proofErr w:type="spellEnd"/>
+      <w:r>
+        <w:t xml:space="preserve">, por um período de </w:t>
+      </w:r>
+      <w:proofErr w:type="spellStart"/>
+      <w:r>
+        <w:t>periodoProjeto</w:t>
+      </w:r>
+      <w:proofErr w:type="spellEnd"/>
+      <w:r>
+        <w:t xml:space="preserve">, </w:t>
+      </w:r>
+      <w:proofErr w:type="spellStart"/>
       <w:r>
         <w:t>cargaHoraria</w:t>
       </w:r>
+      <w:proofErr w:type="spellEnd"/>
       <w:r>
         <w:t>.</w:t>
       </w:r>
       <w:r>
-        <w:t xml:space="preserve"> objetivoProjeto </w:t>
-      </w:r>
+        <w:t xml:space="preserve"> </w:t>
+      </w:r>
+      <w:proofErr w:type="spellStart"/>
+      <w:r>
+        <w:t>objetivoProjeto</w:t>
+      </w:r>
+      <w:proofErr w:type="spellEnd"/>
+      <w:r>
+        <w:t xml:space="preserve"> </w:t>
+      </w:r>
+      <w:proofErr w:type="spellStart"/>
       <w:r>
         <w:rPr>
           <w:i/>
@@ -139,6 +216,7 @@
         </w:rPr>
         <w:t>descricaoProposta</w:t>
       </w:r>
+      <w:proofErr w:type="spellEnd"/>
       <w:r>
         <w:t>.</w:t>
       </w:r>
@@ -147,8 +225,13 @@
       <w:pPr>
         <w:pStyle w:val="Relator"/>
       </w:pPr>
-      <w:r>
-        <w:t xml:space="preserve">proposicaoOuRelatorio </w:t>
+      <w:proofErr w:type="spellStart"/>
+      <w:r>
+        <w:t>proposicaoOuRelatorio</w:t>
+      </w:r>
+      <w:proofErr w:type="spellEnd"/>
+      <w:r>
+        <w:t xml:space="preserve"> </w:t>
       </w:r>
       <w:r>
         <w:t>paragrafo2</w:t>
@@ -182,8 +265,13 @@
         <w:t>Constam como documentos da proposta: (a) OFÍCIO CIRCULAR Nº 2/2024/SE/CAMTUC/UFPA;</w:t>
       </w:r>
       <w:r>
-        <w:t xml:space="preserve"> documentosEnviados</w:t>
-      </w:r>
+        <w:t xml:space="preserve"> </w:t>
+      </w:r>
+      <w:proofErr w:type="spellStart"/>
+      <w:r>
+        <w:t>documentosEnviados</w:t>
+      </w:r>
+      <w:proofErr w:type="spellEnd"/>
       <w:r>
         <w:t>, encaminhados à esta comissão.</w:t>
       </w:r>
@@ -222,19 +310,34 @@
       <w:r>
         <w:t xml:space="preserve"> </w:t>
       </w:r>
+      <w:proofErr w:type="spellStart"/>
       <w:r>
         <w:t>aprovacao</w:t>
       </w:r>
+      <w:proofErr w:type="spellEnd"/>
     </w:p>
     <w:p>
       <w:pPr>
         <w:ind w:firstLine="720"/>
       </w:pPr>
       <w:r>
-        <w:t>Para este fim, entende-se que a proposta e os documentos submetidos à apreciação da Comissão devem atender ao que dispõem os arts</w:t>
-      </w:r>
-      <w:r>
-        <w:t xml:space="preserve">. artgo </w:t>
+        <w:t xml:space="preserve">Para este fim, entende-se que a proposta e os documentos submetidos à apreciação da Comissão devem atender ao que dispõem os </w:t>
+      </w:r>
+      <w:proofErr w:type="spellStart"/>
+      <w:r>
+        <w:t>arts</w:t>
+      </w:r>
+      <w:proofErr w:type="spellEnd"/>
+      <w:r>
+        <w:t xml:space="preserve">. </w:t>
+      </w:r>
+      <w:proofErr w:type="spellStart"/>
+      <w:r>
+        <w:t>artgo</w:t>
+      </w:r>
+      <w:proofErr w:type="spellEnd"/>
+      <w:r>
+        <w:t xml:space="preserve"> </w:t>
       </w:r>
       <w:r>
         <w:t>do Regimento Geral da UFPA (Título III, Dos Cursos de Educação Básica e Profissional e Outros Cursos, Capítulo</w:t>
@@ -260,7 +363,15 @@
         <w:t>O projeto</w:t>
       </w:r>
       <w:r>
-        <w:t xml:space="preserve"> proj_Ana_Enc </w:t>
+        <w:t xml:space="preserve"> </w:t>
+      </w:r>
+      <w:proofErr w:type="spellStart"/>
+      <w:r>
+        <w:t>proj_Ana_Enc</w:t>
+      </w:r>
+      <w:proofErr w:type="spellEnd"/>
+      <w:r>
+        <w:t xml:space="preserve"> </w:t>
       </w:r>
       <w:r>
         <w:t>enquadra-se</w:t>
@@ -273,6 +384,119 @@
       </w:r>
     </w:p>
     <w:p/>
+    <w:p>
+      <w:pPr>
+        <w:pStyle w:val="Ttulo1"/>
+      </w:pPr>
+      <w:r>
+        <w:lastRenderedPageBreak/>
+        <w:t>III - VOTO</w:t>
+      </w:r>
+    </w:p>
+    <w:p>
+      <w:pPr>
+        <w:ind w:firstLine="720"/>
+        <w:rPr>
+          <w:b/>
+          <w:bCs/>
+        </w:rPr>
+      </w:pPr>
+      <w:r>
+        <w:t>Diante do exposto</w:t>
+      </w:r>
+      <w:r>
+        <w:t xml:space="preserve">, </w:t>
+      </w:r>
+      <w:proofErr w:type="spellStart"/>
+      <w:r>
+        <w:t>pronomeRelator</w:t>
+      </w:r>
+      <w:proofErr w:type="spellEnd"/>
+      <w:r>
+        <w:t xml:space="preserve"> </w:t>
+      </w:r>
+      <w:proofErr w:type="spellStart"/>
+      <w:r>
+        <w:t>relator</w:t>
+      </w:r>
+      <w:r>
+        <w:t>pronomeTxt</w:t>
+      </w:r>
+      <w:proofErr w:type="spellEnd"/>
+      <w:r>
+        <w:t xml:space="preserve"> vota pela </w:t>
+      </w:r>
+      <w:proofErr w:type="spellStart"/>
+      <w:r>
+        <w:rPr>
+          <w:b/>
+          <w:bCs/>
+        </w:rPr>
+        <w:t>aprovOuReprov</w:t>
+      </w:r>
+      <w:proofErr w:type="spellEnd"/>
+      <w:r>
+        <w:rPr>
+          <w:b/>
+          <w:bCs/>
+        </w:rPr>
+        <w:t xml:space="preserve"> </w:t>
+      </w:r>
+      <w:r>
+        <w:t xml:space="preserve">do </w:t>
+      </w:r>
+      <w:proofErr w:type="spellStart"/>
+      <w:r>
+        <w:t>nomeRelatorio</w:t>
+      </w:r>
+      <w:proofErr w:type="spellEnd"/>
+      <w:r>
+        <w:t xml:space="preserve"> coordenado </w:t>
+      </w:r>
+      <w:proofErr w:type="spellStart"/>
+      <w:r>
+        <w:t>pel</w:t>
+      </w:r>
+      <w:r>
+        <w:t>PRNCoordenador</w:t>
+      </w:r>
+      <w:proofErr w:type="spellEnd"/>
+      <w:r>
+        <w:t xml:space="preserve"> </w:t>
+      </w:r>
+      <w:proofErr w:type="spellStart"/>
+      <w:r>
+        <w:t>descricaoCoordenadores</w:t>
+      </w:r>
+      <w:proofErr w:type="spellEnd"/>
+      <w:r>
+        <w:t xml:space="preserve"> </w:t>
+      </w:r>
+      <w:r>
+        <w:t xml:space="preserve">por um período de </w:t>
+      </w:r>
+      <w:proofErr w:type="spellStart"/>
+      <w:r>
+        <w:t>periodoProjeto</w:t>
+      </w:r>
+      <w:proofErr w:type="spellEnd"/>
+      <w:r>
+        <w:t xml:space="preserve">, </w:t>
+      </w:r>
+      <w:proofErr w:type="spellStart"/>
+      <w:r>
+        <w:t>cargaHoraria</w:t>
+      </w:r>
+      <w:proofErr w:type="spellEnd"/>
+      <w:r>
+        <w:t xml:space="preserve">. </w:t>
+      </w:r>
+    </w:p>
+    <w:p>
+      <w:pPr>
+        <w:ind w:firstLine="720"/>
+      </w:pPr>
+    </w:p>
     <w:p/>
     <w:p/>
     <w:p/>
@@ -1397,7 +1621,6 @@
   <w:style w:type="character" w:default="1" w:styleId="Fontepargpadro">
     <w:name w:val="Default Paragraph Font"/>
     <w:uiPriority w:val="1"/>
-    <w:semiHidden/>
     <w:unhideWhenUsed/>
   </w:style>
   <w:style w:type="table" w:default="1" w:styleId="Tabelanormal">

</xml_diff>

<commit_message>
fix: colocado dataEnvio e numeroOficio no docx
</commit_message>
<xml_diff>
--- a/docs/relatorioParecer.docx
+++ b/docs/relatorioParecer.docx
@@ -1,6 +1,6 @@
 
 <file path=word/document.xml><?xml version="1.0" encoding="utf-8"?>
-<w:document xmlns:wpc="http://schemas.microsoft.com/office/word/2010/wordprocessingCanvas" xmlns:cx="http://schemas.microsoft.com/office/drawing/2014/chartex" xmlns:cx1="http://schemas.microsoft.com/office/drawing/2015/9/8/chartex" xmlns:cx2="http://schemas.microsoft.com/office/drawing/2015/10/21/chartex" xmlns:cx3="http://schemas.microsoft.com/office/drawing/2016/5/9/chartex" xmlns:cx4="http://schemas.microsoft.com/office/drawing/2016/5/10/chartex" xmlns:cx5="http://schemas.microsoft.com/office/drawing/2016/5/11/chartex" xmlns:cx6="http://schemas.microsoft.com/office/drawing/2016/5/12/chartex" xmlns:cx7="http://schemas.microsoft.com/office/drawing/2016/5/13/chartex" xmlns:cx8="http://schemas.microsoft.com/office/drawing/2016/5/14/chartex" xmlns:mc="http://schemas.openxmlformats.org/markup-compatibility/2006" xmlns:aink="http://schemas.microsoft.com/office/drawing/2016/ink" xmlns:am3d="http://schemas.microsoft.com/office/drawing/2017/model3d" xmlns:o="urn:schemas-microsoft-com:office:office" xmlns:oel="http://schemas.microsoft.com/office/2019/extlst" xmlns:r="http://schemas.openxmlformats.org/officeDocument/2006/relationships" xmlns:m="http://schemas.openxmlformats.org/officeDocument/2006/math" xmlns:v="urn:schemas-microsoft-com:vml" xmlns:wp14="http://schemas.microsoft.com/office/word/2010/wordprocessingDrawing" xmlns:wp="http://schemas.openxmlformats.org/drawingml/2006/wordprocessingDrawing" xmlns:w10="urn:schemas-microsoft-com:office:word" xmlns:w="http://schemas.openxmlformats.org/wordprocessingml/2006/main" xmlns:w14="http://schemas.microsoft.com/office/word/2010/wordml" xmlns:w15="http://schemas.microsoft.com/office/word/2012/wordml" xmlns:w16cex="http://schemas.microsoft.com/office/word/2018/wordml/cex" xmlns:w16cid="http://schemas.microsoft.com/office/word/2016/wordml/cid" xmlns:w16="http://schemas.microsoft.com/office/word/2018/wordml" xmlns:w16du="http://schemas.microsoft.com/office/word/2023/wordml/word16du" xmlns:w16sdtdh="http://schemas.microsoft.com/office/word/2020/wordml/sdtdatahash" xmlns:w16se="http://schemas.microsoft.com/office/word/2015/wordml/symex" xmlns:wpg="http://schemas.microsoft.com/office/word/2010/wordprocessingGroup" xmlns:wpi="http://schemas.microsoft.com/office/word/2010/wordprocessingInk" xmlns:wne="http://schemas.microsoft.com/office/word/2006/wordml" xmlns:wps="http://schemas.microsoft.com/office/word/2010/wordprocessingShape" mc:Ignorable="w14 w15 w16se w16cid w16 w16cex w16sdtdh w16du wp14">
+<w:document xmlns:wpc="http://schemas.microsoft.com/office/word/2010/wordprocessingCanvas" xmlns:cx="http://schemas.microsoft.com/office/drawing/2014/chartex" xmlns:cx1="http://schemas.microsoft.com/office/drawing/2015/9/8/chartex" xmlns:cx2="http://schemas.microsoft.com/office/drawing/2015/10/21/chartex" xmlns:cx3="http://schemas.microsoft.com/office/drawing/2016/5/9/chartex" xmlns:cx4="http://schemas.microsoft.com/office/drawing/2016/5/10/chartex" xmlns:cx5="http://schemas.microsoft.com/office/drawing/2016/5/11/chartex" xmlns:cx6="http://schemas.microsoft.com/office/drawing/2016/5/12/chartex" xmlns:cx7="http://schemas.microsoft.com/office/drawing/2016/5/13/chartex" xmlns:cx8="http://schemas.microsoft.com/office/drawing/2016/5/14/chartex" xmlns:mc="http://schemas.openxmlformats.org/markup-compatibility/2006" xmlns:aink="http://schemas.microsoft.com/office/drawing/2016/ink" xmlns:am3d="http://schemas.microsoft.com/office/drawing/2017/model3d" xmlns:o="urn:schemas-microsoft-com:office:office" xmlns:r="http://schemas.openxmlformats.org/officeDocument/2006/relationships" xmlns:m="http://schemas.openxmlformats.org/officeDocument/2006/math" xmlns:v="urn:schemas-microsoft-com:vml" xmlns:wp14="http://schemas.microsoft.com/office/word/2010/wordprocessingDrawing" xmlns:wp="http://schemas.openxmlformats.org/drawingml/2006/wordprocessingDrawing" xmlns:w10="urn:schemas-microsoft-com:office:word" xmlns:w="http://schemas.openxmlformats.org/wordprocessingml/2006/main" xmlns:w14="http://schemas.microsoft.com/office/word/2010/wordml" xmlns:w15="http://schemas.microsoft.com/office/word/2012/wordml" xmlns:w16cex="http://schemas.microsoft.com/office/word/2018/wordml/cex" xmlns:w16cid="http://schemas.microsoft.com/office/word/2016/wordml/cid" xmlns:w16="http://schemas.microsoft.com/office/word/2018/wordml" xmlns:w16se="http://schemas.microsoft.com/office/word/2015/wordml/symex" xmlns:wpg="http://schemas.microsoft.com/office/word/2010/wordprocessingGroup" xmlns:wpi="http://schemas.microsoft.com/office/word/2010/wordprocessingInk" xmlns:wne="http://schemas.microsoft.com/office/word/2006/wordml" xmlns:wps="http://schemas.microsoft.com/office/word/2010/wordprocessingShape" mc:Ignorable="w14 w15 w16se w16cid w16 w16cex wp14">
   <w:body>
     <w:p>
       <w:pPr>
@@ -10,14 +10,21 @@
         <w:t>PARECER N º</w:t>
       </w:r>
       <w:r>
-        <w:t xml:space="preserve"> numeroParecer</w:t>
-      </w:r>
+        <w:t xml:space="preserve"> </w:t>
+      </w:r>
+      <w:proofErr w:type="spellStart"/>
+      <w:r>
+        <w:t>numeroParecer</w:t>
+      </w:r>
+      <w:proofErr w:type="spellEnd"/>
       <w:r>
         <w:t xml:space="preserve"> , DE </w:t>
       </w:r>
+      <w:proofErr w:type="spellStart"/>
       <w:r>
         <w:t>anoParecer</w:t>
       </w:r>
+      <w:proofErr w:type="spellEnd"/>
     </w:p>
     <w:p>
       <w:pPr>
@@ -26,24 +33,30 @@
       <w:r>
         <w:t xml:space="preserve">Da COMISSÃO DE PESQUISA, EXTENSÃO E PÓS-GRADUACÃO, sobre a aprovação de </w:t>
       </w:r>
+      <w:proofErr w:type="spellStart"/>
       <w:r>
         <w:t>nomeRelatorio</w:t>
       </w:r>
+      <w:proofErr w:type="spellEnd"/>
       <w:r>
         <w:t xml:space="preserve"> </w:t>
       </w:r>
+      <w:proofErr w:type="spellStart"/>
       <w:r>
         <w:t>d</w:t>
       </w:r>
       <w:r>
         <w:t>PRNCoordenador</w:t>
       </w:r>
+      <w:proofErr w:type="spellEnd"/>
       <w:r>
         <w:t xml:space="preserve"> </w:t>
       </w:r>
+      <w:proofErr w:type="spellStart"/>
       <w:r>
         <w:t>descricaoCoordenadores</w:t>
       </w:r>
+      <w:proofErr w:type="spellEnd"/>
       <w:r>
         <w:t xml:space="preserve"> </w:t>
       </w:r>
@@ -53,9 +66,11 @@
       <w:r>
         <w:t xml:space="preserve"> </w:t>
       </w:r>
+      <w:proofErr w:type="spellStart"/>
       <w:r>
         <w:t>faculdadeCoordenador</w:t>
       </w:r>
+      <w:proofErr w:type="spellEnd"/>
       <w:r>
         <w:t xml:space="preserve">), </w:t>
       </w:r>
@@ -65,20 +80,32 @@
       <w:r>
         <w:t xml:space="preserve"> “</w:t>
       </w:r>
+      <w:proofErr w:type="spellStart"/>
       <w:r>
         <w:rPr>
           <w:i/>
         </w:rPr>
         <w:t>tituloProjetoAnalisado</w:t>
       </w:r>
+      <w:proofErr w:type="spellEnd"/>
       <w:r>
         <w:t xml:space="preserve">”, </w:t>
       </w:r>
+      <w:proofErr w:type="spellStart"/>
       <w:r>
         <w:t>cargaHoraria</w:t>
       </w:r>
-      <w:r>
-        <w:t>, pelo período de periodoProjeto.</w:t>
+      <w:proofErr w:type="spellEnd"/>
+      <w:r>
+        <w:t xml:space="preserve">, pelo período de </w:t>
+      </w:r>
+      <w:proofErr w:type="spellStart"/>
+      <w:r>
+        <w:t>periodoProjeto</w:t>
+      </w:r>
+      <w:proofErr w:type="spellEnd"/>
+      <w:r>
+        <w:t>.</w:t>
       </w:r>
     </w:p>
     <w:p>
@@ -100,53 +127,88 @@
         <w:t xml:space="preserve"> </w:t>
       </w:r>
       <w:r>
-        <w:t>desta Comissão o</w:t>
+        <w:t xml:space="preserve">desta Comissão </w:t>
+      </w:r>
+      <w:proofErr w:type="spellStart"/>
+      <w:r>
+        <w:t>o</w:t>
       </w:r>
       <w:r>
         <w:t>pedidoAprovacao</w:t>
       </w:r>
+      <w:proofErr w:type="spellEnd"/>
       <w:r>
         <w:t xml:space="preserve"> </w:t>
       </w:r>
+      <w:proofErr w:type="spellStart"/>
       <w:r>
         <w:t>nomeRelatorio</w:t>
       </w:r>
+      <w:proofErr w:type="spellEnd"/>
       <w:r>
         <w:t xml:space="preserve"> </w:t>
       </w:r>
       <w:r>
         <w:t>intitulado “</w:t>
       </w:r>
+      <w:proofErr w:type="spellStart"/>
       <w:r>
         <w:rPr>
           <w:i/>
         </w:rPr>
         <w:t>tituloProjetoAnalisado</w:t>
       </w:r>
-      <w:r>
-        <w:t>”, coordenado pel</w:t>
+      <w:proofErr w:type="spellEnd"/>
+      <w:r>
+        <w:t xml:space="preserve">”, coordenado </w:t>
+      </w:r>
+      <w:proofErr w:type="spellStart"/>
+      <w:r>
+        <w:t>pel</w:t>
       </w:r>
       <w:r>
         <w:t>PRNCoordenador</w:t>
       </w:r>
+      <w:proofErr w:type="spellEnd"/>
       <w:r>
         <w:t xml:space="preserve"> </w:t>
       </w:r>
+      <w:proofErr w:type="spellStart"/>
       <w:r>
         <w:t>descricaoCoordenadores</w:t>
       </w:r>
-      <w:r>
-        <w:t xml:space="preserve">, por um período de periodoProjeto, </w:t>
-      </w:r>
+      <w:proofErr w:type="spellEnd"/>
+      <w:r>
+        <w:t xml:space="preserve">, por um período de </w:t>
+      </w:r>
+      <w:proofErr w:type="spellStart"/>
+      <w:r>
+        <w:t>periodoProjeto</w:t>
+      </w:r>
+      <w:proofErr w:type="spellEnd"/>
+      <w:r>
+        <w:t xml:space="preserve">, </w:t>
+      </w:r>
+      <w:proofErr w:type="spellStart"/>
       <w:r>
         <w:t>cargaHoraria</w:t>
       </w:r>
+      <w:proofErr w:type="spellEnd"/>
       <w:r>
         <w:t>.</w:t>
       </w:r>
       <w:r>
-        <w:t xml:space="preserve"> objetivoProjeto </w:t>
-      </w:r>
+        <w:t xml:space="preserve"> </w:t>
+      </w:r>
+      <w:proofErr w:type="spellStart"/>
+      <w:r>
+        <w:t>objetivoProjeto</w:t>
+      </w:r>
+      <w:proofErr w:type="spellEnd"/>
+      <w:r>
+        <w:t xml:space="preserve"> </w:t>
+      </w:r>
+      <w:proofErr w:type="spellStart"/>
       <w:r>
         <w:rPr>
           <w:i/>
@@ -154,6 +216,7 @@
         </w:rPr>
         <w:t>descricaoProposta</w:t>
       </w:r>
+      <w:proofErr w:type="spellEnd"/>
       <w:r>
         <w:t>.</w:t>
       </w:r>
@@ -162,8 +225,13 @@
       <w:pPr>
         <w:pStyle w:val="Relator"/>
       </w:pPr>
-      <w:r>
-        <w:t xml:space="preserve">proposicaoOuRelatorio </w:t>
+      <w:proofErr w:type="spellStart"/>
+      <w:r>
+        <w:t>proposicaoOuRelatorio</w:t>
+      </w:r>
+      <w:proofErr w:type="spellEnd"/>
+      <w:r>
+        <w:t xml:space="preserve"> </w:t>
       </w:r>
       <w:r>
         <w:t>paragrafo2</w:t>
@@ -177,20 +245,48 @@
         <w:pStyle w:val="Relator"/>
       </w:pPr>
       <w:r>
-        <w:t xml:space="preserve">A documentação referente à matéria foi encaminhada para esta Comissão no dia 18 de novembro de 2024, por meio do OFÍCIO CIRCULAR Nº 2/2024/SE/CAMTUC/UFPA, sendo identificada como Item </w:t>
-      </w:r>
+        <w:t xml:space="preserve">A documentação referente à matéria foi encaminhada para esta Comissão no dia </w:t>
+      </w:r>
+      <w:proofErr w:type="spellStart"/>
+      <w:r>
+        <w:t>dataEnvio</w:t>
+      </w:r>
+      <w:proofErr w:type="spellEnd"/>
+      <w:r>
+        <w:t xml:space="preserve">, por meio do OFÍCIO CIRCULAR Nº </w:t>
+      </w:r>
+      <w:proofErr w:type="spellStart"/>
+      <w:r>
+        <w:t>numeroOficio</w:t>
+      </w:r>
+      <w:proofErr w:type="spellEnd"/>
+      <w:r>
+        <w:t>/</w:t>
+      </w:r>
+      <w:proofErr w:type="spellStart"/>
+      <w:r>
+        <w:t>anoParecer</w:t>
+      </w:r>
+      <w:proofErr w:type="spellEnd"/>
+      <w:r>
+        <w:t xml:space="preserve">/SE/CAMTUC/UFPA, sendo identificada como Item </w:t>
+      </w:r>
+      <w:proofErr w:type="spellStart"/>
       <w:r>
         <w:t>itemOficio</w:t>
       </w:r>
+      <w:proofErr w:type="spellEnd"/>
       <w:r>
         <w:t>, “</w:t>
       </w:r>
+      <w:proofErr w:type="spellStart"/>
       <w:r>
         <w:rPr>
           <w:i/>
         </w:rPr>
         <w:t>textoAnalisado</w:t>
       </w:r>
+      <w:proofErr w:type="spellEnd"/>
       <w:r>
         <w:t xml:space="preserve">”. </w:t>
       </w:r>
@@ -200,11 +296,32 @@
         <w:pStyle w:val="Relator"/>
       </w:pPr>
       <w:r>
-        <w:t>Constam como documentos da proposta: (a) OFÍCIO CIRCULAR Nº 2/2024/SE/CAMTUC/UFPA;</w:t>
-      </w:r>
-      <w:r>
-        <w:t xml:space="preserve"> documentosEnviados</w:t>
-      </w:r>
+        <w:t xml:space="preserve">Constam como documentos da proposta: (a) OFÍCIO CIRCULAR Nº </w:t>
+      </w:r>
+      <w:proofErr w:type="spellStart"/>
+      <w:r>
+        <w:t>numeroOficio</w:t>
+      </w:r>
+      <w:proofErr w:type="spellEnd"/>
+      <w:r>
+        <w:t>/</w:t>
+      </w:r>
+      <w:proofErr w:type="spellStart"/>
+      <w:r>
+        <w:t>anoParecer</w:t>
+      </w:r>
+      <w:proofErr w:type="spellEnd"/>
+      <w:r>
+        <w:t>/SE/CAMTUC/UFPA;</w:t>
+      </w:r>
+      <w:r>
+        <w:t xml:space="preserve"> </w:t>
+      </w:r>
+      <w:proofErr w:type="spellStart"/>
+      <w:r>
+        <w:t>documentosEnviados</w:t>
+      </w:r>
+      <w:proofErr w:type="spellEnd"/>
       <w:r>
         <w:t>, encaminhados à esta comissão.</w:t>
       </w:r>
@@ -243,31 +360,57 @@
       <w:r>
         <w:t xml:space="preserve"> </w:t>
       </w:r>
+      <w:proofErr w:type="spellStart"/>
       <w:r>
         <w:t>aprovacao</w:t>
       </w:r>
+      <w:proofErr w:type="spellEnd"/>
     </w:p>
     <w:p>
       <w:pPr>
         <w:ind w:firstLine="720"/>
       </w:pPr>
       <w:r>
-        <w:t>Para este fim, entende-se que a proposta e os documentos submetidos à apreciação da Comissão devem atender ao que dispõem os arts</w:t>
-      </w:r>
-      <w:r>
-        <w:t xml:space="preserve">. artgo </w:t>
+        <w:t xml:space="preserve">Para este fim, entende-se que a proposta e os documentos submetidos à apreciação da Comissão devem atender ao que dispõem os </w:t>
+      </w:r>
+      <w:proofErr w:type="spellStart"/>
+      <w:r>
+        <w:t>arts</w:t>
+      </w:r>
+      <w:proofErr w:type="spellEnd"/>
+      <w:r>
+        <w:t xml:space="preserve">. </w:t>
+      </w:r>
+      <w:proofErr w:type="spellStart"/>
+      <w:r>
+        <w:t>artgo</w:t>
+      </w:r>
+      <w:proofErr w:type="spellEnd"/>
+      <w:r>
+        <w:t xml:space="preserve"> </w:t>
       </w:r>
       <w:r>
         <w:t>do Regimento Geral da UFPA (Título III, Dos Cursos de Educação Básica e Profissional e Outros Cursos, Capítulo</w:t>
       </w:r>
       <w:r>
-        <w:t xml:space="preserve"> capitulo</w:t>
-      </w:r>
+        <w:t xml:space="preserve"> </w:t>
+      </w:r>
+      <w:proofErr w:type="gramStart"/>
+      <w:r>
+        <w:t>capitulo</w:t>
+      </w:r>
+      <w:proofErr w:type="gramEnd"/>
       <w:r>
         <w:t>)</w:t>
       </w:r>
       <w:r>
-        <w:t xml:space="preserve"> e a Resolução N° 4.918, de 2017, do Conselho Superior de Ensino, Pesquisa e Extensão (CONSEP), </w:t>
+        <w:t xml:space="preserve"> e a Resolução N° 4.918, de 2017, do Conselho Superior de Ensino, Pesquisa e Extensão (CONSEP</w:t>
+      </w:r>
+      <w:r>
+        <w:t>E</w:t>
+      </w:r>
+      <w:r>
+        <w:t xml:space="preserve">), </w:t>
       </w:r>
       <w:r>
         <w:t xml:space="preserve">resolução que estabelece as normas para a concessão de carga horário docente para o desenvolvimento de projetos de ensino, de pesquisa ou de extensão. </w:t>
@@ -281,7 +424,15 @@
         <w:t>O projeto</w:t>
       </w:r>
       <w:r>
-        <w:t xml:space="preserve"> proj_Ana_Enc </w:t>
+        <w:t xml:space="preserve"> </w:t>
+      </w:r>
+      <w:proofErr w:type="spellStart"/>
+      <w:r>
+        <w:t>proj_Ana_Enc</w:t>
+      </w:r>
+      <w:proofErr w:type="spellEnd"/>
+      <w:r>
+        <w:t xml:space="preserve"> </w:t>
       </w:r>
       <w:r>
         <w:t>enquadra-se</w:t>
@@ -306,21 +457,30 @@
       <w:r>
         <w:t xml:space="preserve"> </w:t>
       </w:r>
+      <w:proofErr w:type="spellStart"/>
       <w:r>
         <w:t>cargaHoraria</w:t>
       </w:r>
+      <w:proofErr w:type="spellEnd"/>
       <w:r>
         <w:t xml:space="preserve"> para </w:t>
       </w:r>
+      <w:proofErr w:type="spellStart"/>
       <w:r>
         <w:t>PRNCoordenador</w:t>
       </w:r>
-      <w:r>
-        <w:t xml:space="preserve"> coordenador</w:t>
+      <w:proofErr w:type="spellEnd"/>
+      <w:r>
+        <w:t xml:space="preserve"> </w:t>
+      </w:r>
+      <w:proofErr w:type="spellStart"/>
+      <w:r>
+        <w:t>coordenador</w:t>
       </w:r>
       <w:r>
         <w:t>PRNTxtCoordenador</w:t>
       </w:r>
+      <w:proofErr w:type="spellEnd"/>
       <w:r>
         <w:t xml:space="preserve">, paragrafo8. </w:t>
       </w:r>
@@ -329,15 +489,18 @@
       <w:pPr>
         <w:ind w:firstLine="720"/>
       </w:pPr>
+      <w:proofErr w:type="spellStart"/>
       <w:r>
         <w:t>comentariosParecer</w:t>
       </w:r>
+      <w:proofErr w:type="spellEnd"/>
     </w:p>
     <w:p>
       <w:pPr>
         <w:ind w:firstLine="720"/>
       </w:pPr>
       <w:r>
+        <w:lastRenderedPageBreak/>
         <w:t>Sobre o mérito da proposta, esta Comissão entende que as justificativas, objetivos, metas e métodos apresentadas</w:t>
       </w:r>
       <w:r>
@@ -352,7 +515,6 @@
         <w:pStyle w:val="Ttulo1"/>
       </w:pPr>
       <w:r>
-        <w:lastRenderedPageBreak/>
         <w:t>III - VOTO</w:t>
       </w:r>
     </w:p>
@@ -363,21 +525,26 @@
       <w:r>
         <w:t xml:space="preserve">Diante do exposto, </w:t>
       </w:r>
+      <w:proofErr w:type="spellStart"/>
       <w:r>
         <w:t>pronRelat</w:t>
       </w:r>
+      <w:proofErr w:type="spellEnd"/>
       <w:r>
         <w:t xml:space="preserve"> </w:t>
       </w:r>
+      <w:proofErr w:type="spellStart"/>
       <w:r>
         <w:t>relator</w:t>
       </w:r>
       <w:r>
         <w:t>pronomeTxt</w:t>
       </w:r>
+      <w:proofErr w:type="spellEnd"/>
       <w:r>
         <w:t xml:space="preserve"> vota pela </w:t>
       </w:r>
+      <w:proofErr w:type="spellStart"/>
       <w:r>
         <w:rPr>
           <w:b/>
@@ -385,6 +552,7 @@
         </w:rPr>
         <w:t>aprovOuReprov</w:t>
       </w:r>
+      <w:proofErr w:type="spellEnd"/>
       <w:r>
         <w:rPr>
           <w:b/>
@@ -395,20 +563,48 @@
       <w:r>
         <w:t xml:space="preserve">do </w:t>
       </w:r>
-      <w:r>
-        <w:t>nomeRelatorio coordenado pel</w:t>
+      <w:proofErr w:type="spellStart"/>
+      <w:r>
+        <w:t>nomeRelatorio</w:t>
+      </w:r>
+      <w:proofErr w:type="spellEnd"/>
+      <w:r>
+        <w:t xml:space="preserve"> coordenado </w:t>
+      </w:r>
+      <w:proofErr w:type="spellStart"/>
+      <w:r>
+        <w:t>pel</w:t>
       </w:r>
       <w:r>
         <w:t>PRNCoordenador</w:t>
       </w:r>
+      <w:proofErr w:type="spellEnd"/>
       <w:r>
         <w:t xml:space="preserve"> </w:t>
       </w:r>
+      <w:proofErr w:type="spellStart"/>
       <w:r>
         <w:t>descricaoCoordenadores</w:t>
       </w:r>
-      <w:r>
-        <w:t xml:space="preserve"> por um período de periodoProjeto, cargaHoraria. </w:t>
+      <w:proofErr w:type="spellEnd"/>
+      <w:r>
+        <w:t xml:space="preserve"> por um período de </w:t>
+      </w:r>
+      <w:proofErr w:type="spellStart"/>
+      <w:r>
+        <w:t>periodoProjeto</w:t>
+      </w:r>
+      <w:proofErr w:type="spellEnd"/>
+      <w:r>
+        <w:t xml:space="preserve">, </w:t>
+      </w:r>
+      <w:proofErr w:type="spellStart"/>
+      <w:r>
+        <w:t>cargaHoraria</w:t>
+      </w:r>
+      <w:proofErr w:type="spellEnd"/>
+      <w:r>
+        <w:t xml:space="preserve">. </w:t>
       </w:r>
     </w:p>
     <w:p/>
@@ -418,11 +614,13 @@
         <w:jc w:val="center"/>
       </w:pPr>
       <w:r>
-        <w:t>Tucuruí, PA,</w:t>
-      </w:r>
-      <w:r>
-        <w:t xml:space="preserve"> dataAtual</w:t>
-      </w:r>
+        <w:t xml:space="preserve">Tucuruí, PA, </w:t>
+      </w:r>
+      <w:proofErr w:type="spellStart"/>
+      <w:r>
+        <w:t>dataAtual</w:t>
+      </w:r>
+      <w:proofErr w:type="spellEnd"/>
       <w:r>
         <w:t>.</w:t>
       </w:r>
@@ -436,20 +634,24 @@
       <w:pPr>
         <w:jc w:val="center"/>
       </w:pPr>
+      <w:proofErr w:type="spellStart"/>
       <w:r>
         <w:t>nomeRelator</w:t>
       </w:r>
+      <w:proofErr w:type="spellEnd"/>
     </w:p>
     <w:p>
       <w:pPr>
         <w:jc w:val="center"/>
       </w:pPr>
+      <w:proofErr w:type="spellStart"/>
       <w:r>
         <w:t>Relator</w:t>
       </w:r>
       <w:r>
         <w:t>pronomeTxt</w:t>
       </w:r>
+      <w:proofErr w:type="spellEnd"/>
     </w:p>
     <w:p>
       <w:pPr>
@@ -484,9 +686,11 @@
             <w:pPr>
               <w:jc w:val="center"/>
             </w:pPr>
+            <w:proofErr w:type="spellStart"/>
             <w:r>
               <w:t>nomePresid</w:t>
             </w:r>
+            <w:proofErr w:type="spellEnd"/>
           </w:p>
           <w:p>
             <w:pPr>
@@ -621,9 +825,11 @@
             <w:pPr>
               <w:jc w:val="center"/>
             </w:pPr>
+            <w:proofErr w:type="spellStart"/>
             <w:r>
               <w:t>nomeTecTit</w:t>
             </w:r>
+            <w:proofErr w:type="spellEnd"/>
           </w:p>
           <w:p>
             <w:pPr>
@@ -650,9 +856,11 @@
             <w:pPr>
               <w:jc w:val="center"/>
             </w:pPr>
+            <w:proofErr w:type="spellStart"/>
             <w:r>
               <w:t>nomeTecSup</w:t>
             </w:r>
+            <w:proofErr w:type="spellEnd"/>
           </w:p>
           <w:p>
             <w:pPr>
@@ -677,9 +885,11 @@
             <w:pPr>
               <w:jc w:val="center"/>
             </w:pPr>
+            <w:proofErr w:type="spellStart"/>
             <w:r>
               <w:t>nomeDiscTit</w:t>
             </w:r>
+            <w:proofErr w:type="spellEnd"/>
           </w:p>
           <w:p>
             <w:pPr>
@@ -701,9 +911,11 @@
             <w:pPr>
               <w:jc w:val="center"/>
             </w:pPr>
+            <w:proofErr w:type="spellStart"/>
             <w:r>
               <w:t>nomeDiscSup</w:t>
             </w:r>
+            <w:proofErr w:type="spellEnd"/>
           </w:p>
           <w:p>
             <w:pPr>
@@ -774,7 +986,7 @@
 </file>
 
 <file path=word/endnotes.xml><?xml version="1.0" encoding="utf-8"?>
-<w:endnotes xmlns:wpc="http://schemas.microsoft.com/office/word/2010/wordprocessingCanvas" xmlns:cx="http://schemas.microsoft.com/office/drawing/2014/chartex" xmlns:cx1="http://schemas.microsoft.com/office/drawing/2015/9/8/chartex" xmlns:cx2="http://schemas.microsoft.com/office/drawing/2015/10/21/chartex" xmlns:cx3="http://schemas.microsoft.com/office/drawing/2016/5/9/chartex" xmlns:cx4="http://schemas.microsoft.com/office/drawing/2016/5/10/chartex" xmlns:cx5="http://schemas.microsoft.com/office/drawing/2016/5/11/chartex" xmlns:cx6="http://schemas.microsoft.com/office/drawing/2016/5/12/chartex" xmlns:cx7="http://schemas.microsoft.com/office/drawing/2016/5/13/chartex" xmlns:cx8="http://schemas.microsoft.com/office/drawing/2016/5/14/chartex" xmlns:mc="http://schemas.openxmlformats.org/markup-compatibility/2006" xmlns:aink="http://schemas.microsoft.com/office/drawing/2016/ink" xmlns:am3d="http://schemas.microsoft.com/office/drawing/2017/model3d" xmlns:o="urn:schemas-microsoft-com:office:office" xmlns:oel="http://schemas.microsoft.com/office/2019/extlst" xmlns:r="http://schemas.openxmlformats.org/officeDocument/2006/relationships" xmlns:m="http://schemas.openxmlformats.org/officeDocument/2006/math" xmlns:v="urn:schemas-microsoft-com:vml" xmlns:wp14="http://schemas.microsoft.com/office/word/2010/wordprocessingDrawing" xmlns:wp="http://schemas.openxmlformats.org/drawingml/2006/wordprocessingDrawing" xmlns:w10="urn:schemas-microsoft-com:office:word" xmlns:w="http://schemas.openxmlformats.org/wordprocessingml/2006/main" xmlns:w14="http://schemas.microsoft.com/office/word/2010/wordml" xmlns:w15="http://schemas.microsoft.com/office/word/2012/wordml" xmlns:w16cex="http://schemas.microsoft.com/office/word/2018/wordml/cex" xmlns:w16cid="http://schemas.microsoft.com/office/word/2016/wordml/cid" xmlns:w16="http://schemas.microsoft.com/office/word/2018/wordml" xmlns:w16du="http://schemas.microsoft.com/office/word/2023/wordml/word16du" xmlns:w16sdtdh="http://schemas.microsoft.com/office/word/2020/wordml/sdtdatahash" xmlns:w16se="http://schemas.microsoft.com/office/word/2015/wordml/symex" xmlns:wpg="http://schemas.microsoft.com/office/word/2010/wordprocessingGroup" xmlns:wpi="http://schemas.microsoft.com/office/word/2010/wordprocessingInk" xmlns:wne="http://schemas.microsoft.com/office/word/2006/wordml" xmlns:wps="http://schemas.microsoft.com/office/word/2010/wordprocessingShape" mc:Ignorable="w14 w15 w16se w16cid w16 w16cex w16sdtdh w16du wp14">
+<w:endnotes xmlns:wpc="http://schemas.microsoft.com/office/word/2010/wordprocessingCanvas" xmlns:cx="http://schemas.microsoft.com/office/drawing/2014/chartex" xmlns:cx1="http://schemas.microsoft.com/office/drawing/2015/9/8/chartex" xmlns:cx2="http://schemas.microsoft.com/office/drawing/2015/10/21/chartex" xmlns:cx3="http://schemas.microsoft.com/office/drawing/2016/5/9/chartex" xmlns:cx4="http://schemas.microsoft.com/office/drawing/2016/5/10/chartex" xmlns:cx5="http://schemas.microsoft.com/office/drawing/2016/5/11/chartex" xmlns:cx6="http://schemas.microsoft.com/office/drawing/2016/5/12/chartex" xmlns:cx7="http://schemas.microsoft.com/office/drawing/2016/5/13/chartex" xmlns:cx8="http://schemas.microsoft.com/office/drawing/2016/5/14/chartex" xmlns:mc="http://schemas.openxmlformats.org/markup-compatibility/2006" xmlns:aink="http://schemas.microsoft.com/office/drawing/2016/ink" xmlns:am3d="http://schemas.microsoft.com/office/drawing/2017/model3d" xmlns:o="urn:schemas-microsoft-com:office:office" xmlns:r="http://schemas.openxmlformats.org/officeDocument/2006/relationships" xmlns:m="http://schemas.openxmlformats.org/officeDocument/2006/math" xmlns:v="urn:schemas-microsoft-com:vml" xmlns:wp14="http://schemas.microsoft.com/office/word/2010/wordprocessingDrawing" xmlns:wp="http://schemas.openxmlformats.org/drawingml/2006/wordprocessingDrawing" xmlns:w10="urn:schemas-microsoft-com:office:word" xmlns:w="http://schemas.openxmlformats.org/wordprocessingml/2006/main" xmlns:w14="http://schemas.microsoft.com/office/word/2010/wordml" xmlns:w15="http://schemas.microsoft.com/office/word/2012/wordml" xmlns:w16cex="http://schemas.microsoft.com/office/word/2018/wordml/cex" xmlns:w16cid="http://schemas.microsoft.com/office/word/2016/wordml/cid" xmlns:w16="http://schemas.microsoft.com/office/word/2018/wordml" xmlns:w16se="http://schemas.microsoft.com/office/word/2015/wordml/symex" xmlns:wpg="http://schemas.microsoft.com/office/word/2010/wordprocessingGroup" xmlns:wpi="http://schemas.microsoft.com/office/word/2010/wordprocessingInk" xmlns:wne="http://schemas.microsoft.com/office/word/2006/wordml" xmlns:wps="http://schemas.microsoft.com/office/word/2010/wordprocessingShape" mc:Ignorable="w14 w15 w16se w16cid w16 w16cex wp14">
   <w:endnote w:type="separator" w:id="-1">
     <w:p>
       <w:pPr>
@@ -799,7 +1011,7 @@
 </file>
 
 <file path=word/footnotes.xml><?xml version="1.0" encoding="utf-8"?>
-<w:footnotes xmlns:wpc="http://schemas.microsoft.com/office/word/2010/wordprocessingCanvas" xmlns:cx="http://schemas.microsoft.com/office/drawing/2014/chartex" xmlns:cx1="http://schemas.microsoft.com/office/drawing/2015/9/8/chartex" xmlns:cx2="http://schemas.microsoft.com/office/drawing/2015/10/21/chartex" xmlns:cx3="http://schemas.microsoft.com/office/drawing/2016/5/9/chartex" xmlns:cx4="http://schemas.microsoft.com/office/drawing/2016/5/10/chartex" xmlns:cx5="http://schemas.microsoft.com/office/drawing/2016/5/11/chartex" xmlns:cx6="http://schemas.microsoft.com/office/drawing/2016/5/12/chartex" xmlns:cx7="http://schemas.microsoft.com/office/drawing/2016/5/13/chartex" xmlns:cx8="http://schemas.microsoft.com/office/drawing/2016/5/14/chartex" xmlns:mc="http://schemas.openxmlformats.org/markup-compatibility/2006" xmlns:aink="http://schemas.microsoft.com/office/drawing/2016/ink" xmlns:am3d="http://schemas.microsoft.com/office/drawing/2017/model3d" xmlns:o="urn:schemas-microsoft-com:office:office" xmlns:oel="http://schemas.microsoft.com/office/2019/extlst" xmlns:r="http://schemas.openxmlformats.org/officeDocument/2006/relationships" xmlns:m="http://schemas.openxmlformats.org/officeDocument/2006/math" xmlns:v="urn:schemas-microsoft-com:vml" xmlns:wp14="http://schemas.microsoft.com/office/word/2010/wordprocessingDrawing" xmlns:wp="http://schemas.openxmlformats.org/drawingml/2006/wordprocessingDrawing" xmlns:w10="urn:schemas-microsoft-com:office:word" xmlns:w="http://schemas.openxmlformats.org/wordprocessingml/2006/main" xmlns:w14="http://schemas.microsoft.com/office/word/2010/wordml" xmlns:w15="http://schemas.microsoft.com/office/word/2012/wordml" xmlns:w16cex="http://schemas.microsoft.com/office/word/2018/wordml/cex" xmlns:w16cid="http://schemas.microsoft.com/office/word/2016/wordml/cid" xmlns:w16="http://schemas.microsoft.com/office/word/2018/wordml" xmlns:w16du="http://schemas.microsoft.com/office/word/2023/wordml/word16du" xmlns:w16sdtdh="http://schemas.microsoft.com/office/word/2020/wordml/sdtdatahash" xmlns:w16se="http://schemas.microsoft.com/office/word/2015/wordml/symex" xmlns:wpg="http://schemas.microsoft.com/office/word/2010/wordprocessingGroup" xmlns:wpi="http://schemas.microsoft.com/office/word/2010/wordprocessingInk" xmlns:wne="http://schemas.microsoft.com/office/word/2006/wordml" xmlns:wps="http://schemas.microsoft.com/office/word/2010/wordprocessingShape" mc:Ignorable="w14 w15 w16se w16cid w16 w16cex w16sdtdh w16du wp14">
+<w:footnotes xmlns:wpc="http://schemas.microsoft.com/office/word/2010/wordprocessingCanvas" xmlns:cx="http://schemas.microsoft.com/office/drawing/2014/chartex" xmlns:cx1="http://schemas.microsoft.com/office/drawing/2015/9/8/chartex" xmlns:cx2="http://schemas.microsoft.com/office/drawing/2015/10/21/chartex" xmlns:cx3="http://schemas.microsoft.com/office/drawing/2016/5/9/chartex" xmlns:cx4="http://schemas.microsoft.com/office/drawing/2016/5/10/chartex" xmlns:cx5="http://schemas.microsoft.com/office/drawing/2016/5/11/chartex" xmlns:cx6="http://schemas.microsoft.com/office/drawing/2016/5/12/chartex" xmlns:cx7="http://schemas.microsoft.com/office/drawing/2016/5/13/chartex" xmlns:cx8="http://schemas.microsoft.com/office/drawing/2016/5/14/chartex" xmlns:mc="http://schemas.openxmlformats.org/markup-compatibility/2006" xmlns:aink="http://schemas.microsoft.com/office/drawing/2016/ink" xmlns:am3d="http://schemas.microsoft.com/office/drawing/2017/model3d" xmlns:o="urn:schemas-microsoft-com:office:office" xmlns:r="http://schemas.openxmlformats.org/officeDocument/2006/relationships" xmlns:m="http://schemas.openxmlformats.org/officeDocument/2006/math" xmlns:v="urn:schemas-microsoft-com:vml" xmlns:wp14="http://schemas.microsoft.com/office/word/2010/wordprocessingDrawing" xmlns:wp="http://schemas.openxmlformats.org/drawingml/2006/wordprocessingDrawing" xmlns:w10="urn:schemas-microsoft-com:office:word" xmlns:w="http://schemas.openxmlformats.org/wordprocessingml/2006/main" xmlns:w14="http://schemas.microsoft.com/office/word/2010/wordml" xmlns:w15="http://schemas.microsoft.com/office/word/2012/wordml" xmlns:w16cex="http://schemas.microsoft.com/office/word/2018/wordml/cex" xmlns:w16cid="http://schemas.microsoft.com/office/word/2016/wordml/cid" xmlns:w16="http://schemas.microsoft.com/office/word/2018/wordml" xmlns:w16se="http://schemas.microsoft.com/office/word/2015/wordml/symex" xmlns:wpg="http://schemas.microsoft.com/office/word/2010/wordprocessingGroup" xmlns:wpi="http://schemas.microsoft.com/office/word/2010/wordprocessingInk" xmlns:wne="http://schemas.microsoft.com/office/word/2006/wordml" xmlns:wps="http://schemas.microsoft.com/office/word/2010/wordprocessingShape" mc:Ignorable="w14 w15 w16se w16cid w16 w16cex wp14">
   <w:footnote w:type="separator" w:id="-1">
     <w:p>
       <w:pPr>
@@ -824,7 +1036,7 @@
 </file>
 
 <file path=word/header1.xml><?xml version="1.0" encoding="utf-8"?>
-<w:hdr xmlns:wpc="http://schemas.microsoft.com/office/word/2010/wordprocessingCanvas" xmlns:cx="http://schemas.microsoft.com/office/drawing/2014/chartex" xmlns:cx1="http://schemas.microsoft.com/office/drawing/2015/9/8/chartex" xmlns:cx2="http://schemas.microsoft.com/office/drawing/2015/10/21/chartex" xmlns:cx3="http://schemas.microsoft.com/office/drawing/2016/5/9/chartex" xmlns:cx4="http://schemas.microsoft.com/office/drawing/2016/5/10/chartex" xmlns:cx5="http://schemas.microsoft.com/office/drawing/2016/5/11/chartex" xmlns:cx6="http://schemas.microsoft.com/office/drawing/2016/5/12/chartex" xmlns:cx7="http://schemas.microsoft.com/office/drawing/2016/5/13/chartex" xmlns:cx8="http://schemas.microsoft.com/office/drawing/2016/5/14/chartex" xmlns:mc="http://schemas.openxmlformats.org/markup-compatibility/2006" xmlns:aink="http://schemas.microsoft.com/office/drawing/2016/ink" xmlns:am3d="http://schemas.microsoft.com/office/drawing/2017/model3d" xmlns:o="urn:schemas-microsoft-com:office:office" xmlns:oel="http://schemas.microsoft.com/office/2019/extlst" xmlns:r="http://schemas.openxmlformats.org/officeDocument/2006/relationships" xmlns:m="http://schemas.openxmlformats.org/officeDocument/2006/math" xmlns:v="urn:schemas-microsoft-com:vml" xmlns:wp14="http://schemas.microsoft.com/office/word/2010/wordprocessingDrawing" xmlns:wp="http://schemas.openxmlformats.org/drawingml/2006/wordprocessingDrawing" xmlns:w10="urn:schemas-microsoft-com:office:word" xmlns:w="http://schemas.openxmlformats.org/wordprocessingml/2006/main" xmlns:w14="http://schemas.microsoft.com/office/word/2010/wordml" xmlns:w15="http://schemas.microsoft.com/office/word/2012/wordml" xmlns:w16cex="http://schemas.microsoft.com/office/word/2018/wordml/cex" xmlns:w16cid="http://schemas.microsoft.com/office/word/2016/wordml/cid" xmlns:w16="http://schemas.microsoft.com/office/word/2018/wordml" xmlns:w16du="http://schemas.microsoft.com/office/word/2023/wordml/word16du" xmlns:w16sdtdh="http://schemas.microsoft.com/office/word/2020/wordml/sdtdatahash" xmlns:w16se="http://schemas.microsoft.com/office/word/2015/wordml/symex" xmlns:wpg="http://schemas.microsoft.com/office/word/2010/wordprocessingGroup" xmlns:wpi="http://schemas.microsoft.com/office/word/2010/wordprocessingInk" xmlns:wne="http://schemas.microsoft.com/office/word/2006/wordml" xmlns:wps="http://schemas.microsoft.com/office/word/2010/wordprocessingShape" mc:Ignorable="w14 w15 w16se w16cid w16 w16cex w16sdtdh w16du wp14">
+<w:hdr xmlns:wpc="http://schemas.microsoft.com/office/word/2010/wordprocessingCanvas" xmlns:cx="http://schemas.microsoft.com/office/drawing/2014/chartex" xmlns:cx1="http://schemas.microsoft.com/office/drawing/2015/9/8/chartex" xmlns:cx2="http://schemas.microsoft.com/office/drawing/2015/10/21/chartex" xmlns:cx3="http://schemas.microsoft.com/office/drawing/2016/5/9/chartex" xmlns:cx4="http://schemas.microsoft.com/office/drawing/2016/5/10/chartex" xmlns:cx5="http://schemas.microsoft.com/office/drawing/2016/5/11/chartex" xmlns:cx6="http://schemas.microsoft.com/office/drawing/2016/5/12/chartex" xmlns:cx7="http://schemas.microsoft.com/office/drawing/2016/5/13/chartex" xmlns:cx8="http://schemas.microsoft.com/office/drawing/2016/5/14/chartex" xmlns:mc="http://schemas.openxmlformats.org/markup-compatibility/2006" xmlns:aink="http://schemas.microsoft.com/office/drawing/2016/ink" xmlns:am3d="http://schemas.microsoft.com/office/drawing/2017/model3d" xmlns:o="urn:schemas-microsoft-com:office:office" xmlns:r="http://schemas.openxmlformats.org/officeDocument/2006/relationships" xmlns:m="http://schemas.openxmlformats.org/officeDocument/2006/math" xmlns:v="urn:schemas-microsoft-com:vml" xmlns:wp14="http://schemas.microsoft.com/office/word/2010/wordprocessingDrawing" xmlns:wp="http://schemas.openxmlformats.org/drawingml/2006/wordprocessingDrawing" xmlns:w10="urn:schemas-microsoft-com:office:word" xmlns:w="http://schemas.openxmlformats.org/wordprocessingml/2006/main" xmlns:w14="http://schemas.microsoft.com/office/word/2010/wordml" xmlns:w15="http://schemas.microsoft.com/office/word/2012/wordml" xmlns:w16cex="http://schemas.microsoft.com/office/word/2018/wordml/cex" xmlns:w16cid="http://schemas.microsoft.com/office/word/2016/wordml/cid" xmlns:w16="http://schemas.microsoft.com/office/word/2018/wordml" xmlns:w16se="http://schemas.microsoft.com/office/word/2015/wordml/symex" xmlns:wpg="http://schemas.microsoft.com/office/word/2010/wordprocessingGroup" xmlns:wpi="http://schemas.microsoft.com/office/word/2010/wordprocessingInk" xmlns:wne="http://schemas.microsoft.com/office/word/2006/wordml" xmlns:wps="http://schemas.microsoft.com/office/word/2010/wordprocessingShape" mc:Ignorable="w14 w15 w16se w16cid w16 w16cex wp14">
   <w:p>
     <w:pPr>
       <w:pBdr>
@@ -880,7 +1092,7 @@
 </file>
 
 <file path=word/header2.xml><?xml version="1.0" encoding="utf-8"?>
-<w:hdr xmlns:wpc="http://schemas.microsoft.com/office/word/2010/wordprocessingCanvas" xmlns:cx="http://schemas.microsoft.com/office/drawing/2014/chartex" xmlns:cx1="http://schemas.microsoft.com/office/drawing/2015/9/8/chartex" xmlns:cx2="http://schemas.microsoft.com/office/drawing/2015/10/21/chartex" xmlns:cx3="http://schemas.microsoft.com/office/drawing/2016/5/9/chartex" xmlns:cx4="http://schemas.microsoft.com/office/drawing/2016/5/10/chartex" xmlns:cx5="http://schemas.microsoft.com/office/drawing/2016/5/11/chartex" xmlns:cx6="http://schemas.microsoft.com/office/drawing/2016/5/12/chartex" xmlns:cx7="http://schemas.microsoft.com/office/drawing/2016/5/13/chartex" xmlns:cx8="http://schemas.microsoft.com/office/drawing/2016/5/14/chartex" xmlns:mc="http://schemas.openxmlformats.org/markup-compatibility/2006" xmlns:aink="http://schemas.microsoft.com/office/drawing/2016/ink" xmlns:am3d="http://schemas.microsoft.com/office/drawing/2017/model3d" xmlns:o="urn:schemas-microsoft-com:office:office" xmlns:oel="http://schemas.microsoft.com/office/2019/extlst" xmlns:r="http://schemas.openxmlformats.org/officeDocument/2006/relationships" xmlns:m="http://schemas.openxmlformats.org/officeDocument/2006/math" xmlns:v="urn:schemas-microsoft-com:vml" xmlns:wp14="http://schemas.microsoft.com/office/word/2010/wordprocessingDrawing" xmlns:wp="http://schemas.openxmlformats.org/drawingml/2006/wordprocessingDrawing" xmlns:w10="urn:schemas-microsoft-com:office:word" xmlns:w="http://schemas.openxmlformats.org/wordprocessingml/2006/main" xmlns:w14="http://schemas.microsoft.com/office/word/2010/wordml" xmlns:w15="http://schemas.microsoft.com/office/word/2012/wordml" xmlns:w16cex="http://schemas.microsoft.com/office/word/2018/wordml/cex" xmlns:w16cid="http://schemas.microsoft.com/office/word/2016/wordml/cid" xmlns:w16="http://schemas.microsoft.com/office/word/2018/wordml" xmlns:w16du="http://schemas.microsoft.com/office/word/2023/wordml/word16du" xmlns:w16sdtdh="http://schemas.microsoft.com/office/word/2020/wordml/sdtdatahash" xmlns:w16se="http://schemas.microsoft.com/office/word/2015/wordml/symex" xmlns:wpg="http://schemas.microsoft.com/office/word/2010/wordprocessingGroup" xmlns:wpi="http://schemas.microsoft.com/office/word/2010/wordprocessingInk" xmlns:wne="http://schemas.microsoft.com/office/word/2006/wordml" xmlns:wps="http://schemas.microsoft.com/office/word/2010/wordprocessingShape" mc:Ignorable="w14 w15 w16se w16cid w16 w16cex w16sdtdh w16du wp14">
+<w:hdr xmlns:wpc="http://schemas.microsoft.com/office/word/2010/wordprocessingCanvas" xmlns:cx="http://schemas.microsoft.com/office/drawing/2014/chartex" xmlns:cx1="http://schemas.microsoft.com/office/drawing/2015/9/8/chartex" xmlns:cx2="http://schemas.microsoft.com/office/drawing/2015/10/21/chartex" xmlns:cx3="http://schemas.microsoft.com/office/drawing/2016/5/9/chartex" xmlns:cx4="http://schemas.microsoft.com/office/drawing/2016/5/10/chartex" xmlns:cx5="http://schemas.microsoft.com/office/drawing/2016/5/11/chartex" xmlns:cx6="http://schemas.microsoft.com/office/drawing/2016/5/12/chartex" xmlns:cx7="http://schemas.microsoft.com/office/drawing/2016/5/13/chartex" xmlns:cx8="http://schemas.microsoft.com/office/drawing/2016/5/14/chartex" xmlns:mc="http://schemas.openxmlformats.org/markup-compatibility/2006" xmlns:aink="http://schemas.microsoft.com/office/drawing/2016/ink" xmlns:am3d="http://schemas.microsoft.com/office/drawing/2017/model3d" xmlns:o="urn:schemas-microsoft-com:office:office" xmlns:r="http://schemas.openxmlformats.org/officeDocument/2006/relationships" xmlns:m="http://schemas.openxmlformats.org/officeDocument/2006/math" xmlns:v="urn:schemas-microsoft-com:vml" xmlns:wp14="http://schemas.microsoft.com/office/word/2010/wordprocessingDrawing" xmlns:wp="http://schemas.openxmlformats.org/drawingml/2006/wordprocessingDrawing" xmlns:w10="urn:schemas-microsoft-com:office:word" xmlns:w="http://schemas.openxmlformats.org/wordprocessingml/2006/main" xmlns:w14="http://schemas.microsoft.com/office/word/2010/wordml" xmlns:w15="http://schemas.microsoft.com/office/word/2012/wordml" xmlns:w16cex="http://schemas.microsoft.com/office/word/2018/wordml/cex" xmlns:w16cid="http://schemas.microsoft.com/office/word/2016/wordml/cid" xmlns:w16="http://schemas.microsoft.com/office/word/2018/wordml" xmlns:w16se="http://schemas.microsoft.com/office/word/2015/wordml/symex" xmlns:wpg="http://schemas.microsoft.com/office/word/2010/wordprocessingGroup" xmlns:wpi="http://schemas.microsoft.com/office/word/2010/wordprocessingInk" xmlns:wne="http://schemas.microsoft.com/office/word/2006/wordml" xmlns:wps="http://schemas.microsoft.com/office/word/2010/wordprocessingShape" mc:Ignorable="w14 w15 w16se w16cid w16 w16cex wp14">
   <w:p>
     <w:pPr>
       <w:widowControl w:val="0"/>
@@ -1113,7 +1325,7 @@
 </file>
 
 <file path=word/numbering.xml><?xml version="1.0" encoding="utf-8"?>
-<w:numbering xmlns:wpc="http://schemas.microsoft.com/office/word/2010/wordprocessingCanvas" xmlns:cx="http://schemas.microsoft.com/office/drawing/2014/chartex" xmlns:cx1="http://schemas.microsoft.com/office/drawing/2015/9/8/chartex" xmlns:cx2="http://schemas.microsoft.com/office/drawing/2015/10/21/chartex" xmlns:cx3="http://schemas.microsoft.com/office/drawing/2016/5/9/chartex" xmlns:cx4="http://schemas.microsoft.com/office/drawing/2016/5/10/chartex" xmlns:cx5="http://schemas.microsoft.com/office/drawing/2016/5/11/chartex" xmlns:cx6="http://schemas.microsoft.com/office/drawing/2016/5/12/chartex" xmlns:cx7="http://schemas.microsoft.com/office/drawing/2016/5/13/chartex" xmlns:cx8="http://schemas.microsoft.com/office/drawing/2016/5/14/chartex" xmlns:mc="http://schemas.openxmlformats.org/markup-compatibility/2006" xmlns:aink="http://schemas.microsoft.com/office/drawing/2016/ink" xmlns:am3d="http://schemas.microsoft.com/office/drawing/2017/model3d" xmlns:o="urn:schemas-microsoft-com:office:office" xmlns:oel="http://schemas.microsoft.com/office/2019/extlst" xmlns:r="http://schemas.openxmlformats.org/officeDocument/2006/relationships" xmlns:m="http://schemas.openxmlformats.org/officeDocument/2006/math" xmlns:v="urn:schemas-microsoft-com:vml" xmlns:wp14="http://schemas.microsoft.com/office/word/2010/wordprocessingDrawing" xmlns:wp="http://schemas.openxmlformats.org/drawingml/2006/wordprocessingDrawing" xmlns:w10="urn:schemas-microsoft-com:office:word" xmlns:w="http://schemas.openxmlformats.org/wordprocessingml/2006/main" xmlns:w14="http://schemas.microsoft.com/office/word/2010/wordml" xmlns:w15="http://schemas.microsoft.com/office/word/2012/wordml" xmlns:w16cex="http://schemas.microsoft.com/office/word/2018/wordml/cex" xmlns:w16cid="http://schemas.microsoft.com/office/word/2016/wordml/cid" xmlns:w16="http://schemas.microsoft.com/office/word/2018/wordml" xmlns:w16du="http://schemas.microsoft.com/office/word/2023/wordml/word16du" xmlns:w16sdtdh="http://schemas.microsoft.com/office/word/2020/wordml/sdtdatahash" xmlns:w16se="http://schemas.microsoft.com/office/word/2015/wordml/symex" xmlns:wpg="http://schemas.microsoft.com/office/word/2010/wordprocessingGroup" xmlns:wpi="http://schemas.microsoft.com/office/word/2010/wordprocessingInk" xmlns:wne="http://schemas.microsoft.com/office/word/2006/wordml" xmlns:wps="http://schemas.microsoft.com/office/word/2010/wordprocessingShape" mc:Ignorable="w14 w15 w16se w16cid w16 w16cex w16sdtdh w16du wp14">
+<w:numbering xmlns:wpc="http://schemas.microsoft.com/office/word/2010/wordprocessingCanvas" xmlns:cx="http://schemas.microsoft.com/office/drawing/2014/chartex" xmlns:cx1="http://schemas.microsoft.com/office/drawing/2015/9/8/chartex" xmlns:cx2="http://schemas.microsoft.com/office/drawing/2015/10/21/chartex" xmlns:cx3="http://schemas.microsoft.com/office/drawing/2016/5/9/chartex" xmlns:cx4="http://schemas.microsoft.com/office/drawing/2016/5/10/chartex" xmlns:cx5="http://schemas.microsoft.com/office/drawing/2016/5/11/chartex" xmlns:cx6="http://schemas.microsoft.com/office/drawing/2016/5/12/chartex" xmlns:cx7="http://schemas.microsoft.com/office/drawing/2016/5/13/chartex" xmlns:cx8="http://schemas.microsoft.com/office/drawing/2016/5/14/chartex" xmlns:mc="http://schemas.openxmlformats.org/markup-compatibility/2006" xmlns:aink="http://schemas.microsoft.com/office/drawing/2016/ink" xmlns:am3d="http://schemas.microsoft.com/office/drawing/2017/model3d" xmlns:o="urn:schemas-microsoft-com:office:office" xmlns:r="http://schemas.openxmlformats.org/officeDocument/2006/relationships" xmlns:m="http://schemas.openxmlformats.org/officeDocument/2006/math" xmlns:v="urn:schemas-microsoft-com:vml" xmlns:wp14="http://schemas.microsoft.com/office/word/2010/wordprocessingDrawing" xmlns:wp="http://schemas.openxmlformats.org/drawingml/2006/wordprocessingDrawing" xmlns:w10="urn:schemas-microsoft-com:office:word" xmlns:w="http://schemas.openxmlformats.org/wordprocessingml/2006/main" xmlns:w14="http://schemas.microsoft.com/office/word/2010/wordml" xmlns:w15="http://schemas.microsoft.com/office/word/2012/wordml" xmlns:w16cex="http://schemas.microsoft.com/office/word/2018/wordml/cex" xmlns:w16cid="http://schemas.microsoft.com/office/word/2016/wordml/cid" xmlns:w16="http://schemas.microsoft.com/office/word/2018/wordml" xmlns:w16se="http://schemas.microsoft.com/office/word/2015/wordml/symex" xmlns:wpg="http://schemas.microsoft.com/office/word/2010/wordprocessingGroup" xmlns:wpi="http://schemas.microsoft.com/office/word/2010/wordprocessingInk" xmlns:wne="http://schemas.microsoft.com/office/word/2006/wordml" xmlns:wps="http://schemas.microsoft.com/office/word/2010/wordprocessingShape" mc:Ignorable="w14 w15 w16se w16cid w16 w16cex wp14">
   <w:abstractNum w:abstractNumId="0" w15:restartNumberingAfterBreak="0">
     <w:nsid w:val="2125523A"/>
     <w:multiLevelType w:val="multilevel"/>
@@ -1235,14 +1447,14 @@
       </w:pPr>
     </w:lvl>
   </w:abstractNum>
-  <w:num w:numId="1" w16cid:durableId="1785535494">
+  <w:num w:numId="1">
     <w:abstractNumId w:val="0"/>
   </w:num>
 </w:numbering>
 </file>
 
 <file path=word/styles.xml><?xml version="1.0" encoding="utf-8"?>
-<w:styles xmlns:mc="http://schemas.openxmlformats.org/markup-compatibility/2006" xmlns:r="http://schemas.openxmlformats.org/officeDocument/2006/relationships" xmlns:w="http://schemas.openxmlformats.org/wordprocessingml/2006/main" xmlns:w14="http://schemas.microsoft.com/office/word/2010/wordml" xmlns:w15="http://schemas.microsoft.com/office/word/2012/wordml" xmlns:w16cex="http://schemas.microsoft.com/office/word/2018/wordml/cex" xmlns:w16cid="http://schemas.microsoft.com/office/word/2016/wordml/cid" xmlns:w16="http://schemas.microsoft.com/office/word/2018/wordml" xmlns:w16du="http://schemas.microsoft.com/office/word/2023/wordml/word16du" xmlns:w16sdtdh="http://schemas.microsoft.com/office/word/2020/wordml/sdtdatahash" xmlns:w16se="http://schemas.microsoft.com/office/word/2015/wordml/symex" mc:Ignorable="w14 w15 w16se w16cid w16 w16cex w16sdtdh w16du">
+<w:styles xmlns:mc="http://schemas.openxmlformats.org/markup-compatibility/2006" xmlns:r="http://schemas.openxmlformats.org/officeDocument/2006/relationships" xmlns:w="http://schemas.openxmlformats.org/wordprocessingml/2006/main" xmlns:w14="http://schemas.microsoft.com/office/word/2010/wordml" xmlns:w15="http://schemas.microsoft.com/office/word/2012/wordml" xmlns:w16cex="http://schemas.microsoft.com/office/word/2018/wordml/cex" xmlns:w16cid="http://schemas.microsoft.com/office/word/2016/wordml/cid" xmlns:w16="http://schemas.microsoft.com/office/word/2018/wordml" xmlns:w16se="http://schemas.microsoft.com/office/word/2015/wordml/symex" mc:Ignorable="w14 w15 w16se w16cid w16 w16cex">
   <w:docDefaults>
     <w:rPrDefault>
       <w:rPr>
@@ -1881,6 +2093,7 @@
   <w:style w:type="character" w:default="1" w:styleId="Fontepargpadro">
     <w:name w:val="Default Paragraph Font"/>
     <w:uiPriority w:val="1"/>
+    <w:semiHidden/>
     <w:unhideWhenUsed/>
   </w:style>
   <w:style w:type="table" w:default="1" w:styleId="Tabelanormal">

</xml_diff>

<commit_message>
ajustes no topico 2 (falta os comentariosPArecer)
</commit_message>
<xml_diff>
--- a/docs/relatorioParecer.docx
+++ b/docs/relatorioParecer.docx
@@ -1,6 +1,6 @@
 
 <file path=word/document.xml><?xml version="1.0" encoding="utf-8"?>
-<w:document xmlns:wpc="http://schemas.microsoft.com/office/word/2010/wordprocessingCanvas" xmlns:cx="http://schemas.microsoft.com/office/drawing/2014/chartex" xmlns:cx1="http://schemas.microsoft.com/office/drawing/2015/9/8/chartex" xmlns:cx2="http://schemas.microsoft.com/office/drawing/2015/10/21/chartex" xmlns:cx3="http://schemas.microsoft.com/office/drawing/2016/5/9/chartex" xmlns:cx4="http://schemas.microsoft.com/office/drawing/2016/5/10/chartex" xmlns:cx5="http://schemas.microsoft.com/office/drawing/2016/5/11/chartex" xmlns:cx6="http://schemas.microsoft.com/office/drawing/2016/5/12/chartex" xmlns:cx7="http://schemas.microsoft.com/office/drawing/2016/5/13/chartex" xmlns:cx8="http://schemas.microsoft.com/office/drawing/2016/5/14/chartex" xmlns:mc="http://schemas.openxmlformats.org/markup-compatibility/2006" xmlns:aink="http://schemas.microsoft.com/office/drawing/2016/ink" xmlns:am3d="http://schemas.microsoft.com/office/drawing/2017/model3d" xmlns:o="urn:schemas-microsoft-com:office:office" xmlns:r="http://schemas.openxmlformats.org/officeDocument/2006/relationships" xmlns:m="http://schemas.openxmlformats.org/officeDocument/2006/math" xmlns:v="urn:schemas-microsoft-com:vml" xmlns:wp14="http://schemas.microsoft.com/office/word/2010/wordprocessingDrawing" xmlns:wp="http://schemas.openxmlformats.org/drawingml/2006/wordprocessingDrawing" xmlns:w10="urn:schemas-microsoft-com:office:word" xmlns:w="http://schemas.openxmlformats.org/wordprocessingml/2006/main" xmlns:w14="http://schemas.microsoft.com/office/word/2010/wordml" xmlns:w15="http://schemas.microsoft.com/office/word/2012/wordml" xmlns:w16cex="http://schemas.microsoft.com/office/word/2018/wordml/cex" xmlns:w16cid="http://schemas.microsoft.com/office/word/2016/wordml/cid" xmlns:w16="http://schemas.microsoft.com/office/word/2018/wordml" xmlns:w16se="http://schemas.microsoft.com/office/word/2015/wordml/symex" xmlns:wpg="http://schemas.microsoft.com/office/word/2010/wordprocessingGroup" xmlns:wpi="http://schemas.microsoft.com/office/word/2010/wordprocessingInk" xmlns:wne="http://schemas.microsoft.com/office/word/2006/wordml" xmlns:wps="http://schemas.microsoft.com/office/word/2010/wordprocessingShape" mc:Ignorable="w14 w15 w16se w16cid w16 w16cex wp14">
+<w:document xmlns:wpc="http://schemas.microsoft.com/office/word/2010/wordprocessingCanvas" xmlns:cx="http://schemas.microsoft.com/office/drawing/2014/chartex" xmlns:cx1="http://schemas.microsoft.com/office/drawing/2015/9/8/chartex" xmlns:cx2="http://schemas.microsoft.com/office/drawing/2015/10/21/chartex" xmlns:cx3="http://schemas.microsoft.com/office/drawing/2016/5/9/chartex" xmlns:cx4="http://schemas.microsoft.com/office/drawing/2016/5/10/chartex" xmlns:cx5="http://schemas.microsoft.com/office/drawing/2016/5/11/chartex" xmlns:cx6="http://schemas.microsoft.com/office/drawing/2016/5/12/chartex" xmlns:cx7="http://schemas.microsoft.com/office/drawing/2016/5/13/chartex" xmlns:cx8="http://schemas.microsoft.com/office/drawing/2016/5/14/chartex" xmlns:mc="http://schemas.openxmlformats.org/markup-compatibility/2006" xmlns:aink="http://schemas.microsoft.com/office/drawing/2016/ink" xmlns:am3d="http://schemas.microsoft.com/office/drawing/2017/model3d" xmlns:o="urn:schemas-microsoft-com:office:office" xmlns:oel="http://schemas.microsoft.com/office/2019/extlst" xmlns:r="http://schemas.openxmlformats.org/officeDocument/2006/relationships" xmlns:m="http://schemas.openxmlformats.org/officeDocument/2006/math" xmlns:v="urn:schemas-microsoft-com:vml" xmlns:wp14="http://schemas.microsoft.com/office/word/2010/wordprocessingDrawing" xmlns:wp="http://schemas.openxmlformats.org/drawingml/2006/wordprocessingDrawing" xmlns:w10="urn:schemas-microsoft-com:office:word" xmlns:w="http://schemas.openxmlformats.org/wordprocessingml/2006/main" xmlns:w14="http://schemas.microsoft.com/office/word/2010/wordml" xmlns:w15="http://schemas.microsoft.com/office/word/2012/wordml" xmlns:w16cex="http://schemas.microsoft.com/office/word/2018/wordml/cex" xmlns:w16cid="http://schemas.microsoft.com/office/word/2016/wordml/cid" xmlns:w16="http://schemas.microsoft.com/office/word/2018/wordml" xmlns:w16du="http://schemas.microsoft.com/office/word/2023/wordml/word16du" xmlns:w16sdtdh="http://schemas.microsoft.com/office/word/2020/wordml/sdtdatahash" xmlns:w16se="http://schemas.microsoft.com/office/word/2015/wordml/symex" xmlns:wpg="http://schemas.microsoft.com/office/word/2010/wordprocessingGroup" xmlns:wpi="http://schemas.microsoft.com/office/word/2010/wordprocessingInk" xmlns:wne="http://schemas.microsoft.com/office/word/2006/wordml" xmlns:wps="http://schemas.microsoft.com/office/word/2010/wordprocessingShape" mc:Ignorable="w14 w15 w16se w16cid w16 w16cex w16sdtdh w16du wp14">
   <w:body>
     <w:p>
       <w:pPr>
@@ -10,21 +10,14 @@
         <w:t>PARECER N º</w:t>
       </w:r>
       <w:r>
-        <w:t xml:space="preserve"> </w:t>
-      </w:r>
-      <w:proofErr w:type="spellStart"/>
-      <w:r>
-        <w:t>numeroParecer</w:t>
-      </w:r>
-      <w:proofErr w:type="spellEnd"/>
+        <w:t xml:space="preserve"> numeroParecer</w:t>
+      </w:r>
       <w:r>
         <w:t xml:space="preserve"> , DE </w:t>
       </w:r>
-      <w:proofErr w:type="spellStart"/>
       <w:r>
         <w:t>anoParecer</w:t>
       </w:r>
-      <w:proofErr w:type="spellEnd"/>
     </w:p>
     <w:p>
       <w:pPr>
@@ -33,30 +26,24 @@
       <w:r>
         <w:t xml:space="preserve">Da COMISSÃO DE PESQUISA, EXTENSÃO E PÓS-GRADUACÃO, sobre a aprovação de </w:t>
       </w:r>
-      <w:proofErr w:type="spellStart"/>
       <w:r>
         <w:t>nomeRelatorio</w:t>
       </w:r>
-      <w:proofErr w:type="spellEnd"/>
       <w:r>
         <w:t xml:space="preserve"> </w:t>
       </w:r>
-      <w:proofErr w:type="spellStart"/>
       <w:r>
         <w:t>d</w:t>
       </w:r>
       <w:r>
         <w:t>PRNCoordenador</w:t>
       </w:r>
-      <w:proofErr w:type="spellEnd"/>
       <w:r>
         <w:t xml:space="preserve"> </w:t>
       </w:r>
-      <w:proofErr w:type="spellStart"/>
       <w:r>
         <w:t>descricaoCoordenadores</w:t>
       </w:r>
-      <w:proofErr w:type="spellEnd"/>
       <w:r>
         <w:t xml:space="preserve"> </w:t>
       </w:r>
@@ -66,11 +53,9 @@
       <w:r>
         <w:t xml:space="preserve"> </w:t>
       </w:r>
-      <w:proofErr w:type="spellStart"/>
       <w:r>
         <w:t>faculdadeCoordenador</w:t>
       </w:r>
-      <w:proofErr w:type="spellEnd"/>
       <w:r>
         <w:t xml:space="preserve">), </w:t>
       </w:r>
@@ -80,32 +65,20 @@
       <w:r>
         <w:t xml:space="preserve"> “</w:t>
       </w:r>
-      <w:proofErr w:type="spellStart"/>
       <w:r>
         <w:rPr>
           <w:i/>
         </w:rPr>
         <w:t>tituloProjetoAnalisado</w:t>
       </w:r>
-      <w:proofErr w:type="spellEnd"/>
       <w:r>
         <w:t xml:space="preserve">”, </w:t>
       </w:r>
-      <w:proofErr w:type="spellStart"/>
       <w:r>
         <w:t>cargaHoraria</w:t>
       </w:r>
-      <w:proofErr w:type="spellEnd"/>
-      <w:r>
-        <w:t xml:space="preserve">, pelo período de </w:t>
-      </w:r>
-      <w:proofErr w:type="spellStart"/>
-      <w:r>
-        <w:t>periodoProjeto</w:t>
-      </w:r>
-      <w:proofErr w:type="spellEnd"/>
-      <w:r>
-        <w:t>.</w:t>
+      <w:r>
+        <w:t>, pelo período de periodoProjeto.</w:t>
       </w:r>
     </w:p>
     <w:p>
@@ -127,88 +100,56 @@
         <w:t xml:space="preserve"> </w:t>
       </w:r>
       <w:r>
-        <w:t xml:space="preserve">desta Comissão </w:t>
-      </w:r>
-      <w:proofErr w:type="spellStart"/>
-      <w:r>
-        <w:t>o</w:t>
+        <w:t>desta Comissão o</w:t>
       </w:r>
       <w:r>
         <w:t>pedidoAprovacao</w:t>
       </w:r>
-      <w:proofErr w:type="spellEnd"/>
       <w:r>
         <w:t xml:space="preserve"> </w:t>
       </w:r>
-      <w:proofErr w:type="spellStart"/>
       <w:r>
         <w:t>nomeRelatorio</w:t>
       </w:r>
-      <w:proofErr w:type="spellEnd"/>
       <w:r>
         <w:t xml:space="preserve"> </w:t>
       </w:r>
       <w:r>
         <w:t>intitulado “</w:t>
       </w:r>
-      <w:proofErr w:type="spellStart"/>
       <w:r>
         <w:rPr>
           <w:i/>
         </w:rPr>
         <w:t>tituloProjetoAnalisado</w:t>
       </w:r>
-      <w:proofErr w:type="spellEnd"/>
-      <w:r>
-        <w:t xml:space="preserve">”, coordenado </w:t>
-      </w:r>
-      <w:proofErr w:type="spellStart"/>
-      <w:r>
-        <w:t>pel</w:t>
+      <w:r>
+        <w:t>”, coordenado pel</w:t>
       </w:r>
       <w:r>
         <w:t>PRNCoordenador</w:t>
       </w:r>
-      <w:proofErr w:type="spellEnd"/>
       <w:r>
         <w:t xml:space="preserve"> </w:t>
       </w:r>
-      <w:proofErr w:type="spellStart"/>
       <w:r>
         <w:t>descricaoCoordenadores</w:t>
       </w:r>
-      <w:proofErr w:type="spellEnd"/>
-      <w:r>
-        <w:t xml:space="preserve">, por um período de </w:t>
-      </w:r>
-      <w:proofErr w:type="spellStart"/>
-      <w:r>
-        <w:t>periodoProjeto</w:t>
-      </w:r>
-      <w:proofErr w:type="spellEnd"/>
-      <w:r>
-        <w:t xml:space="preserve">, </w:t>
-      </w:r>
-      <w:proofErr w:type="spellStart"/>
+      <w:r>
+        <w:t xml:space="preserve">, por um período de periodoProjeto, </w:t>
+      </w:r>
       <w:r>
         <w:t>cargaHoraria</w:t>
       </w:r>
-      <w:proofErr w:type="spellEnd"/>
       <w:r>
         <w:t>.</w:t>
       </w:r>
       <w:r>
-        <w:t xml:space="preserve"> </w:t>
-      </w:r>
-      <w:proofErr w:type="spellStart"/>
-      <w:r>
-        <w:t>objetivoProjeto</w:t>
-      </w:r>
-      <w:proofErr w:type="spellEnd"/>
-      <w:r>
-        <w:t xml:space="preserve"> </w:t>
-      </w:r>
-      <w:proofErr w:type="spellStart"/>
+        <w:t xml:space="preserve"> objetivoProjeto </w:t>
+      </w:r>
+      <w:r>
+        <w:t>“</w:t>
+      </w:r>
       <w:r>
         <w:rPr>
           <w:i/>
@@ -216,7 +157,13 @@
         </w:rPr>
         <w:t>descricaoProposta</w:t>
       </w:r>
-      <w:proofErr w:type="spellEnd"/>
+      <w:r>
+        <w:rPr>
+          <w:i/>
+          <w:iCs/>
+        </w:rPr>
+        <w:t>”</w:t>
+      </w:r>
       <w:r>
         <w:t>.</w:t>
       </w:r>
@@ -225,13 +172,8 @@
       <w:pPr>
         <w:pStyle w:val="Relator"/>
       </w:pPr>
-      <w:proofErr w:type="spellStart"/>
-      <w:r>
-        <w:t>proposicaoOuRelatorio</w:t>
-      </w:r>
-      <w:proofErr w:type="spellEnd"/>
-      <w:r>
-        <w:t xml:space="preserve"> </w:t>
+      <w:r>
+        <w:t xml:space="preserve">proposicaoOuRelatorio </w:t>
       </w:r>
       <w:r>
         <w:t>paragrafo2</w:t>
@@ -247,46 +189,36 @@
       <w:r>
         <w:t xml:space="preserve">A documentação referente à matéria foi encaminhada para esta Comissão no dia </w:t>
       </w:r>
-      <w:proofErr w:type="spellStart"/>
       <w:r>
         <w:t>dataEnvio</w:t>
       </w:r>
-      <w:proofErr w:type="spellEnd"/>
       <w:r>
         <w:t xml:space="preserve">, por meio do OFÍCIO CIRCULAR Nº </w:t>
       </w:r>
-      <w:proofErr w:type="spellStart"/>
       <w:r>
         <w:t>numeroOficio</w:t>
       </w:r>
-      <w:proofErr w:type="spellEnd"/>
       <w:r>
         <w:t>/</w:t>
       </w:r>
-      <w:proofErr w:type="spellStart"/>
       <w:r>
         <w:t>anoParecer</w:t>
       </w:r>
-      <w:proofErr w:type="spellEnd"/>
       <w:r>
         <w:t xml:space="preserve">/SE/CAMTUC/UFPA, sendo identificada como Item </w:t>
       </w:r>
-      <w:proofErr w:type="spellStart"/>
       <w:r>
         <w:t>itemOficio</w:t>
       </w:r>
-      <w:proofErr w:type="spellEnd"/>
       <w:r>
         <w:t>, “</w:t>
       </w:r>
-      <w:proofErr w:type="spellStart"/>
       <w:r>
         <w:rPr>
           <w:i/>
         </w:rPr>
         <w:t>textoAnalisado</w:t>
       </w:r>
-      <w:proofErr w:type="spellEnd"/>
       <w:r>
         <w:t xml:space="preserve">”. </w:t>
       </w:r>
@@ -298,30 +230,21 @@
       <w:r>
         <w:t xml:space="preserve">Constam como documentos da proposta: (a) OFÍCIO CIRCULAR Nº </w:t>
       </w:r>
-      <w:proofErr w:type="spellStart"/>
       <w:r>
         <w:t>numeroOficio</w:t>
       </w:r>
-      <w:proofErr w:type="spellEnd"/>
       <w:r>
         <w:t>/</w:t>
       </w:r>
-      <w:proofErr w:type="spellStart"/>
       <w:r>
         <w:t>anoParecer</w:t>
       </w:r>
-      <w:proofErr w:type="spellEnd"/>
       <w:r>
         <w:t>/SE/CAMTUC/UFPA;</w:t>
       </w:r>
       <w:r>
-        <w:t xml:space="preserve"> </w:t>
-      </w:r>
-      <w:proofErr w:type="spellStart"/>
-      <w:r>
-        <w:t>documentosEnviados</w:t>
-      </w:r>
-      <w:proofErr w:type="spellEnd"/>
+        <w:t xml:space="preserve"> documentosEnviados</w:t>
+      </w:r>
       <w:r>
         <w:t>, encaminhados à esta comissão.</w:t>
       </w:r>
@@ -360,46 +283,26 @@
       <w:r>
         <w:t xml:space="preserve"> </w:t>
       </w:r>
-      <w:proofErr w:type="spellStart"/>
-      <w:r>
-        <w:t>aprovacao</w:t>
-      </w:r>
-      <w:proofErr w:type="spellEnd"/>
+      <w:r>
+        <w:t>paragrafo5</w:t>
+      </w:r>
     </w:p>
     <w:p>
       <w:pPr>
         <w:ind w:firstLine="720"/>
       </w:pPr>
       <w:r>
-        <w:t xml:space="preserve">Para este fim, entende-se que a proposta e os documentos submetidos à apreciação da Comissão devem atender ao que dispõem os </w:t>
-      </w:r>
-      <w:proofErr w:type="spellStart"/>
-      <w:r>
-        <w:t>arts</w:t>
-      </w:r>
-      <w:proofErr w:type="spellEnd"/>
-      <w:r>
-        <w:t xml:space="preserve">. </w:t>
-      </w:r>
-      <w:proofErr w:type="spellStart"/>
-      <w:r>
-        <w:t>artgo</w:t>
-      </w:r>
-      <w:proofErr w:type="spellEnd"/>
-      <w:r>
-        <w:t xml:space="preserve"> </w:t>
+        <w:t>Para este fim, entende-se que a proposta e os documentos submetidos à apreciação da Comissão devem atender ao que dispõem os arts</w:t>
+      </w:r>
+      <w:r>
+        <w:t xml:space="preserve">. artgo </w:t>
       </w:r>
       <w:r>
         <w:t>do Regimento Geral da UFPA (Título III, Dos Cursos de Educação Básica e Profissional e Outros Cursos, Capítulo</w:t>
       </w:r>
       <w:r>
-        <w:t xml:space="preserve"> </w:t>
-      </w:r>
-      <w:proofErr w:type="gramStart"/>
-      <w:r>
-        <w:t>capitulo</w:t>
-      </w:r>
-      <w:proofErr w:type="gramEnd"/>
+        <w:t xml:space="preserve"> capitulo</w:t>
+      </w:r>
       <w:r>
         <w:t>)</w:t>
       </w:r>
@@ -424,15 +327,7 @@
         <w:t>O projeto</w:t>
       </w:r>
       <w:r>
-        <w:t xml:space="preserve"> </w:t>
-      </w:r>
-      <w:proofErr w:type="spellStart"/>
-      <w:r>
-        <w:t>proj_Ana_Enc</w:t>
-      </w:r>
-      <w:proofErr w:type="spellEnd"/>
-      <w:r>
-        <w:t xml:space="preserve"> </w:t>
+        <w:t xml:space="preserve"> proj_Ana_Enc </w:t>
       </w:r>
       <w:r>
         <w:t>enquadra-se</w:t>
@@ -457,30 +352,21 @@
       <w:r>
         <w:t xml:space="preserve"> </w:t>
       </w:r>
-      <w:proofErr w:type="spellStart"/>
       <w:r>
         <w:t>cargaHoraria</w:t>
       </w:r>
-      <w:proofErr w:type="spellEnd"/>
       <w:r>
         <w:t xml:space="preserve"> para </w:t>
       </w:r>
-      <w:proofErr w:type="spellStart"/>
       <w:r>
         <w:t>PRNCoordenador</w:t>
       </w:r>
-      <w:proofErr w:type="spellEnd"/>
-      <w:r>
-        <w:t xml:space="preserve"> </w:t>
-      </w:r>
-      <w:proofErr w:type="spellStart"/>
-      <w:r>
-        <w:t>coordenador</w:t>
+      <w:r>
+        <w:t xml:space="preserve"> coordenador</w:t>
       </w:r>
       <w:r>
         <w:t>PRNTxtCoordenador</w:t>
       </w:r>
-      <w:proofErr w:type="spellEnd"/>
       <w:r>
         <w:t xml:space="preserve">, paragrafo8. </w:t>
       </w:r>
@@ -489,11 +375,9 @@
       <w:pPr>
         <w:ind w:firstLine="720"/>
       </w:pPr>
-      <w:proofErr w:type="spellStart"/>
       <w:r>
         <w:t>comentariosParecer</w:t>
       </w:r>
-      <w:proofErr w:type="spellEnd"/>
     </w:p>
     <w:p>
       <w:pPr>
@@ -525,26 +409,21 @@
       <w:r>
         <w:t xml:space="preserve">Diante do exposto, </w:t>
       </w:r>
-      <w:proofErr w:type="spellStart"/>
       <w:r>
         <w:t>pronRelat</w:t>
       </w:r>
-      <w:proofErr w:type="spellEnd"/>
       <w:r>
         <w:t xml:space="preserve"> </w:t>
       </w:r>
-      <w:proofErr w:type="spellStart"/>
       <w:r>
         <w:t>relator</w:t>
       </w:r>
       <w:r>
         <w:t>pronomeTxt</w:t>
       </w:r>
-      <w:proofErr w:type="spellEnd"/>
       <w:r>
         <w:t xml:space="preserve"> vota pela </w:t>
       </w:r>
-      <w:proofErr w:type="spellStart"/>
       <w:r>
         <w:rPr>
           <w:b/>
@@ -552,7 +431,6 @@
         </w:rPr>
         <w:t>aprovOuReprov</w:t>
       </w:r>
-      <w:proofErr w:type="spellEnd"/>
       <w:r>
         <w:rPr>
           <w:b/>
@@ -563,48 +441,20 @@
       <w:r>
         <w:t xml:space="preserve">do </w:t>
       </w:r>
-      <w:proofErr w:type="spellStart"/>
-      <w:r>
-        <w:t>nomeRelatorio</w:t>
-      </w:r>
-      <w:proofErr w:type="spellEnd"/>
-      <w:r>
-        <w:t xml:space="preserve"> coordenado </w:t>
-      </w:r>
-      <w:proofErr w:type="spellStart"/>
-      <w:r>
-        <w:t>pel</w:t>
+      <w:r>
+        <w:t>nomeRelatorio coordenado pel</w:t>
       </w:r>
       <w:r>
         <w:t>PRNCoordenador</w:t>
       </w:r>
-      <w:proofErr w:type="spellEnd"/>
       <w:r>
         <w:t xml:space="preserve"> </w:t>
       </w:r>
-      <w:proofErr w:type="spellStart"/>
       <w:r>
         <w:t>descricaoCoordenadores</w:t>
       </w:r>
-      <w:proofErr w:type="spellEnd"/>
-      <w:r>
-        <w:t xml:space="preserve"> por um período de </w:t>
-      </w:r>
-      <w:proofErr w:type="spellStart"/>
-      <w:r>
-        <w:t>periodoProjeto</w:t>
-      </w:r>
-      <w:proofErr w:type="spellEnd"/>
-      <w:r>
-        <w:t xml:space="preserve">, </w:t>
-      </w:r>
-      <w:proofErr w:type="spellStart"/>
-      <w:r>
-        <w:t>cargaHoraria</w:t>
-      </w:r>
-      <w:proofErr w:type="spellEnd"/>
-      <w:r>
-        <w:t xml:space="preserve">. </w:t>
+      <w:r>
+        <w:t xml:space="preserve"> por um período de periodoProjeto, cargaHoraria. </w:t>
       </w:r>
     </w:p>
     <w:p/>
@@ -614,15 +464,7 @@
         <w:jc w:val="center"/>
       </w:pPr>
       <w:r>
-        <w:t xml:space="preserve">Tucuruí, PA, </w:t>
-      </w:r>
-      <w:proofErr w:type="spellStart"/>
-      <w:r>
-        <w:t>dataAtual</w:t>
-      </w:r>
-      <w:proofErr w:type="spellEnd"/>
-      <w:r>
-        <w:t>.</w:t>
+        <w:t>Tucuruí, PA, dataAtual.</w:t>
       </w:r>
     </w:p>
     <w:p>
@@ -634,24 +476,20 @@
       <w:pPr>
         <w:jc w:val="center"/>
       </w:pPr>
-      <w:proofErr w:type="spellStart"/>
       <w:r>
         <w:t>nomeRelator</w:t>
       </w:r>
-      <w:proofErr w:type="spellEnd"/>
     </w:p>
     <w:p>
       <w:pPr>
         <w:jc w:val="center"/>
       </w:pPr>
-      <w:proofErr w:type="spellStart"/>
       <w:r>
         <w:t>Relator</w:t>
       </w:r>
       <w:r>
         <w:t>pronomeTxt</w:t>
       </w:r>
-      <w:proofErr w:type="spellEnd"/>
     </w:p>
     <w:p>
       <w:pPr>
@@ -686,11 +524,9 @@
             <w:pPr>
               <w:jc w:val="center"/>
             </w:pPr>
-            <w:proofErr w:type="spellStart"/>
             <w:r>
               <w:t>nomePresid</w:t>
             </w:r>
-            <w:proofErr w:type="spellEnd"/>
           </w:p>
           <w:p>
             <w:pPr>
@@ -825,11 +661,9 @@
             <w:pPr>
               <w:jc w:val="center"/>
             </w:pPr>
-            <w:proofErr w:type="spellStart"/>
             <w:r>
               <w:t>nomeTecTit</w:t>
             </w:r>
-            <w:proofErr w:type="spellEnd"/>
           </w:p>
           <w:p>
             <w:pPr>
@@ -856,11 +690,9 @@
             <w:pPr>
               <w:jc w:val="center"/>
             </w:pPr>
-            <w:proofErr w:type="spellStart"/>
             <w:r>
               <w:t>nomeTecSup</w:t>
             </w:r>
-            <w:proofErr w:type="spellEnd"/>
           </w:p>
           <w:p>
             <w:pPr>
@@ -885,11 +717,9 @@
             <w:pPr>
               <w:jc w:val="center"/>
             </w:pPr>
-            <w:proofErr w:type="spellStart"/>
             <w:r>
               <w:t>nomeDiscTit</w:t>
             </w:r>
-            <w:proofErr w:type="spellEnd"/>
           </w:p>
           <w:p>
             <w:pPr>
@@ -911,11 +741,9 @@
             <w:pPr>
               <w:jc w:val="center"/>
             </w:pPr>
-            <w:proofErr w:type="spellStart"/>
             <w:r>
               <w:t>nomeDiscSup</w:t>
             </w:r>
-            <w:proofErr w:type="spellEnd"/>
           </w:p>
           <w:p>
             <w:pPr>
@@ -986,7 +814,7 @@
 </file>
 
 <file path=word/endnotes.xml><?xml version="1.0" encoding="utf-8"?>
-<w:endnotes xmlns:wpc="http://schemas.microsoft.com/office/word/2010/wordprocessingCanvas" xmlns:cx="http://schemas.microsoft.com/office/drawing/2014/chartex" xmlns:cx1="http://schemas.microsoft.com/office/drawing/2015/9/8/chartex" xmlns:cx2="http://schemas.microsoft.com/office/drawing/2015/10/21/chartex" xmlns:cx3="http://schemas.microsoft.com/office/drawing/2016/5/9/chartex" xmlns:cx4="http://schemas.microsoft.com/office/drawing/2016/5/10/chartex" xmlns:cx5="http://schemas.microsoft.com/office/drawing/2016/5/11/chartex" xmlns:cx6="http://schemas.microsoft.com/office/drawing/2016/5/12/chartex" xmlns:cx7="http://schemas.microsoft.com/office/drawing/2016/5/13/chartex" xmlns:cx8="http://schemas.microsoft.com/office/drawing/2016/5/14/chartex" xmlns:mc="http://schemas.openxmlformats.org/markup-compatibility/2006" xmlns:aink="http://schemas.microsoft.com/office/drawing/2016/ink" xmlns:am3d="http://schemas.microsoft.com/office/drawing/2017/model3d" xmlns:o="urn:schemas-microsoft-com:office:office" xmlns:r="http://schemas.openxmlformats.org/officeDocument/2006/relationships" xmlns:m="http://schemas.openxmlformats.org/officeDocument/2006/math" xmlns:v="urn:schemas-microsoft-com:vml" xmlns:wp14="http://schemas.microsoft.com/office/word/2010/wordprocessingDrawing" xmlns:wp="http://schemas.openxmlformats.org/drawingml/2006/wordprocessingDrawing" xmlns:w10="urn:schemas-microsoft-com:office:word" xmlns:w="http://schemas.openxmlformats.org/wordprocessingml/2006/main" xmlns:w14="http://schemas.microsoft.com/office/word/2010/wordml" xmlns:w15="http://schemas.microsoft.com/office/word/2012/wordml" xmlns:w16cex="http://schemas.microsoft.com/office/word/2018/wordml/cex" xmlns:w16cid="http://schemas.microsoft.com/office/word/2016/wordml/cid" xmlns:w16="http://schemas.microsoft.com/office/word/2018/wordml" xmlns:w16se="http://schemas.microsoft.com/office/word/2015/wordml/symex" xmlns:wpg="http://schemas.microsoft.com/office/word/2010/wordprocessingGroup" xmlns:wpi="http://schemas.microsoft.com/office/word/2010/wordprocessingInk" xmlns:wne="http://schemas.microsoft.com/office/word/2006/wordml" xmlns:wps="http://schemas.microsoft.com/office/word/2010/wordprocessingShape" mc:Ignorable="w14 w15 w16se w16cid w16 w16cex wp14">
+<w:endnotes xmlns:wpc="http://schemas.microsoft.com/office/word/2010/wordprocessingCanvas" xmlns:cx="http://schemas.microsoft.com/office/drawing/2014/chartex" xmlns:cx1="http://schemas.microsoft.com/office/drawing/2015/9/8/chartex" xmlns:cx2="http://schemas.microsoft.com/office/drawing/2015/10/21/chartex" xmlns:cx3="http://schemas.microsoft.com/office/drawing/2016/5/9/chartex" xmlns:cx4="http://schemas.microsoft.com/office/drawing/2016/5/10/chartex" xmlns:cx5="http://schemas.microsoft.com/office/drawing/2016/5/11/chartex" xmlns:cx6="http://schemas.microsoft.com/office/drawing/2016/5/12/chartex" xmlns:cx7="http://schemas.microsoft.com/office/drawing/2016/5/13/chartex" xmlns:cx8="http://schemas.microsoft.com/office/drawing/2016/5/14/chartex" xmlns:mc="http://schemas.openxmlformats.org/markup-compatibility/2006" xmlns:aink="http://schemas.microsoft.com/office/drawing/2016/ink" xmlns:am3d="http://schemas.microsoft.com/office/drawing/2017/model3d" xmlns:o="urn:schemas-microsoft-com:office:office" xmlns:oel="http://schemas.microsoft.com/office/2019/extlst" xmlns:r="http://schemas.openxmlformats.org/officeDocument/2006/relationships" xmlns:m="http://schemas.openxmlformats.org/officeDocument/2006/math" xmlns:v="urn:schemas-microsoft-com:vml" xmlns:wp14="http://schemas.microsoft.com/office/word/2010/wordprocessingDrawing" xmlns:wp="http://schemas.openxmlformats.org/drawingml/2006/wordprocessingDrawing" xmlns:w10="urn:schemas-microsoft-com:office:word" xmlns:w="http://schemas.openxmlformats.org/wordprocessingml/2006/main" xmlns:w14="http://schemas.microsoft.com/office/word/2010/wordml" xmlns:w15="http://schemas.microsoft.com/office/word/2012/wordml" xmlns:w16cex="http://schemas.microsoft.com/office/word/2018/wordml/cex" xmlns:w16cid="http://schemas.microsoft.com/office/word/2016/wordml/cid" xmlns:w16="http://schemas.microsoft.com/office/word/2018/wordml" xmlns:w16du="http://schemas.microsoft.com/office/word/2023/wordml/word16du" xmlns:w16sdtdh="http://schemas.microsoft.com/office/word/2020/wordml/sdtdatahash" xmlns:w16se="http://schemas.microsoft.com/office/word/2015/wordml/symex" xmlns:wpg="http://schemas.microsoft.com/office/word/2010/wordprocessingGroup" xmlns:wpi="http://schemas.microsoft.com/office/word/2010/wordprocessingInk" xmlns:wne="http://schemas.microsoft.com/office/word/2006/wordml" xmlns:wps="http://schemas.microsoft.com/office/word/2010/wordprocessingShape" mc:Ignorable="w14 w15 w16se w16cid w16 w16cex w16sdtdh w16du wp14">
   <w:endnote w:type="separator" w:id="-1">
     <w:p>
       <w:pPr>
@@ -1011,7 +839,7 @@
 </file>
 
 <file path=word/footnotes.xml><?xml version="1.0" encoding="utf-8"?>
-<w:footnotes xmlns:wpc="http://schemas.microsoft.com/office/word/2010/wordprocessingCanvas" xmlns:cx="http://schemas.microsoft.com/office/drawing/2014/chartex" xmlns:cx1="http://schemas.microsoft.com/office/drawing/2015/9/8/chartex" xmlns:cx2="http://schemas.microsoft.com/office/drawing/2015/10/21/chartex" xmlns:cx3="http://schemas.microsoft.com/office/drawing/2016/5/9/chartex" xmlns:cx4="http://schemas.microsoft.com/office/drawing/2016/5/10/chartex" xmlns:cx5="http://schemas.microsoft.com/office/drawing/2016/5/11/chartex" xmlns:cx6="http://schemas.microsoft.com/office/drawing/2016/5/12/chartex" xmlns:cx7="http://schemas.microsoft.com/office/drawing/2016/5/13/chartex" xmlns:cx8="http://schemas.microsoft.com/office/drawing/2016/5/14/chartex" xmlns:mc="http://schemas.openxmlformats.org/markup-compatibility/2006" xmlns:aink="http://schemas.microsoft.com/office/drawing/2016/ink" xmlns:am3d="http://schemas.microsoft.com/office/drawing/2017/model3d" xmlns:o="urn:schemas-microsoft-com:office:office" xmlns:r="http://schemas.openxmlformats.org/officeDocument/2006/relationships" xmlns:m="http://schemas.openxmlformats.org/officeDocument/2006/math" xmlns:v="urn:schemas-microsoft-com:vml" xmlns:wp14="http://schemas.microsoft.com/office/word/2010/wordprocessingDrawing" xmlns:wp="http://schemas.openxmlformats.org/drawingml/2006/wordprocessingDrawing" xmlns:w10="urn:schemas-microsoft-com:office:word" xmlns:w="http://schemas.openxmlformats.org/wordprocessingml/2006/main" xmlns:w14="http://schemas.microsoft.com/office/word/2010/wordml" xmlns:w15="http://schemas.microsoft.com/office/word/2012/wordml" xmlns:w16cex="http://schemas.microsoft.com/office/word/2018/wordml/cex" xmlns:w16cid="http://schemas.microsoft.com/office/word/2016/wordml/cid" xmlns:w16="http://schemas.microsoft.com/office/word/2018/wordml" xmlns:w16se="http://schemas.microsoft.com/office/word/2015/wordml/symex" xmlns:wpg="http://schemas.microsoft.com/office/word/2010/wordprocessingGroup" xmlns:wpi="http://schemas.microsoft.com/office/word/2010/wordprocessingInk" xmlns:wne="http://schemas.microsoft.com/office/word/2006/wordml" xmlns:wps="http://schemas.microsoft.com/office/word/2010/wordprocessingShape" mc:Ignorable="w14 w15 w16se w16cid w16 w16cex wp14">
+<w:footnotes xmlns:wpc="http://schemas.microsoft.com/office/word/2010/wordprocessingCanvas" xmlns:cx="http://schemas.microsoft.com/office/drawing/2014/chartex" xmlns:cx1="http://schemas.microsoft.com/office/drawing/2015/9/8/chartex" xmlns:cx2="http://schemas.microsoft.com/office/drawing/2015/10/21/chartex" xmlns:cx3="http://schemas.microsoft.com/office/drawing/2016/5/9/chartex" xmlns:cx4="http://schemas.microsoft.com/office/drawing/2016/5/10/chartex" xmlns:cx5="http://schemas.microsoft.com/office/drawing/2016/5/11/chartex" xmlns:cx6="http://schemas.microsoft.com/office/drawing/2016/5/12/chartex" xmlns:cx7="http://schemas.microsoft.com/office/drawing/2016/5/13/chartex" xmlns:cx8="http://schemas.microsoft.com/office/drawing/2016/5/14/chartex" xmlns:mc="http://schemas.openxmlformats.org/markup-compatibility/2006" xmlns:aink="http://schemas.microsoft.com/office/drawing/2016/ink" xmlns:am3d="http://schemas.microsoft.com/office/drawing/2017/model3d" xmlns:o="urn:schemas-microsoft-com:office:office" xmlns:oel="http://schemas.microsoft.com/office/2019/extlst" xmlns:r="http://schemas.openxmlformats.org/officeDocument/2006/relationships" xmlns:m="http://schemas.openxmlformats.org/officeDocument/2006/math" xmlns:v="urn:schemas-microsoft-com:vml" xmlns:wp14="http://schemas.microsoft.com/office/word/2010/wordprocessingDrawing" xmlns:wp="http://schemas.openxmlformats.org/drawingml/2006/wordprocessingDrawing" xmlns:w10="urn:schemas-microsoft-com:office:word" xmlns:w="http://schemas.openxmlformats.org/wordprocessingml/2006/main" xmlns:w14="http://schemas.microsoft.com/office/word/2010/wordml" xmlns:w15="http://schemas.microsoft.com/office/word/2012/wordml" xmlns:w16cex="http://schemas.microsoft.com/office/word/2018/wordml/cex" xmlns:w16cid="http://schemas.microsoft.com/office/word/2016/wordml/cid" xmlns:w16="http://schemas.microsoft.com/office/word/2018/wordml" xmlns:w16du="http://schemas.microsoft.com/office/word/2023/wordml/word16du" xmlns:w16sdtdh="http://schemas.microsoft.com/office/word/2020/wordml/sdtdatahash" xmlns:w16se="http://schemas.microsoft.com/office/word/2015/wordml/symex" xmlns:wpg="http://schemas.microsoft.com/office/word/2010/wordprocessingGroup" xmlns:wpi="http://schemas.microsoft.com/office/word/2010/wordprocessingInk" xmlns:wne="http://schemas.microsoft.com/office/word/2006/wordml" xmlns:wps="http://schemas.microsoft.com/office/word/2010/wordprocessingShape" mc:Ignorable="w14 w15 w16se w16cid w16 w16cex w16sdtdh w16du wp14">
   <w:footnote w:type="separator" w:id="-1">
     <w:p>
       <w:pPr>
@@ -1036,7 +864,7 @@
 </file>
 
 <file path=word/header1.xml><?xml version="1.0" encoding="utf-8"?>
-<w:hdr xmlns:wpc="http://schemas.microsoft.com/office/word/2010/wordprocessingCanvas" xmlns:cx="http://schemas.microsoft.com/office/drawing/2014/chartex" xmlns:cx1="http://schemas.microsoft.com/office/drawing/2015/9/8/chartex" xmlns:cx2="http://schemas.microsoft.com/office/drawing/2015/10/21/chartex" xmlns:cx3="http://schemas.microsoft.com/office/drawing/2016/5/9/chartex" xmlns:cx4="http://schemas.microsoft.com/office/drawing/2016/5/10/chartex" xmlns:cx5="http://schemas.microsoft.com/office/drawing/2016/5/11/chartex" xmlns:cx6="http://schemas.microsoft.com/office/drawing/2016/5/12/chartex" xmlns:cx7="http://schemas.microsoft.com/office/drawing/2016/5/13/chartex" xmlns:cx8="http://schemas.microsoft.com/office/drawing/2016/5/14/chartex" xmlns:mc="http://schemas.openxmlformats.org/markup-compatibility/2006" xmlns:aink="http://schemas.microsoft.com/office/drawing/2016/ink" xmlns:am3d="http://schemas.microsoft.com/office/drawing/2017/model3d" xmlns:o="urn:schemas-microsoft-com:office:office" xmlns:r="http://schemas.openxmlformats.org/officeDocument/2006/relationships" xmlns:m="http://schemas.openxmlformats.org/officeDocument/2006/math" xmlns:v="urn:schemas-microsoft-com:vml" xmlns:wp14="http://schemas.microsoft.com/office/word/2010/wordprocessingDrawing" xmlns:wp="http://schemas.openxmlformats.org/drawingml/2006/wordprocessingDrawing" xmlns:w10="urn:schemas-microsoft-com:office:word" xmlns:w="http://schemas.openxmlformats.org/wordprocessingml/2006/main" xmlns:w14="http://schemas.microsoft.com/office/word/2010/wordml" xmlns:w15="http://schemas.microsoft.com/office/word/2012/wordml" xmlns:w16cex="http://schemas.microsoft.com/office/word/2018/wordml/cex" xmlns:w16cid="http://schemas.microsoft.com/office/word/2016/wordml/cid" xmlns:w16="http://schemas.microsoft.com/office/word/2018/wordml" xmlns:w16se="http://schemas.microsoft.com/office/word/2015/wordml/symex" xmlns:wpg="http://schemas.microsoft.com/office/word/2010/wordprocessingGroup" xmlns:wpi="http://schemas.microsoft.com/office/word/2010/wordprocessingInk" xmlns:wne="http://schemas.microsoft.com/office/word/2006/wordml" xmlns:wps="http://schemas.microsoft.com/office/word/2010/wordprocessingShape" mc:Ignorable="w14 w15 w16se w16cid w16 w16cex wp14">
+<w:hdr xmlns:wpc="http://schemas.microsoft.com/office/word/2010/wordprocessingCanvas" xmlns:cx="http://schemas.microsoft.com/office/drawing/2014/chartex" xmlns:cx1="http://schemas.microsoft.com/office/drawing/2015/9/8/chartex" xmlns:cx2="http://schemas.microsoft.com/office/drawing/2015/10/21/chartex" xmlns:cx3="http://schemas.microsoft.com/office/drawing/2016/5/9/chartex" xmlns:cx4="http://schemas.microsoft.com/office/drawing/2016/5/10/chartex" xmlns:cx5="http://schemas.microsoft.com/office/drawing/2016/5/11/chartex" xmlns:cx6="http://schemas.microsoft.com/office/drawing/2016/5/12/chartex" xmlns:cx7="http://schemas.microsoft.com/office/drawing/2016/5/13/chartex" xmlns:cx8="http://schemas.microsoft.com/office/drawing/2016/5/14/chartex" xmlns:mc="http://schemas.openxmlformats.org/markup-compatibility/2006" xmlns:aink="http://schemas.microsoft.com/office/drawing/2016/ink" xmlns:am3d="http://schemas.microsoft.com/office/drawing/2017/model3d" xmlns:o="urn:schemas-microsoft-com:office:office" xmlns:oel="http://schemas.microsoft.com/office/2019/extlst" xmlns:r="http://schemas.openxmlformats.org/officeDocument/2006/relationships" xmlns:m="http://schemas.openxmlformats.org/officeDocument/2006/math" xmlns:v="urn:schemas-microsoft-com:vml" xmlns:wp14="http://schemas.microsoft.com/office/word/2010/wordprocessingDrawing" xmlns:wp="http://schemas.openxmlformats.org/drawingml/2006/wordprocessingDrawing" xmlns:w10="urn:schemas-microsoft-com:office:word" xmlns:w="http://schemas.openxmlformats.org/wordprocessingml/2006/main" xmlns:w14="http://schemas.microsoft.com/office/word/2010/wordml" xmlns:w15="http://schemas.microsoft.com/office/word/2012/wordml" xmlns:w16cex="http://schemas.microsoft.com/office/word/2018/wordml/cex" xmlns:w16cid="http://schemas.microsoft.com/office/word/2016/wordml/cid" xmlns:w16="http://schemas.microsoft.com/office/word/2018/wordml" xmlns:w16du="http://schemas.microsoft.com/office/word/2023/wordml/word16du" xmlns:w16sdtdh="http://schemas.microsoft.com/office/word/2020/wordml/sdtdatahash" xmlns:w16se="http://schemas.microsoft.com/office/word/2015/wordml/symex" xmlns:wpg="http://schemas.microsoft.com/office/word/2010/wordprocessingGroup" xmlns:wpi="http://schemas.microsoft.com/office/word/2010/wordprocessingInk" xmlns:wne="http://schemas.microsoft.com/office/word/2006/wordml" xmlns:wps="http://schemas.microsoft.com/office/word/2010/wordprocessingShape" mc:Ignorable="w14 w15 w16se w16cid w16 w16cex w16sdtdh w16du wp14">
   <w:p>
     <w:pPr>
       <w:pBdr>
@@ -1092,7 +920,7 @@
 </file>
 
 <file path=word/header2.xml><?xml version="1.0" encoding="utf-8"?>
-<w:hdr xmlns:wpc="http://schemas.microsoft.com/office/word/2010/wordprocessingCanvas" xmlns:cx="http://schemas.microsoft.com/office/drawing/2014/chartex" xmlns:cx1="http://schemas.microsoft.com/office/drawing/2015/9/8/chartex" xmlns:cx2="http://schemas.microsoft.com/office/drawing/2015/10/21/chartex" xmlns:cx3="http://schemas.microsoft.com/office/drawing/2016/5/9/chartex" xmlns:cx4="http://schemas.microsoft.com/office/drawing/2016/5/10/chartex" xmlns:cx5="http://schemas.microsoft.com/office/drawing/2016/5/11/chartex" xmlns:cx6="http://schemas.microsoft.com/office/drawing/2016/5/12/chartex" xmlns:cx7="http://schemas.microsoft.com/office/drawing/2016/5/13/chartex" xmlns:cx8="http://schemas.microsoft.com/office/drawing/2016/5/14/chartex" xmlns:mc="http://schemas.openxmlformats.org/markup-compatibility/2006" xmlns:aink="http://schemas.microsoft.com/office/drawing/2016/ink" xmlns:am3d="http://schemas.microsoft.com/office/drawing/2017/model3d" xmlns:o="urn:schemas-microsoft-com:office:office" xmlns:r="http://schemas.openxmlformats.org/officeDocument/2006/relationships" xmlns:m="http://schemas.openxmlformats.org/officeDocument/2006/math" xmlns:v="urn:schemas-microsoft-com:vml" xmlns:wp14="http://schemas.microsoft.com/office/word/2010/wordprocessingDrawing" xmlns:wp="http://schemas.openxmlformats.org/drawingml/2006/wordprocessingDrawing" xmlns:w10="urn:schemas-microsoft-com:office:word" xmlns:w="http://schemas.openxmlformats.org/wordprocessingml/2006/main" xmlns:w14="http://schemas.microsoft.com/office/word/2010/wordml" xmlns:w15="http://schemas.microsoft.com/office/word/2012/wordml" xmlns:w16cex="http://schemas.microsoft.com/office/word/2018/wordml/cex" xmlns:w16cid="http://schemas.microsoft.com/office/word/2016/wordml/cid" xmlns:w16="http://schemas.microsoft.com/office/word/2018/wordml" xmlns:w16se="http://schemas.microsoft.com/office/word/2015/wordml/symex" xmlns:wpg="http://schemas.microsoft.com/office/word/2010/wordprocessingGroup" xmlns:wpi="http://schemas.microsoft.com/office/word/2010/wordprocessingInk" xmlns:wne="http://schemas.microsoft.com/office/word/2006/wordml" xmlns:wps="http://schemas.microsoft.com/office/word/2010/wordprocessingShape" mc:Ignorable="w14 w15 w16se w16cid w16 w16cex wp14">
+<w:hdr xmlns:wpc="http://schemas.microsoft.com/office/word/2010/wordprocessingCanvas" xmlns:cx="http://schemas.microsoft.com/office/drawing/2014/chartex" xmlns:cx1="http://schemas.microsoft.com/office/drawing/2015/9/8/chartex" xmlns:cx2="http://schemas.microsoft.com/office/drawing/2015/10/21/chartex" xmlns:cx3="http://schemas.microsoft.com/office/drawing/2016/5/9/chartex" xmlns:cx4="http://schemas.microsoft.com/office/drawing/2016/5/10/chartex" xmlns:cx5="http://schemas.microsoft.com/office/drawing/2016/5/11/chartex" xmlns:cx6="http://schemas.microsoft.com/office/drawing/2016/5/12/chartex" xmlns:cx7="http://schemas.microsoft.com/office/drawing/2016/5/13/chartex" xmlns:cx8="http://schemas.microsoft.com/office/drawing/2016/5/14/chartex" xmlns:mc="http://schemas.openxmlformats.org/markup-compatibility/2006" xmlns:aink="http://schemas.microsoft.com/office/drawing/2016/ink" xmlns:am3d="http://schemas.microsoft.com/office/drawing/2017/model3d" xmlns:o="urn:schemas-microsoft-com:office:office" xmlns:oel="http://schemas.microsoft.com/office/2019/extlst" xmlns:r="http://schemas.openxmlformats.org/officeDocument/2006/relationships" xmlns:m="http://schemas.openxmlformats.org/officeDocument/2006/math" xmlns:v="urn:schemas-microsoft-com:vml" xmlns:wp14="http://schemas.microsoft.com/office/word/2010/wordprocessingDrawing" xmlns:wp="http://schemas.openxmlformats.org/drawingml/2006/wordprocessingDrawing" xmlns:w10="urn:schemas-microsoft-com:office:word" xmlns:w="http://schemas.openxmlformats.org/wordprocessingml/2006/main" xmlns:w14="http://schemas.microsoft.com/office/word/2010/wordml" xmlns:w15="http://schemas.microsoft.com/office/word/2012/wordml" xmlns:w16cex="http://schemas.microsoft.com/office/word/2018/wordml/cex" xmlns:w16cid="http://schemas.microsoft.com/office/word/2016/wordml/cid" xmlns:w16="http://schemas.microsoft.com/office/word/2018/wordml" xmlns:w16du="http://schemas.microsoft.com/office/word/2023/wordml/word16du" xmlns:w16sdtdh="http://schemas.microsoft.com/office/word/2020/wordml/sdtdatahash" xmlns:w16se="http://schemas.microsoft.com/office/word/2015/wordml/symex" xmlns:wpg="http://schemas.microsoft.com/office/word/2010/wordprocessingGroup" xmlns:wpi="http://schemas.microsoft.com/office/word/2010/wordprocessingInk" xmlns:wne="http://schemas.microsoft.com/office/word/2006/wordml" xmlns:wps="http://schemas.microsoft.com/office/word/2010/wordprocessingShape" mc:Ignorable="w14 w15 w16se w16cid w16 w16cex w16sdtdh w16du wp14">
   <w:p>
     <w:pPr>
       <w:widowControl w:val="0"/>
@@ -1325,7 +1153,7 @@
 </file>
 
 <file path=word/numbering.xml><?xml version="1.0" encoding="utf-8"?>
-<w:numbering xmlns:wpc="http://schemas.microsoft.com/office/word/2010/wordprocessingCanvas" xmlns:cx="http://schemas.microsoft.com/office/drawing/2014/chartex" xmlns:cx1="http://schemas.microsoft.com/office/drawing/2015/9/8/chartex" xmlns:cx2="http://schemas.microsoft.com/office/drawing/2015/10/21/chartex" xmlns:cx3="http://schemas.microsoft.com/office/drawing/2016/5/9/chartex" xmlns:cx4="http://schemas.microsoft.com/office/drawing/2016/5/10/chartex" xmlns:cx5="http://schemas.microsoft.com/office/drawing/2016/5/11/chartex" xmlns:cx6="http://schemas.microsoft.com/office/drawing/2016/5/12/chartex" xmlns:cx7="http://schemas.microsoft.com/office/drawing/2016/5/13/chartex" xmlns:cx8="http://schemas.microsoft.com/office/drawing/2016/5/14/chartex" xmlns:mc="http://schemas.openxmlformats.org/markup-compatibility/2006" xmlns:aink="http://schemas.microsoft.com/office/drawing/2016/ink" xmlns:am3d="http://schemas.microsoft.com/office/drawing/2017/model3d" xmlns:o="urn:schemas-microsoft-com:office:office" xmlns:r="http://schemas.openxmlformats.org/officeDocument/2006/relationships" xmlns:m="http://schemas.openxmlformats.org/officeDocument/2006/math" xmlns:v="urn:schemas-microsoft-com:vml" xmlns:wp14="http://schemas.microsoft.com/office/word/2010/wordprocessingDrawing" xmlns:wp="http://schemas.openxmlformats.org/drawingml/2006/wordprocessingDrawing" xmlns:w10="urn:schemas-microsoft-com:office:word" xmlns:w="http://schemas.openxmlformats.org/wordprocessingml/2006/main" xmlns:w14="http://schemas.microsoft.com/office/word/2010/wordml" xmlns:w15="http://schemas.microsoft.com/office/word/2012/wordml" xmlns:w16cex="http://schemas.microsoft.com/office/word/2018/wordml/cex" xmlns:w16cid="http://schemas.microsoft.com/office/word/2016/wordml/cid" xmlns:w16="http://schemas.microsoft.com/office/word/2018/wordml" xmlns:w16se="http://schemas.microsoft.com/office/word/2015/wordml/symex" xmlns:wpg="http://schemas.microsoft.com/office/word/2010/wordprocessingGroup" xmlns:wpi="http://schemas.microsoft.com/office/word/2010/wordprocessingInk" xmlns:wne="http://schemas.microsoft.com/office/word/2006/wordml" xmlns:wps="http://schemas.microsoft.com/office/word/2010/wordprocessingShape" mc:Ignorable="w14 w15 w16se w16cid w16 w16cex wp14">
+<w:numbering xmlns:wpc="http://schemas.microsoft.com/office/word/2010/wordprocessingCanvas" xmlns:cx="http://schemas.microsoft.com/office/drawing/2014/chartex" xmlns:cx1="http://schemas.microsoft.com/office/drawing/2015/9/8/chartex" xmlns:cx2="http://schemas.microsoft.com/office/drawing/2015/10/21/chartex" xmlns:cx3="http://schemas.microsoft.com/office/drawing/2016/5/9/chartex" xmlns:cx4="http://schemas.microsoft.com/office/drawing/2016/5/10/chartex" xmlns:cx5="http://schemas.microsoft.com/office/drawing/2016/5/11/chartex" xmlns:cx6="http://schemas.microsoft.com/office/drawing/2016/5/12/chartex" xmlns:cx7="http://schemas.microsoft.com/office/drawing/2016/5/13/chartex" xmlns:cx8="http://schemas.microsoft.com/office/drawing/2016/5/14/chartex" xmlns:mc="http://schemas.openxmlformats.org/markup-compatibility/2006" xmlns:aink="http://schemas.microsoft.com/office/drawing/2016/ink" xmlns:am3d="http://schemas.microsoft.com/office/drawing/2017/model3d" xmlns:o="urn:schemas-microsoft-com:office:office" xmlns:oel="http://schemas.microsoft.com/office/2019/extlst" xmlns:r="http://schemas.openxmlformats.org/officeDocument/2006/relationships" xmlns:m="http://schemas.openxmlformats.org/officeDocument/2006/math" xmlns:v="urn:schemas-microsoft-com:vml" xmlns:wp14="http://schemas.microsoft.com/office/word/2010/wordprocessingDrawing" xmlns:wp="http://schemas.openxmlformats.org/drawingml/2006/wordprocessingDrawing" xmlns:w10="urn:schemas-microsoft-com:office:word" xmlns:w="http://schemas.openxmlformats.org/wordprocessingml/2006/main" xmlns:w14="http://schemas.microsoft.com/office/word/2010/wordml" xmlns:w15="http://schemas.microsoft.com/office/word/2012/wordml" xmlns:w16cex="http://schemas.microsoft.com/office/word/2018/wordml/cex" xmlns:w16cid="http://schemas.microsoft.com/office/word/2016/wordml/cid" xmlns:w16="http://schemas.microsoft.com/office/word/2018/wordml" xmlns:w16du="http://schemas.microsoft.com/office/word/2023/wordml/word16du" xmlns:w16sdtdh="http://schemas.microsoft.com/office/word/2020/wordml/sdtdatahash" xmlns:w16se="http://schemas.microsoft.com/office/word/2015/wordml/symex" xmlns:wpg="http://schemas.microsoft.com/office/word/2010/wordprocessingGroup" xmlns:wpi="http://schemas.microsoft.com/office/word/2010/wordprocessingInk" xmlns:wne="http://schemas.microsoft.com/office/word/2006/wordml" xmlns:wps="http://schemas.microsoft.com/office/word/2010/wordprocessingShape" mc:Ignorable="w14 w15 w16se w16cid w16 w16cex w16sdtdh w16du wp14">
   <w:abstractNum w:abstractNumId="0" w15:restartNumberingAfterBreak="0">
     <w:nsid w:val="2125523A"/>
     <w:multiLevelType w:val="multilevel"/>
@@ -1447,14 +1275,14 @@
       </w:pPr>
     </w:lvl>
   </w:abstractNum>
-  <w:num w:numId="1">
+  <w:num w:numId="1" w16cid:durableId="873465131">
     <w:abstractNumId w:val="0"/>
   </w:num>
 </w:numbering>
 </file>
 
 <file path=word/styles.xml><?xml version="1.0" encoding="utf-8"?>
-<w:styles xmlns:mc="http://schemas.openxmlformats.org/markup-compatibility/2006" xmlns:r="http://schemas.openxmlformats.org/officeDocument/2006/relationships" xmlns:w="http://schemas.openxmlformats.org/wordprocessingml/2006/main" xmlns:w14="http://schemas.microsoft.com/office/word/2010/wordml" xmlns:w15="http://schemas.microsoft.com/office/word/2012/wordml" xmlns:w16cex="http://schemas.microsoft.com/office/word/2018/wordml/cex" xmlns:w16cid="http://schemas.microsoft.com/office/word/2016/wordml/cid" xmlns:w16="http://schemas.microsoft.com/office/word/2018/wordml" xmlns:w16se="http://schemas.microsoft.com/office/word/2015/wordml/symex" mc:Ignorable="w14 w15 w16se w16cid w16 w16cex">
+<w:styles xmlns:mc="http://schemas.openxmlformats.org/markup-compatibility/2006" xmlns:r="http://schemas.openxmlformats.org/officeDocument/2006/relationships" xmlns:w="http://schemas.openxmlformats.org/wordprocessingml/2006/main" xmlns:w14="http://schemas.microsoft.com/office/word/2010/wordml" xmlns:w15="http://schemas.microsoft.com/office/word/2012/wordml" xmlns:w16cex="http://schemas.microsoft.com/office/word/2018/wordml/cex" xmlns:w16cid="http://schemas.microsoft.com/office/word/2016/wordml/cid" xmlns:w16="http://schemas.microsoft.com/office/word/2018/wordml" xmlns:w16du="http://schemas.microsoft.com/office/word/2023/wordml/word16du" xmlns:w16sdtdh="http://schemas.microsoft.com/office/word/2020/wordml/sdtdatahash" xmlns:w16se="http://schemas.microsoft.com/office/word/2015/wordml/symex" mc:Ignorable="w14 w15 w16se w16cid w16 w16cex w16sdtdh w16du">
   <w:docDefaults>
     <w:rPrDefault>
       <w:rPr>
@@ -2093,7 +1921,6 @@
   <w:style w:type="character" w:default="1" w:styleId="Fontepargpadro">
     <w:name w:val="Default Paragraph Font"/>
     <w:uiPriority w:val="1"/>
-    <w:semiHidden/>
     <w:unhideWhenUsed/>
   </w:style>
   <w:style w:type="table" w:default="1" w:styleId="Tabelanormal">
@@ -2796,28 +2623,28 @@
 </file>
 
 <file path=customXml/item1.xml><?xml version="1.0" encoding="utf-8"?>
+<b:Sources xmlns:b="http://schemas.openxmlformats.org/officeDocument/2006/bibliography" xmlns="http://schemas.openxmlformats.org/officeDocument/2006/bibliography" SelectedStyle="\APASixthEditionOfficeOnline.xsl" StyleName="APA" Version="6"/>
+</file>
+
+<file path=customXml/item2.xml><?xml version="1.0" encoding="utf-8"?>
 <go:gDocsCustomXmlDataStorage xmlns:go="http://customooxmlschemas.google.com/" xmlns:r="http://schemas.openxmlformats.org/officeDocument/2006/relationships">
   <go:docsCustomData xmlns:go="http://customooxmlschemas.google.com/" roundtripDataSignature="AMtx7miSjxlXbPXRxSI8o83cKmHDZQVJ3A==">AMUW2mWn1iwqLsGm0XkXdt8GzHwfyJ9uBODkwHp1dWrUIqpJ//LHUb6XLsC+8RHlVwG6KHVHORzIlkSXNIpw325Oc1WYKtieaetj2XIiKpk0M5iOUyrkEVe3twnpFagRcC1aIrao/2xe</go:docsCustomData>
 </go:gDocsCustomXmlDataStorage>
 </file>
 
-<file path=customXml/item2.xml><?xml version="1.0" encoding="utf-8"?>
-<b:Sources xmlns:b="http://schemas.openxmlformats.org/officeDocument/2006/bibliography" xmlns="http://schemas.openxmlformats.org/officeDocument/2006/bibliography" SelectedStyle="\APASixthEditionOfficeOnline.xsl" StyleName="APA" Version="6"/>
+<file path=customXml/itemProps1.xml><?xml version="1.0" encoding="utf-8"?>
+<ds:datastoreItem xmlns:ds="http://schemas.openxmlformats.org/officeDocument/2006/customXml" ds:itemID="{832D73D7-18CA-4C75-B33B-A8C51F04AD9E}">
+  <ds:schemaRefs>
+    <ds:schemaRef ds:uri="http://schemas.openxmlformats.org/officeDocument/2006/bibliography"/>
+  </ds:schemaRefs>
+</ds:datastoreItem>
 </file>
 
-<file path=customXml/itemProps1.xml><?xml version="1.0" encoding="utf-8"?>
+<file path=customXml/itemProps2.xml><?xml version="1.0" encoding="utf-8"?>
 <ds:datastoreItem xmlns:ds="http://schemas.openxmlformats.org/officeDocument/2006/customXml" ds:itemID="{11111111-1234-1234-1234-123412341234}">
   <ds:schemaRefs>
     <ds:schemaRef ds:uri="http://customooxmlschemas.google.com/"/>
     <ds:schemaRef ds:uri="http://schemas.openxmlformats.org/officeDocument/2006/relationships"/>
   </ds:schemaRefs>
 </ds:datastoreItem>
-</file>
-
-<file path=customXml/itemProps2.xml><?xml version="1.0" encoding="utf-8"?>
-<ds:datastoreItem xmlns:ds="http://schemas.openxmlformats.org/officeDocument/2006/customXml" ds:itemID="{832D73D7-18CA-4C75-B33B-A8C51F04AD9E}">
-  <ds:schemaRefs>
-    <ds:schemaRef ds:uri="http://schemas.openxmlformats.org/officeDocument/2006/bibliography"/>
-  </ds:schemaRefs>
-</ds:datastoreItem>
 </file>
</xml_diff>

<commit_message>
conserto do campo comentariosParecer
</commit_message>
<xml_diff>
--- a/docs/relatorioParecer.docx
+++ b/docs/relatorioParecer.docx
@@ -10,75 +10,175 @@
         <w:t>PARECER N º</w:t>
       </w:r>
       <w:r>
-        <w:t xml:space="preserve"> numeroParecer</w:t>
-      </w:r>
-      <w:r>
-        <w:t xml:space="preserve"> , DE </w:t>
-      </w:r>
+        <w:t xml:space="preserve"> </w:t>
+      </w:r>
+      <w:proofErr w:type="spellStart"/>
+      <w:proofErr w:type="gramStart"/>
+      <w:r>
+        <w:t>numeroParecer</w:t>
+      </w:r>
+      <w:proofErr w:type="spellEnd"/>
+      <w:r>
+        <w:t xml:space="preserve"> ,</w:t>
+      </w:r>
+      <w:proofErr w:type="gramEnd"/>
+      <w:r>
+        <w:t xml:space="preserve"> DE </w:t>
+      </w:r>
+      <w:proofErr w:type="spellStart"/>
       <w:r>
         <w:t>anoParecer</w:t>
       </w:r>
+      <w:proofErr w:type="spellEnd"/>
     </w:p>
     <w:p>
       <w:pPr>
         <w:pStyle w:val="Ementa"/>
-      </w:pPr>
-      <w:r>
+        <w:rPr>
+          <w:sz w:val="22"/>
+          <w:szCs w:val="22"/>
+        </w:rPr>
+      </w:pPr>
+      <w:r>
+        <w:rPr>
+          <w:sz w:val="22"/>
+          <w:szCs w:val="22"/>
+        </w:rPr>
         <w:t xml:space="preserve">Da COMISSÃO DE PESQUISA, EXTENSÃO E PÓS-GRADUACÃO, sobre a aprovação de </w:t>
       </w:r>
-      <w:r>
+      <w:proofErr w:type="spellStart"/>
+      <w:r>
+        <w:rPr>
+          <w:sz w:val="22"/>
+          <w:szCs w:val="22"/>
+        </w:rPr>
         <w:t>nomeRelatorio</w:t>
       </w:r>
-      <w:r>
+      <w:proofErr w:type="spellEnd"/>
+      <w:r>
+        <w:rPr>
+          <w:sz w:val="22"/>
+          <w:szCs w:val="22"/>
+        </w:rPr>
         <w:t xml:space="preserve"> </w:t>
       </w:r>
-      <w:r>
+      <w:proofErr w:type="spellStart"/>
+      <w:r>
+        <w:rPr>
+          <w:sz w:val="22"/>
+          <w:szCs w:val="22"/>
+        </w:rPr>
         <w:t>d</w:t>
       </w:r>
       <w:r>
+        <w:rPr>
+          <w:sz w:val="22"/>
+          <w:szCs w:val="22"/>
+        </w:rPr>
         <w:t>PRNCoordenador</w:t>
       </w:r>
-      <w:r>
+      <w:proofErr w:type="spellEnd"/>
+      <w:r>
+        <w:rPr>
+          <w:sz w:val="22"/>
+          <w:szCs w:val="22"/>
+        </w:rPr>
         <w:t xml:space="preserve"> </w:t>
       </w:r>
-      <w:r>
+      <w:proofErr w:type="spellStart"/>
+      <w:r>
+        <w:rPr>
+          <w:sz w:val="22"/>
+          <w:szCs w:val="22"/>
+        </w:rPr>
         <w:t>descricaoCoordenadores</w:t>
       </w:r>
-      <w:r>
+      <w:proofErr w:type="spellEnd"/>
+      <w:r>
+        <w:rPr>
+          <w:sz w:val="22"/>
+          <w:szCs w:val="22"/>
+        </w:rPr>
         <w:t xml:space="preserve"> </w:t>
       </w:r>
       <w:r>
+        <w:rPr>
+          <w:sz w:val="22"/>
+          <w:szCs w:val="22"/>
+        </w:rPr>
         <w:t>(encaminhado pela</w:t>
       </w:r>
       <w:r>
+        <w:rPr>
+          <w:sz w:val="22"/>
+          <w:szCs w:val="22"/>
+        </w:rPr>
         <w:t xml:space="preserve"> </w:t>
       </w:r>
-      <w:r>
+      <w:proofErr w:type="spellStart"/>
+      <w:r>
+        <w:rPr>
+          <w:sz w:val="22"/>
+          <w:szCs w:val="22"/>
+        </w:rPr>
         <w:t>faculdadeCoordenador</w:t>
       </w:r>
-      <w:r>
-        <w:t xml:space="preserve">), </w:t>
-      </w:r>
-      <w:r>
-        <w:t>intitulado</w:t>
-      </w:r>
-      <w:r>
-        <w:t xml:space="preserve"> “</w:t>
-      </w:r>
+      <w:proofErr w:type="spellEnd"/>
+      <w:r>
+        <w:rPr>
+          <w:sz w:val="22"/>
+          <w:szCs w:val="22"/>
+        </w:rPr>
+        <w:t>), intitulado “</w:t>
+      </w:r>
+      <w:proofErr w:type="spellStart"/>
       <w:r>
         <w:rPr>
           <w:i/>
+          <w:sz w:val="22"/>
+          <w:szCs w:val="22"/>
         </w:rPr>
         <w:t>tituloProjetoAnalisado</w:t>
       </w:r>
-      <w:r>
+      <w:proofErr w:type="spellEnd"/>
+      <w:r>
+        <w:rPr>
+          <w:sz w:val="22"/>
+          <w:szCs w:val="22"/>
+        </w:rPr>
         <w:t xml:space="preserve">”, </w:t>
       </w:r>
-      <w:r>
+      <w:proofErr w:type="spellStart"/>
+      <w:r>
+        <w:rPr>
+          <w:sz w:val="22"/>
+          <w:szCs w:val="22"/>
+        </w:rPr>
         <w:t>cargaHoraria</w:t>
       </w:r>
-      <w:r>
-        <w:t>, pelo período de periodoProjeto.</w:t>
+      <w:proofErr w:type="spellEnd"/>
+      <w:r>
+        <w:rPr>
+          <w:sz w:val="22"/>
+          <w:szCs w:val="22"/>
+        </w:rPr>
+        <w:t xml:space="preserve">, pelo período de </w:t>
+      </w:r>
+      <w:proofErr w:type="spellStart"/>
+      <w:r>
+        <w:rPr>
+          <w:sz w:val="22"/>
+          <w:szCs w:val="22"/>
+        </w:rPr>
+        <w:t>periodoProjeto</w:t>
+      </w:r>
+      <w:proofErr w:type="spellEnd"/>
+      <w:r>
+        <w:rPr>
+          <w:sz w:val="22"/>
+          <w:szCs w:val="22"/>
+        </w:rPr>
+        <w:t>.</w:t>
       </w:r>
     </w:p>
     <w:p>
@@ -92,160 +192,428 @@
     <w:p>
       <w:pPr>
         <w:pStyle w:val="Relator"/>
-      </w:pPr>
-      <w:r>
+        <w:rPr>
+          <w:sz w:val="22"/>
+          <w:szCs w:val="22"/>
+        </w:rPr>
+      </w:pPr>
+      <w:r>
+        <w:rPr>
+          <w:sz w:val="22"/>
+          <w:szCs w:val="22"/>
+        </w:rPr>
         <w:t>Vem ao exame</w:t>
       </w:r>
       <w:r>
+        <w:rPr>
+          <w:sz w:val="22"/>
+          <w:szCs w:val="22"/>
+        </w:rPr>
         <w:t xml:space="preserve"> </w:t>
       </w:r>
       <w:r>
-        <w:t>desta Comissão o</w:t>
-      </w:r>
-      <w:r>
+        <w:rPr>
+          <w:sz w:val="22"/>
+          <w:szCs w:val="22"/>
+        </w:rPr>
+        <w:t xml:space="preserve">desta Comissão </w:t>
+      </w:r>
+      <w:proofErr w:type="spellStart"/>
+      <w:r>
+        <w:rPr>
+          <w:sz w:val="22"/>
+          <w:szCs w:val="22"/>
+        </w:rPr>
+        <w:t>o</w:t>
+      </w:r>
+      <w:r>
+        <w:rPr>
+          <w:sz w:val="22"/>
+          <w:szCs w:val="22"/>
+        </w:rPr>
         <w:t>pedidoAprovacao</w:t>
       </w:r>
-      <w:r>
+      <w:proofErr w:type="spellEnd"/>
+      <w:r>
+        <w:rPr>
+          <w:sz w:val="22"/>
+          <w:szCs w:val="22"/>
+        </w:rPr>
         <w:t xml:space="preserve"> </w:t>
       </w:r>
-      <w:r>
+      <w:proofErr w:type="spellStart"/>
+      <w:r>
+        <w:rPr>
+          <w:sz w:val="22"/>
+          <w:szCs w:val="22"/>
+        </w:rPr>
         <w:t>nomeRelatorio</w:t>
       </w:r>
-      <w:r>
+      <w:proofErr w:type="spellEnd"/>
+      <w:r>
+        <w:rPr>
+          <w:sz w:val="22"/>
+          <w:szCs w:val="22"/>
+        </w:rPr>
         <w:t xml:space="preserve"> </w:t>
       </w:r>
       <w:r>
+        <w:rPr>
+          <w:sz w:val="22"/>
+          <w:szCs w:val="22"/>
+        </w:rPr>
         <w:t>intitulado “</w:t>
       </w:r>
+      <w:proofErr w:type="spellStart"/>
       <w:r>
         <w:rPr>
           <w:i/>
+          <w:sz w:val="22"/>
+          <w:szCs w:val="22"/>
         </w:rPr>
         <w:t>tituloProjetoAnalisado</w:t>
       </w:r>
-      <w:r>
-        <w:t>”, coordenado pel</w:t>
-      </w:r>
-      <w:r>
+      <w:proofErr w:type="spellEnd"/>
+      <w:r>
+        <w:rPr>
+          <w:sz w:val="22"/>
+          <w:szCs w:val="22"/>
+        </w:rPr>
+        <w:t xml:space="preserve">”, coordenado </w:t>
+      </w:r>
+      <w:proofErr w:type="spellStart"/>
+      <w:r>
+        <w:rPr>
+          <w:sz w:val="22"/>
+          <w:szCs w:val="22"/>
+        </w:rPr>
+        <w:t>pel</w:t>
+      </w:r>
+      <w:r>
+        <w:rPr>
+          <w:sz w:val="22"/>
+          <w:szCs w:val="22"/>
+        </w:rPr>
         <w:t>PRNCoordenador</w:t>
       </w:r>
-      <w:r>
+      <w:proofErr w:type="spellEnd"/>
+      <w:r>
+        <w:rPr>
+          <w:sz w:val="22"/>
+          <w:szCs w:val="22"/>
+        </w:rPr>
         <w:t xml:space="preserve"> </w:t>
       </w:r>
-      <w:r>
+      <w:proofErr w:type="spellStart"/>
+      <w:r>
+        <w:rPr>
+          <w:sz w:val="22"/>
+          <w:szCs w:val="22"/>
+        </w:rPr>
         <w:t>descricaoCoordenadores</w:t>
       </w:r>
-      <w:r>
-        <w:t xml:space="preserve">, por um período de periodoProjeto, </w:t>
-      </w:r>
-      <w:r>
+      <w:proofErr w:type="spellEnd"/>
+      <w:r>
+        <w:rPr>
+          <w:sz w:val="22"/>
+          <w:szCs w:val="22"/>
+        </w:rPr>
+        <w:t xml:space="preserve">, por um período de </w:t>
+      </w:r>
+      <w:proofErr w:type="spellStart"/>
+      <w:r>
+        <w:rPr>
+          <w:sz w:val="22"/>
+          <w:szCs w:val="22"/>
+        </w:rPr>
+        <w:t>periodoProjeto</w:t>
+      </w:r>
+      <w:proofErr w:type="spellEnd"/>
+      <w:r>
+        <w:rPr>
+          <w:sz w:val="22"/>
+          <w:szCs w:val="22"/>
+        </w:rPr>
+        <w:t xml:space="preserve">, </w:t>
+      </w:r>
+      <w:proofErr w:type="spellStart"/>
+      <w:r>
+        <w:rPr>
+          <w:sz w:val="22"/>
+          <w:szCs w:val="22"/>
+        </w:rPr>
         <w:t>cargaHoraria</w:t>
       </w:r>
-      <w:r>
+      <w:proofErr w:type="spellEnd"/>
+      <w:r>
+        <w:rPr>
+          <w:sz w:val="22"/>
+          <w:szCs w:val="22"/>
+        </w:rPr>
         <w:t>.</w:t>
       </w:r>
       <w:r>
-        <w:t xml:space="preserve"> objetivoProjeto </w:t>
-      </w:r>
-      <w:r>
+        <w:rPr>
+          <w:sz w:val="22"/>
+          <w:szCs w:val="22"/>
+        </w:rPr>
+        <w:t xml:space="preserve"> </w:t>
+      </w:r>
+      <w:proofErr w:type="spellStart"/>
+      <w:r>
+        <w:rPr>
+          <w:sz w:val="22"/>
+          <w:szCs w:val="22"/>
+        </w:rPr>
+        <w:t>objetivoProjeto</w:t>
+      </w:r>
+      <w:proofErr w:type="spellEnd"/>
+      <w:r>
+        <w:rPr>
+          <w:sz w:val="22"/>
+          <w:szCs w:val="22"/>
+        </w:rPr>
+        <w:t xml:space="preserve"> </w:t>
+      </w:r>
+      <w:r>
+        <w:rPr>
+          <w:sz w:val="22"/>
+          <w:szCs w:val="22"/>
+        </w:rPr>
         <w:t>“</w:t>
       </w:r>
+      <w:proofErr w:type="spellStart"/>
       <w:r>
         <w:rPr>
           <w:i/>
           <w:iCs/>
+          <w:sz w:val="22"/>
+          <w:szCs w:val="22"/>
         </w:rPr>
         <w:t>descricaoProposta</w:t>
       </w:r>
+      <w:proofErr w:type="spellEnd"/>
       <w:r>
         <w:rPr>
           <w:i/>
           <w:iCs/>
+          <w:sz w:val="22"/>
+          <w:szCs w:val="22"/>
         </w:rPr>
         <w:t>”</w:t>
       </w:r>
       <w:r>
+        <w:rPr>
+          <w:sz w:val="22"/>
+          <w:szCs w:val="22"/>
+        </w:rPr>
         <w:t>.</w:t>
       </w:r>
     </w:p>
     <w:p>
       <w:pPr>
         <w:pStyle w:val="Relator"/>
-      </w:pPr>
-      <w:r>
-        <w:t xml:space="preserve">proposicaoOuRelatorio </w:t>
-      </w:r>
-      <w:r>
+        <w:rPr>
+          <w:sz w:val="22"/>
+          <w:szCs w:val="22"/>
+        </w:rPr>
+      </w:pPr>
+      <w:proofErr w:type="spellStart"/>
+      <w:r>
+        <w:rPr>
+          <w:sz w:val="22"/>
+          <w:szCs w:val="22"/>
+        </w:rPr>
+        <w:t>proposicaoOuRelatorio</w:t>
+      </w:r>
+      <w:proofErr w:type="spellEnd"/>
+      <w:r>
+        <w:rPr>
+          <w:sz w:val="22"/>
+          <w:szCs w:val="22"/>
+        </w:rPr>
+        <w:t xml:space="preserve"> </w:t>
+      </w:r>
+      <w:r>
+        <w:rPr>
+          <w:sz w:val="22"/>
+          <w:szCs w:val="22"/>
+        </w:rPr>
         <w:t>paragrafo2</w:t>
       </w:r>
       <w:r>
+        <w:rPr>
+          <w:sz w:val="22"/>
+          <w:szCs w:val="22"/>
+        </w:rPr>
         <w:t>.</w:t>
       </w:r>
     </w:p>
     <w:p>
       <w:pPr>
         <w:pStyle w:val="Relator"/>
-      </w:pPr>
-      <w:r>
+        <w:rPr>
+          <w:sz w:val="22"/>
+          <w:szCs w:val="22"/>
+        </w:rPr>
+      </w:pPr>
+      <w:r>
+        <w:rPr>
+          <w:sz w:val="22"/>
+          <w:szCs w:val="22"/>
+        </w:rPr>
         <w:t xml:space="preserve">A documentação referente à matéria foi encaminhada para esta Comissão no dia </w:t>
       </w:r>
-      <w:r>
+      <w:proofErr w:type="spellStart"/>
+      <w:r>
+        <w:rPr>
+          <w:sz w:val="22"/>
+          <w:szCs w:val="22"/>
+        </w:rPr>
         <w:t>dataEnvio</w:t>
       </w:r>
-      <w:r>
+      <w:proofErr w:type="spellEnd"/>
+      <w:r>
+        <w:rPr>
+          <w:sz w:val="22"/>
+          <w:szCs w:val="22"/>
+        </w:rPr>
         <w:t xml:space="preserve">, por meio do OFÍCIO CIRCULAR Nº </w:t>
       </w:r>
-      <w:r>
+      <w:proofErr w:type="spellStart"/>
+      <w:r>
+        <w:rPr>
+          <w:sz w:val="22"/>
+          <w:szCs w:val="22"/>
+        </w:rPr>
         <w:t>numeroOficio</w:t>
       </w:r>
-      <w:r>
+      <w:proofErr w:type="spellEnd"/>
+      <w:r>
+        <w:rPr>
+          <w:sz w:val="22"/>
+          <w:szCs w:val="22"/>
+        </w:rPr>
         <w:t>/</w:t>
       </w:r>
-      <w:r>
+      <w:proofErr w:type="spellStart"/>
+      <w:r>
+        <w:rPr>
+          <w:sz w:val="22"/>
+          <w:szCs w:val="22"/>
+        </w:rPr>
         <w:t>anoParecer</w:t>
       </w:r>
-      <w:r>
+      <w:proofErr w:type="spellEnd"/>
+      <w:r>
+        <w:rPr>
+          <w:sz w:val="22"/>
+          <w:szCs w:val="22"/>
+        </w:rPr>
         <w:t xml:space="preserve">/SE/CAMTUC/UFPA, sendo identificada como Item </w:t>
       </w:r>
-      <w:r>
+      <w:proofErr w:type="spellStart"/>
+      <w:r>
+        <w:rPr>
+          <w:sz w:val="22"/>
+          <w:szCs w:val="22"/>
+        </w:rPr>
         <w:t>itemOficio</w:t>
       </w:r>
-      <w:r>
+      <w:proofErr w:type="spellEnd"/>
+      <w:r>
+        <w:rPr>
+          <w:sz w:val="22"/>
+          <w:szCs w:val="22"/>
+        </w:rPr>
         <w:t>, “</w:t>
       </w:r>
+      <w:proofErr w:type="spellStart"/>
       <w:r>
         <w:rPr>
           <w:i/>
+          <w:sz w:val="22"/>
+          <w:szCs w:val="22"/>
         </w:rPr>
         <w:t>textoAnalisado</w:t>
       </w:r>
-      <w:r>
+      <w:proofErr w:type="spellEnd"/>
+      <w:r>
+        <w:rPr>
+          <w:sz w:val="22"/>
+          <w:szCs w:val="22"/>
+        </w:rPr>
         <w:t xml:space="preserve">”. </w:t>
       </w:r>
     </w:p>
     <w:p>
       <w:pPr>
         <w:pStyle w:val="Relator"/>
-      </w:pPr>
-      <w:r>
+        <w:rPr>
+          <w:sz w:val="22"/>
+          <w:szCs w:val="22"/>
+        </w:rPr>
+      </w:pPr>
+      <w:r>
+        <w:rPr>
+          <w:sz w:val="22"/>
+          <w:szCs w:val="22"/>
+        </w:rPr>
         <w:t xml:space="preserve">Constam como documentos da proposta: (a) OFÍCIO CIRCULAR Nº </w:t>
       </w:r>
-      <w:r>
+      <w:proofErr w:type="spellStart"/>
+      <w:r>
+        <w:rPr>
+          <w:sz w:val="22"/>
+          <w:szCs w:val="22"/>
+        </w:rPr>
         <w:t>numeroOficio</w:t>
       </w:r>
-      <w:r>
+      <w:proofErr w:type="spellEnd"/>
+      <w:r>
+        <w:rPr>
+          <w:sz w:val="22"/>
+          <w:szCs w:val="22"/>
+        </w:rPr>
         <w:t>/</w:t>
       </w:r>
-      <w:r>
+      <w:proofErr w:type="spellStart"/>
+      <w:r>
+        <w:rPr>
+          <w:sz w:val="22"/>
+          <w:szCs w:val="22"/>
+        </w:rPr>
         <w:t>anoParecer</w:t>
       </w:r>
-      <w:r>
+      <w:proofErr w:type="spellEnd"/>
+      <w:r>
+        <w:rPr>
+          <w:sz w:val="22"/>
+          <w:szCs w:val="22"/>
+        </w:rPr>
         <w:t>/SE/CAMTUC/UFPA;</w:t>
       </w:r>
       <w:r>
-        <w:t xml:space="preserve"> documentosEnviados</w:t>
-      </w:r>
-      <w:r>
+        <w:rPr>
+          <w:sz w:val="22"/>
+          <w:szCs w:val="22"/>
+        </w:rPr>
+        <w:t xml:space="preserve"> </w:t>
+      </w:r>
+      <w:proofErr w:type="spellStart"/>
+      <w:r>
+        <w:rPr>
+          <w:sz w:val="22"/>
+          <w:szCs w:val="22"/>
+        </w:rPr>
+        <w:t>documentosEnviados</w:t>
+      </w:r>
+      <w:proofErr w:type="spellEnd"/>
+      <w:r>
+        <w:rPr>
+          <w:sz w:val="22"/>
+          <w:szCs w:val="22"/>
+        </w:rPr>
         <w:t>, encaminhados à esta comissão.</w:t>
       </w:r>
     </w:p>
@@ -261,136 +629,343 @@
     <w:p>
       <w:pPr>
         <w:pStyle w:val="Relator"/>
-      </w:pPr>
-      <w:r>
+        <w:rPr>
+          <w:sz w:val="22"/>
+          <w:szCs w:val="22"/>
+        </w:rPr>
+      </w:pPr>
+      <w:r>
+        <w:rPr>
+          <w:sz w:val="22"/>
+          <w:szCs w:val="22"/>
+        </w:rPr>
         <w:t>Nos termos da</w:t>
       </w:r>
       <w:r>
+        <w:rPr>
+          <w:sz w:val="22"/>
+          <w:szCs w:val="22"/>
+        </w:rPr>
         <w:t xml:space="preserve"> </w:t>
       </w:r>
       <w:r>
+        <w:rPr>
+          <w:sz w:val="22"/>
+          <w:szCs w:val="22"/>
+        </w:rPr>
         <w:t>alínea</w:t>
       </w:r>
       <w:r>
+        <w:rPr>
+          <w:sz w:val="22"/>
+          <w:szCs w:val="22"/>
+        </w:rPr>
         <w:t xml:space="preserve"> </w:t>
       </w:r>
       <w:r>
+        <w:rPr>
+          <w:sz w:val="22"/>
+          <w:szCs w:val="22"/>
+        </w:rPr>
         <w:t>letra</w:t>
       </w:r>
       <w:r>
+        <w:rPr>
+          <w:sz w:val="22"/>
+          <w:szCs w:val="22"/>
+        </w:rPr>
         <w:t xml:space="preserve"> do inciso I do art. 29 da Resolução N° 726, de 2015, do CAMTUC, compete à</w:t>
       </w:r>
       <w:r>
+        <w:rPr>
+          <w:sz w:val="22"/>
+          <w:szCs w:val="22"/>
+        </w:rPr>
         <w:t xml:space="preserve"> </w:t>
       </w:r>
       <w:r>
+        <w:rPr>
+          <w:sz w:val="22"/>
+          <w:szCs w:val="22"/>
+        </w:rPr>
         <w:t>paragrafo5</w:t>
+      </w:r>
+      <w:r>
+        <w:rPr>
+          <w:sz w:val="22"/>
+          <w:szCs w:val="22"/>
+        </w:rPr>
+        <w:t>.</w:t>
       </w:r>
     </w:p>
     <w:p>
       <w:pPr>
         <w:ind w:firstLine="720"/>
-      </w:pPr>
-      <w:r>
-        <w:t>Para este fim, entende-se que a proposta e os documentos submetidos à apreciação da Comissão devem atender ao que dispõem os arts</w:t>
-      </w:r>
-      <w:r>
-        <w:t xml:space="preserve">. artgo </w:t>
-      </w:r>
-      <w:r>
+        <w:rPr>
+          <w:sz w:val="22"/>
+          <w:szCs w:val="22"/>
+        </w:rPr>
+      </w:pPr>
+      <w:r>
+        <w:rPr>
+          <w:sz w:val="22"/>
+          <w:szCs w:val="22"/>
+        </w:rPr>
+        <w:t xml:space="preserve">Para este fim, entende-se que a proposta e os documentos submetidos à apreciação da Comissão devem atender ao que dispõem os </w:t>
+      </w:r>
+      <w:proofErr w:type="spellStart"/>
+      <w:r>
+        <w:rPr>
+          <w:sz w:val="22"/>
+          <w:szCs w:val="22"/>
+        </w:rPr>
+        <w:t>arts</w:t>
+      </w:r>
+      <w:proofErr w:type="spellEnd"/>
+      <w:r>
+        <w:rPr>
+          <w:sz w:val="22"/>
+          <w:szCs w:val="22"/>
+        </w:rPr>
+        <w:t xml:space="preserve">. </w:t>
+      </w:r>
+      <w:proofErr w:type="spellStart"/>
+      <w:r>
+        <w:rPr>
+          <w:sz w:val="22"/>
+          <w:szCs w:val="22"/>
+        </w:rPr>
+        <w:t>artgo</w:t>
+      </w:r>
+      <w:proofErr w:type="spellEnd"/>
+      <w:r>
+        <w:rPr>
+          <w:sz w:val="22"/>
+          <w:szCs w:val="22"/>
+        </w:rPr>
+        <w:t xml:space="preserve"> </w:t>
+      </w:r>
+      <w:r>
+        <w:rPr>
+          <w:sz w:val="22"/>
+          <w:szCs w:val="22"/>
+        </w:rPr>
         <w:t>do Regimento Geral da UFPA (Título III, Dos Cursos de Educação Básica e Profissional e Outros Cursos, Capítulo</w:t>
       </w:r>
       <w:r>
-        <w:t xml:space="preserve"> capitulo</w:t>
-      </w:r>
-      <w:r>
+        <w:rPr>
+          <w:sz w:val="22"/>
+          <w:szCs w:val="22"/>
+        </w:rPr>
+        <w:t xml:space="preserve"> </w:t>
+      </w:r>
+      <w:proofErr w:type="gramStart"/>
+      <w:r>
+        <w:rPr>
+          <w:sz w:val="22"/>
+          <w:szCs w:val="22"/>
+        </w:rPr>
+        <w:t>capitulo</w:t>
+      </w:r>
+      <w:proofErr w:type="gramEnd"/>
+      <w:r>
+        <w:rPr>
+          <w:sz w:val="22"/>
+          <w:szCs w:val="22"/>
+        </w:rPr>
         <w:t>)</w:t>
       </w:r>
       <w:r>
+        <w:rPr>
+          <w:sz w:val="22"/>
+          <w:szCs w:val="22"/>
+        </w:rPr>
         <w:t xml:space="preserve"> e a Resolução N° 4.918, de 2017, do Conselho Superior de Ensino, Pesquisa e Extensão (CONSEP</w:t>
       </w:r>
       <w:r>
+        <w:rPr>
+          <w:sz w:val="22"/>
+          <w:szCs w:val="22"/>
+        </w:rPr>
         <w:t>E</w:t>
       </w:r>
       <w:r>
+        <w:rPr>
+          <w:sz w:val="22"/>
+          <w:szCs w:val="22"/>
+        </w:rPr>
         <w:t xml:space="preserve">), </w:t>
       </w:r>
       <w:r>
+        <w:rPr>
+          <w:sz w:val="22"/>
+          <w:szCs w:val="22"/>
+        </w:rPr>
         <w:t xml:space="preserve">resolução que estabelece as normas para a concessão de carga horário docente para o desenvolvimento de projetos de ensino, de pesquisa ou de extensão. </w:t>
       </w:r>
     </w:p>
     <w:p>
       <w:pPr>
         <w:ind w:firstLine="720"/>
-      </w:pPr>
-      <w:r>
+        <w:rPr>
+          <w:sz w:val="22"/>
+          <w:szCs w:val="22"/>
+        </w:rPr>
+      </w:pPr>
+      <w:r>
+        <w:rPr>
+          <w:sz w:val="22"/>
+          <w:szCs w:val="22"/>
+        </w:rPr>
         <w:t>O projeto</w:t>
       </w:r>
       <w:r>
-        <w:t xml:space="preserve"> proj_Ana_Enc </w:t>
-      </w:r>
-      <w:r>
+        <w:rPr>
+          <w:sz w:val="22"/>
+          <w:szCs w:val="22"/>
+        </w:rPr>
+        <w:t xml:space="preserve"> </w:t>
+      </w:r>
+      <w:proofErr w:type="spellStart"/>
+      <w:r>
+        <w:rPr>
+          <w:sz w:val="22"/>
+          <w:szCs w:val="22"/>
+        </w:rPr>
+        <w:t>proj_Ana_Enc</w:t>
+      </w:r>
+      <w:proofErr w:type="spellEnd"/>
+      <w:r>
+        <w:rPr>
+          <w:sz w:val="22"/>
+          <w:szCs w:val="22"/>
+        </w:rPr>
+        <w:t xml:space="preserve"> </w:t>
+      </w:r>
+      <w:r>
+        <w:rPr>
+          <w:sz w:val="22"/>
+          <w:szCs w:val="22"/>
+        </w:rPr>
         <w:t>enquadra-se</w:t>
       </w:r>
       <w:r>
+        <w:rPr>
+          <w:sz w:val="22"/>
+          <w:szCs w:val="22"/>
+        </w:rPr>
         <w:t xml:space="preserve"> paragrafo7</w:t>
       </w:r>
       <w:r>
+        <w:rPr>
+          <w:sz w:val="22"/>
+          <w:szCs w:val="22"/>
+        </w:rPr>
         <w:t xml:space="preserve">. </w:t>
       </w:r>
     </w:p>
     <w:p>
       <w:pPr>
         <w:ind w:firstLine="720"/>
-      </w:pPr>
-      <w:r>
-        <w:t xml:space="preserve">Acerca </w:t>
-      </w:r>
-      <w:r>
-        <w:t>da quantidade de horas a serem alocadas, por se tratar de um projeto</w:t>
-      </w:r>
-      <w:r>
+        <w:rPr>
+          <w:sz w:val="22"/>
+          <w:szCs w:val="22"/>
+        </w:rPr>
+      </w:pPr>
+      <w:r>
+        <w:rPr>
+          <w:sz w:val="22"/>
+          <w:szCs w:val="22"/>
+        </w:rPr>
+        <w:t xml:space="preserve">Acerca da quantidade de horas a serem alocadas, por se tratar de um projeto </w:t>
+      </w:r>
+      <w:proofErr w:type="spellStart"/>
+      <w:r>
+        <w:rPr>
+          <w:sz w:val="22"/>
+          <w:szCs w:val="22"/>
+        </w:rPr>
+        <w:t>cargaHoraria</w:t>
+      </w:r>
+      <w:proofErr w:type="spellEnd"/>
+      <w:r>
+        <w:rPr>
+          <w:sz w:val="22"/>
+          <w:szCs w:val="22"/>
+        </w:rPr>
+        <w:t xml:space="preserve"> para </w:t>
+      </w:r>
+      <w:proofErr w:type="spellStart"/>
+      <w:r>
+        <w:rPr>
+          <w:sz w:val="22"/>
+          <w:szCs w:val="22"/>
+        </w:rPr>
+        <w:t>PRNCoordenador</w:t>
+      </w:r>
+      <w:proofErr w:type="spellEnd"/>
+      <w:r>
+        <w:rPr>
+          <w:sz w:val="22"/>
+          <w:szCs w:val="22"/>
+        </w:rPr>
         <w:t xml:space="preserve"> </w:t>
       </w:r>
-      <w:r>
-        <w:t>cargaHoraria</w:t>
-      </w:r>
-      <w:r>
-        <w:t xml:space="preserve"> para </w:t>
-      </w:r>
-      <w:r>
-        <w:t>PRNCoordenador</w:t>
-      </w:r>
-      <w:r>
-        <w:t xml:space="preserve"> coordenador</w:t>
-      </w:r>
-      <w:r>
-        <w:t>PRNTxtCoordenador</w:t>
-      </w:r>
-      <w:r>
+      <w:proofErr w:type="spellStart"/>
+      <w:r>
+        <w:rPr>
+          <w:sz w:val="22"/>
+          <w:szCs w:val="22"/>
+        </w:rPr>
+        <w:t>coordenadorPRNTxtCoordenador</w:t>
+      </w:r>
+      <w:proofErr w:type="spellEnd"/>
+      <w:r>
+        <w:rPr>
+          <w:sz w:val="22"/>
+          <w:szCs w:val="22"/>
+        </w:rPr>
         <w:t xml:space="preserve">, paragrafo8. </w:t>
       </w:r>
     </w:p>
     <w:p>
       <w:pPr>
         <w:ind w:firstLine="720"/>
-      </w:pPr>
-      <w:r>
+        <w:rPr>
+          <w:sz w:val="22"/>
+          <w:szCs w:val="22"/>
+        </w:rPr>
+      </w:pPr>
+      <w:proofErr w:type="spellStart"/>
+      <w:r>
+        <w:rPr>
+          <w:sz w:val="22"/>
+          <w:szCs w:val="22"/>
+        </w:rPr>
         <w:t>comentariosParecer</w:t>
       </w:r>
+      <w:proofErr w:type="spellEnd"/>
     </w:p>
     <w:p>
       <w:pPr>
         <w:ind w:firstLine="720"/>
-      </w:pPr>
-      <w:r>
-        <w:lastRenderedPageBreak/>
-        <w:t>Sobre o mérito da proposta, esta Comissão entende que as justificativas, objetivos, metas e métodos apresentadas</w:t>
-      </w:r>
-      <w:r>
-        <w:t xml:space="preserve"> </w:t>
-      </w:r>
-      <w:r>
+        <w:rPr>
+          <w:sz w:val="22"/>
+          <w:szCs w:val="22"/>
+        </w:rPr>
+      </w:pPr>
+      <w:r>
+        <w:rPr>
+          <w:sz w:val="22"/>
+          <w:szCs w:val="22"/>
+        </w:rPr>
+        <w:t xml:space="preserve">Sobre o mérito da proposta, esta Comissão entende que as justificativas, objetivos, metas e métodos apresentadas </w:t>
+      </w:r>
+      <w:r>
+        <w:rPr>
+          <w:sz w:val="22"/>
+          <w:szCs w:val="22"/>
+        </w:rPr>
         <w:t xml:space="preserve">paragrafo9. </w:t>
       </w:r>
     </w:p>
@@ -405,56 +980,163 @@
     <w:p>
       <w:pPr>
         <w:ind w:firstLine="720"/>
-      </w:pPr>
-      <w:r>
+        <w:rPr>
+          <w:sz w:val="22"/>
+          <w:szCs w:val="22"/>
+        </w:rPr>
+      </w:pPr>
+      <w:r>
+        <w:rPr>
+          <w:sz w:val="22"/>
+          <w:szCs w:val="22"/>
+        </w:rPr>
         <w:t xml:space="preserve">Diante do exposto, </w:t>
       </w:r>
-      <w:r>
+      <w:proofErr w:type="spellStart"/>
+      <w:r>
+        <w:rPr>
+          <w:sz w:val="22"/>
+          <w:szCs w:val="22"/>
+        </w:rPr>
         <w:t>pronRelat</w:t>
       </w:r>
-      <w:r>
+      <w:proofErr w:type="spellEnd"/>
+      <w:r>
+        <w:rPr>
+          <w:sz w:val="22"/>
+          <w:szCs w:val="22"/>
+        </w:rPr>
         <w:t xml:space="preserve"> </w:t>
       </w:r>
-      <w:r>
-        <w:t>relator</w:t>
-      </w:r>
-      <w:r>
-        <w:t>pronomeTxt</w:t>
-      </w:r>
-      <w:r>
+      <w:proofErr w:type="spellStart"/>
+      <w:r>
+        <w:rPr>
+          <w:sz w:val="22"/>
+          <w:szCs w:val="22"/>
+        </w:rPr>
+        <w:t>relatorpronomeTxt</w:t>
+      </w:r>
+      <w:proofErr w:type="spellEnd"/>
+      <w:r>
+        <w:rPr>
+          <w:sz w:val="22"/>
+          <w:szCs w:val="22"/>
+        </w:rPr>
         <w:t xml:space="preserve"> vota pela </w:t>
       </w:r>
+      <w:proofErr w:type="spellStart"/>
       <w:r>
         <w:rPr>
           <w:b/>
           <w:bCs/>
+          <w:sz w:val="22"/>
+          <w:szCs w:val="22"/>
         </w:rPr>
         <w:t>aprovOuReprov</w:t>
       </w:r>
+      <w:proofErr w:type="spellEnd"/>
       <w:r>
         <w:rPr>
           <w:b/>
           <w:bCs/>
+          <w:sz w:val="22"/>
+          <w:szCs w:val="22"/>
         </w:rPr>
         <w:t xml:space="preserve"> </w:t>
       </w:r>
       <w:r>
+        <w:rPr>
+          <w:sz w:val="22"/>
+          <w:szCs w:val="22"/>
+        </w:rPr>
         <w:t xml:space="preserve">do </w:t>
       </w:r>
-      <w:r>
-        <w:t>nomeRelatorio coordenado pel</w:t>
-      </w:r>
-      <w:r>
+      <w:proofErr w:type="spellStart"/>
+      <w:r>
+        <w:rPr>
+          <w:sz w:val="22"/>
+          <w:szCs w:val="22"/>
+        </w:rPr>
+        <w:t>nomeRelatorio</w:t>
+      </w:r>
+      <w:proofErr w:type="spellEnd"/>
+      <w:r>
+        <w:rPr>
+          <w:sz w:val="22"/>
+          <w:szCs w:val="22"/>
+        </w:rPr>
+        <w:t xml:space="preserve"> coordenado </w:t>
+      </w:r>
+      <w:proofErr w:type="spellStart"/>
+      <w:r>
+        <w:rPr>
+          <w:sz w:val="22"/>
+          <w:szCs w:val="22"/>
+        </w:rPr>
+        <w:t>pel</w:t>
+      </w:r>
+      <w:r>
+        <w:rPr>
+          <w:sz w:val="22"/>
+          <w:szCs w:val="22"/>
+        </w:rPr>
         <w:t>PRNCoordenador</w:t>
       </w:r>
-      <w:r>
+      <w:proofErr w:type="spellEnd"/>
+      <w:r>
+        <w:rPr>
+          <w:sz w:val="22"/>
+          <w:szCs w:val="22"/>
+        </w:rPr>
         <w:t xml:space="preserve"> </w:t>
       </w:r>
-      <w:r>
+      <w:proofErr w:type="spellStart"/>
+      <w:r>
+        <w:rPr>
+          <w:sz w:val="22"/>
+          <w:szCs w:val="22"/>
+        </w:rPr>
         <w:t>descricaoCoordenadores</w:t>
       </w:r>
-      <w:r>
-        <w:t xml:space="preserve"> por um período de periodoProjeto, cargaHoraria. </w:t>
+      <w:proofErr w:type="spellEnd"/>
+      <w:r>
+        <w:rPr>
+          <w:sz w:val="22"/>
+          <w:szCs w:val="22"/>
+        </w:rPr>
+        <w:t xml:space="preserve"> por um período de </w:t>
+      </w:r>
+      <w:proofErr w:type="spellStart"/>
+      <w:r>
+        <w:rPr>
+          <w:sz w:val="22"/>
+          <w:szCs w:val="22"/>
+        </w:rPr>
+        <w:t>periodoProjeto</w:t>
+      </w:r>
+      <w:proofErr w:type="spellEnd"/>
+      <w:r>
+        <w:rPr>
+          <w:sz w:val="22"/>
+          <w:szCs w:val="22"/>
+        </w:rPr>
+        <w:t xml:space="preserve">, </w:t>
+      </w:r>
+      <w:proofErr w:type="spellStart"/>
+      <w:r>
+        <w:rPr>
+          <w:sz w:val="22"/>
+          <w:szCs w:val="22"/>
+        </w:rPr>
+        <w:t>cargaHoraria</w:t>
+      </w:r>
+      <w:proofErr w:type="spellEnd"/>
+      <w:r>
+        <w:rPr>
+          <w:sz w:val="22"/>
+          <w:szCs w:val="22"/>
+        </w:rPr>
+        <w:t xml:space="preserve">. </w:t>
       </w:r>
     </w:p>
     <w:p/>
@@ -464,7 +1146,15 @@
         <w:jc w:val="center"/>
       </w:pPr>
       <w:r>
-        <w:t>Tucuruí, PA, dataAtual.</w:t>
+        <w:t xml:space="preserve">Tucuruí, PA, </w:t>
+      </w:r>
+      <w:proofErr w:type="spellStart"/>
+      <w:r>
+        <w:t>dataAtual</w:t>
+      </w:r>
+      <w:proofErr w:type="spellEnd"/>
+      <w:r>
+        <w:t>.</w:t>
       </w:r>
     </w:p>
     <w:p>
@@ -476,20 +1166,24 @@
       <w:pPr>
         <w:jc w:val="center"/>
       </w:pPr>
+      <w:proofErr w:type="spellStart"/>
       <w:r>
         <w:t>nomeRelator</w:t>
       </w:r>
+      <w:proofErr w:type="spellEnd"/>
     </w:p>
     <w:p>
       <w:pPr>
         <w:jc w:val="center"/>
       </w:pPr>
+      <w:proofErr w:type="spellStart"/>
       <w:r>
         <w:t>Relator</w:t>
       </w:r>
       <w:r>
         <w:t>pronomeTxt</w:t>
       </w:r>
+      <w:proofErr w:type="spellEnd"/>
     </w:p>
     <w:p>
       <w:pPr>
@@ -524,9 +1218,11 @@
             <w:pPr>
               <w:jc w:val="center"/>
             </w:pPr>
+            <w:proofErr w:type="spellStart"/>
             <w:r>
               <w:t>nomePresid</w:t>
             </w:r>
+            <w:proofErr w:type="spellEnd"/>
           </w:p>
           <w:p>
             <w:pPr>
@@ -661,9 +1357,11 @@
             <w:pPr>
               <w:jc w:val="center"/>
             </w:pPr>
+            <w:proofErr w:type="spellStart"/>
             <w:r>
               <w:t>nomeTecTit</w:t>
             </w:r>
+            <w:proofErr w:type="spellEnd"/>
           </w:p>
           <w:p>
             <w:pPr>
@@ -690,9 +1388,11 @@
             <w:pPr>
               <w:jc w:val="center"/>
             </w:pPr>
+            <w:proofErr w:type="spellStart"/>
             <w:r>
               <w:t>nomeTecSup</w:t>
             </w:r>
+            <w:proofErr w:type="spellEnd"/>
           </w:p>
           <w:p>
             <w:pPr>
@@ -717,9 +1417,11 @@
             <w:pPr>
               <w:jc w:val="center"/>
             </w:pPr>
+            <w:proofErr w:type="spellStart"/>
             <w:r>
               <w:t>nomeDiscTit</w:t>
             </w:r>
+            <w:proofErr w:type="spellEnd"/>
           </w:p>
           <w:p>
             <w:pPr>
@@ -741,9 +1443,11 @@
             <w:pPr>
               <w:jc w:val="center"/>
             </w:pPr>
+            <w:proofErr w:type="spellStart"/>
             <w:r>
               <w:t>nomeDiscSup</w:t>
             </w:r>
+            <w:proofErr w:type="spellEnd"/>
           </w:p>
           <w:p>
             <w:pPr>
@@ -1921,6 +2625,7 @@
   <w:style w:type="character" w:default="1" w:styleId="Fontepargpadro">
     <w:name w:val="Default Paragraph Font"/>
     <w:uiPriority w:val="1"/>
+    <w:semiHidden/>
     <w:unhideWhenUsed/>
   </w:style>
   <w:style w:type="table" w:default="1" w:styleId="Tabelanormal">

</xml_diff>

<commit_message>
ajustes das cargas horarias
</commit_message>
<xml_diff>
--- a/docs/relatorioParecer.docx
+++ b/docs/relatorioParecer.docx
@@ -877,55 +877,7 @@
           <w:sz w:val="22"/>
           <w:szCs w:val="22"/>
         </w:rPr>
-        <w:t xml:space="preserve">Acerca da quantidade de horas a serem alocadas, por se tratar de um projeto </w:t>
-      </w:r>
-      <w:proofErr w:type="spellStart"/>
-      <w:r>
-        <w:rPr>
-          <w:sz w:val="22"/>
-          <w:szCs w:val="22"/>
-        </w:rPr>
-        <w:t>cargaHoraria</w:t>
-      </w:r>
-      <w:proofErr w:type="spellEnd"/>
-      <w:r>
-        <w:rPr>
-          <w:sz w:val="22"/>
-          <w:szCs w:val="22"/>
-        </w:rPr>
-        <w:t xml:space="preserve"> para </w:t>
-      </w:r>
-      <w:proofErr w:type="spellStart"/>
-      <w:r>
-        <w:rPr>
-          <w:sz w:val="22"/>
-          <w:szCs w:val="22"/>
-        </w:rPr>
-        <w:t>PRNCoordenador</w:t>
-      </w:r>
-      <w:proofErr w:type="spellEnd"/>
-      <w:r>
-        <w:rPr>
-          <w:sz w:val="22"/>
-          <w:szCs w:val="22"/>
-        </w:rPr>
-        <w:t xml:space="preserve"> </w:t>
-      </w:r>
-      <w:proofErr w:type="spellStart"/>
-      <w:r>
-        <w:rPr>
-          <w:sz w:val="22"/>
-          <w:szCs w:val="22"/>
-        </w:rPr>
-        <w:t>coordenadorPRNTxtCoordenador</w:t>
-      </w:r>
-      <w:proofErr w:type="spellEnd"/>
-      <w:r>
-        <w:rPr>
-          <w:sz w:val="22"/>
-          <w:szCs w:val="22"/>
-        </w:rPr>
-        <w:t xml:space="preserve">, paragrafo8. </w:t>
+        <w:t xml:space="preserve">paragrafo8. </w:t>
       </w:r>
     </w:p>
     <w:p>
@@ -3328,28 +3280,28 @@
 </file>
 
 <file path=customXml/item1.xml><?xml version="1.0" encoding="utf-8"?>
-<b:Sources xmlns:b="http://schemas.openxmlformats.org/officeDocument/2006/bibliography" xmlns="http://schemas.openxmlformats.org/officeDocument/2006/bibliography" SelectedStyle="\APASixthEditionOfficeOnline.xsl" StyleName="APA" Version="6"/>
-</file>
-
-<file path=customXml/item2.xml><?xml version="1.0" encoding="utf-8"?>
 <go:gDocsCustomXmlDataStorage xmlns:go="http://customooxmlschemas.google.com/" xmlns:r="http://schemas.openxmlformats.org/officeDocument/2006/relationships">
   <go:docsCustomData xmlns:go="http://customooxmlschemas.google.com/" roundtripDataSignature="AMtx7miSjxlXbPXRxSI8o83cKmHDZQVJ3A==">AMUW2mWn1iwqLsGm0XkXdt8GzHwfyJ9uBODkwHp1dWrUIqpJ//LHUb6XLsC+8RHlVwG6KHVHORzIlkSXNIpw325Oc1WYKtieaetj2XIiKpk0M5iOUyrkEVe3twnpFagRcC1aIrao/2xe</go:docsCustomData>
 </go:gDocsCustomXmlDataStorage>
 </file>
 
-<file path=customXml/itemProps1.xml><?xml version="1.0" encoding="utf-8"?>
-<ds:datastoreItem xmlns:ds="http://schemas.openxmlformats.org/officeDocument/2006/customXml" ds:itemID="{832D73D7-18CA-4C75-B33B-A8C51F04AD9E}">
-  <ds:schemaRefs>
-    <ds:schemaRef ds:uri="http://schemas.openxmlformats.org/officeDocument/2006/bibliography"/>
-  </ds:schemaRefs>
-</ds:datastoreItem>
+<file path=customXml/item2.xml><?xml version="1.0" encoding="utf-8"?>
+<b:Sources xmlns:b="http://schemas.openxmlformats.org/officeDocument/2006/bibliography" xmlns="http://schemas.openxmlformats.org/officeDocument/2006/bibliography" SelectedStyle="\APASixthEditionOfficeOnline.xsl" StyleName="APA" Version="6"/>
 </file>
 
-<file path=customXml/itemProps2.xml><?xml version="1.0" encoding="utf-8"?>
+<file path=customXml/itemProps1.xml><?xml version="1.0" encoding="utf-8"?>
 <ds:datastoreItem xmlns:ds="http://schemas.openxmlformats.org/officeDocument/2006/customXml" ds:itemID="{11111111-1234-1234-1234-123412341234}">
   <ds:schemaRefs>
     <ds:schemaRef ds:uri="http://customooxmlschemas.google.com/"/>
     <ds:schemaRef ds:uri="http://schemas.openxmlformats.org/officeDocument/2006/relationships"/>
   </ds:schemaRefs>
 </ds:datastoreItem>
+</file>
+
+<file path=customXml/itemProps2.xml><?xml version="1.0" encoding="utf-8"?>
+<ds:datastoreItem xmlns:ds="http://schemas.openxmlformats.org/officeDocument/2006/customXml" ds:itemID="{832D73D7-18CA-4C75-B33B-A8C51F04AD9E}">
+  <ds:schemaRefs>
+    <ds:schemaRef ds:uri="http://schemas.openxmlformats.org/officeDocument/2006/bibliography"/>
+  </ds:schemaRefs>
+</ds:datastoreItem>
 </file>
</xml_diff>